<commit_message>
24 - 10 - 2016 changes
</commit_message>
<xml_diff>
--- a/Requirement analysis and specification document.docx
+++ b/Requirement analysis and specification document.docx
@@ -474,7 +474,13 @@
         <w:rPr>
           <w:lang w:val="en-GB"/>
         </w:rPr>
-        <w:t>ign up and login by providing pers</w:t>
+        <w:t xml:space="preserve">ign up </w:t>
+      </w:r>
+      <w:r>
+        <w:rPr>
+          <w:lang w:val="en-GB"/>
+        </w:rPr>
+        <w:t>by providing pers</w:t>
       </w:r>
       <w:r>
         <w:rPr>
@@ -504,7 +510,7 @@
         <w:rPr>
           <w:lang w:val="en-GB"/>
         </w:rPr>
-        <w:t>find cars located near to them or to a specified address</w:t>
+        <w:t>login using the password provided from the system after the sign up</w:t>
       </w:r>
     </w:p>
     <w:p>
@@ -522,6 +528,24 @@
         <w:rPr>
           <w:lang w:val="en-GB"/>
         </w:rPr>
+        <w:t>find cars located near to them or to a specified address</w:t>
+      </w:r>
+    </w:p>
+    <w:p>
+      <w:pPr>
+        <w:pStyle w:val="Paragrafoelenco"/>
+        <w:numPr>
+          <w:ilvl w:val="2"/>
+          <w:numId w:val="6"/>
+        </w:numPr>
+        <w:rPr>
+          <w:lang w:val="en-GB"/>
+        </w:rPr>
+      </w:pPr>
+      <w:r>
+        <w:rPr>
+          <w:lang w:val="en-GB"/>
+        </w:rPr>
         <w:t>make reservations</w:t>
       </w:r>
       <w:r>
@@ -535,6 +559,12 @@
           <w:lang w:val="en-GB"/>
         </w:rPr>
         <w:t xml:space="preserve"> for the cars found through the search engine</w:t>
+      </w:r>
+      <w:r>
+        <w:rPr>
+          <w:lang w:val="en-GB"/>
+        </w:rPr>
+        <w:t xml:space="preserve"> only if logged</w:t>
       </w:r>
     </w:p>
     <w:p>
@@ -552,7 +582,13 @@
         <w:rPr>
           <w:lang w:val="en-GB"/>
         </w:rPr>
-        <w:t>The system should implement the following functions:</w:t>
+        <w:t>The system should act as follow</w:t>
+      </w:r>
+      <w:r>
+        <w:rPr>
+          <w:lang w:val="en-GB"/>
+        </w:rPr>
+        <w:t>:</w:t>
       </w:r>
     </w:p>
     <w:p>
@@ -600,7 +636,19 @@
         <w:rPr>
           <w:lang w:val="en-GB"/>
         </w:rPr>
-        <w:t>r one hour from the reservation a fee of 1 EUR is charged on his or her payment method</w:t>
+        <w:t xml:space="preserve">r one hour from the reservation a </w:t>
+      </w:r>
+      <w:r>
+        <w:rPr>
+          <w:lang w:val="en-GB"/>
+        </w:rPr>
+        <w:t xml:space="preserve">fee </w:t>
+      </w:r>
+      <w:r>
+        <w:rPr>
+          <w:lang w:val="en-GB"/>
+        </w:rPr>
+        <w:t>is charged on his or her payment method</w:t>
       </w:r>
     </w:p>
     <w:p>
@@ -618,7 +666,13 @@
         <w:rPr>
           <w:lang w:val="en-GB"/>
         </w:rPr>
-        <w:t>when a customer makes a reservation for a car and is sufficiently near to it, the car is automatically unlocked</w:t>
+        <w:t>when a user</w:t>
+      </w:r>
+      <w:r>
+        <w:rPr>
+          <w:lang w:val="en-GB"/>
+        </w:rPr>
+        <w:t xml:space="preserve"> makes a reservation for a car and is sufficiently near to it, the car is automatically unlocked</w:t>
       </w:r>
     </w:p>
     <w:p>
@@ -684,7 +738,37 @@
         <w:rPr>
           <w:lang w:val="en-GB"/>
         </w:rPr>
-        <w:t>when a customer parks a car in a safe area, the charge is stopped and the car is locked automatically</w:t>
+        <w:t>when a</w:t>
+      </w:r>
+      <w:r>
+        <w:rPr>
+          <w:lang w:val="en-GB"/>
+        </w:rPr>
+        <w:t xml:space="preserve"> user</w:t>
+      </w:r>
+      <w:r>
+        <w:rPr>
+          <w:lang w:val="en-GB"/>
+        </w:rPr>
+        <w:t xml:space="preserve"> parks the rented</w:t>
+      </w:r>
+      <w:r>
+        <w:rPr>
+          <w:lang w:val="en-GB"/>
+        </w:rPr>
+        <w:t xml:space="preserve"> car in a safe area</w:t>
+      </w:r>
+      <w:r>
+        <w:rPr>
+          <w:lang w:val="en-GB"/>
+        </w:rPr>
+        <w:t>, stops the engine and exits from it</w:t>
+      </w:r>
+      <w:r>
+        <w:rPr>
+          <w:lang w:val="en-GB"/>
+        </w:rPr>
+        <w:t>, the charge is stopped and the car is locked automatically</w:t>
       </w:r>
     </w:p>
     <w:p>
@@ -702,7 +786,31 @@
         <w:rPr>
           <w:lang w:val="en-GB"/>
         </w:rPr>
-        <w:t>if the money saving option is activated by the user, the system gives advices to help the driver obtain discounts based on his or her cooperation in maintaining the quality of the service through a series of good practices</w:t>
+        <w:t xml:space="preserve">if the money saving option is activated by the user, the system </w:t>
+      </w:r>
+      <w:r>
+        <w:rPr>
+          <w:lang w:val="en-GB"/>
+        </w:rPr>
+        <w:t>will give</w:t>
+      </w:r>
+      <w:r>
+        <w:rPr>
+          <w:lang w:val="en-GB"/>
+        </w:rPr>
+        <w:t xml:space="preserve"> advices to help the driver obtain</w:t>
+      </w:r>
+      <w:r>
+        <w:rPr>
+          <w:lang w:val="en-GB"/>
+        </w:rPr>
+        <w:t>ing</w:t>
+      </w:r>
+      <w:r>
+        <w:rPr>
+          <w:lang w:val="en-GB"/>
+        </w:rPr>
+        <w:t xml:space="preserve"> discounts based on his or her cooperation in maintaining the quality of the service through a series of good practices</w:t>
       </w:r>
     </w:p>
     <w:p>
@@ -745,14 +853,12 @@
         </w:rPr>
         <w:t xml:space="preserve">In the following </w:t>
       </w:r>
-      <w:proofErr w:type="gramStart"/>
-      <w:r>
-        <w:rPr>
-          <w:lang w:val="en-GB"/>
-        </w:rPr>
-        <w:t>analysis</w:t>
-      </w:r>
-      <w:proofErr w:type="gramEnd"/>
+      <w:r>
+        <w:rPr>
+          <w:lang w:val="en-GB"/>
+        </w:rPr>
+        <w:t>analysis,</w:t>
+      </w:r>
       <w:r>
         <w:rPr>
           <w:lang w:val="en-GB"/>
@@ -787,27 +893,25 @@
         <w:rPr>
           <w:lang w:val="en-GB"/>
         </w:rPr>
-        <w:t xml:space="preserve">logged users </w:t>
-      </w:r>
-      <w:proofErr w:type="gramStart"/>
-      <w:r>
-        <w:rPr>
-          <w:lang w:val="en-GB"/>
-        </w:rPr>
-        <w:t>are able to</w:t>
-      </w:r>
-      <w:proofErr w:type="gramEnd"/>
-      <w:r>
-        <w:rPr>
-          <w:lang w:val="en-GB"/>
-        </w:rPr>
-        <w:t xml:space="preserve"> make reservations, but everyone</w:t>
-      </w:r>
-      <w:r>
-        <w:rPr>
-          <w:lang w:val="en-GB"/>
-        </w:rPr>
-        <w:t xml:space="preserve"> can access and surf the list of available cars</w:t>
+        <w:t>d</w:t>
+      </w:r>
+      <w:r>
+        <w:rPr>
+          <w:lang w:val="en-GB"/>
+        </w:rPr>
+        <w:t xml:space="preserve">rivers have a </w:t>
+      </w:r>
+      <w:r>
+        <w:rPr>
+          <w:lang w:val="en-GB"/>
+        </w:rPr>
+        <w:t>proper</w:t>
+      </w:r>
+      <w:r>
+        <w:rPr>
+          <w:lang w:val="en-GB"/>
+        </w:rPr>
+        <w:t xml:space="preserve"> driving licence</w:t>
       </w:r>
     </w:p>
     <w:p>
@@ -825,7 +929,426 @@
         <w:rPr>
           <w:lang w:val="en-GB"/>
         </w:rPr>
-        <w:t>already reserved cars must not appear on the search interface, so it is not possible to reserve a car that was reserved already</w:t>
+        <w:t>cars’ GPS cannot be switched off</w:t>
+      </w:r>
+    </w:p>
+    <w:p>
+      <w:pPr>
+        <w:pStyle w:val="Paragrafoelenco"/>
+        <w:numPr>
+          <w:ilvl w:val="0"/>
+          <w:numId w:val="7"/>
+        </w:numPr>
+        <w:rPr>
+          <w:lang w:val="en-GB"/>
+        </w:rPr>
+      </w:pPr>
+      <w:r>
+        <w:rPr>
+          <w:lang w:val="en-GB"/>
+        </w:rPr>
+        <w:t>a</w:t>
+      </w:r>
+      <w:r>
+        <w:rPr>
+          <w:lang w:val="en-GB"/>
+        </w:rPr>
+        <w:t>ccurate cars’ locations are known by GPS</w:t>
+      </w:r>
+    </w:p>
+    <w:p>
+      <w:pPr>
+        <w:pStyle w:val="Paragrafoelenco"/>
+        <w:numPr>
+          <w:ilvl w:val="0"/>
+          <w:numId w:val="7"/>
+        </w:numPr>
+        <w:rPr>
+          <w:lang w:val="en-GB"/>
+        </w:rPr>
+      </w:pPr>
+      <w:r>
+        <w:rPr>
+          <w:lang w:val="en-GB"/>
+        </w:rPr>
+        <w:t>u</w:t>
+      </w:r>
+      <w:r>
+        <w:rPr>
+          <w:lang w:val="en-GB"/>
+        </w:rPr>
+        <w:t>sers who have a</w:t>
+      </w:r>
+      <w:r>
+        <w:rPr>
+          <w:lang w:val="en-GB"/>
+        </w:rPr>
+        <w:t>n</w:t>
+      </w:r>
+      <w:r>
+        <w:rPr>
+          <w:lang w:val="en-GB"/>
+        </w:rPr>
+        <w:t xml:space="preserve"> opened reservation are properly located by GPS</w:t>
+      </w:r>
+      <w:r>
+        <w:rPr>
+          <w:lang w:val="en-GB"/>
+        </w:rPr>
+        <w:t xml:space="preserve"> through their mobile devices</w:t>
+      </w:r>
+    </w:p>
+    <w:p>
+      <w:pPr>
+        <w:pStyle w:val="Paragrafoelenco"/>
+        <w:numPr>
+          <w:ilvl w:val="0"/>
+          <w:numId w:val="7"/>
+        </w:numPr>
+        <w:rPr>
+          <w:lang w:val="en-GB"/>
+        </w:rPr>
+      </w:pPr>
+      <w:r>
+        <w:rPr>
+          <w:lang w:val="en-GB"/>
+        </w:rPr>
+        <w:t>all cars that can be reserved are ready to serve</w:t>
+      </w:r>
+    </w:p>
+    <w:p>
+      <w:pPr>
+        <w:pStyle w:val="Paragrafoelenco"/>
+        <w:numPr>
+          <w:ilvl w:val="0"/>
+          <w:numId w:val="7"/>
+        </w:numPr>
+        <w:rPr>
+          <w:lang w:val="en-GB"/>
+        </w:rPr>
+      </w:pPr>
+      <w:r>
+        <w:rPr>
+          <w:lang w:val="en-GB"/>
+        </w:rPr>
+        <w:t xml:space="preserve">a car </w:t>
+      </w:r>
+      <w:r>
+        <w:rPr>
+          <w:lang w:val="en-GB"/>
+        </w:rPr>
+        <w:t>can be reserved</w:t>
+      </w:r>
+      <w:r>
+        <w:rPr>
+          <w:lang w:val="en-GB"/>
+        </w:rPr>
+        <w:t xml:space="preserve"> if and only if there are no active reservation for it</w:t>
+      </w:r>
+    </w:p>
+    <w:p>
+      <w:pPr>
+        <w:pStyle w:val="Paragrafoelenco"/>
+        <w:numPr>
+          <w:ilvl w:val="0"/>
+          <w:numId w:val="7"/>
+        </w:numPr>
+        <w:rPr>
+          <w:lang w:val="en-GB"/>
+        </w:rPr>
+      </w:pPr>
+      <w:r>
+        <w:rPr>
+          <w:lang w:val="en-GB"/>
+        </w:rPr>
+        <w:lastRenderedPageBreak/>
+        <w:t>payments are correctly charged at the end of each ride</w:t>
+      </w:r>
+    </w:p>
+    <w:p>
+      <w:pPr>
+        <w:pStyle w:val="Paragrafoelenco"/>
+        <w:numPr>
+          <w:ilvl w:val="0"/>
+          <w:numId w:val="7"/>
+        </w:numPr>
+        <w:rPr>
+          <w:lang w:val="en-GB"/>
+        </w:rPr>
+      </w:pPr>
+      <w:r>
+        <w:rPr>
+          <w:lang w:val="en-GB"/>
+        </w:rPr>
+        <w:t>the system knows how many passengers are present in each car</w:t>
+      </w:r>
+    </w:p>
+    <w:p>
+      <w:pPr>
+        <w:pStyle w:val="Paragrafoelenco"/>
+        <w:numPr>
+          <w:ilvl w:val="0"/>
+          <w:numId w:val="7"/>
+        </w:numPr>
+        <w:rPr>
+          <w:lang w:val="en-GB"/>
+        </w:rPr>
+      </w:pPr>
+      <w:r>
+        <w:rPr>
+          <w:lang w:val="en-GB"/>
+        </w:rPr>
+        <w:t>safe parking areas are predefined by the system</w:t>
+      </w:r>
+    </w:p>
+    <w:p>
+      <w:pPr>
+        <w:pStyle w:val="Paragrafoelenco"/>
+        <w:numPr>
+          <w:ilvl w:val="0"/>
+          <w:numId w:val="7"/>
+        </w:numPr>
+        <w:rPr>
+          <w:lang w:val="en-GB"/>
+        </w:rPr>
+      </w:pPr>
+      <w:r>
+        <w:rPr>
+          <w:lang w:val="en-GB"/>
+        </w:rPr>
+        <w:t>users will never try to accomplish tasks that require more money than those they have charged on their payment method</w:t>
+      </w:r>
+    </w:p>
+    <w:p>
+      <w:pPr>
+        <w:pStyle w:val="Paragrafoelenco"/>
+        <w:numPr>
+          <w:ilvl w:val="0"/>
+          <w:numId w:val="7"/>
+        </w:numPr>
+        <w:rPr>
+          <w:lang w:val="en-GB"/>
+        </w:rPr>
+      </w:pPr>
+      <w:r>
+        <w:rPr>
+          <w:lang w:val="en-GB"/>
+        </w:rPr>
+        <w:t>each power grid station can be linked to a single car and it is not possible to link different cars to the same power grid station</w:t>
+      </w:r>
+    </w:p>
+    <w:p>
+      <w:pPr>
+        <w:pStyle w:val="Paragrafoelenco"/>
+        <w:numPr>
+          <w:ilvl w:val="0"/>
+          <w:numId w:val="7"/>
+        </w:numPr>
+        <w:rPr>
+          <w:lang w:val="en-GB"/>
+        </w:rPr>
+      </w:pPr>
+    </w:p>
+    <w:p>
+      <w:pPr>
+        <w:rPr>
+          <w:lang w:val="en-GB"/>
+        </w:rPr>
+      </w:pPr>
+    </w:p>
+    <w:p>
+      <w:pPr>
+        <w:rPr>
+          <w:lang w:val="en-GB"/>
+        </w:rPr>
+      </w:pPr>
+    </w:p>
+    <w:p>
+      <w:pPr>
+        <w:pStyle w:val="Paragrafoelenco"/>
+        <w:numPr>
+          <w:ilvl w:val="1"/>
+          <w:numId w:val="5"/>
+        </w:numPr>
+        <w:rPr>
+          <w:lang w:val="en-GB"/>
+        </w:rPr>
+      </w:pPr>
+      <w:r>
+        <w:rPr>
+          <w:lang w:val="en-GB"/>
+        </w:rPr>
+        <w:t>Glossary</w:t>
+      </w:r>
+    </w:p>
+    <w:p>
+      <w:pPr>
+        <w:ind w:left="360"/>
+        <w:rPr>
+          <w:lang w:val="en-GB"/>
+        </w:rPr>
+      </w:pPr>
+      <w:r>
+        <w:rPr>
+          <w:lang w:val="en-GB"/>
+        </w:rPr>
+        <w:t xml:space="preserve">In this </w:t>
+      </w:r>
+      <w:r>
+        <w:rPr>
+          <w:lang w:val="en-GB"/>
+        </w:rPr>
+        <w:t>paragraph,</w:t>
+      </w:r>
+      <w:r>
+        <w:rPr>
+          <w:lang w:val="en-GB"/>
+        </w:rPr>
+        <w:t xml:space="preserve"> we go through some recurrent terms that deserve a complete definition to avoid misunderstandings along the discussion:</w:t>
+      </w:r>
+    </w:p>
+    <w:p>
+      <w:pPr>
+        <w:pStyle w:val="Paragrafoelenco"/>
+        <w:numPr>
+          <w:ilvl w:val="0"/>
+          <w:numId w:val="9"/>
+        </w:numPr>
+        <w:rPr>
+          <w:lang w:val="en-GB"/>
+        </w:rPr>
+      </w:pPr>
+      <w:r>
+        <w:rPr>
+          <w:lang w:val="en-GB"/>
+        </w:rPr>
+        <w:t>GUEST</w:t>
+      </w:r>
+      <w:r>
+        <w:rPr>
+          <w:lang w:val="en-GB"/>
+        </w:rPr>
+        <w:t>: we use this term when referring to unlogged users. As we stated before, this category of customers can access</w:t>
+      </w:r>
+      <w:r>
+        <w:rPr>
+          <w:lang w:val="en-GB"/>
+        </w:rPr>
+        <w:t xml:space="preserve"> a limited number of the system’s features, like the research tool. Since unlogged users are not associated with any kind of payment method they can’t make reservations nor access any feature that requires the possibility of online payment.</w:t>
+      </w:r>
+    </w:p>
+    <w:p>
+      <w:pPr>
+        <w:pStyle w:val="Paragrafoelenco"/>
+        <w:numPr>
+          <w:ilvl w:val="0"/>
+          <w:numId w:val="9"/>
+        </w:numPr>
+        <w:rPr>
+          <w:lang w:val="en-GB"/>
+        </w:rPr>
+      </w:pPr>
+      <w:r>
+        <w:rPr>
+          <w:lang w:val="en-GB"/>
+        </w:rPr>
+        <w:t xml:space="preserve">USER: as opposed to </w:t>
+      </w:r>
+      <w:r>
+        <w:rPr>
+          <w:lang w:val="en-GB"/>
+        </w:rPr>
+        <w:t>guests</w:t>
+      </w:r>
+      <w:r>
+        <w:rPr>
+          <w:lang w:val="en-GB"/>
+        </w:rPr>
+        <w:t xml:space="preserve">, logged </w:t>
+      </w:r>
+      <w:r>
+        <w:rPr>
+          <w:lang w:val="en-GB"/>
+        </w:rPr>
+        <w:t>users</w:t>
+      </w:r>
+      <w:r>
+        <w:rPr>
+          <w:lang w:val="en-GB"/>
+        </w:rPr>
+        <w:t xml:space="preserve"> have access to the full set of features in the system. To access as a logged user a customer must fill the registration form provided by the portal and provide a valid payment method. Every new registration is automatically accepted by the system only after the payment method is</w:t>
+      </w:r>
+      <w:r>
+        <w:rPr>
+          <w:lang w:val="en-GB"/>
+        </w:rPr>
+        <w:t xml:space="preserve"> verified.</w:t>
+      </w:r>
+      <w:r>
+        <w:rPr>
+          <w:lang w:val="en-GB"/>
+        </w:rPr>
+        <w:t xml:space="preserve"> When creating a new account, u</w:t>
+      </w:r>
+      <w:r>
+        <w:rPr>
+          <w:lang w:val="en-GB"/>
+        </w:rPr>
+        <w:t xml:space="preserve">sers can set their (unique) </w:t>
+      </w:r>
+      <w:r>
+        <w:rPr>
+          <w:lang w:val="en-GB"/>
+        </w:rPr>
+        <w:t>username and password, which they will use to access the service as logged users</w:t>
+      </w:r>
+    </w:p>
+    <w:p>
+      <w:pPr>
+        <w:pStyle w:val="Paragrafoelenco"/>
+        <w:numPr>
+          <w:ilvl w:val="0"/>
+          <w:numId w:val="9"/>
+        </w:numPr>
+        <w:rPr>
+          <w:lang w:val="en-GB"/>
+        </w:rPr>
+      </w:pPr>
+      <w:r>
+        <w:rPr>
+          <w:lang w:val="en-GB"/>
+        </w:rPr>
+        <w:t>DRIVER: logged user that has made the reservation and boarded the chosen car</w:t>
+      </w:r>
+    </w:p>
+    <w:p>
+      <w:pPr>
+        <w:pStyle w:val="Paragrafoelenco"/>
+        <w:numPr>
+          <w:ilvl w:val="0"/>
+          <w:numId w:val="9"/>
+        </w:numPr>
+        <w:rPr>
+          <w:lang w:val="en-GB"/>
+        </w:rPr>
+      </w:pPr>
+      <w:r>
+        <w:rPr>
+          <w:lang w:val="en-GB"/>
+        </w:rPr>
+        <w:t>CAR: the electric</w:t>
+      </w:r>
+      <w:r>
+        <w:rPr>
+          <w:lang w:val="en-GB"/>
+        </w:rPr>
+        <w:t xml:space="preserve"> </w:t>
+      </w:r>
+      <w:r>
+        <w:rPr>
+          <w:lang w:val="en-GB"/>
+        </w:rPr>
+        <w:t>vehicles made available by the company</w:t>
       </w:r>
       <w:bookmarkStart w:id="0" w:name="_GoBack"/>
       <w:bookmarkEnd w:id="0"/>
@@ -834,6 +1357,86 @@
       <w:pPr>
         <w:pStyle w:val="Paragrafoelenco"/>
         <w:numPr>
+          <w:ilvl w:val="0"/>
+          <w:numId w:val="9"/>
+        </w:numPr>
+        <w:rPr>
+          <w:lang w:val="en-GB"/>
+        </w:rPr>
+      </w:pPr>
+      <w:r>
+        <w:rPr>
+          <w:lang w:val="en-GB"/>
+        </w:rPr>
+        <w:t xml:space="preserve">POWER GRID STATION: </w:t>
+      </w:r>
+      <w:r>
+        <w:rPr>
+          <w:lang w:val="en-GB"/>
+        </w:rPr>
+        <w:t>the energy turrets where the users can leave cars to refill their batteries</w:t>
+      </w:r>
+    </w:p>
+    <w:p>
+      <w:pPr>
+        <w:pStyle w:val="Paragrafoelenco"/>
+        <w:numPr>
+          <w:ilvl w:val="0"/>
+          <w:numId w:val="9"/>
+        </w:numPr>
+        <w:rPr>
+          <w:lang w:val="en-GB"/>
+        </w:rPr>
+      </w:pPr>
+      <w:r>
+        <w:rPr>
+          <w:lang w:val="en-GB"/>
+        </w:rPr>
+        <w:t>SAFE PARKING AREA: a parking area included by the system in a list of “recommendable” places to leave cars at</w:t>
+      </w:r>
+      <w:r>
+        <w:rPr>
+          <w:lang w:val="en-GB"/>
+        </w:rPr>
+        <w:t xml:space="preserve">. Safe parking areas are the only places where a car can be left </w:t>
+      </w:r>
+      <w:proofErr w:type="gramStart"/>
+      <w:r>
+        <w:rPr>
+          <w:lang w:val="en-GB"/>
+        </w:rPr>
+        <w:t>in order to</w:t>
+      </w:r>
+      <w:proofErr w:type="gramEnd"/>
+      <w:r>
+        <w:rPr>
+          <w:lang w:val="en-GB"/>
+        </w:rPr>
+        <w:t xml:space="preserve"> have the system automatically stop charging expenses to the user for the car use</w:t>
+      </w:r>
+    </w:p>
+    <w:p>
+      <w:pPr>
+        <w:pStyle w:val="Paragrafoelenco"/>
+        <w:numPr>
+          <w:ilvl w:val="0"/>
+          <w:numId w:val="9"/>
+        </w:numPr>
+        <w:rPr>
+          <w:lang w:val="en-GB"/>
+        </w:rPr>
+      </w:pPr>
+      <w:r>
+        <w:rPr>
+          <w:lang w:val="en-GB"/>
+        </w:rPr>
+        <w:t>SPECIAL PARKING AREA: we use this expression to point out a subset of safe parking areas where a power grid station is present</w:t>
+      </w:r>
+    </w:p>
+    <w:p>
+      <w:pPr>
+        <w:pStyle w:val="Paragrafoelenco"/>
+        <w:numPr>
           <w:ilvl w:val="1"/>
           <w:numId w:val="5"/>
         </w:numPr>
@@ -845,7 +1448,7 @@
         <w:rPr>
           <w:lang w:val="en-GB"/>
         </w:rPr>
-        <w:t>Glossary</w:t>
+        <w:t>Assumptions</w:t>
       </w:r>
     </w:p>
     <w:p>
@@ -859,21 +1462,37 @@
         <w:rPr>
           <w:lang w:val="en-GB"/>
         </w:rPr>
-        <w:t xml:space="preserve">In this </w:t>
-      </w:r>
-      <w:proofErr w:type="gramStart"/>
-      <w:r>
-        <w:rPr>
-          <w:lang w:val="en-GB"/>
-        </w:rPr>
-        <w:t>paragraph</w:t>
-      </w:r>
-      <w:proofErr w:type="gramEnd"/>
-      <w:r>
-        <w:rPr>
-          <w:lang w:val="en-GB"/>
-        </w:rPr>
-        <w:t xml:space="preserve"> we go through some recurrent terms that deserve a complete definition to avoid misunderstandings along the discussion:</w:t>
+        <w:t xml:space="preserve">In the following </w:t>
+      </w:r>
+      <w:r>
+        <w:rPr>
+          <w:lang w:val="en-GB"/>
+        </w:rPr>
+        <w:t>paragraph,</w:t>
+      </w:r>
+      <w:r>
+        <w:rPr>
+          <w:lang w:val="en-GB"/>
+        </w:rPr>
+        <w:t xml:space="preserve"> we make some assumptions regarding the environment where the described processes take place</w:t>
+      </w:r>
+      <w:r>
+        <w:rPr>
+          <w:lang w:val="en-GB"/>
+        </w:rPr>
+        <w:t xml:space="preserve"> and the user</w:t>
+      </w:r>
+      <w:r>
+        <w:rPr>
+          <w:lang w:val="en-GB"/>
+        </w:rPr>
+        <w:t>s’ behaviours</w:t>
+      </w:r>
+      <w:r>
+        <w:rPr>
+          <w:lang w:val="en-GB"/>
+        </w:rPr>
+        <w:t>:</w:t>
       </w:r>
     </w:p>
     <w:p>
@@ -881,30 +1500,17 @@
         <w:pStyle w:val="Paragrafoelenco"/>
         <w:numPr>
           <w:ilvl w:val="0"/>
-          <w:numId w:val="9"/>
-        </w:numPr>
-        <w:rPr>
-          <w:lang w:val="en-GB"/>
-        </w:rPr>
-      </w:pPr>
-      <w:r>
-        <w:rPr>
-          <w:lang w:val="en-GB"/>
-        </w:rPr>
-        <w:lastRenderedPageBreak/>
-        <w:t>GUEST</w:t>
-      </w:r>
-      <w:r>
-        <w:rPr>
-          <w:lang w:val="en-GB"/>
-        </w:rPr>
-        <w:t>: we use this term when referring to unlogged users. As we stated before, this category of customers can access</w:t>
-      </w:r>
-      <w:r>
-        <w:rPr>
-          <w:lang w:val="en-GB"/>
-        </w:rPr>
-        <w:t xml:space="preserve"> a limited number of the system’s features, like the research tool. Since unlogged users are not associated with any kind of payment method they can’t make reservations nor access any feature that requires the possibility of online payment.</w:t>
+          <w:numId w:val="8"/>
+        </w:numPr>
+        <w:rPr>
+          <w:lang w:val="en-GB"/>
+        </w:rPr>
+      </w:pPr>
+      <w:r>
+        <w:rPr>
+          <w:lang w:val="en-GB"/>
+        </w:rPr>
+        <w:t>logged users can make reservations, but everyone can access and surf the list of available cars</w:t>
       </w:r>
     </w:p>
     <w:p>
@@ -912,65 +1518,17 @@
         <w:pStyle w:val="Paragrafoelenco"/>
         <w:numPr>
           <w:ilvl w:val="0"/>
-          <w:numId w:val="9"/>
-        </w:numPr>
-        <w:rPr>
-          <w:lang w:val="en-GB"/>
-        </w:rPr>
-      </w:pPr>
-      <w:r>
-        <w:rPr>
-          <w:lang w:val="en-GB"/>
-        </w:rPr>
-        <w:t xml:space="preserve">USER: as opposed to </w:t>
-      </w:r>
-      <w:r>
-        <w:rPr>
-          <w:lang w:val="en-GB"/>
-        </w:rPr>
-        <w:t>guests</w:t>
-      </w:r>
-      <w:r>
-        <w:rPr>
-          <w:lang w:val="en-GB"/>
-        </w:rPr>
-        <w:t xml:space="preserve">, logged </w:t>
-      </w:r>
-      <w:r>
-        <w:rPr>
-          <w:lang w:val="en-GB"/>
-        </w:rPr>
-        <w:t>users</w:t>
-      </w:r>
-      <w:r>
-        <w:rPr>
-          <w:lang w:val="en-GB"/>
-        </w:rPr>
-        <w:t xml:space="preserve"> have access to the full set of features in the system. To access as a logged user a customer must fill the registration form provided by the portal and provide a valid payment method. Every new registration is automatically accepted by the system only after the payment method is</w:t>
-      </w:r>
-      <w:r>
-        <w:rPr>
-          <w:lang w:val="en-GB"/>
-        </w:rPr>
-        <w:t xml:space="preserve"> verified.</w:t>
-      </w:r>
-      <w:r>
-        <w:rPr>
-          <w:lang w:val="en-GB"/>
-        </w:rPr>
-        <w:t xml:space="preserve"> When creating a new account, u</w:t>
-      </w:r>
-      <w:r>
-        <w:rPr>
-          <w:lang w:val="en-GB"/>
-        </w:rPr>
-        <w:t xml:space="preserve">sers can set their (unique) </w:t>
-      </w:r>
-      <w:r>
-        <w:rPr>
-          <w:lang w:val="en-GB"/>
-        </w:rPr>
-        <w:t>username and password, which they will use to access the service as logged users</w:t>
+          <w:numId w:val="8"/>
+        </w:numPr>
+        <w:rPr>
+          <w:lang w:val="en-GB"/>
+        </w:rPr>
+      </w:pPr>
+      <w:r>
+        <w:rPr>
+          <w:lang w:val="en-GB"/>
+        </w:rPr>
+        <w:t>each special parking area is associated to one and only one power grid station</w:t>
       </w:r>
     </w:p>
     <w:p>
@@ -978,110 +1536,33 @@
         <w:pStyle w:val="Paragrafoelenco"/>
         <w:numPr>
           <w:ilvl w:val="0"/>
-          <w:numId w:val="9"/>
-        </w:numPr>
-        <w:rPr>
-          <w:lang w:val="en-GB"/>
-        </w:rPr>
-      </w:pPr>
-      <w:r>
-        <w:rPr>
-          <w:lang w:val="en-GB"/>
-        </w:rPr>
-        <w:t>CAR: the electric</w:t>
-      </w:r>
-      <w:r>
-        <w:rPr>
-          <w:lang w:val="en-GB"/>
-        </w:rPr>
-        <w:t xml:space="preserve"> </w:t>
-      </w:r>
-      <w:r>
-        <w:rPr>
-          <w:lang w:val="en-GB"/>
-        </w:rPr>
-        <w:t>vehicles made available by the company</w:t>
-      </w:r>
-    </w:p>
-    <w:p>
-      <w:pPr>
-        <w:pStyle w:val="Paragrafoelenco"/>
-        <w:numPr>
-          <w:ilvl w:val="0"/>
-          <w:numId w:val="9"/>
-        </w:numPr>
-        <w:rPr>
-          <w:lang w:val="en-GB"/>
-        </w:rPr>
-      </w:pPr>
-      <w:r>
-        <w:rPr>
-          <w:lang w:val="en-GB"/>
-        </w:rPr>
-        <w:t xml:space="preserve">POWER GRID STATION: </w:t>
-      </w:r>
-      <w:r>
-        <w:rPr>
-          <w:lang w:val="en-GB"/>
-        </w:rPr>
-        <w:t>the energy turrets where the users can leave cars to refill their batteries</w:t>
-      </w:r>
-    </w:p>
-    <w:p>
-      <w:pPr>
-        <w:pStyle w:val="Paragrafoelenco"/>
-        <w:numPr>
-          <w:ilvl w:val="0"/>
-          <w:numId w:val="9"/>
-        </w:numPr>
-        <w:rPr>
-          <w:lang w:val="en-GB"/>
-        </w:rPr>
-      </w:pPr>
-      <w:r>
-        <w:rPr>
-          <w:lang w:val="en-GB"/>
-        </w:rPr>
-        <w:t>SAFE PARKING AREA: a parking area included by the system in a list of “recommendable” places to leave cars at</w:t>
-      </w:r>
-      <w:r>
-        <w:rPr>
-          <w:lang w:val="en-GB"/>
-        </w:rPr>
-        <w:t xml:space="preserve">. Safe parking areas are the only places where a car can be left </w:t>
-      </w:r>
-      <w:proofErr w:type="gramStart"/>
-      <w:r>
-        <w:rPr>
-          <w:lang w:val="en-GB"/>
-        </w:rPr>
-        <w:t>in order to</w:t>
-      </w:r>
-      <w:proofErr w:type="gramEnd"/>
-      <w:r>
-        <w:rPr>
-          <w:lang w:val="en-GB"/>
-        </w:rPr>
-        <w:t xml:space="preserve"> have the system automatically stop charging expenses to the user for the car use</w:t>
-      </w:r>
-    </w:p>
-    <w:p>
-      <w:pPr>
-        <w:pStyle w:val="Paragrafoelenco"/>
-        <w:numPr>
-          <w:ilvl w:val="0"/>
-          <w:numId w:val="9"/>
-        </w:numPr>
-        <w:rPr>
-          <w:lang w:val="en-GB"/>
-        </w:rPr>
-      </w:pPr>
-      <w:r>
-        <w:rPr>
-          <w:lang w:val="en-GB"/>
-        </w:rPr>
-        <w:t>SPECIAL PARKING AREA: we use this expression to point out a subset of safe parking areas where a power grid station is present</w:t>
-      </w:r>
+          <w:numId w:val="8"/>
+        </w:numPr>
+        <w:rPr>
+          <w:lang w:val="en-GB"/>
+        </w:rPr>
+      </w:pPr>
+      <w:r>
+        <w:rPr>
+          <w:lang w:val="en-GB"/>
+        </w:rPr>
+        <w:t>users will never try to reserve two cars at the same time</w:t>
+      </w:r>
+    </w:p>
+    <w:p>
+      <w:pPr>
+        <w:ind w:left="720"/>
+        <w:rPr>
+          <w:lang w:val="en-GB"/>
+        </w:rPr>
+      </w:pPr>
+    </w:p>
+    <w:p>
+      <w:pPr>
+        <w:rPr>
+          <w:lang w:val="en-GB"/>
+        </w:rPr>
+      </w:pPr>
     </w:p>
     <w:p>
       <w:pPr>
@@ -1098,7 +1579,7 @@
         <w:rPr>
           <w:lang w:val="en-GB"/>
         </w:rPr>
-        <w:t>Assumptions</w:t>
+        <w:t>Proposed system</w:t>
       </w:r>
     </w:p>
     <w:p>
@@ -1112,165 +1593,14 @@
         <w:rPr>
           <w:lang w:val="en-GB"/>
         </w:rPr>
-        <w:t xml:space="preserve">In the following </w:t>
-      </w:r>
-      <w:proofErr w:type="gramStart"/>
-      <w:r>
-        <w:rPr>
-          <w:lang w:val="en-GB"/>
-        </w:rPr>
-        <w:t>paragraph</w:t>
-      </w:r>
-      <w:proofErr w:type="gramEnd"/>
-      <w:r>
-        <w:rPr>
-          <w:lang w:val="en-GB"/>
-        </w:rPr>
-        <w:t xml:space="preserve"> we make some assumptions regarding the environment where the described processes take place</w:t>
-      </w:r>
-      <w:r>
-        <w:rPr>
-          <w:lang w:val="en-GB"/>
-        </w:rPr>
-        <w:t xml:space="preserve"> and the customers’ behaviours</w:t>
-      </w:r>
-      <w:r>
-        <w:rPr>
-          <w:lang w:val="en-GB"/>
-        </w:rPr>
-        <w:t xml:space="preserve">. </w:t>
-      </w:r>
-      <w:proofErr w:type="gramStart"/>
-      <w:r>
-        <w:rPr>
-          <w:lang w:val="en-GB"/>
-        </w:rPr>
-        <w:t>In particular:</w:t>
-      </w:r>
-      <w:proofErr w:type="gramEnd"/>
-    </w:p>
-    <w:p>
-      <w:pPr>
-        <w:pStyle w:val="Paragrafoelenco"/>
-        <w:numPr>
-          <w:ilvl w:val="0"/>
-          <w:numId w:val="8"/>
-        </w:numPr>
-        <w:rPr>
-          <w:lang w:val="en-GB"/>
-        </w:rPr>
-      </w:pPr>
-      <w:proofErr w:type="gramStart"/>
-      <w:r>
-        <w:rPr>
-          <w:lang w:val="en-GB"/>
-        </w:rPr>
-        <w:t>all of</w:t>
-      </w:r>
-      <w:proofErr w:type="gramEnd"/>
-      <w:r>
-        <w:rPr>
-          <w:lang w:val="en-GB"/>
-        </w:rPr>
-        <w:t xml:space="preserve"> the safe parking areas are predefined by the system</w:t>
-      </w:r>
-    </w:p>
-    <w:p>
-      <w:pPr>
-        <w:pStyle w:val="Paragrafoelenco"/>
-        <w:numPr>
-          <w:ilvl w:val="0"/>
-          <w:numId w:val="8"/>
-        </w:numPr>
-        <w:rPr>
-          <w:lang w:val="en-GB"/>
-        </w:rPr>
-      </w:pPr>
-      <w:r>
-        <w:rPr>
-          <w:lang w:val="en-GB"/>
-        </w:rPr>
-        <w:t xml:space="preserve">each </w:t>
-      </w:r>
-      <w:r>
-        <w:rPr>
-          <w:lang w:val="en-GB"/>
-        </w:rPr>
-        <w:t>power grid station</w:t>
-      </w:r>
-      <w:r>
-        <w:rPr>
-          <w:lang w:val="en-GB"/>
-        </w:rPr>
-        <w:t xml:space="preserve"> can be linked to a single car and it is not possible to link different cars to the same </w:t>
-      </w:r>
-      <w:r>
-        <w:rPr>
-          <w:lang w:val="en-GB"/>
-        </w:rPr>
-        <w:t>power grid station</w:t>
-      </w:r>
-    </w:p>
-    <w:p>
-      <w:pPr>
-        <w:pStyle w:val="Paragrafoelenco"/>
-        <w:numPr>
-          <w:ilvl w:val="0"/>
-          <w:numId w:val="8"/>
-        </w:numPr>
-        <w:rPr>
-          <w:lang w:val="en-GB"/>
-        </w:rPr>
-      </w:pPr>
-      <w:proofErr w:type="gramStart"/>
-      <w:r>
-        <w:rPr>
-          <w:lang w:val="en-GB"/>
-        </w:rPr>
-        <w:t>as a consequence of</w:t>
-      </w:r>
-      <w:proofErr w:type="gramEnd"/>
-      <w:r>
-        <w:rPr>
-          <w:lang w:val="en-GB"/>
-        </w:rPr>
-        <w:t xml:space="preserve"> the previous point, each special parking area is associated to one and only one power grid station</w:t>
-      </w:r>
-    </w:p>
-    <w:p>
-      <w:pPr>
-        <w:pStyle w:val="Paragrafoelenco"/>
-        <w:numPr>
-          <w:ilvl w:val="0"/>
-          <w:numId w:val="8"/>
-        </w:numPr>
-        <w:rPr>
-          <w:lang w:val="en-GB"/>
-        </w:rPr>
-      </w:pPr>
-      <w:r>
-        <w:rPr>
-          <w:lang w:val="en-GB"/>
-        </w:rPr>
-        <w:t>users will never try to reserve two cars at the same time</w:t>
-      </w:r>
-    </w:p>
-    <w:p>
-      <w:pPr>
-        <w:pStyle w:val="Paragrafoelenco"/>
-        <w:numPr>
-          <w:ilvl w:val="0"/>
-          <w:numId w:val="8"/>
-        </w:numPr>
-        <w:rPr>
-          <w:lang w:val="en-GB"/>
-        </w:rPr>
-      </w:pPr>
-      <w:r>
-        <w:rPr>
-          <w:lang w:val="en-GB"/>
-        </w:rPr>
-        <w:t>users will never try to accomplish tasks that require more money than those they have charged on their payment method</w:t>
+        <w:t xml:space="preserve">The best solution to carry on the project is to develop a web platform, both in the form of a website and of a mobile application. The requisite of portability is fundamental, since one of the wanted </w:t>
+      </w:r>
+      <w:r>
+        <w:rPr>
+          <w:lang w:val="en-GB"/>
+        </w:rPr>
+        <w:lastRenderedPageBreak/>
+        <w:t>features is the that cars should be found opened and ready to serve when they are near enough. A plugin for wearable devices could also serve to this functionality.</w:t>
       </w:r>
     </w:p>
     <w:p>
@@ -1288,7 +1618,7 @@
         <w:rPr>
           <w:lang w:val="en-GB"/>
         </w:rPr>
-        <w:t>Proposed system</w:t>
+        <w:t>Stakeholders</w:t>
       </w:r>
     </w:p>
     <w:p>
@@ -1302,7 +1632,53 @@
         <w:rPr>
           <w:lang w:val="en-GB"/>
         </w:rPr>
-        <w:t>The best solution to carry on the project is to develop a web platform, both in the form of a website and of a mobile application. The requisite of portability is fundamental, since one of the wanted features is the that cars should be found opened and ready to serve when they are near enough. A plugin for wearable devices could also serve to this functionality.</w:t>
+        <w:t xml:space="preserve">The one and only stakeholder for this project is represented by the professor who defined the assignment. </w:t>
+      </w:r>
+      <w:r>
+        <w:rPr>
+          <w:lang w:val="en-GB"/>
+        </w:rPr>
+        <w:t>The deadline for the submission of the complete document is the end of the current semester. The final submission should provide a clear and complete documentation for the development of the system, al</w:t>
+      </w:r>
+      <w:r>
+        <w:rPr>
+          <w:lang w:val="en-GB"/>
+        </w:rPr>
+        <w:t>ong with use cases analysis and tests.</w:t>
+      </w:r>
+    </w:p>
+    <w:p>
+      <w:pPr>
+        <w:ind w:left="360"/>
+        <w:rPr>
+          <w:lang w:val="en-GB"/>
+        </w:rPr>
+      </w:pPr>
+      <w:r>
+        <w:rPr>
+          <w:lang w:val="en-GB"/>
+        </w:rPr>
+        <w:t>The completeness of the document will be compromised by the need of focusing on the major features of the system. Nonetheless we’ll try to maintain a high level of consistency all along the dissertation and to develop as many aspects as possible.</w:t>
+      </w:r>
+    </w:p>
+    <w:p>
+      <w:pPr>
+        <w:ind w:left="360"/>
+        <w:rPr>
+          <w:lang w:val="en-GB"/>
+        </w:rPr>
+      </w:pPr>
+      <w:r>
+        <w:rPr>
+          <w:lang w:val="en-GB"/>
+        </w:rPr>
+        <w:t xml:space="preserve">Concerning the target of the application, we can think of the standard user as a stable user: the aim of the system should be to convince the customers to use </w:t>
+      </w:r>
+      <w:r>
+        <w:rPr>
+          <w:lang w:val="en-GB"/>
+        </w:rPr>
+        <w:t>it more than just once.</w:t>
       </w:r>
     </w:p>
     <w:p>
@@ -1320,7 +1696,7 @@
         <w:rPr>
           <w:lang w:val="en-GB"/>
         </w:rPr>
-        <w:t>Stakeholders</w:t>
+        <w:t>Other considerations about the system</w:t>
       </w:r>
     </w:p>
     <w:p>
@@ -1334,85 +1710,6 @@
         <w:rPr>
           <w:lang w:val="en-GB"/>
         </w:rPr>
-        <w:t xml:space="preserve">The one and only stakeholder for this project is represented by the professor who defined the assignment. </w:t>
-      </w:r>
-      <w:r>
-        <w:rPr>
-          <w:lang w:val="en-GB"/>
-        </w:rPr>
-        <w:t>The deadline for the submission of the complete document is the end of the current semester. The final submission should provide a clear and complete documentation for the development of the system, al</w:t>
-      </w:r>
-      <w:r>
-        <w:rPr>
-          <w:lang w:val="en-GB"/>
-        </w:rPr>
-        <w:t>ong with use cases analysis and tests.</w:t>
-      </w:r>
-    </w:p>
-    <w:p>
-      <w:pPr>
-        <w:ind w:left="360"/>
-        <w:rPr>
-          <w:lang w:val="en-GB"/>
-        </w:rPr>
-      </w:pPr>
-      <w:r>
-        <w:rPr>
-          <w:lang w:val="en-GB"/>
-        </w:rPr>
-        <w:t>The completeness of the document will be compromised by the need of focusing on the major features of the system. Nonetheless we’ll try to maintain a high level of consistency all along the dissertation and to develop as many aspects as possible.</w:t>
-      </w:r>
-    </w:p>
-    <w:p>
-      <w:pPr>
-        <w:ind w:left="360"/>
-        <w:rPr>
-          <w:lang w:val="en-GB"/>
-        </w:rPr>
-      </w:pPr>
-      <w:r>
-        <w:rPr>
-          <w:lang w:val="en-GB"/>
-        </w:rPr>
-        <w:t xml:space="preserve">Concerning the target of the application, we can think of the standard user as a stable user: the aim of the system should be to convince the customers to use </w:t>
-      </w:r>
-      <w:r>
-        <w:rPr>
-          <w:lang w:val="en-GB"/>
-        </w:rPr>
-        <w:t>it more than just once.</w:t>
-      </w:r>
-    </w:p>
-    <w:p>
-      <w:pPr>
-        <w:pStyle w:val="Paragrafoelenco"/>
-        <w:numPr>
-          <w:ilvl w:val="1"/>
-          <w:numId w:val="5"/>
-        </w:numPr>
-        <w:rPr>
-          <w:lang w:val="en-GB"/>
-        </w:rPr>
-      </w:pPr>
-      <w:r>
-        <w:rPr>
-          <w:lang w:val="en-GB"/>
-        </w:rPr>
-        <w:t>Other considerations about the system</w:t>
-      </w:r>
-    </w:p>
-    <w:p>
-      <w:pPr>
-        <w:ind w:left="360"/>
-        <w:rPr>
-          <w:lang w:val="en-GB"/>
-        </w:rPr>
-      </w:pPr>
-      <w:r>
-        <w:rPr>
-          <w:lang w:val="en-GB"/>
-        </w:rPr>
-        <w:lastRenderedPageBreak/>
         <w:t xml:space="preserve">Some considerations based on the last sentence in the previous paragraph can be made. If the aim of the system is to be used daily, a great effort must be spent on the user experience, </w:t>
       </w:r>
       <w:proofErr w:type="gramStart"/>
@@ -1511,19 +1808,7 @@
         <w:rPr>
           <w:lang w:val="en-GB"/>
         </w:rPr>
-        <w:t>Stability: it’s a major characteristic since the service must be available</w:t>
-      </w:r>
-      <w:r>
-        <w:rPr>
-          <w:lang w:val="en-GB"/>
-        </w:rPr>
-        <w:t xml:space="preserve"> h24</w:t>
-      </w:r>
-      <w:r>
-        <w:rPr>
-          <w:lang w:val="en-GB"/>
-        </w:rPr>
-        <w:t xml:space="preserve"> 7/7dd</w:t>
+        <w:t>Stability: it’s a major characteristic since the service must be available h24 7/7dd</w:t>
       </w:r>
     </w:p>
     <w:p>

</xml_diff>

<commit_message>
Started pointing out requirements
</commit_message>
<xml_diff>
--- a/Requirement analysis and specification document.docx
+++ b/Requirement analysis and specification document.docx
@@ -164,7 +164,7 @@
         <w:t>need of a system that allows</w:t>
       </w:r>
       <w:r>
-        <w:t xml:space="preserve"> registered users to find the locations of avail</w:t>
+        <w:t xml:space="preserve"> users to find the locations of avail</w:t>
       </w:r>
       <w:r>
         <w:t xml:space="preserve">able cars </w:t>
@@ -179,7 +179,25 @@
         <w:t>areas</w:t>
       </w:r>
       <w:r>
-        <w:t xml:space="preserve"> they choose to explore and to complete the reservation of a car from those found with the research tool. Moreover, the system must automatically unlock reserved cars w</w:t>
+        <w:t xml:space="preserve"> they choose to explore</w:t>
+      </w:r>
+      <w:r>
+        <w:t>. Then, they</w:t>
+      </w:r>
+      <w:r>
+        <w:t xml:space="preserve"> </w:t>
+      </w:r>
+      <w:r>
+        <w:t>may</w:t>
+      </w:r>
+      <w:r>
+        <w:t xml:space="preserve"> complete the reservation of a car </w:t>
+      </w:r>
+      <w:r>
+        <w:t>among</w:t>
+      </w:r>
+      <w:r>
+        <w:t xml:space="preserve"> those found with the research tool. Moreover, the system must automatically unlock reserved cars w</w:t>
       </w:r>
       <w:r>
         <w:t xml:space="preserve">hen the </w:t>
@@ -191,19 +209,13 @@
         <w:t xml:space="preserve"> is nearby</w:t>
       </w:r>
       <w:r>
-        <w:t xml:space="preserve">. During the ride, the driver is notified </w:t>
-      </w:r>
-      <w:r>
-        <w:t>of the current</w:t>
+        <w:t>. During the ride, the driver is notified of the current</w:t>
       </w:r>
       <w:r>
         <w:t xml:space="preserve"> </w:t>
       </w:r>
       <w:r>
-        <w:t>bill</w:t>
-      </w:r>
-      <w:r>
-        <w:t xml:space="preserve"> in real-time through the screen. At the of the ride</w:t>
+        <w:t>bill in real-time through the screen. At the of the ride</w:t>
       </w:r>
       <w:r>
         <w:t xml:space="preserve"> expenses are automatically charged on the driver’s count. </w:t>
@@ -218,7 +230,13 @@
         <w:t xml:space="preserve"> it is fundamental to </w:t>
       </w:r>
       <w:r>
-        <w:t>keep all of them properly charged, so the customers will be incentivized in being virt</w:t>
+        <w:t xml:space="preserve">keep them properly charged, so the </w:t>
+      </w:r>
+      <w:r>
+        <w:t>users</w:t>
+      </w:r>
+      <w:r>
+        <w:t xml:space="preserve"> will be incentivized in being virt</w:t>
       </w:r>
       <w:r>
         <w:t>uous through discounts and penalty</w:t>
@@ -227,10 +245,13 @@
         <w:t xml:space="preserve"> fees. A</w:t>
       </w:r>
       <w:r>
-        <w:t xml:space="preserve"> saving option will be provided in order to help c</w:t>
-      </w:r>
-      <w:r>
-        <w:t>ustomers make the right choices</w:t>
+        <w:t xml:space="preserve"> saving option will be provided in order to help </w:t>
+      </w:r>
+      <w:r>
+        <w:t>users</w:t>
+      </w:r>
+      <w:r>
+        <w:t xml:space="preserve"> make the right choices</w:t>
       </w:r>
       <w:r>
         <w:t xml:space="preserve"> both </w:t>
@@ -242,10 +263,19 @@
         <w:t xml:space="preserve">save money and </w:t>
       </w:r>
       <w:r>
-        <w:t xml:space="preserve">to help the company maintain </w:t>
+        <w:t xml:space="preserve">to help the </w:t>
+      </w:r>
+      <w:r>
+        <w:t xml:space="preserve">PowerEnjoy </w:t>
+      </w:r>
+      <w:r>
+        <w:t xml:space="preserve">maintain </w:t>
       </w:r>
       <w:r>
         <w:t>its high quality</w:t>
+      </w:r>
+      <w:r>
+        <w:t xml:space="preserve"> service</w:t>
       </w:r>
       <w:r>
         <w:t>.</w:t>
@@ -351,6 +381,9 @@
         <w:t>drive</w:t>
       </w:r>
       <w:r>
+        <w:t>-pin</w:t>
+      </w:r>
+      <w:r>
         <w:t>*</w:t>
       </w:r>
     </w:p>
@@ -446,6 +479,12 @@
       <w:r>
         <w:t>charge fees</w:t>
       </w:r>
+      <w:r>
+        <w:t xml:space="preserve"> </w:t>
+      </w:r>
+      <w:r>
+        <w:t>as penalty</w:t>
+      </w:r>
     </w:p>
     <w:p>
       <w:pPr>
@@ -458,6 +497,9 @@
       <w:r>
         <w:t>provide discounts</w:t>
       </w:r>
+      <w:r>
+        <w:t xml:space="preserve"> to encourage virtuous behaviors</w:t>
+      </w:r>
     </w:p>
     <w:p>
       <w:pPr>
@@ -468,7 +510,13 @@
         </w:numPr>
       </w:pPr>
       <w:r>
-        <w:t>restore cars’ availability after every ride</w:t>
+        <w:t xml:space="preserve">restore cars’ availability after </w:t>
+      </w:r>
+      <w:r>
+        <w:t>each</w:t>
+      </w:r>
+      <w:r>
+        <w:t xml:space="preserve"> ride</w:t>
       </w:r>
     </w:p>
     <w:p>
@@ -510,7 +558,13 @@
         <w:t xml:space="preserve">an operator whenever </w:t>
       </w:r>
       <w:r>
-        <w:t>there’s a technical issue</w:t>
+        <w:t>there’s a</w:t>
+      </w:r>
+      <w:r>
+        <w:t>n</w:t>
+      </w:r>
+      <w:r>
+        <w:t xml:space="preserve"> issue</w:t>
       </w:r>
     </w:p>
     <w:p>
@@ -557,6 +611,30 @@
         </w:numPr>
       </w:pPr>
       <w:r>
+        <w:t>sign up personal information is true</w:t>
+      </w:r>
+    </w:p>
+    <w:p>
+      <w:pPr>
+        <w:pStyle w:val="ListParagraph"/>
+        <w:numPr>
+          <w:ilvl w:val="0"/>
+          <w:numId w:val="7"/>
+        </w:numPr>
+      </w:pPr>
+      <w:r>
+        <w:t>cars are always connected to PowerEnjoy VPN (Virtual Private Network)</w:t>
+      </w:r>
+    </w:p>
+    <w:p>
+      <w:pPr>
+        <w:pStyle w:val="ListParagraph"/>
+        <w:numPr>
+          <w:ilvl w:val="0"/>
+          <w:numId w:val="7"/>
+        </w:numPr>
+      </w:pPr>
+      <w:r>
         <w:t xml:space="preserve">cars’ GPS </w:t>
       </w:r>
       <w:r>
@@ -583,6 +661,8 @@
       <w:r>
         <w:t>ccurate cars’ locations are known by GPS</w:t>
       </w:r>
+      <w:bookmarkStart w:id="0" w:name="_GoBack"/>
+      <w:bookmarkEnd w:id="0"/>
     </w:p>
     <w:p>
       <w:pPr>
@@ -638,19 +718,13 @@
         </w:numPr>
       </w:pPr>
       <w:r>
-        <w:t>once a request</w:t>
-      </w:r>
-      <w:r>
-        <w:t xml:space="preserve"> is</w:t>
-      </w:r>
-      <w:r>
-        <w:t xml:space="preserve"> </w:t>
-      </w:r>
-      <w:r>
-        <w:t>made</w:t>
-      </w:r>
-      <w:r>
-        <w:t>, the user does not cancel it</w:t>
+        <w:t xml:space="preserve">payment issues are delegated to </w:t>
+      </w:r>
+      <w:r>
+        <w:t xml:space="preserve">a </w:t>
+      </w:r>
+      <w:r>
+        <w:t>third party company</w:t>
       </w:r>
     </w:p>
     <w:p>
@@ -662,7 +736,7 @@
         </w:numPr>
       </w:pPr>
       <w:r>
-        <w:t>payment issues are delegated to third party company</w:t>
+        <w:t>all technical sensors report correct information and they are neither switched off nor damaged</w:t>
       </w:r>
     </w:p>
     <w:p>
@@ -674,40 +748,19 @@
         </w:numPr>
       </w:pPr>
       <w:r>
-        <w:t>payments are charged at the end of each ride</w:t>
-      </w:r>
-    </w:p>
-    <w:p>
-      <w:pPr>
-        <w:pStyle w:val="ListParagraph"/>
-        <w:numPr>
-          <w:ilvl w:val="0"/>
-          <w:numId w:val="7"/>
-        </w:numPr>
-      </w:pPr>
-      <w:r>
-        <w:t xml:space="preserve">the system knows how many passengers are present in </w:t>
-      </w:r>
-      <w:r>
-        <w:t>the</w:t>
-      </w:r>
-      <w:r>
-        <w:t xml:space="preserve"> car</w:t>
-      </w:r>
-    </w:p>
-    <w:p>
-      <w:pPr>
-        <w:pStyle w:val="ListParagraph"/>
-        <w:numPr>
-          <w:ilvl w:val="0"/>
-          <w:numId w:val="7"/>
-        </w:numPr>
-      </w:pPr>
-      <w:r>
-        <w:t xml:space="preserve">each power grid station can be linked </w:t>
+        <w:t xml:space="preserve">each power </w:t>
+      </w:r>
+      <w:r>
+        <w:t>plug is</w:t>
+      </w:r>
+      <w:r>
+        <w:t xml:space="preserve"> linked </w:t>
       </w:r>
       <w:r>
         <w:t>to exactly one car</w:t>
+      </w:r>
+      <w:r>
+        <w:t xml:space="preserve"> at the same time</w:t>
       </w:r>
     </w:p>
     <w:p>
@@ -738,16 +791,16 @@
         <w:t xml:space="preserve"> </w:t>
       </w:r>
       <w:r>
-        <w:t>can</w:t>
+        <w:t>are</w:t>
       </w:r>
       <w:r>
         <w:t xml:space="preserve"> </w:t>
       </w:r>
       <w:r>
-        <w:t>never be</w:t>
-      </w:r>
-      <w:r>
-        <w:t xml:space="preserve"> switched off nor damaged</w:t>
+        <w:t xml:space="preserve">never </w:t>
+      </w:r>
+      <w:r>
+        <w:t>switched off nor damaged</w:t>
       </w:r>
     </w:p>
     <w:p/>
@@ -785,7 +838,6 @@
           <w:numId w:val="9"/>
         </w:numPr>
       </w:pPr>
-      <w:bookmarkStart w:id="0" w:name="_GoBack"/>
       <w:r>
         <w:rPr>
           <w:b/>
@@ -799,61 +851,16 @@
         <w:t>uest</w:t>
       </w:r>
       <w:r>
-        <w:t xml:space="preserve">: we use this term </w:t>
-      </w:r>
-      <w:r>
-        <w:t>when referring to unlogged user</w:t>
-      </w:r>
-      <w:r>
-        <w:t>. As we stated before, this category of customers can access</w:t>
-      </w:r>
-      <w:r>
-        <w:t xml:space="preserve"> a limited number of the system’s features, </w:t>
-      </w:r>
-      <w:r>
-        <w:t>e.g.</w:t>
-      </w:r>
-      <w:r>
-        <w:t xml:space="preserve"> the research tool. Since unlogged users are not associated </w:t>
-      </w:r>
-      <w:r>
-        <w:t>to</w:t>
-      </w:r>
-      <w:r>
-        <w:t xml:space="preserve"> any kind of payment </w:t>
-      </w:r>
-      <w:r>
-        <w:t>information,</w:t>
-      </w:r>
-      <w:r>
-        <w:t xml:space="preserve"> </w:t>
-      </w:r>
-      <w:r>
-        <w:t>they can neither</w:t>
-      </w:r>
-      <w:r>
-        <w:t xml:space="preserve"> make reservations nor access</w:t>
-      </w:r>
-      <w:r>
-        <w:t xml:space="preserve"> to</w:t>
-      </w:r>
-      <w:r>
-        <w:t xml:space="preserve"> any feature</w:t>
-      </w:r>
-      <w:r>
-        <w:t>s that require</w:t>
-      </w:r>
-      <w:r>
-        <w:t xml:space="preserve"> the possibility of online payment</w:t>
-      </w:r>
-      <w:r>
-        <w:t>s</w:t>
-      </w:r>
-      <w:r>
-        <w:t>.</w:t>
-      </w:r>
-      <w:r>
-        <w:t xml:space="preserve"> A guest may be a passenger</w:t>
+        <w:t xml:space="preserve">: </w:t>
+      </w:r>
+      <w:r>
+        <w:t xml:space="preserve">we use this term when referring to </w:t>
+      </w:r>
+      <w:r>
+        <w:t xml:space="preserve">an </w:t>
+      </w:r>
+      <w:r>
+        <w:t>unlogged user</w:t>
       </w:r>
     </w:p>
     <w:p>
@@ -973,7 +980,34 @@
         </w:numPr>
       </w:pPr>
       <w:r>
-        <w:t>Driving license code and type</w:t>
+        <w:t xml:space="preserve">Username </w:t>
+      </w:r>
+      <w:r>
+        <w:t>to log in</w:t>
+      </w:r>
+    </w:p>
+    <w:p>
+      <w:pPr>
+        <w:pStyle w:val="ListParagraph"/>
+        <w:numPr>
+          <w:ilvl w:val="0"/>
+          <w:numId w:val="9"/>
+        </w:numPr>
+      </w:pPr>
+      <w:r>
+        <w:rPr>
+          <w:b/>
+        </w:rPr>
+        <w:t>p</w:t>
+      </w:r>
+      <w:r>
+        <w:rPr>
+          <w:b/>
+        </w:rPr>
+        <w:t>ayment information</w:t>
+      </w:r>
+      <w:r>
+        <w:t xml:space="preserve">: </w:t>
       </w:r>
     </w:p>
     <w:p>
@@ -985,34 +1019,7 @@
         </w:numPr>
       </w:pPr>
       <w:r>
-        <w:t xml:space="preserve">Username </w:t>
-      </w:r>
-      <w:r>
-        <w:t>to log in</w:t>
-      </w:r>
-    </w:p>
-    <w:p>
-      <w:pPr>
-        <w:pStyle w:val="ListParagraph"/>
-        <w:numPr>
-          <w:ilvl w:val="0"/>
-          <w:numId w:val="9"/>
-        </w:numPr>
-      </w:pPr>
-      <w:r>
-        <w:rPr>
-          <w:b/>
-        </w:rPr>
-        <w:t>p</w:t>
-      </w:r>
-      <w:r>
-        <w:rPr>
-          <w:b/>
-        </w:rPr>
-        <w:t>ayment information</w:t>
-      </w:r>
-      <w:r>
-        <w:t xml:space="preserve">: </w:t>
+        <w:t>Payment method name</w:t>
       </w:r>
     </w:p>
     <w:p>
@@ -1024,7 +1031,10 @@
         </w:numPr>
       </w:pPr>
       <w:r>
-        <w:t>Payment method name</w:t>
+        <w:t>Surname and n</w:t>
+      </w:r>
+      <w:r>
+        <w:t>ame of the owner</w:t>
       </w:r>
     </w:p>
     <w:p>
@@ -1036,10 +1046,7 @@
         </w:numPr>
       </w:pPr>
       <w:r>
-        <w:t>Surname and n</w:t>
-      </w:r>
-      <w:r>
-        <w:t>ame of the owner</w:t>
+        <w:t>Card number</w:t>
       </w:r>
     </w:p>
     <w:p>
@@ -1051,7 +1058,7 @@
         </w:numPr>
       </w:pPr>
       <w:r>
-        <w:t>Card number</w:t>
+        <w:t>Valid through date</w:t>
       </w:r>
     </w:p>
     <w:p>
@@ -1063,19 +1070,49 @@
         </w:numPr>
       </w:pPr>
       <w:r>
-        <w:t>Valid through date</w:t>
-      </w:r>
-    </w:p>
-    <w:p>
-      <w:pPr>
-        <w:pStyle w:val="ListParagraph"/>
-        <w:numPr>
-          <w:ilvl w:val="1"/>
+        <w:t>CVV</w:t>
+      </w:r>
+    </w:p>
+    <w:p>
+      <w:pPr>
+        <w:pStyle w:val="ListParagraph"/>
+        <w:numPr>
+          <w:ilvl w:val="0"/>
           <w:numId w:val="9"/>
         </w:numPr>
       </w:pPr>
       <w:r>
-        <w:t>CVV</w:t>
+        <w:rPr>
+          <w:b/>
+        </w:rPr>
+        <w:t>u</w:t>
+      </w:r>
+      <w:r>
+        <w:rPr>
+          <w:b/>
+        </w:rPr>
+        <w:t>ser</w:t>
+      </w:r>
+      <w:r>
+        <w:t>:</w:t>
+      </w:r>
+      <w:r>
+        <w:t xml:space="preserve"> </w:t>
+      </w:r>
+      <w:r>
+        <w:t xml:space="preserve">person </w:t>
+      </w:r>
+      <w:r>
+        <w:t>who provided personal and payment information which have been verified and recognized. User has</w:t>
+      </w:r>
+      <w:r>
+        <w:t xml:space="preserve"> access to the full</w:t>
+      </w:r>
+      <w:r>
+        <w:t xml:space="preserve"> set of services of </w:t>
+      </w:r>
+      <w:r>
+        <w:t>the system</w:t>
       </w:r>
     </w:p>
     <w:p>
@@ -1090,34 +1127,337 @@
         <w:rPr>
           <w:b/>
         </w:rPr>
-        <w:t>u</w:t>
+        <w:t>d</w:t>
       </w:r>
       <w:r>
         <w:rPr>
           <w:b/>
         </w:rPr>
-        <w:t>ser</w:t>
+        <w:t>river</w:t>
+      </w:r>
+      <w:r>
+        <w:t xml:space="preserve">: </w:t>
+      </w:r>
+      <w:r>
+        <w:t>use</w:t>
+      </w:r>
+      <w:r>
+        <w:t>r that has made the reservation, boarded and then drives the car</w:t>
+      </w:r>
+    </w:p>
+    <w:p>
+      <w:pPr>
+        <w:pStyle w:val="ListParagraph"/>
+        <w:numPr>
+          <w:ilvl w:val="0"/>
+          <w:numId w:val="9"/>
+        </w:numPr>
+      </w:pPr>
+      <w:r>
+        <w:rPr>
+          <w:b/>
+        </w:rPr>
+        <w:t>p</w:t>
+      </w:r>
+      <w:r>
+        <w:rPr>
+          <w:b/>
+        </w:rPr>
+        <w:t>assenger</w:t>
+      </w:r>
+      <w:r>
+        <w:t>: person who enter the car</w:t>
+      </w:r>
+    </w:p>
+    <w:p>
+      <w:pPr>
+        <w:pStyle w:val="ListParagraph"/>
+        <w:numPr>
+          <w:ilvl w:val="0"/>
+          <w:numId w:val="9"/>
+        </w:numPr>
+      </w:pPr>
+      <w:r>
+        <w:rPr>
+          <w:b/>
+        </w:rPr>
+        <w:t>c</w:t>
+      </w:r>
+      <w:r>
+        <w:rPr>
+          <w:b/>
+        </w:rPr>
+        <w:t>ar</w:t>
+      </w:r>
+      <w:r>
+        <w:t>: the electric</w:t>
+      </w:r>
+      <w:r>
+        <w:t xml:space="preserve"> </w:t>
+      </w:r>
+      <w:r>
+        <w:t xml:space="preserve">vehicles </w:t>
+      </w:r>
+      <w:r>
+        <w:t>considered</w:t>
+      </w:r>
+      <w:r>
+        <w:t xml:space="preserve"> available by the </w:t>
+      </w:r>
+      <w:r>
+        <w:t>stakeholders</w:t>
+      </w:r>
+    </w:p>
+    <w:p>
+      <w:pPr>
+        <w:pStyle w:val="ListParagraph"/>
+        <w:numPr>
+          <w:ilvl w:val="0"/>
+          <w:numId w:val="9"/>
+        </w:numPr>
+      </w:pPr>
+      <w:r>
+        <w:rPr>
+          <w:b/>
+        </w:rPr>
+        <w:t>technical issue</w:t>
+      </w:r>
+      <w:r>
+        <w:t>: every kind of issues sensor detectable</w:t>
+      </w:r>
+    </w:p>
+    <w:p>
+      <w:pPr>
+        <w:pStyle w:val="ListParagraph"/>
+        <w:numPr>
+          <w:ilvl w:val="0"/>
+          <w:numId w:val="9"/>
+        </w:numPr>
+      </w:pPr>
+      <w:r>
+        <w:rPr>
+          <w:b/>
+        </w:rPr>
+        <w:t>ready to serve car</w:t>
+      </w:r>
+      <w:r>
+        <w:t xml:space="preserve">: </w:t>
+      </w:r>
+      <w:r>
+        <w:t>a car which has at least 10% of the battery charged and there is not any technical issue</w:t>
+      </w:r>
+    </w:p>
+    <w:p>
+      <w:pPr>
+        <w:pStyle w:val="ListParagraph"/>
+        <w:numPr>
+          <w:ilvl w:val="0"/>
+          <w:numId w:val="9"/>
+        </w:numPr>
+      </w:pPr>
+      <w:r>
+        <w:rPr>
+          <w:b/>
+        </w:rPr>
+        <w:t>p</w:t>
+      </w:r>
+      <w:r>
+        <w:rPr>
+          <w:b/>
+        </w:rPr>
+        <w:t>ower grid station</w:t>
+      </w:r>
+      <w:r>
+        <w:t xml:space="preserve">: </w:t>
+      </w:r>
+      <w:r>
+        <w:t>the energy turrets where the users can leave cars to refill their batteries</w:t>
+      </w:r>
+      <w:r>
+        <w:t>. These stations are located only in special par</w:t>
+      </w:r>
+      <w:r>
+        <w:t>k</w:t>
+      </w:r>
+      <w:r>
+        <w:t>ing areas</w:t>
+      </w:r>
+    </w:p>
+    <w:p>
+      <w:pPr>
+        <w:pStyle w:val="ListParagraph"/>
+        <w:numPr>
+          <w:ilvl w:val="0"/>
+          <w:numId w:val="9"/>
+        </w:numPr>
+      </w:pPr>
+      <w:r>
+        <w:rPr>
+          <w:b/>
+        </w:rPr>
+        <w:t>s</w:t>
+      </w:r>
+      <w:r>
+        <w:rPr>
+          <w:b/>
+        </w:rPr>
+        <w:t>afe parking area</w:t>
+      </w:r>
+      <w:r>
+        <w:t>: a parking area included by the system in a list of “recommendable” places to leave cars at</w:t>
+      </w:r>
+      <w:r>
+        <w:t>. Safe parking areas are the only places where a car can be left in order to have the system automatically stop charging expenses to the user for the car use</w:t>
+      </w:r>
+    </w:p>
+    <w:p>
+      <w:pPr>
+        <w:pStyle w:val="ListParagraph"/>
+        <w:numPr>
+          <w:ilvl w:val="0"/>
+          <w:numId w:val="9"/>
+        </w:numPr>
+      </w:pPr>
+      <w:r>
+        <w:rPr>
+          <w:b/>
+        </w:rPr>
+        <w:t>s</w:t>
+      </w:r>
+      <w:r>
+        <w:rPr>
+          <w:b/>
+        </w:rPr>
+        <w:t>pecial parking area</w:t>
+      </w:r>
+      <w:r>
+        <w:t>: we use this expression to point out a subset of safe parking areas where a power grid station is present</w:t>
+      </w:r>
+    </w:p>
+    <w:p>
+      <w:pPr>
+        <w:pStyle w:val="ListParagraph"/>
+        <w:numPr>
+          <w:ilvl w:val="0"/>
+          <w:numId w:val="9"/>
+        </w:numPr>
+      </w:pPr>
+      <w:r>
+        <w:rPr>
+          <w:b/>
+        </w:rPr>
+        <w:t>b</w:t>
+      </w:r>
+      <w:r>
+        <w:rPr>
+          <w:b/>
+        </w:rPr>
+        <w:t>udget</w:t>
+      </w:r>
+      <w:r>
+        <w:t>: maximum amount of money acquirable from the payment information</w:t>
+      </w:r>
+    </w:p>
+    <w:p>
+      <w:pPr>
+        <w:pStyle w:val="ListParagraph"/>
+        <w:numPr>
+          <w:ilvl w:val="0"/>
+          <w:numId w:val="9"/>
+        </w:numPr>
+      </w:pPr>
+      <w:r>
+        <w:rPr>
+          <w:b/>
+        </w:rPr>
+        <w:t>s</w:t>
+      </w:r>
+      <w:r>
+        <w:rPr>
+          <w:b/>
+        </w:rPr>
+        <w:t>ystem</w:t>
+      </w:r>
+      <w:r>
+        <w:t xml:space="preserve">: </w:t>
+      </w:r>
+      <w:r>
+        <w:t xml:space="preserve">infrastructure which </w:t>
+      </w:r>
+      <w:r>
+        <w:t>realizes</w:t>
+      </w:r>
+      <w:r>
+        <w:t xml:space="preserve"> </w:t>
+      </w:r>
+      <w:r>
+        <w:t xml:space="preserve">the </w:t>
+      </w:r>
+      <w:r>
+        <w:t>goals</w:t>
+      </w:r>
+    </w:p>
+    <w:p>
+      <w:pPr>
+        <w:pStyle w:val="ListParagraph"/>
+        <w:numPr>
+          <w:ilvl w:val="0"/>
+          <w:numId w:val="9"/>
+        </w:numPr>
+      </w:pPr>
+      <w:r>
+        <w:rPr>
+          <w:b/>
+        </w:rPr>
+        <w:t>r</w:t>
+      </w:r>
+      <w:r>
+        <w:rPr>
+          <w:b/>
+        </w:rPr>
+        <w:t>eservation</w:t>
+      </w:r>
+      <w:r>
+        <w:t xml:space="preserve">: </w:t>
+      </w:r>
+      <w:r>
+        <w:t xml:space="preserve">service concerning the possibility to </w:t>
+      </w:r>
+      <w:r>
+        <w:t>exclusively</w:t>
+      </w:r>
+      <w:r>
+        <w:t xml:space="preserve"> reserve a car for a user.</w:t>
+      </w:r>
+    </w:p>
+    <w:p>
+      <w:pPr>
+        <w:pStyle w:val="ListParagraph"/>
+        <w:numPr>
+          <w:ilvl w:val="0"/>
+          <w:numId w:val="9"/>
+        </w:numPr>
+      </w:pPr>
+      <w:r>
+        <w:rPr>
+          <w:b/>
+        </w:rPr>
+        <w:t>f</w:t>
+      </w:r>
+      <w:r>
+        <w:rPr>
+          <w:b/>
+        </w:rPr>
+        <w:t>ee</w:t>
       </w:r>
       <w:r>
         <w:t>:</w:t>
       </w:r>
       <w:r>
-        <w:t xml:space="preserve"> </w:t>
-      </w:r>
-      <w:r>
-        <w:t xml:space="preserve">person </w:t>
-      </w:r>
-      <w:r>
-        <w:t>who provided personal and payment information which have been verified and recognized. User has</w:t>
-      </w:r>
-      <w:r>
-        <w:t xml:space="preserve"> access to the full</w:t>
-      </w:r>
-      <w:r>
-        <w:t xml:space="preserve"> set of services of </w:t>
-      </w:r>
-      <w:r>
-        <w:t>the system</w:t>
+        <w:t xml:space="preserve"> amount of money the user must pay whether he/she does not pick up the car withi</w:t>
+      </w:r>
+      <w:r>
+        <w:t>n one hour from the reservation</w:t>
       </w:r>
     </w:p>
     <w:p>
@@ -1132,22 +1472,86 @@
         <w:rPr>
           <w:b/>
         </w:rPr>
-        <w:t>d</w:t>
+        <w:t>r</w:t>
       </w:r>
       <w:r>
         <w:rPr>
           <w:b/>
         </w:rPr>
-        <w:t>river</w:t>
+        <w:t>ide</w:t>
+      </w:r>
+      <w:r>
+        <w:t xml:space="preserve">: time between the car doors’ unlock due to the fact that the user is close to the car and the car doors’ lock due to the fact the user stops the engine and </w:t>
+      </w:r>
+      <w:r>
+        <w:t>all the passengers exit the car</w:t>
+      </w:r>
+    </w:p>
+    <w:p>
+      <w:pPr>
+        <w:pStyle w:val="ListParagraph"/>
+        <w:numPr>
+          <w:ilvl w:val="0"/>
+          <w:numId w:val="9"/>
+        </w:numPr>
+      </w:pPr>
+      <w:r>
+        <w:rPr>
+          <w:b/>
+        </w:rPr>
+        <w:t>screen</w:t>
+      </w:r>
+      <w:r>
+        <w:t>: system terminal connected to the central one used in order to communicate to the driver</w:t>
+      </w:r>
+    </w:p>
+    <w:p>
+      <w:pPr>
+        <w:pStyle w:val="ListParagraph"/>
+        <w:numPr>
+          <w:ilvl w:val="0"/>
+          <w:numId w:val="9"/>
+        </w:numPr>
+      </w:pPr>
+      <w:r>
+        <w:rPr>
+          <w:b/>
+        </w:rPr>
+        <w:t>operator</w:t>
+      </w:r>
+      <w:r>
+        <w:t>: person who work</w:t>
+      </w:r>
+      <w:r>
+        <w:t>s</w:t>
+      </w:r>
+      <w:r>
+        <w:t xml:space="preserve"> for the company in order to give support to the drivers</w:t>
+      </w:r>
+      <w:r>
+        <w:t>*</w:t>
+      </w:r>
+    </w:p>
+    <w:p>
+      <w:pPr>
+        <w:pStyle w:val="ListParagraph"/>
+        <w:numPr>
+          <w:ilvl w:val="0"/>
+          <w:numId w:val="9"/>
+        </w:numPr>
+      </w:pPr>
+      <w:r>
+        <w:rPr>
+          <w:b/>
+        </w:rPr>
+        <w:lastRenderedPageBreak/>
+        <w:t>company</w:t>
       </w:r>
       <w:r>
         <w:t xml:space="preserve">: </w:t>
       </w:r>
       <w:r>
-        <w:t>use</w:t>
-      </w:r>
-      <w:r>
-        <w:t>r that has made the reservation, boarded and then drives the car</w:t>
+        <w:t>people who work to*</w:t>
       </w:r>
     </w:p>
     <w:p>
@@ -1162,374 +1566,15 @@
         <w:rPr>
           <w:b/>
         </w:rPr>
-        <w:t>p</w:t>
-      </w:r>
-      <w:r>
-        <w:rPr>
-          <w:b/>
-        </w:rPr>
-        <w:t>assenger</w:t>
-      </w:r>
-      <w:r>
-        <w:t>: person who enter the car</w:t>
-      </w:r>
-    </w:p>
-    <w:p>
-      <w:pPr>
-        <w:pStyle w:val="ListParagraph"/>
-        <w:numPr>
-          <w:ilvl w:val="0"/>
-          <w:numId w:val="9"/>
-        </w:numPr>
-      </w:pPr>
-      <w:r>
-        <w:rPr>
-          <w:b/>
-        </w:rPr>
-        <w:t>c</w:t>
-      </w:r>
-      <w:r>
-        <w:rPr>
-          <w:b/>
-        </w:rPr>
-        <w:t>ar</w:t>
-      </w:r>
-      <w:r>
-        <w:t>: the electric</w:t>
-      </w:r>
-      <w:r>
-        <w:t xml:space="preserve"> </w:t>
-      </w:r>
-      <w:r>
-        <w:t xml:space="preserve">vehicles </w:t>
-      </w:r>
-      <w:r>
-        <w:t>considered</w:t>
-      </w:r>
-      <w:r>
-        <w:t xml:space="preserve"> available by the </w:t>
-      </w:r>
-      <w:r>
-        <w:t>stakeholders</w:t>
-      </w:r>
-    </w:p>
-    <w:p>
-      <w:pPr>
-        <w:pStyle w:val="ListParagraph"/>
-        <w:numPr>
-          <w:ilvl w:val="0"/>
-          <w:numId w:val="9"/>
-        </w:numPr>
-      </w:pPr>
-      <w:r>
-        <w:rPr>
-          <w:b/>
-        </w:rPr>
-        <w:t>technical issue</w:t>
-      </w:r>
-      <w:r>
-        <w:t>: every kind of issues sensor detectable</w:t>
-      </w:r>
-    </w:p>
-    <w:p>
-      <w:pPr>
-        <w:pStyle w:val="ListParagraph"/>
-        <w:numPr>
-          <w:ilvl w:val="0"/>
-          <w:numId w:val="9"/>
-        </w:numPr>
-      </w:pPr>
-      <w:r>
-        <w:rPr>
-          <w:b/>
-        </w:rPr>
-        <w:t>ready to serve car</w:t>
+        <w:t>power plug</w:t>
       </w:r>
       <w:r>
         <w:t xml:space="preserve">: </w:t>
       </w:r>
       <w:r>
-        <w:t>a car which has at least 10% of the battery charged and there is not any technical issue</w:t>
-      </w:r>
-    </w:p>
-    <w:p>
-      <w:pPr>
-        <w:pStyle w:val="ListParagraph"/>
-        <w:numPr>
-          <w:ilvl w:val="0"/>
-          <w:numId w:val="9"/>
-        </w:numPr>
-      </w:pPr>
-      <w:r>
-        <w:rPr>
-          <w:b/>
-        </w:rPr>
-        <w:t>p</w:t>
-      </w:r>
-      <w:r>
-        <w:rPr>
-          <w:b/>
-        </w:rPr>
-        <w:t>ower grid station</w:t>
-      </w:r>
-      <w:r>
-        <w:t xml:space="preserve">: </w:t>
-      </w:r>
-      <w:r>
-        <w:t>the energy turrets where the users can leave cars to refill their batteries</w:t>
-      </w:r>
-    </w:p>
-    <w:p>
-      <w:pPr>
-        <w:pStyle w:val="ListParagraph"/>
-        <w:numPr>
-          <w:ilvl w:val="0"/>
-          <w:numId w:val="9"/>
-        </w:numPr>
-      </w:pPr>
-      <w:r>
-        <w:rPr>
-          <w:b/>
-        </w:rPr>
-        <w:t>s</w:t>
-      </w:r>
-      <w:r>
-        <w:rPr>
-          <w:b/>
-        </w:rPr>
-        <w:t>afe parking area</w:t>
-      </w:r>
-      <w:r>
-        <w:t>: a parking area included by the system in a list of “recommendable” places to leave cars at</w:t>
-      </w:r>
-      <w:r>
-        <w:t>. Safe parking areas are the only places where a car can be left in order to have the system automatically stop charging expenses to the user for the car use</w:t>
-      </w:r>
-    </w:p>
-    <w:p>
-      <w:pPr>
-        <w:pStyle w:val="ListParagraph"/>
-        <w:numPr>
-          <w:ilvl w:val="0"/>
-          <w:numId w:val="9"/>
-        </w:numPr>
-      </w:pPr>
-      <w:r>
-        <w:rPr>
-          <w:b/>
-        </w:rPr>
-        <w:t>s</w:t>
-      </w:r>
-      <w:r>
-        <w:rPr>
-          <w:b/>
-        </w:rPr>
-        <w:t>pecial parking area</w:t>
-      </w:r>
-      <w:r>
-        <w:t>: we use this expression to point out a subset of safe parking areas where a power grid station is present</w:t>
-      </w:r>
-    </w:p>
-    <w:p>
-      <w:pPr>
-        <w:pStyle w:val="ListParagraph"/>
-        <w:numPr>
-          <w:ilvl w:val="0"/>
-          <w:numId w:val="9"/>
-        </w:numPr>
-      </w:pPr>
-      <w:r>
-        <w:rPr>
-          <w:b/>
-        </w:rPr>
-        <w:t>b</w:t>
-      </w:r>
-      <w:r>
-        <w:rPr>
-          <w:b/>
-        </w:rPr>
-        <w:t>udget</w:t>
-      </w:r>
-      <w:r>
-        <w:t>: maximum amount of money acquirable from the payment information</w:t>
-      </w:r>
-    </w:p>
-    <w:p>
-      <w:pPr>
-        <w:pStyle w:val="ListParagraph"/>
-        <w:numPr>
-          <w:ilvl w:val="0"/>
-          <w:numId w:val="9"/>
-        </w:numPr>
-      </w:pPr>
-      <w:r>
-        <w:rPr>
-          <w:b/>
-        </w:rPr>
-        <w:t>s</w:t>
-      </w:r>
-      <w:r>
-        <w:rPr>
-          <w:b/>
-        </w:rPr>
-        <w:t>ystem</w:t>
-      </w:r>
-      <w:r>
-        <w:t xml:space="preserve">: </w:t>
-      </w:r>
-      <w:r>
-        <w:t xml:space="preserve">infrastructure which </w:t>
-      </w:r>
-      <w:r>
-        <w:t>realizes</w:t>
-      </w:r>
-      <w:r>
-        <w:t xml:space="preserve"> </w:t>
-      </w:r>
-      <w:r>
-        <w:t xml:space="preserve">the </w:t>
-      </w:r>
-      <w:r>
-        <w:t>goals</w:t>
-      </w:r>
-    </w:p>
-    <w:p>
-      <w:pPr>
-        <w:pStyle w:val="ListParagraph"/>
-        <w:numPr>
-          <w:ilvl w:val="0"/>
-          <w:numId w:val="9"/>
-        </w:numPr>
-      </w:pPr>
-      <w:r>
-        <w:rPr>
-          <w:b/>
-        </w:rPr>
-        <w:t>r</w:t>
-      </w:r>
-      <w:r>
-        <w:rPr>
-          <w:b/>
-        </w:rPr>
-        <w:t>eservation</w:t>
-      </w:r>
-      <w:r>
-        <w:t xml:space="preserve">: </w:t>
-      </w:r>
-      <w:r>
-        <w:t xml:space="preserve">service concerning the possibility to </w:t>
-      </w:r>
-      <w:r>
-        <w:t>exclusively</w:t>
-      </w:r>
-      <w:r>
-        <w:t xml:space="preserve"> reserve a car for a user.</w:t>
-      </w:r>
-    </w:p>
-    <w:p>
-      <w:pPr>
-        <w:pStyle w:val="ListParagraph"/>
-        <w:numPr>
-          <w:ilvl w:val="0"/>
-          <w:numId w:val="9"/>
-        </w:numPr>
-      </w:pPr>
-      <w:r>
-        <w:rPr>
-          <w:b/>
-        </w:rPr>
-        <w:t>f</w:t>
-      </w:r>
-      <w:r>
-        <w:rPr>
-          <w:b/>
-        </w:rPr>
-        <w:t>ee</w:t>
-      </w:r>
-      <w:r>
-        <w:t>:</w:t>
-      </w:r>
-      <w:r>
-        <w:t xml:space="preserve"> amount of money the user must pay whether he/she does not pick up the car withi</w:t>
-      </w:r>
-      <w:r>
-        <w:t>n one hour from the reservation</w:t>
-      </w:r>
-    </w:p>
-    <w:p>
-      <w:pPr>
-        <w:pStyle w:val="ListParagraph"/>
-        <w:numPr>
-          <w:ilvl w:val="0"/>
-          <w:numId w:val="9"/>
-        </w:numPr>
-      </w:pPr>
-      <w:r>
-        <w:rPr>
-          <w:b/>
-        </w:rPr>
-        <w:lastRenderedPageBreak/>
-        <w:t>r</w:t>
-      </w:r>
-      <w:r>
-        <w:rPr>
-          <w:b/>
-        </w:rPr>
-        <w:t>ide</w:t>
-      </w:r>
-      <w:r>
-        <w:t xml:space="preserve">: time between the car doors’ unlock due to the fact that the user is close to the car and the car doors’ lock due to the fact the user stops the engine and </w:t>
-      </w:r>
-      <w:r>
-        <w:t>all the passengers exit the car</w:t>
-      </w:r>
-    </w:p>
-    <w:p>
-      <w:pPr>
-        <w:pStyle w:val="ListParagraph"/>
-        <w:numPr>
-          <w:ilvl w:val="0"/>
-          <w:numId w:val="9"/>
-        </w:numPr>
-      </w:pPr>
-      <w:r>
-        <w:rPr>
-          <w:b/>
-        </w:rPr>
-        <w:t>screen</w:t>
-      </w:r>
-      <w:r>
-        <w:t>: system terminal connected to the central one used in order to communicate to the driver</w:t>
-      </w:r>
-    </w:p>
-    <w:p>
-      <w:pPr>
-        <w:pStyle w:val="ListParagraph"/>
-        <w:numPr>
-          <w:ilvl w:val="0"/>
-          <w:numId w:val="9"/>
-        </w:numPr>
-      </w:pPr>
-      <w:r>
-        <w:rPr>
-          <w:b/>
-        </w:rPr>
-        <w:t>operator</w:t>
-      </w:r>
-      <w:r>
-        <w:t>: person who work</w:t>
-      </w:r>
-      <w:r>
-        <w:t>s</w:t>
-      </w:r>
-      <w:r>
-        <w:t xml:space="preserve"> for the company in order to give support to the drivers</w:t>
-      </w:r>
-      <w:r>
-        <w:t>*</w:t>
-      </w:r>
-    </w:p>
-    <w:bookmarkEnd w:id="0"/>
+        <w:t>it is about a power plug located in a power grid station</w:t>
+      </w:r>
+    </w:p>
     <w:p/>
     <w:p>
       <w:pPr>
@@ -1623,28 +1668,7 @@
         </w:numPr>
       </w:pPr>
       <w:r>
-        <w:t xml:space="preserve">in case of either car failure or road accident, </w:t>
-      </w:r>
-      <w:r>
-        <w:t>proper insurance device</w:t>
-      </w:r>
-      <w:r>
-        <w:t>s</w:t>
-      </w:r>
-      <w:r>
-        <w:t xml:space="preserve"> will detect it and signal it to the system.</w:t>
-      </w:r>
-      <w:r>
-        <w:t xml:space="preserve"> Then,</w:t>
-      </w:r>
-      <w:r>
-        <w:t xml:space="preserve"> t</w:t>
-      </w:r>
-      <w:r>
-        <w:t>he car is marked as unavailable</w:t>
-      </w:r>
-      <w:r>
-        <w:t xml:space="preserve"> and an operator will intervene</w:t>
+        <w:t>each special parking area is associated to one and only one power grid station</w:t>
       </w:r>
     </w:p>
     <w:p>
@@ -1656,7 +1680,7 @@
         </w:numPr>
       </w:pPr>
       <w:r>
-        <w:t>each special parking area is associated to one and only one power grid station</w:t>
+        <w:t>insurance renewal is company’s administration competence</w:t>
       </w:r>
     </w:p>
     <w:p>
@@ -1667,11 +1691,142 @@
           <w:numId w:val="8"/>
         </w:numPr>
       </w:pPr>
-    </w:p>
-    <w:p>
-      <w:pPr>
-        <w:ind w:left="720"/>
-      </w:pPr>
+      <w:r>
+        <w:t>road fines are affair between traffic corps and company’s legal department</w:t>
+      </w:r>
+    </w:p>
+    <w:p>
+      <w:pPr>
+        <w:pStyle w:val="ListParagraph"/>
+        <w:numPr>
+          <w:ilvl w:val="0"/>
+          <w:numId w:val="8"/>
+        </w:numPr>
+      </w:pPr>
+      <w:r>
+        <w:t>the validity of the driving license number associated with the user’s profile will have to be verified by the driver licensing authority</w:t>
+      </w:r>
+    </w:p>
+    <w:p>
+      <w:pPr>
+        <w:pStyle w:val="ListParagraph"/>
+        <w:numPr>
+          <w:ilvl w:val="0"/>
+          <w:numId w:val="8"/>
+        </w:numPr>
+      </w:pPr>
+      <w:r>
+        <w:t xml:space="preserve">the validity of the payment information associated with the user’s profile will have to be verified by the </w:t>
+      </w:r>
+      <w:r>
+        <w:t xml:space="preserve">payment </w:t>
+      </w:r>
+      <w:r>
+        <w:t>company</w:t>
+      </w:r>
+    </w:p>
+    <w:p>
+      <w:pPr>
+        <w:pStyle w:val="ListParagraph"/>
+        <w:numPr>
+          <w:ilvl w:val="0"/>
+          <w:numId w:val="8"/>
+        </w:numPr>
+      </w:pPr>
+      <w:r>
+        <w:t>once a request is</w:t>
+      </w:r>
+      <w:r>
+        <w:t xml:space="preserve"> </w:t>
+      </w:r>
+      <w:r>
+        <w:t xml:space="preserve">made, the user </w:t>
+      </w:r>
+      <w:r>
+        <w:t>may</w:t>
+      </w:r>
+      <w:r>
+        <w:t xml:space="preserve"> cancel it</w:t>
+      </w:r>
+    </w:p>
+    <w:p>
+      <w:pPr>
+        <w:pStyle w:val="ListParagraph"/>
+        <w:numPr>
+          <w:ilvl w:val="0"/>
+          <w:numId w:val="8"/>
+        </w:numPr>
+      </w:pPr>
+      <w:r>
+        <w:t>payments are charged at the end of each ride</w:t>
+      </w:r>
+    </w:p>
+    <w:p>
+      <w:pPr>
+        <w:pStyle w:val="ListParagraph"/>
+        <w:numPr>
+          <w:ilvl w:val="0"/>
+          <w:numId w:val="8"/>
+        </w:numPr>
+      </w:pPr>
+      <w:r>
+        <w:t>Despite</w:t>
+      </w:r>
+      <w:r>
+        <w:t xml:space="preserve"> the possibility of e</w:t>
+      </w:r>
+      <w:r>
+        <w:t>ncouraging users to behave well, periodically an operator will take care about cars’ repositioning</w:t>
+      </w:r>
+    </w:p>
+    <w:p>
+      <w:pPr>
+        <w:pStyle w:val="ListParagraph"/>
+        <w:numPr>
+          <w:ilvl w:val="0"/>
+          <w:numId w:val="8"/>
+        </w:numPr>
+      </w:pPr>
+      <w:r>
+        <w:t xml:space="preserve">a driver cannot temporary park his car and exit from it </w:t>
+      </w:r>
+      <w:r>
+        <w:rPr>
+          <w:vertAlign w:val="superscript"/>
+        </w:rPr>
+        <w:t>[1]</w:t>
+      </w:r>
+    </w:p>
+    <w:p>
+      <w:pPr>
+        <w:ind w:left="360"/>
+        <w:rPr>
+          <w:i/>
+        </w:rPr>
+      </w:pPr>
+      <w:r>
+        <w:rPr>
+          <w:vertAlign w:val="superscript"/>
+        </w:rPr>
+        <w:t>[1]</w:t>
+      </w:r>
+      <w:r>
+        <w:t xml:space="preserve"> It is important to say</w:t>
+      </w:r>
+      <w:r>
+        <w:t xml:space="preserve"> that a possible extension to PowerEnjoy would provide this functionality. However it may</w:t>
+      </w:r>
+      <w:r>
+        <w:t xml:space="preserve"> be though as a future extension to the one with all the necessary </w:t>
+      </w:r>
+      <w:proofErr w:type="gramStart"/>
+      <w:r>
+        <w:t>functionalities.</w:t>
+      </w:r>
+      <w:r>
+        <w:t>*</w:t>
+      </w:r>
+      <w:proofErr w:type="gramEnd"/>
     </w:p>
     <w:p/>
     <w:p>
@@ -1751,6 +1906,7 @@
         </w:numPr>
       </w:pPr>
       <w:r>
+        <w:lastRenderedPageBreak/>
         <w:t>Other considerations about the system</w:t>
       </w:r>
     </w:p>
@@ -1771,7 +1927,6 @@
         </w:numPr>
       </w:pPr>
       <w:r>
-        <w:lastRenderedPageBreak/>
         <w:t>Usability: since the set of functionalities usable by the user is quite limited it should not be difficult to make them so intuitive that no documentation will be necessary to</w:t>
       </w:r>
       <w:r>
@@ -1833,20 +1988,300 @@
         <w:rPr>
           <w:b/>
           <w:sz w:val="28"/>
-          <w:lang w:val="it-IT"/>
-        </w:rPr>
-      </w:pPr>
-      <w:proofErr w:type="spellStart"/>
+        </w:rPr>
+      </w:pPr>
       <w:r>
         <w:rPr>
           <w:b/>
           <w:sz w:val="28"/>
-          <w:lang w:val="it-IT"/>
+        </w:rPr>
+        <w:t>Actors identifying</w:t>
+      </w:r>
+    </w:p>
+    <w:p>
+      <w:pPr>
+        <w:ind w:left="360"/>
+      </w:pPr>
+      <w:r>
+        <w:t xml:space="preserve">The actors involved </w:t>
+      </w:r>
+      <w:r>
+        <w:t>in our system are:</w:t>
+      </w:r>
+    </w:p>
+    <w:p>
+      <w:pPr>
+        <w:pStyle w:val="ListParagraph"/>
+        <w:numPr>
+          <w:ilvl w:val="0"/>
+          <w:numId w:val="11"/>
+        </w:numPr>
+      </w:pPr>
+      <w:r>
+        <w:t>Guest</w:t>
+      </w:r>
+      <w:r>
+        <w:t xml:space="preserve">: </w:t>
+      </w:r>
+      <w:r>
+        <w:t>a person who</w:t>
+      </w:r>
+      <w:r>
+        <w:t xml:space="preserve"> </w:t>
+      </w:r>
+      <w:r>
+        <w:t xml:space="preserve">can access a limited number of the system’s features, e.g. the research tool. </w:t>
+      </w:r>
+      <w:r>
+        <w:t>They</w:t>
+      </w:r>
+      <w:r>
+        <w:t xml:space="preserve"> can neither make reservations nor access to any features that require the possibility of online </w:t>
+      </w:r>
+      <w:proofErr w:type="gramStart"/>
+      <w:r>
+        <w:t>payments.</w:t>
+      </w:r>
+      <w:r>
+        <w:t>*</w:t>
+      </w:r>
+      <w:proofErr w:type="gramEnd"/>
+    </w:p>
+    <w:p>
+      <w:pPr>
+        <w:pStyle w:val="ListParagraph"/>
+        <w:numPr>
+          <w:ilvl w:val="0"/>
+          <w:numId w:val="11"/>
+        </w:numPr>
+      </w:pPr>
+      <w:r>
+        <w:t>User</w:t>
+      </w:r>
+      <w:r>
+        <w:t xml:space="preserve">: </w:t>
+      </w:r>
+      <w:r>
+        <w:t>a person who has registered and therefore has provided his personal and payment information</w:t>
+      </w:r>
+    </w:p>
+    <w:p>
+      <w:pPr>
+        <w:pStyle w:val="ListParagraph"/>
+        <w:numPr>
+          <w:ilvl w:val="0"/>
+          <w:numId w:val="11"/>
+        </w:numPr>
+      </w:pPr>
+      <w:r>
+        <w:t>Driver</w:t>
+      </w:r>
+      <w:r>
+        <w:t>: a user who has made a reservation for a car and now is driving it</w:t>
+      </w:r>
+    </w:p>
+    <w:p>
+      <w:pPr>
+        <w:pStyle w:val="ListParagraph"/>
+        <w:numPr>
+          <w:ilvl w:val="0"/>
+          <w:numId w:val="11"/>
+        </w:numPr>
+      </w:pPr>
+      <w:r>
+        <w:t>Operator</w:t>
+      </w:r>
+      <w:r>
+        <w:t>: a person who takes care of car</w:t>
+      </w:r>
+      <w:r>
+        <w:t>s’</w:t>
+      </w:r>
+      <w:r>
+        <w:t xml:space="preserve"> </w:t>
+      </w:r>
+      <w:r>
+        <w:t>maintainability</w:t>
+      </w:r>
+      <w:r>
+        <w:t xml:space="preserve"> both for technical and legal issues</w:t>
+      </w:r>
+    </w:p>
+    <w:p/>
+    <w:p>
+      <w:pPr>
+        <w:ind w:left="360"/>
+        <w:rPr>
+          <w:b/>
+          <w:sz w:val="28"/>
+        </w:rPr>
+      </w:pPr>
+      <w:r>
+        <w:rPr>
+          <w:b/>
+          <w:sz w:val="28"/>
         </w:rPr>
         <w:t>Requirements</w:t>
       </w:r>
-      <w:proofErr w:type="spellEnd"/>
-    </w:p>
+    </w:p>
+    <w:p>
+      <w:r>
+        <w:t>Thinking that the domain properties, written in paragraph 1.3, holds, from the goals, written in paragraph 1.2, we can derive our requirements. We write below, for each goal, what we can derive:</w:t>
+      </w:r>
+    </w:p>
+    <w:p>
+      <w:pPr>
+        <w:pStyle w:val="ListParagraph"/>
+        <w:numPr>
+          <w:ilvl w:val="0"/>
+          <w:numId w:val="12"/>
+        </w:numPr>
+      </w:pPr>
+      <w:r>
+        <w:t>F</w:t>
+      </w:r>
+      <w:r>
+        <w:t xml:space="preserve">ind cars located </w:t>
+      </w:r>
+      <w:r>
+        <w:t xml:space="preserve">nearby </w:t>
+      </w:r>
+      <w:r>
+        <w:t>or specifying</w:t>
+      </w:r>
+      <w:r>
+        <w:t xml:space="preserve"> an</w:t>
+      </w:r>
+      <w:r>
+        <w:t xml:space="preserve"> address</w:t>
+      </w:r>
+    </w:p>
+    <w:p>
+      <w:pPr>
+        <w:pStyle w:val="ListParagraph"/>
+        <w:numPr>
+          <w:ilvl w:val="1"/>
+          <w:numId w:val="12"/>
+        </w:numPr>
+      </w:pPr>
+      <w:r>
+        <w:t>The system has to provide maps and a research tool by nearby location or address</w:t>
+      </w:r>
+    </w:p>
+    <w:p>
+      <w:pPr>
+        <w:pStyle w:val="ListParagraph"/>
+        <w:numPr>
+          <w:ilvl w:val="0"/>
+          <w:numId w:val="12"/>
+        </w:numPr>
+      </w:pPr>
+      <w:r>
+        <w:t>M</w:t>
+      </w:r>
+      <w:r>
+        <w:t>ake reservations valid for a single car at the same time</w:t>
+      </w:r>
+    </w:p>
+    <w:p>
+      <w:pPr>
+        <w:pStyle w:val="ListParagraph"/>
+        <w:numPr>
+          <w:ilvl w:val="1"/>
+          <w:numId w:val="12"/>
+        </w:numPr>
+      </w:pPr>
+      <w:r>
+        <w:t>The system has to provide a reservation form</w:t>
+      </w:r>
+    </w:p>
+    <w:p>
+      <w:pPr>
+        <w:pStyle w:val="ListParagraph"/>
+        <w:numPr>
+          <w:ilvl w:val="1"/>
+          <w:numId w:val="12"/>
+        </w:numPr>
+      </w:pPr>
+      <w:r>
+        <w:t>The system has to guarantee that no multiple reservation for a specific car can occur</w:t>
+      </w:r>
+    </w:p>
+    <w:p>
+      <w:pPr>
+        <w:pStyle w:val="ListParagraph"/>
+        <w:numPr>
+          <w:ilvl w:val="0"/>
+          <w:numId w:val="12"/>
+        </w:numPr>
+      </w:pPr>
+      <w:r>
+        <w:t>K</w:t>
+      </w:r>
+      <w:r>
+        <w:t xml:space="preserve">now </w:t>
+      </w:r>
+      <w:r>
+        <w:t xml:space="preserve">where </w:t>
+      </w:r>
+      <w:r>
+        <w:t xml:space="preserve">safe parking </w:t>
+      </w:r>
+      <w:r>
+        <w:t>areas are located</w:t>
+      </w:r>
+    </w:p>
+    <w:p>
+      <w:pPr>
+        <w:pStyle w:val="ListParagraph"/>
+        <w:numPr>
+          <w:ilvl w:val="1"/>
+          <w:numId w:val="12"/>
+        </w:numPr>
+      </w:pPr>
+      <w:r>
+        <w:t>The system provides a list of safe parking area on the map</w:t>
+      </w:r>
+    </w:p>
+    <w:p>
+      <w:pPr>
+        <w:pStyle w:val="ListParagraph"/>
+        <w:numPr>
+          <w:ilvl w:val="0"/>
+          <w:numId w:val="12"/>
+        </w:numPr>
+      </w:pPr>
+      <w:r>
+        <w:t>notify whether an issue has been discovered</w:t>
+      </w:r>
+    </w:p>
+    <w:p>
+      <w:pPr>
+        <w:pStyle w:val="ListParagraph"/>
+        <w:numPr>
+          <w:ilvl w:val="1"/>
+          <w:numId w:val="12"/>
+        </w:numPr>
+      </w:pPr>
+      <w:r>
+        <w:t xml:space="preserve">The user has to notify </w:t>
+      </w:r>
+    </w:p>
+    <w:p>
+      <w:pPr>
+        <w:pStyle w:val="ListParagraph"/>
+        <w:numPr>
+          <w:ilvl w:val="0"/>
+          <w:numId w:val="12"/>
+        </w:numPr>
+      </w:pPr>
+    </w:p>
+    <w:p/>
+    <w:p/>
+    <w:p/>
+    <w:p/>
+    <w:p/>
+    <w:p/>
     <w:p>
       <w:pPr>
         <w:pStyle w:val="ListParagraph"/>
@@ -1890,6 +2325,21 @@
       </w:pPr>
       <w:r>
         <w:t>view the current money charge</w:t>
+      </w:r>
+    </w:p>
+    <w:p>
+      <w:pPr>
+        <w:pStyle w:val="ListParagraph"/>
+        <w:numPr>
+          <w:ilvl w:val="0"/>
+          <w:numId w:val="8"/>
+        </w:numPr>
+      </w:pPr>
+      <w:r>
+        <w:t>*</w:t>
+      </w:r>
+      <w:r>
+        <w:t>in case of either car failure or road accident, proper insurance devices will detect it and signal it to the system. Then, the car is marked as unavailable and an operator will intervene*</w:t>
       </w:r>
     </w:p>
     <w:p>
@@ -1966,16 +2416,11 @@
       <w:r>
         <w:t xml:space="preserve">and he signs up. The day of the strike, he uses </w:t>
       </w:r>
-      <w:proofErr w:type="spellStart"/>
       <w:r>
         <w:t>PowerEnJoy</w:t>
       </w:r>
       <w:r>
-        <w:t>’s</w:t>
-      </w:r>
-      <w:proofErr w:type="spellEnd"/>
-      <w:r>
-        <w:t xml:space="preserve"> app to make a reservation. He finds a car around and </w:t>
+        <w:t xml:space="preserve">’s app to make a reservation. He finds a car around and </w:t>
       </w:r>
       <w:r>
         <w:t>reaches it. Once near to the reserved car, the system unlocks car doors and then Sebastian enter it. The system</w:t>
@@ -1994,6 +2439,95 @@
 <file path=word/numbering.xml><?xml version="1.0" encoding="utf-8"?>
 <w:numbering xmlns:wpc="http://schemas.microsoft.com/office/word/2010/wordprocessingCanvas" xmlns:cx="http://schemas.microsoft.com/office/drawing/2014/chartex" xmlns:cx1="http://schemas.microsoft.com/office/drawing/2015/9/8/chartex" xmlns:cx2="http://schemas.microsoft.com/office/drawing/2015/10/21/chartex" xmlns:mc="http://schemas.openxmlformats.org/markup-compatibility/2006" xmlns:o="urn:schemas-microsoft-com:office:office" xmlns:r="http://schemas.openxmlformats.org/officeDocument/2006/relationships" xmlns:m="http://schemas.openxmlformats.org/officeDocument/2006/math" xmlns:v="urn:schemas-microsoft-com:vml" xmlns:wp14="http://schemas.microsoft.com/office/word/2010/wordprocessingDrawing" xmlns:wp="http://schemas.openxmlformats.org/drawingml/2006/wordprocessingDrawing" xmlns:w10="urn:schemas-microsoft-com:office:word" xmlns:w="http://schemas.openxmlformats.org/wordprocessingml/2006/main" xmlns:w14="http://schemas.microsoft.com/office/word/2010/wordml" xmlns:w15="http://schemas.microsoft.com/office/word/2012/wordml" xmlns:w16se="http://schemas.microsoft.com/office/word/2015/wordml/symex" xmlns:wpg="http://schemas.microsoft.com/office/word/2010/wordprocessingGroup" xmlns:wpi="http://schemas.microsoft.com/office/word/2010/wordprocessingInk" xmlns:wne="http://schemas.microsoft.com/office/word/2006/wordml" xmlns:wps="http://schemas.microsoft.com/office/word/2010/wordprocessingShape" mc:Ignorable="w14 w15 w16se wp14">
   <w:abstractNum w:abstractNumId="0" w15:restartNumberingAfterBreak="0">
+    <w:nsid w:val="03C25C38"/>
+    <w:multiLevelType w:val="hybridMultilevel"/>
+    <w:tmpl w:val="AA4492B6"/>
+    <w:lvl w:ilvl="0" w:tplc="0409000F">
+      <w:start w:val="1"/>
+      <w:numFmt w:val="decimal"/>
+      <w:lvlText w:val="%1."/>
+      <w:lvlJc w:val="left"/>
+      <w:pPr>
+        <w:ind w:left="720" w:hanging="360"/>
+      </w:pPr>
+      <w:rPr>
+        <w:rFonts w:hint="default"/>
+      </w:rPr>
+    </w:lvl>
+    <w:lvl w:ilvl="1" w:tplc="04090019">
+      <w:start w:val="1"/>
+      <w:numFmt w:val="lowerLetter"/>
+      <w:lvlText w:val="%2."/>
+      <w:lvlJc w:val="left"/>
+      <w:pPr>
+        <w:ind w:left="1440" w:hanging="360"/>
+      </w:pPr>
+    </w:lvl>
+    <w:lvl w:ilvl="2" w:tplc="0409001B">
+      <w:start w:val="1"/>
+      <w:numFmt w:val="lowerRoman"/>
+      <w:lvlText w:val="%3."/>
+      <w:lvlJc w:val="right"/>
+      <w:pPr>
+        <w:ind w:left="2160" w:hanging="180"/>
+      </w:pPr>
+    </w:lvl>
+    <w:lvl w:ilvl="3" w:tplc="0409000F" w:tentative="1">
+      <w:start w:val="1"/>
+      <w:numFmt w:val="decimal"/>
+      <w:lvlText w:val="%4."/>
+      <w:lvlJc w:val="left"/>
+      <w:pPr>
+        <w:ind w:left="2880" w:hanging="360"/>
+      </w:pPr>
+    </w:lvl>
+    <w:lvl w:ilvl="4" w:tplc="04090019" w:tentative="1">
+      <w:start w:val="1"/>
+      <w:numFmt w:val="lowerLetter"/>
+      <w:lvlText w:val="%5."/>
+      <w:lvlJc w:val="left"/>
+      <w:pPr>
+        <w:ind w:left="3600" w:hanging="360"/>
+      </w:pPr>
+    </w:lvl>
+    <w:lvl w:ilvl="5" w:tplc="0409001B" w:tentative="1">
+      <w:start w:val="1"/>
+      <w:numFmt w:val="lowerRoman"/>
+      <w:lvlText w:val="%6."/>
+      <w:lvlJc w:val="right"/>
+      <w:pPr>
+        <w:ind w:left="4320" w:hanging="180"/>
+      </w:pPr>
+    </w:lvl>
+    <w:lvl w:ilvl="6" w:tplc="0409000F" w:tentative="1">
+      <w:start w:val="1"/>
+      <w:numFmt w:val="decimal"/>
+      <w:lvlText w:val="%7."/>
+      <w:lvlJc w:val="left"/>
+      <w:pPr>
+        <w:ind w:left="5040" w:hanging="360"/>
+      </w:pPr>
+    </w:lvl>
+    <w:lvl w:ilvl="7" w:tplc="04090019" w:tentative="1">
+      <w:start w:val="1"/>
+      <w:numFmt w:val="lowerLetter"/>
+      <w:lvlText w:val="%8."/>
+      <w:lvlJc w:val="left"/>
+      <w:pPr>
+        <w:ind w:left="5760" w:hanging="360"/>
+      </w:pPr>
+    </w:lvl>
+    <w:lvl w:ilvl="8" w:tplc="0409001B" w:tentative="1">
+      <w:start w:val="1"/>
+      <w:numFmt w:val="lowerRoman"/>
+      <w:lvlText w:val="%9."/>
+      <w:lvlJc w:val="right"/>
+      <w:pPr>
+        <w:ind w:left="6480" w:hanging="180"/>
+      </w:pPr>
+    </w:lvl>
+  </w:abstractNum>
+  <w:abstractNum w:abstractNumId="1" w15:restartNumberingAfterBreak="0">
     <w:nsid w:val="17CF2686"/>
     <w:multiLevelType w:val="multilevel"/>
     <w:tmpl w:val="04100021"/>
@@ -2106,7 +2640,120 @@
       </w:rPr>
     </w:lvl>
   </w:abstractNum>
-  <w:abstractNum w:abstractNumId="1" w15:restartNumberingAfterBreak="0">
+  <w:abstractNum w:abstractNumId="2" w15:restartNumberingAfterBreak="0">
+    <w:nsid w:val="274A0871"/>
+    <w:multiLevelType w:val="hybridMultilevel"/>
+    <w:tmpl w:val="21B689F8"/>
+    <w:lvl w:ilvl="0" w:tplc="04090001">
+      <w:start w:val="1"/>
+      <w:numFmt w:val="bullet"/>
+      <w:lvlText w:val=""/>
+      <w:lvlJc w:val="left"/>
+      <w:pPr>
+        <w:ind w:left="1080" w:hanging="360"/>
+      </w:pPr>
+      <w:rPr>
+        <w:rFonts w:ascii="Symbol" w:hAnsi="Symbol" w:hint="default"/>
+      </w:rPr>
+    </w:lvl>
+    <w:lvl w:ilvl="1" w:tplc="04090003" w:tentative="1">
+      <w:start w:val="1"/>
+      <w:numFmt w:val="bullet"/>
+      <w:lvlText w:val="o"/>
+      <w:lvlJc w:val="left"/>
+      <w:pPr>
+        <w:ind w:left="1800" w:hanging="360"/>
+      </w:pPr>
+      <w:rPr>
+        <w:rFonts w:ascii="Courier New" w:hAnsi="Courier New" w:cs="Courier New" w:hint="default"/>
+      </w:rPr>
+    </w:lvl>
+    <w:lvl w:ilvl="2" w:tplc="04090005" w:tentative="1">
+      <w:start w:val="1"/>
+      <w:numFmt w:val="bullet"/>
+      <w:lvlText w:val=""/>
+      <w:lvlJc w:val="left"/>
+      <w:pPr>
+        <w:ind w:left="2520" w:hanging="360"/>
+      </w:pPr>
+      <w:rPr>
+        <w:rFonts w:ascii="Wingdings" w:hAnsi="Wingdings" w:hint="default"/>
+      </w:rPr>
+    </w:lvl>
+    <w:lvl w:ilvl="3" w:tplc="04090001" w:tentative="1">
+      <w:start w:val="1"/>
+      <w:numFmt w:val="bullet"/>
+      <w:lvlText w:val=""/>
+      <w:lvlJc w:val="left"/>
+      <w:pPr>
+        <w:ind w:left="3240" w:hanging="360"/>
+      </w:pPr>
+      <w:rPr>
+        <w:rFonts w:ascii="Symbol" w:hAnsi="Symbol" w:hint="default"/>
+      </w:rPr>
+    </w:lvl>
+    <w:lvl w:ilvl="4" w:tplc="04090003" w:tentative="1">
+      <w:start w:val="1"/>
+      <w:numFmt w:val="bullet"/>
+      <w:lvlText w:val="o"/>
+      <w:lvlJc w:val="left"/>
+      <w:pPr>
+        <w:ind w:left="3960" w:hanging="360"/>
+      </w:pPr>
+      <w:rPr>
+        <w:rFonts w:ascii="Courier New" w:hAnsi="Courier New" w:cs="Courier New" w:hint="default"/>
+      </w:rPr>
+    </w:lvl>
+    <w:lvl w:ilvl="5" w:tplc="04090005" w:tentative="1">
+      <w:start w:val="1"/>
+      <w:numFmt w:val="bullet"/>
+      <w:lvlText w:val=""/>
+      <w:lvlJc w:val="left"/>
+      <w:pPr>
+        <w:ind w:left="4680" w:hanging="360"/>
+      </w:pPr>
+      <w:rPr>
+        <w:rFonts w:ascii="Wingdings" w:hAnsi="Wingdings" w:hint="default"/>
+      </w:rPr>
+    </w:lvl>
+    <w:lvl w:ilvl="6" w:tplc="04090001" w:tentative="1">
+      <w:start w:val="1"/>
+      <w:numFmt w:val="bullet"/>
+      <w:lvlText w:val=""/>
+      <w:lvlJc w:val="left"/>
+      <w:pPr>
+        <w:ind w:left="5400" w:hanging="360"/>
+      </w:pPr>
+      <w:rPr>
+        <w:rFonts w:ascii="Symbol" w:hAnsi="Symbol" w:hint="default"/>
+      </w:rPr>
+    </w:lvl>
+    <w:lvl w:ilvl="7" w:tplc="04090003" w:tentative="1">
+      <w:start w:val="1"/>
+      <w:numFmt w:val="bullet"/>
+      <w:lvlText w:val="o"/>
+      <w:lvlJc w:val="left"/>
+      <w:pPr>
+        <w:ind w:left="6120" w:hanging="360"/>
+      </w:pPr>
+      <w:rPr>
+        <w:rFonts w:ascii="Courier New" w:hAnsi="Courier New" w:cs="Courier New" w:hint="default"/>
+      </w:rPr>
+    </w:lvl>
+    <w:lvl w:ilvl="8" w:tplc="04090005" w:tentative="1">
+      <w:start w:val="1"/>
+      <w:numFmt w:val="bullet"/>
+      <w:lvlText w:val=""/>
+      <w:lvlJc w:val="left"/>
+      <w:pPr>
+        <w:ind w:left="6840" w:hanging="360"/>
+      </w:pPr>
+      <w:rPr>
+        <w:rFonts w:ascii="Wingdings" w:hAnsi="Wingdings" w:hint="default"/>
+      </w:rPr>
+    </w:lvl>
+  </w:abstractNum>
+  <w:abstractNum w:abstractNumId="3" w15:restartNumberingAfterBreak="0">
     <w:nsid w:val="30BF3935"/>
     <w:multiLevelType w:val="multilevel"/>
     <w:tmpl w:val="98A44086"/>
@@ -2219,7 +2866,7 @@
       </w:rPr>
     </w:lvl>
   </w:abstractNum>
-  <w:abstractNum w:abstractNumId="2" w15:restartNumberingAfterBreak="0">
+  <w:abstractNum w:abstractNumId="4" w15:restartNumberingAfterBreak="0">
     <w:nsid w:val="33F2120A"/>
     <w:multiLevelType w:val="hybridMultilevel"/>
     <w:tmpl w:val="8534BA72"/>
@@ -2332,7 +2979,7 @@
       </w:rPr>
     </w:lvl>
   </w:abstractNum>
-  <w:abstractNum w:abstractNumId="3" w15:restartNumberingAfterBreak="0">
+  <w:abstractNum w:abstractNumId="5" w15:restartNumberingAfterBreak="0">
     <w:nsid w:val="58EF0057"/>
     <w:multiLevelType w:val="hybridMultilevel"/>
     <w:tmpl w:val="6AC45354"/>
@@ -2445,7 +3092,7 @@
       </w:rPr>
     </w:lvl>
   </w:abstractNum>
-  <w:abstractNum w:abstractNumId="4" w15:restartNumberingAfterBreak="0">
+  <w:abstractNum w:abstractNumId="6" w15:restartNumberingAfterBreak="0">
     <w:nsid w:val="61345E84"/>
     <w:multiLevelType w:val="multilevel"/>
     <w:tmpl w:val="F51E24F2"/>
@@ -2566,7 +3213,7 @@
       </w:rPr>
     </w:lvl>
   </w:abstractNum>
-  <w:abstractNum w:abstractNumId="5" w15:restartNumberingAfterBreak="0">
+  <w:abstractNum w:abstractNumId="7" w15:restartNumberingAfterBreak="0">
     <w:nsid w:val="65040673"/>
     <w:multiLevelType w:val="hybridMultilevel"/>
     <w:tmpl w:val="53569966"/>
@@ -2679,7 +3326,7 @@
       </w:rPr>
     </w:lvl>
   </w:abstractNum>
-  <w:abstractNum w:abstractNumId="6" w15:restartNumberingAfterBreak="0">
+  <w:abstractNum w:abstractNumId="8" w15:restartNumberingAfterBreak="0">
     <w:nsid w:val="6965121F"/>
     <w:multiLevelType w:val="hybridMultilevel"/>
     <w:tmpl w:val="E0C46C6C"/>
@@ -2792,7 +3439,7 @@
       </w:rPr>
     </w:lvl>
   </w:abstractNum>
-  <w:abstractNum w:abstractNumId="7" w15:restartNumberingAfterBreak="0">
+  <w:abstractNum w:abstractNumId="9" w15:restartNumberingAfterBreak="0">
     <w:nsid w:val="796C64B8"/>
     <w:multiLevelType w:val="multilevel"/>
     <w:tmpl w:val="98A44086"/>
@@ -2905,7 +3552,7 @@
       </w:rPr>
     </w:lvl>
   </w:abstractNum>
-  <w:abstractNum w:abstractNumId="8" w15:restartNumberingAfterBreak="0">
+  <w:abstractNum w:abstractNumId="10" w15:restartNumberingAfterBreak="0">
     <w:nsid w:val="7B2C2116"/>
     <w:multiLevelType w:val="multilevel"/>
     <w:tmpl w:val="0410001F"/>
@@ -2991,7 +3638,7 @@
       </w:pPr>
     </w:lvl>
   </w:abstractNum>
-  <w:abstractNum w:abstractNumId="9" w15:restartNumberingAfterBreak="0">
+  <w:abstractNum w:abstractNumId="11" w15:restartNumberingAfterBreak="0">
     <w:nsid w:val="7DB8556D"/>
     <w:multiLevelType w:val="multilevel"/>
     <w:tmpl w:val="656C6CB0"/>
@@ -3105,34 +3752,40 @@
     </w:lvl>
   </w:abstractNum>
   <w:num w:numId="1">
+    <w:abstractNumId w:val="10"/>
+  </w:num>
+  <w:num w:numId="2">
+    <w:abstractNumId w:val="9"/>
+  </w:num>
+  <w:num w:numId="3">
+    <w:abstractNumId w:val="3"/>
+  </w:num>
+  <w:num w:numId="4">
+    <w:abstractNumId w:val="11"/>
+  </w:num>
+  <w:num w:numId="5">
+    <w:abstractNumId w:val="6"/>
+  </w:num>
+  <w:num w:numId="6">
+    <w:abstractNumId w:val="1"/>
+  </w:num>
+  <w:num w:numId="7">
+    <w:abstractNumId w:val="5"/>
+  </w:num>
+  <w:num w:numId="8">
+    <w:abstractNumId w:val="7"/>
+  </w:num>
+  <w:num w:numId="9">
+    <w:abstractNumId w:val="4"/>
+  </w:num>
+  <w:num w:numId="10">
     <w:abstractNumId w:val="8"/>
   </w:num>
-  <w:num w:numId="2">
-    <w:abstractNumId w:val="7"/>
-  </w:num>
-  <w:num w:numId="3">
-    <w:abstractNumId w:val="1"/>
-  </w:num>
-  <w:num w:numId="4">
-    <w:abstractNumId w:val="9"/>
-  </w:num>
-  <w:num w:numId="5">
-    <w:abstractNumId w:val="4"/>
-  </w:num>
-  <w:num w:numId="6">
-    <w:abstractNumId w:val="0"/>
-  </w:num>
-  <w:num w:numId="7">
-    <w:abstractNumId w:val="3"/>
-  </w:num>
-  <w:num w:numId="8">
-    <w:abstractNumId w:val="5"/>
-  </w:num>
-  <w:num w:numId="9">
+  <w:num w:numId="11">
     <w:abstractNumId w:val="2"/>
   </w:num>
-  <w:num w:numId="10">
-    <w:abstractNumId w:val="6"/>
+  <w:num w:numId="12">
+    <w:abstractNumId w:val="0"/>
   </w:num>
 </w:numbering>
 </file>
@@ -3535,10 +4188,30 @@
       <w:lang w:val="en-US"/>
     </w:rPr>
   </w:style>
+  <w:style w:type="paragraph" w:styleId="Heading1">
+    <w:name w:val="heading 1"/>
+    <w:basedOn w:val="Normal"/>
+    <w:next w:val="Normal"/>
+    <w:link w:val="Heading1Char"/>
+    <w:uiPriority w:val="9"/>
+    <w:qFormat/>
+    <w:rsid w:val="00561CD3"/>
+    <w:pPr>
+      <w:keepNext/>
+      <w:keepLines/>
+      <w:spacing w:before="240" w:after="0"/>
+      <w:outlineLvl w:val="0"/>
+    </w:pPr>
+    <w:rPr>
+      <w:rFonts w:asciiTheme="majorHAnsi" w:eastAsiaTheme="majorEastAsia" w:hAnsiTheme="majorHAnsi" w:cstheme="majorBidi"/>
+      <w:color w:val="2E74B5" w:themeColor="accent1" w:themeShade="BF"/>
+      <w:sz w:val="32"/>
+      <w:szCs w:val="32"/>
+    </w:rPr>
+  </w:style>
   <w:style w:type="character" w:default="1" w:styleId="DefaultParagraphFont">
     <w:name w:val="Default Paragraph Font"/>
     <w:uiPriority w:val="1"/>
-    <w:semiHidden/>
     <w:unhideWhenUsed/>
   </w:style>
   <w:style w:type="table" w:default="1" w:styleId="TableNormal">
@@ -3572,6 +4245,20 @@
       <w:ind w:left="720"/>
       <w:contextualSpacing/>
     </w:pPr>
+  </w:style>
+  <w:style w:type="character" w:customStyle="1" w:styleId="Heading1Char">
+    <w:name w:val="Heading 1 Char"/>
+    <w:basedOn w:val="DefaultParagraphFont"/>
+    <w:link w:val="Heading1"/>
+    <w:uiPriority w:val="9"/>
+    <w:rsid w:val="00561CD3"/>
+    <w:rPr>
+      <w:rFonts w:asciiTheme="majorHAnsi" w:eastAsiaTheme="majorEastAsia" w:hAnsiTheme="majorHAnsi" w:cstheme="majorBidi"/>
+      <w:color w:val="2E74B5" w:themeColor="accent1" w:themeShade="BF"/>
+      <w:sz w:val="32"/>
+      <w:szCs w:val="32"/>
+      <w:lang w:val="en-US"/>
+    </w:rPr>
   </w:style>
 </w:styles>
 </file>
@@ -3842,7 +4529,7 @@
 </file>
 
 <file path=customXml/itemProps1.xml><?xml version="1.0" encoding="utf-8"?>
-<ds:datastoreItem xmlns:ds="http://schemas.openxmlformats.org/officeDocument/2006/customXml" ds:itemID="{527C59AA-203D-4228-9B2D-364AF02E1890}">
+<ds:datastoreItem xmlns:ds="http://schemas.openxmlformats.org/officeDocument/2006/customXml" ds:itemID="{F36513FD-EE85-4D2B-B0B0-9EC289C21184}">
   <ds:schemaRefs>
     <ds:schemaRef ds:uri="http://schemas.openxmlformats.org/officeDocument/2006/bibliography"/>
   </ds:schemaRefs>

</xml_diff>

<commit_message>
Added G2->R7 and other improvements
</commit_message>
<xml_diff>
--- a/Requirement analysis and specification document.docx
+++ b/Requirement analysis and specification document.docx
@@ -856,14 +856,168 @@
           <w:b/>
           <w:szCs w:val="28"/>
         </w:rPr>
-        <w:t>Driver</w:t>
-      </w:r>
-      <w:r>
-        <w:rPr>
-          <w:rFonts w:cstheme="minorHAnsi"/>
-          <w:szCs w:val="28"/>
-        </w:rPr>
-        <w:t>: user that has made the reservation, boarded and then drives the car.</w:t>
+        <w:t>Discount</w:t>
+      </w:r>
+      <w:r>
+        <w:rPr>
+          <w:rFonts w:cstheme="minorHAnsi"/>
+          <w:szCs w:val="28"/>
+        </w:rPr>
+        <w:t>:</w:t>
+      </w:r>
+    </w:p>
+    <w:p>
+      <w:pPr>
+        <w:numPr>
+          <w:ilvl w:val="1"/>
+          <w:numId w:val="3"/>
+        </w:numPr>
+        <w:ind w:left="1440"/>
+        <w:rPr>
+          <w:rFonts w:cstheme="minorHAnsi"/>
+          <w:szCs w:val="28"/>
+        </w:rPr>
+      </w:pPr>
+      <w:r>
+        <w:rPr>
+          <w:rFonts w:cstheme="minorHAnsi"/>
+          <w:b/>
+          <w:szCs w:val="28"/>
+        </w:rPr>
+        <w:t>A</w:t>
+      </w:r>
+      <w:r>
+        <w:rPr>
+          <w:rFonts w:cstheme="minorHAnsi"/>
+          <w:szCs w:val="28"/>
+        </w:rPr>
+        <w:t xml:space="preserve">: </w:t>
+      </w:r>
+      <w:r>
+        <w:rPr>
+          <w:rFonts w:cstheme="minorHAnsi"/>
+          <w:szCs w:val="28"/>
+        </w:rPr>
+        <w:t>PowerEnJoy detects the user took at least tw</w:t>
+      </w:r>
+      <w:r>
+        <w:rPr>
+          <w:rFonts w:cstheme="minorHAnsi"/>
+          <w:szCs w:val="28"/>
+        </w:rPr>
+        <w:t xml:space="preserve">o other passengers onto the car -&gt; </w:t>
+      </w:r>
+      <w:r>
+        <w:rPr>
+          <w:rFonts w:cstheme="minorHAnsi"/>
+          <w:szCs w:val="28"/>
+        </w:rPr>
+        <w:t>10% discount.</w:t>
+      </w:r>
+    </w:p>
+    <w:p>
+      <w:pPr>
+        <w:numPr>
+          <w:ilvl w:val="1"/>
+          <w:numId w:val="3"/>
+        </w:numPr>
+        <w:ind w:left="1440"/>
+        <w:rPr>
+          <w:rFonts w:cstheme="minorHAnsi"/>
+          <w:szCs w:val="28"/>
+        </w:rPr>
+      </w:pPr>
+      <w:r>
+        <w:rPr>
+          <w:rFonts w:cstheme="minorHAnsi"/>
+          <w:b/>
+          <w:szCs w:val="28"/>
+        </w:rPr>
+        <w:t>B</w:t>
+      </w:r>
+      <w:r>
+        <w:rPr>
+          <w:rFonts w:cstheme="minorHAnsi"/>
+          <w:szCs w:val="28"/>
+        </w:rPr>
+        <w:t xml:space="preserve">: </w:t>
+      </w:r>
+      <w:r>
+        <w:rPr>
+          <w:rFonts w:cstheme="minorHAnsi"/>
+          <w:szCs w:val="28"/>
+        </w:rPr>
+        <w:t>the car is left no more than 50% of the battery empty</w:t>
+      </w:r>
+      <w:r>
+        <w:rPr>
+          <w:rFonts w:cstheme="minorHAnsi"/>
+          <w:szCs w:val="28"/>
+        </w:rPr>
+        <w:t xml:space="preserve"> -&gt;</w:t>
+      </w:r>
+      <w:r>
+        <w:rPr>
+          <w:rFonts w:cstheme="minorHAnsi"/>
+          <w:szCs w:val="28"/>
+        </w:rPr>
+        <w:t xml:space="preserve"> 20% discount.</w:t>
+      </w:r>
+    </w:p>
+    <w:p>
+      <w:pPr>
+        <w:numPr>
+          <w:ilvl w:val="1"/>
+          <w:numId w:val="3"/>
+        </w:numPr>
+        <w:ind w:left="1440"/>
+        <w:rPr>
+          <w:rFonts w:cstheme="minorHAnsi"/>
+          <w:szCs w:val="28"/>
+        </w:rPr>
+      </w:pPr>
+      <w:r>
+        <w:rPr>
+          <w:rFonts w:cstheme="minorHAnsi"/>
+          <w:b/>
+          <w:szCs w:val="28"/>
+        </w:rPr>
+        <w:t>C</w:t>
+      </w:r>
+      <w:r>
+        <w:rPr>
+          <w:rFonts w:cstheme="minorHAnsi"/>
+          <w:szCs w:val="28"/>
+        </w:rPr>
+        <w:t xml:space="preserve">: the car is left in a special parking area and it is plugged to </w:t>
+      </w:r>
+      <w:r>
+        <w:rPr>
+          <w:rFonts w:cstheme="minorHAnsi"/>
+          <w:szCs w:val="28"/>
+        </w:rPr>
+        <w:t>a power grid station</w:t>
+      </w:r>
+      <w:r>
+        <w:rPr>
+          <w:rFonts w:cstheme="minorHAnsi"/>
+          <w:szCs w:val="28"/>
+        </w:rPr>
+        <w:t xml:space="preserve"> before ending the ride</w:t>
+      </w:r>
+      <w:r>
+        <w:rPr>
+          <w:rFonts w:cstheme="minorHAnsi"/>
+          <w:szCs w:val="28"/>
+        </w:rPr>
+        <w:t xml:space="preserve"> -&gt; 30% discount.</w:t>
+      </w:r>
+      <w:r>
+        <w:rPr>
+          <w:rFonts w:cstheme="minorHAnsi"/>
+          <w:szCs w:val="28"/>
+        </w:rPr>
+        <w:t xml:space="preserve"> </w:t>
       </w:r>
     </w:p>
     <w:p>
@@ -884,6 +1038,34 @@
           <w:b/>
           <w:szCs w:val="28"/>
         </w:rPr>
+        <w:t>Driver</w:t>
+      </w:r>
+      <w:r>
+        <w:rPr>
+          <w:rFonts w:cstheme="minorHAnsi"/>
+          <w:szCs w:val="28"/>
+        </w:rPr>
+        <w:t>: user that has made the reservation, boarded and then drives the car.</w:t>
+      </w:r>
+    </w:p>
+    <w:p>
+      <w:pPr>
+        <w:numPr>
+          <w:ilvl w:val="0"/>
+          <w:numId w:val="3"/>
+        </w:numPr>
+        <w:ind w:left="720"/>
+        <w:rPr>
+          <w:rFonts w:cstheme="minorHAnsi"/>
+          <w:szCs w:val="28"/>
+        </w:rPr>
+      </w:pPr>
+      <w:r>
+        <w:rPr>
+          <w:rFonts w:cstheme="minorHAnsi"/>
+          <w:b/>
+          <w:szCs w:val="28"/>
+        </w:rPr>
         <w:t>Fee</w:t>
       </w:r>
       <w:r>
@@ -891,7 +1073,106 @@
           <w:rFonts w:cstheme="minorHAnsi"/>
           <w:szCs w:val="28"/>
         </w:rPr>
-        <w:t>: amount of money the user must pay whether he does not pick up the car within one hour from the reservation.</w:t>
+        <w:t xml:space="preserve">: </w:t>
+      </w:r>
+    </w:p>
+    <w:p>
+      <w:pPr>
+        <w:numPr>
+          <w:ilvl w:val="1"/>
+          <w:numId w:val="3"/>
+        </w:numPr>
+        <w:ind w:left="1440"/>
+        <w:rPr>
+          <w:rFonts w:cstheme="minorHAnsi"/>
+          <w:szCs w:val="28"/>
+        </w:rPr>
+      </w:pPr>
+      <w:r>
+        <w:rPr>
+          <w:rFonts w:cstheme="minorHAnsi"/>
+          <w:b/>
+          <w:szCs w:val="28"/>
+        </w:rPr>
+        <w:t>A</w:t>
+      </w:r>
+      <w:r>
+        <w:rPr>
+          <w:rFonts w:cstheme="minorHAnsi"/>
+          <w:szCs w:val="28"/>
+        </w:rPr>
+        <w:t xml:space="preserve">: </w:t>
+      </w:r>
+      <w:r>
+        <w:rPr>
+          <w:rFonts w:cstheme="minorHAnsi"/>
+          <w:szCs w:val="28"/>
+        </w:rPr>
+        <w:t>a user makes a reservation but he does not unlock the car doors within one hour</w:t>
+      </w:r>
+      <w:r>
+        <w:rPr>
+          <w:rFonts w:cstheme="minorHAnsi"/>
+          <w:szCs w:val="28"/>
+        </w:rPr>
+        <w:t xml:space="preserve"> from the reservation</w:t>
+      </w:r>
+      <w:r>
+        <w:rPr>
+          <w:rFonts w:cstheme="minorHAnsi"/>
+          <w:szCs w:val="28"/>
+        </w:rPr>
+        <w:t>.</w:t>
+      </w:r>
+    </w:p>
+    <w:p>
+      <w:pPr>
+        <w:numPr>
+          <w:ilvl w:val="1"/>
+          <w:numId w:val="3"/>
+        </w:numPr>
+        <w:ind w:left="1440"/>
+        <w:rPr>
+          <w:rFonts w:cstheme="minorHAnsi"/>
+          <w:szCs w:val="28"/>
+        </w:rPr>
+      </w:pPr>
+      <w:r>
+        <w:rPr>
+          <w:rFonts w:cstheme="minorHAnsi"/>
+          <w:b/>
+          <w:szCs w:val="28"/>
+        </w:rPr>
+        <w:t>B</w:t>
+      </w:r>
+      <w:r>
+        <w:rPr>
+          <w:rFonts w:cstheme="minorHAnsi"/>
+          <w:szCs w:val="28"/>
+        </w:rPr>
+        <w:t xml:space="preserve">: </w:t>
+      </w:r>
+      <w:r>
+        <w:rPr>
+          <w:rFonts w:cstheme="minorHAnsi"/>
+          <w:szCs w:val="28"/>
+        </w:rPr>
+        <w:t xml:space="preserve">the car is left at more than 3 km from the nearest power grid station </w:t>
+      </w:r>
+      <w:r>
+        <w:rPr>
+          <w:rFonts w:cstheme="minorHAnsi"/>
+          <w:szCs w:val="28"/>
+          <w:u w:val="single"/>
+        </w:rPr>
+        <w:t>or</w:t>
+      </w:r>
+      <w:r>
+        <w:rPr>
+          <w:rFonts w:cstheme="minorHAnsi"/>
+          <w:szCs w:val="28"/>
+        </w:rPr>
+        <w:t xml:space="preserve"> with more than 80% of the battery empty. </w:t>
       </w:r>
     </w:p>
     <w:p>
@@ -1206,6 +1487,7 @@
           <w:rFonts w:cstheme="minorHAnsi"/>
           <w:szCs w:val="28"/>
         </w:rPr>
+        <w:lastRenderedPageBreak/>
         <w:t>Date of birth</w:t>
       </w:r>
     </w:p>
@@ -1246,7 +1528,14 @@
           <w:rFonts w:cstheme="minorHAnsi"/>
           <w:szCs w:val="28"/>
         </w:rPr>
-        <w:t>Personal id</w:t>
+        <w:t xml:space="preserve">Personal </w:t>
+      </w:r>
+      <w:r>
+        <w:rPr>
+          <w:rFonts w:cstheme="minorHAnsi"/>
+          <w:szCs w:val="28"/>
+        </w:rPr>
+        <w:t>ID</w:t>
       </w:r>
     </w:p>
     <w:p>
@@ -1355,7 +1644,6 @@
           <w:b/>
           <w:szCs w:val="28"/>
         </w:rPr>
-        <w:lastRenderedPageBreak/>
         <w:t>Power plug</w:t>
       </w:r>
       <w:r>
@@ -1393,6 +1681,13 @@
         </w:rPr>
         <w:t>: a car which has at least 10% of the battery charged and there is not any technical issue.</w:t>
       </w:r>
+      <w:r>
+        <w:rPr>
+          <w:rFonts w:cstheme="minorHAnsi"/>
+          <w:szCs w:val="28"/>
+        </w:rPr>
+        <w:t>***</w:t>
+      </w:r>
     </w:p>
     <w:p>
       <w:pPr>
@@ -2067,6 +2362,26 @@
     </w:p>
     <w:p>
       <w:pPr>
+        <w:numPr>
+          <w:ilvl w:val="0"/>
+          <w:numId w:val="4"/>
+        </w:numPr>
+        <w:ind w:left="720"/>
+        <w:rPr>
+          <w:rFonts w:cstheme="minorHAnsi"/>
+          <w:szCs w:val="28"/>
+        </w:rPr>
+      </w:pPr>
+      <w:r>
+        <w:rPr>
+          <w:rFonts w:cstheme="minorHAnsi"/>
+          <w:szCs w:val="28"/>
+        </w:rPr>
+        <w:t>Cars’ batteries are considered almost empty when they reach 10%.</w:t>
+      </w:r>
+    </w:p>
+    <w:p>
+      <w:pPr>
         <w:rPr>
           <w:rFonts w:cstheme="minorHAnsi"/>
           <w:szCs w:val="28"/>
@@ -2657,7 +2972,7 @@
           <w:b/>
           <w:szCs w:val="28"/>
         </w:rPr>
-        <w:t>[G1] Let users drive a car when needed</w:t>
+        <w:t>[G1] Let users drive a car</w:t>
       </w:r>
       <w:r>
         <w:rPr>
@@ -2673,7 +2988,7 @@
           <w:b/>
           <w:szCs w:val="28"/>
         </w:rPr>
-        <w:t>.</w:t>
+        <w:t xml:space="preserve"> when needed.</w:t>
       </w:r>
     </w:p>
     <w:p>
@@ -2885,7 +3200,21 @@
           <w:rFonts w:cstheme="minorHAnsi"/>
           <w:szCs w:val="28"/>
         </w:rPr>
-        <w:t>last rides’ bill</w:t>
+        <w:t xml:space="preserve">last rides’ </w:t>
+      </w:r>
+      <w:r>
+        <w:rPr>
+          <w:rFonts w:cstheme="minorHAnsi"/>
+          <w:szCs w:val="28"/>
+        </w:rPr>
+        <w:t>invoice</w:t>
+      </w:r>
+      <w:r>
+        <w:rPr>
+          <w:rFonts w:cstheme="minorHAnsi"/>
+          <w:szCs w:val="28"/>
+        </w:rPr>
+        <w:t>s</w:t>
       </w:r>
       <w:r>
         <w:rPr>
@@ -2893,6 +3222,13 @@
           <w:szCs w:val="28"/>
         </w:rPr>
         <w:t>.</w:t>
+      </w:r>
+      <w:r>
+        <w:rPr>
+          <w:rFonts w:cstheme="minorHAnsi"/>
+          <w:szCs w:val="28"/>
+        </w:rPr>
+        <w:t xml:space="preserve"> </w:t>
       </w:r>
     </w:p>
     <w:p>
@@ -2951,7 +3287,56 @@
           <w:rFonts w:cstheme="minorHAnsi"/>
           <w:szCs w:val="28"/>
         </w:rPr>
-        <w:t>[R2] The reservation expires by one hour and a fee is charged, then the car is again available.</w:t>
+        <w:t>[R2] The reservati</w:t>
+      </w:r>
+      <w:r>
+        <w:rPr>
+          <w:rFonts w:cstheme="minorHAnsi"/>
+          <w:szCs w:val="28"/>
+        </w:rPr>
+        <w:t xml:space="preserve">on expires by one hour and the </w:t>
+      </w:r>
+      <w:r>
+        <w:rPr>
+          <w:rFonts w:cstheme="minorHAnsi"/>
+          <w:szCs w:val="28"/>
+        </w:rPr>
+        <w:t>A fee</w:t>
+      </w:r>
+      <w:r>
+        <w:rPr>
+          <w:rFonts w:cstheme="minorHAnsi"/>
+          <w:szCs w:val="28"/>
+        </w:rPr>
+        <w:t xml:space="preserve"> is charged, then the car is </w:t>
+      </w:r>
+      <w:r>
+        <w:rPr>
+          <w:rFonts w:cstheme="minorHAnsi"/>
+          <w:szCs w:val="28"/>
+        </w:rPr>
+        <w:t>available</w:t>
+      </w:r>
+      <w:r>
+        <w:rPr>
+          <w:rFonts w:cstheme="minorHAnsi"/>
+          <w:szCs w:val="28"/>
+        </w:rPr>
+        <w:t xml:space="preserve"> </w:t>
+      </w:r>
+      <w:r>
+        <w:rPr>
+          <w:rFonts w:cstheme="minorHAnsi"/>
+          <w:szCs w:val="28"/>
+        </w:rPr>
+        <w:t>again</w:t>
+      </w:r>
+      <w:r>
+        <w:rPr>
+          <w:rFonts w:cstheme="minorHAnsi"/>
+          <w:szCs w:val="28"/>
+        </w:rPr>
+        <w:t>.</w:t>
       </w:r>
     </w:p>
     <w:p>
@@ -3015,7 +3400,21 @@
           <w:rFonts w:cstheme="minorHAnsi"/>
           <w:szCs w:val="28"/>
         </w:rPr>
-        <w:t xml:space="preserve"> Stop counting expanses when a ride terminates.</w:t>
+        <w:t xml:space="preserve"> Stop counting expanses when a ride terminates</w:t>
+      </w:r>
+      <w:r>
+        <w:rPr>
+          <w:rFonts w:cstheme="minorHAnsi"/>
+          <w:szCs w:val="28"/>
+        </w:rPr>
+        <w:t xml:space="preserve"> and generate the invoice</w:t>
+      </w:r>
+      <w:r>
+        <w:rPr>
+          <w:rFonts w:cstheme="minorHAnsi"/>
+          <w:szCs w:val="28"/>
+        </w:rPr>
+        <w:t>.</w:t>
       </w:r>
     </w:p>
     <w:p>
@@ -3041,7 +3440,35 @@
           <w:rFonts w:cstheme="minorHAnsi"/>
           <w:szCs w:val="28"/>
         </w:rPr>
-        <w:t>] Restore cars’ availability after each ride.</w:t>
+        <w:t>] Restore cars’ availability after each ride</w:t>
+      </w:r>
+      <w:bookmarkStart w:id="0" w:name="_GoBack"/>
+      <w:bookmarkEnd w:id="0"/>
+      <w:r>
+        <w:rPr>
+          <w:rFonts w:cstheme="minorHAnsi"/>
+          <w:szCs w:val="28"/>
+        </w:rPr>
+        <w:t>.</w:t>
+      </w:r>
+    </w:p>
+    <w:p>
+      <w:pPr>
+        <w:numPr>
+          <w:ilvl w:val="1"/>
+          <w:numId w:val="5"/>
+        </w:numPr>
+        <w:rPr>
+          <w:rFonts w:cstheme="minorHAnsi"/>
+          <w:szCs w:val="28"/>
+        </w:rPr>
+      </w:pPr>
+      <w:r>
+        <w:rPr>
+          <w:rFonts w:cstheme="minorHAnsi"/>
+          <w:szCs w:val="28"/>
+        </w:rPr>
+        <w:t>[R7] Restore cars’ availability once at least 10% battery level is reached.</w:t>
       </w:r>
     </w:p>
     <w:p>
@@ -3234,6 +3661,7 @@
           <w:b/>
           <w:szCs w:val="28"/>
         </w:rPr>
+        <w:lastRenderedPageBreak/>
         <w:t>[G5] Encourage the share of a single car.</w:t>
       </w:r>
     </w:p>
@@ -3253,8 +3681,56 @@
           <w:rFonts w:cstheme="minorHAnsi"/>
           <w:szCs w:val="28"/>
         </w:rPr>
-        <w:lastRenderedPageBreak/>
-        <w:t>[R1] ****apply a discount on the last ride if there are at least three passengers****.</w:t>
+        <w:t>[R1] A</w:t>
+      </w:r>
+      <w:r>
+        <w:rPr>
+          <w:rFonts w:cstheme="minorHAnsi"/>
+          <w:szCs w:val="28"/>
+        </w:rPr>
+        <w:t>pply</w:t>
+      </w:r>
+      <w:r>
+        <w:rPr>
+          <w:rFonts w:cstheme="minorHAnsi"/>
+          <w:szCs w:val="28"/>
+        </w:rPr>
+        <w:t xml:space="preserve"> </w:t>
+      </w:r>
+      <w:r>
+        <w:rPr>
+          <w:rFonts w:cstheme="minorHAnsi"/>
+          <w:szCs w:val="28"/>
+        </w:rPr>
+        <w:t xml:space="preserve">the A </w:t>
+      </w:r>
+      <w:r>
+        <w:rPr>
+          <w:rFonts w:cstheme="minorHAnsi"/>
+          <w:szCs w:val="28"/>
+        </w:rPr>
+        <w:t>discount</w:t>
+      </w:r>
+      <w:r>
+        <w:rPr>
+          <w:rFonts w:cstheme="minorHAnsi"/>
+          <w:szCs w:val="28"/>
+        </w:rPr>
+        <w:t xml:space="preserve"> </w:t>
+      </w:r>
+      <w:r>
+        <w:rPr>
+          <w:rFonts w:cstheme="minorHAnsi"/>
+          <w:szCs w:val="28"/>
+        </w:rPr>
+        <w:t>on the last ride</w:t>
+      </w:r>
+      <w:r>
+        <w:rPr>
+          <w:rFonts w:cstheme="minorHAnsi"/>
+          <w:szCs w:val="28"/>
+        </w:rPr>
+        <w:t>.</w:t>
       </w:r>
     </w:p>
     <w:p>
@@ -3346,21 +3822,21 @@
           <w:rFonts w:cstheme="minorHAnsi"/>
           <w:szCs w:val="28"/>
         </w:rPr>
-        <w:t xml:space="preserve">[R3] Apply a discount on the last ride if </w:t>
-      </w:r>
-      <w:r>
-        <w:rPr>
-          <w:rFonts w:cstheme="minorHAnsi"/>
-          <w:szCs w:val="28"/>
-        </w:rPr>
-        <w:t xml:space="preserve">there is </w:t>
-      </w:r>
-      <w:r>
-        <w:rPr>
-          <w:rFonts w:cstheme="minorHAnsi"/>
-          <w:szCs w:val="28"/>
-        </w:rPr>
-        <w:t>more than a certain percentage of battery.</w:t>
+        <w:t>[R3] Apply the B</w:t>
+      </w:r>
+      <w:r>
+        <w:rPr>
+          <w:rFonts w:cstheme="minorHAnsi"/>
+          <w:szCs w:val="28"/>
+        </w:rPr>
+        <w:t xml:space="preserve"> discount on the last ride</w:t>
+      </w:r>
+      <w:r>
+        <w:rPr>
+          <w:rFonts w:cstheme="minorHAnsi"/>
+          <w:szCs w:val="28"/>
+        </w:rPr>
+        <w:t>.</w:t>
       </w:r>
     </w:p>
     <w:p>
@@ -3379,7 +3855,35 @@
           <w:rFonts w:cstheme="minorHAnsi"/>
           <w:szCs w:val="28"/>
         </w:rPr>
-        <w:t>[R4] Apply a discount if the driver plugs the car to a power grid station before ending a ride.</w:t>
+        <w:t xml:space="preserve">[R4] Apply </w:t>
+      </w:r>
+      <w:r>
+        <w:rPr>
+          <w:rFonts w:cstheme="minorHAnsi"/>
+          <w:szCs w:val="28"/>
+        </w:rPr>
+        <w:t xml:space="preserve">the C </w:t>
+      </w:r>
+      <w:r>
+        <w:rPr>
+          <w:rFonts w:cstheme="minorHAnsi"/>
+          <w:szCs w:val="28"/>
+        </w:rPr>
+        <w:t>discount</w:t>
+      </w:r>
+      <w:r>
+        <w:rPr>
+          <w:rFonts w:cstheme="minorHAnsi"/>
+          <w:szCs w:val="28"/>
+        </w:rPr>
+        <w:t xml:space="preserve"> on the last ride</w:t>
+      </w:r>
+      <w:r>
+        <w:rPr>
+          <w:rFonts w:cstheme="minorHAnsi"/>
+          <w:szCs w:val="28"/>
+        </w:rPr>
+        <w:t>.</w:t>
       </w:r>
     </w:p>
     <w:p>
@@ -3414,8 +3918,6 @@
         </w:rPr>
         <w:t xml:space="preserve"> a</w:t>
       </w:r>
-      <w:bookmarkStart w:id="0" w:name="_GoBack"/>
-      <w:bookmarkEnd w:id="0"/>
       <w:r>
         <w:rPr>
           <w:rFonts w:cstheme="minorHAnsi"/>
@@ -3454,7 +3956,14 @@
           <w:rFonts w:cstheme="minorHAnsi"/>
           <w:szCs w:val="28"/>
         </w:rPr>
-        <w:t>[R6] Charge a fee when a driver leaves a car with more than a certain percentage of the battery empty.</w:t>
+        <w:t>[R6] Charge the B fee</w:t>
+      </w:r>
+      <w:r>
+        <w:rPr>
+          <w:rFonts w:cstheme="minorHAnsi"/>
+          <w:szCs w:val="28"/>
+        </w:rPr>
+        <w:t xml:space="preserve"> on the last ride.</w:t>
       </w:r>
     </w:p>
     <w:p>
@@ -3520,7 +4029,42 @@
           <w:rFonts w:cstheme="minorHAnsi"/>
           <w:szCs w:val="28"/>
         </w:rPr>
-        <w:t>[R1] Charge a fee when a driver leaves a car at more than a certain distance from the nearest special parking area.</w:t>
+        <w:t xml:space="preserve">[R1] Charge the </w:t>
+      </w:r>
+      <w:r>
+        <w:rPr>
+          <w:rFonts w:cstheme="minorHAnsi"/>
+          <w:szCs w:val="28"/>
+        </w:rPr>
+        <w:t xml:space="preserve">B </w:t>
+      </w:r>
+      <w:r>
+        <w:rPr>
+          <w:rFonts w:cstheme="minorHAnsi"/>
+          <w:szCs w:val="28"/>
+        </w:rPr>
+        <w:t>f</w:t>
+      </w:r>
+      <w:r>
+        <w:rPr>
+          <w:rFonts w:cstheme="minorHAnsi"/>
+          <w:szCs w:val="28"/>
+        </w:rPr>
+        <w:t>ee</w:t>
+      </w:r>
+      <w:r>
+        <w:rPr>
+          <w:rFonts w:cstheme="minorHAnsi"/>
+          <w:szCs w:val="28"/>
+        </w:rPr>
+        <w:t xml:space="preserve"> on the last ride</w:t>
+      </w:r>
+      <w:r>
+        <w:rPr>
+          <w:rFonts w:cstheme="minorHAnsi"/>
+          <w:szCs w:val="28"/>
+        </w:rPr>
+        <w:t>.</w:t>
       </w:r>
     </w:p>
     <w:p>
@@ -6459,7 +7003,13 @@
               <w:rPr>
                 <w:rFonts w:cstheme="minorHAnsi"/>
               </w:rPr>
-              <w:t>(b) The user has to pay a fee and the reservation for the car expires.</w:t>
+              <w:t xml:space="preserve">(b) The user has to pay the A </w:t>
+            </w:r>
+            <w:r>
+              <w:rPr>
+                <w:rFonts w:cstheme="minorHAnsi"/>
+              </w:rPr>
+              <w:t>fee and the reservation for the car expires.</w:t>
             </w:r>
           </w:p>
         </w:tc>
@@ -6823,6 +7373,22 @@
               <w:rPr>
                 <w:rFonts w:cstheme="minorHAnsi"/>
               </w:rPr>
+              <w:t>PowerEnJoy generates the invoice.</w:t>
+            </w:r>
+          </w:p>
+          <w:p>
+            <w:pPr>
+              <w:tabs>
+                <w:tab w:val="left" w:pos="450"/>
+              </w:tabs>
+              <w:rPr>
+                <w:rFonts w:cstheme="minorHAnsi"/>
+              </w:rPr>
+            </w:pPr>
+            <w:r>
+              <w:rPr>
+                <w:rFonts w:cstheme="minorHAnsi"/>
+              </w:rPr>
               <w:t xml:space="preserve">The </w:t>
             </w:r>
             <w:r>
@@ -6958,7 +7524,25 @@
               <w:rPr>
                 <w:rFonts w:cstheme="minorHAnsi"/>
               </w:rPr>
-              <w:t>The car has a low battery level.</w:t>
+              <w:t>The car has</w:t>
+            </w:r>
+            <w:r>
+              <w:rPr>
+                <w:rFonts w:cstheme="minorHAnsi"/>
+              </w:rPr>
+              <w:t xml:space="preserve"> </w:t>
+            </w:r>
+            <w:r>
+              <w:rPr>
+                <w:rFonts w:cstheme="minorHAnsi"/>
+              </w:rPr>
+              <w:t>almost empty battery</w:t>
+            </w:r>
+            <w:r>
+              <w:rPr>
+                <w:rFonts w:cstheme="minorHAnsi"/>
+              </w:rPr>
+              <w:t>.</w:t>
             </w:r>
           </w:p>
         </w:tc>
@@ -8999,7 +9583,13 @@
               <w:rPr>
                 <w:rFonts w:cstheme="minorHAnsi"/>
               </w:rPr>
-              <w:t>PowerEnJoy detects a low battery level car and it notifies the operator.</w:t>
+              <w:t>PowerEnJoy detects an almost empty</w:t>
+            </w:r>
+            <w:r>
+              <w:rPr>
+                <w:rFonts w:cstheme="minorHAnsi"/>
+              </w:rPr>
+              <w:t xml:space="preserve"> battery level car and it notifies the operator.</w:t>
             </w:r>
           </w:p>
         </w:tc>
@@ -9392,7 +9982,49 @@
               <w:rPr>
                 <w:rFonts w:cstheme="minorHAnsi"/>
               </w:rPr>
-              <w:t>(a) The operator, once in the car, launches the external tow truck service through the screen. After a battery charge, the operator takes care of bringing the car to a safe parking area and to restore the car’s availability.</w:t>
+              <w:t>(a) The operator reaches the car bringing with him a supply battery and plugs it.</w:t>
+            </w:r>
+            <w:r>
+              <w:rPr>
+                <w:rFonts w:cstheme="minorHAnsi"/>
+              </w:rPr>
+              <w:t xml:space="preserve"> </w:t>
+            </w:r>
+            <w:r>
+              <w:rPr>
+                <w:rFonts w:cstheme="minorHAnsi"/>
+              </w:rPr>
+              <w:t xml:space="preserve">After an enough </w:t>
+            </w:r>
+            <w:r>
+              <w:rPr>
+                <w:rFonts w:cstheme="minorHAnsi"/>
+              </w:rPr>
+              <w:t xml:space="preserve">battery charge, the operator takes care of </w:t>
+            </w:r>
+            <w:r>
+              <w:rPr>
+                <w:rFonts w:cstheme="minorHAnsi"/>
+              </w:rPr>
+              <w:t>moving</w:t>
+            </w:r>
+            <w:r>
+              <w:rPr>
+                <w:rFonts w:cstheme="minorHAnsi"/>
+              </w:rPr>
+              <w:t xml:space="preserve"> the car to a </w:t>
+            </w:r>
+            <w:r>
+              <w:rPr>
+                <w:rFonts w:cstheme="minorHAnsi"/>
+              </w:rPr>
+              <w:t>special</w:t>
+            </w:r>
+            <w:r>
+              <w:rPr>
+                <w:rFonts w:cstheme="minorHAnsi"/>
+              </w:rPr>
+              <w:t xml:space="preserve"> parking area and to restore the car’s availability.</w:t>
             </w:r>
           </w:p>
         </w:tc>
@@ -11457,13 +12089,7 @@
               <w:rPr>
                 <w:rFonts w:cstheme="minorHAnsi"/>
               </w:rPr>
-              <w:t>[G8] [R3</w:t>
-            </w:r>
-            <w:r>
-              <w:rPr>
-                <w:rFonts w:cstheme="minorHAnsi"/>
-              </w:rPr>
-              <w:t>]</w:t>
+              <w:t>[G8] [R3]</w:t>
             </w:r>
           </w:p>
         </w:tc>
@@ -15575,7 +16201,7 @@
 </file>
 
 <file path=customXml/itemProps1.xml><?xml version="1.0" encoding="utf-8"?>
-<ds:datastoreItem xmlns:ds="http://schemas.openxmlformats.org/officeDocument/2006/customXml" ds:itemID="{6800723E-AF3F-4DF8-ADF3-7A56BF0DA707}">
+<ds:datastoreItem xmlns:ds="http://schemas.openxmlformats.org/officeDocument/2006/customXml" ds:itemID="{B2AEBDDD-96A0-4151-A6AB-4756D5ACD7E5}">
   <ds:schemaRefs>
     <ds:schemaRef ds:uri="http://schemas.openxmlformats.org/officeDocument/2006/bibliography"/>
   </ds:schemaRefs>

</xml_diff>

<commit_message>
Added G9 and use case event flow
</commit_message>
<xml_diff>
--- a/Requirement analysis and specification document.docx
+++ b/Requirement analysis and specification document.docx
@@ -118,7 +118,21 @@
           <w:rFonts w:cstheme="minorHAnsi"/>
           <w:szCs w:val="28"/>
         </w:rPr>
-        <w:t>[G1] Let users drive a car when needed.</w:t>
+        <w:t xml:space="preserve">[G1] Let users drive a car </w:t>
+      </w:r>
+      <w:r>
+        <w:rPr>
+          <w:rFonts w:cstheme="minorHAnsi"/>
+          <w:szCs w:val="28"/>
+        </w:rPr>
+        <w:t xml:space="preserve">for a fare </w:t>
+      </w:r>
+      <w:r>
+        <w:rPr>
+          <w:rFonts w:cstheme="minorHAnsi"/>
+          <w:szCs w:val="28"/>
+        </w:rPr>
+        <w:t>when needed.</w:t>
       </w:r>
     </w:p>
     <w:p>
@@ -156,7 +170,21 @@
           <w:rFonts w:cstheme="minorHAnsi"/>
           <w:szCs w:val="28"/>
         </w:rPr>
-        <w:t>[G3] Let users find and reach car.</w:t>
+        <w:t>[G3] Let users find and reach car</w:t>
+      </w:r>
+      <w:r>
+        <w:rPr>
+          <w:rFonts w:cstheme="minorHAnsi"/>
+          <w:szCs w:val="28"/>
+        </w:rPr>
+        <w:t>s</w:t>
+      </w:r>
+      <w:r>
+        <w:rPr>
+          <w:rFonts w:cstheme="minorHAnsi"/>
+          <w:szCs w:val="28"/>
+        </w:rPr>
+        <w:t>.</w:t>
       </w:r>
     </w:p>
     <w:p>
@@ -175,7 +203,21 @@
           <w:rFonts w:cstheme="minorHAnsi"/>
           <w:szCs w:val="28"/>
         </w:rPr>
-        <w:t>[G4] Let drivers find and reach locations.</w:t>
+        <w:t xml:space="preserve">[G4] </w:t>
+      </w:r>
+      <w:r>
+        <w:rPr>
+          <w:rFonts w:cstheme="minorHAnsi"/>
+          <w:szCs w:val="28"/>
+        </w:rPr>
+        <w:t>Let drivers find and reach safe parking areas and locations</w:t>
+      </w:r>
+      <w:r>
+        <w:rPr>
+          <w:rFonts w:cstheme="minorHAnsi"/>
+          <w:szCs w:val="28"/>
+        </w:rPr>
+        <w:t>.</w:t>
       </w:r>
     </w:p>
     <w:p>
@@ -252,6 +294,46 @@
           <w:szCs w:val="28"/>
         </w:rPr>
         <w:t>[G8] Make sure that most of the cars are ready to use and in a good condition.</w:t>
+      </w:r>
+    </w:p>
+    <w:p>
+      <w:pPr>
+        <w:numPr>
+          <w:ilvl w:val="0"/>
+          <w:numId w:val="1"/>
+        </w:numPr>
+        <w:rPr>
+          <w:rFonts w:cstheme="minorHAnsi"/>
+          <w:szCs w:val="28"/>
+        </w:rPr>
+      </w:pPr>
+      <w:r>
+        <w:rPr>
+          <w:rFonts w:cstheme="minorHAnsi"/>
+          <w:szCs w:val="28"/>
+        </w:rPr>
+        <w:t xml:space="preserve">[G9] </w:t>
+      </w:r>
+      <w:r>
+        <w:rPr>
+          <w:rFonts w:cstheme="minorHAnsi"/>
+          <w:szCs w:val="28"/>
+        </w:rPr>
+        <w:t>Identify who drives for security purpose</w:t>
+      </w:r>
+      <w:r>
+        <w:rPr>
+          <w:rFonts w:cstheme="minorHAnsi"/>
+          <w:szCs w:val="28"/>
+        </w:rPr>
+        <w:t>s</w:t>
+      </w:r>
+      <w:r>
+        <w:rPr>
+          <w:rFonts w:cstheme="minorHAnsi"/>
+          <w:szCs w:val="28"/>
+        </w:rPr>
+        <w:t>.</w:t>
       </w:r>
     </w:p>
     <w:p>
@@ -386,7 +468,14 @@
           <w:rFonts w:cstheme="minorHAnsi"/>
           <w:szCs w:val="28"/>
         </w:rPr>
-        <w:t>[D4] Accurate cars’ locations are known by GPS.</w:t>
+        <w:t>[D4] C</w:t>
+      </w:r>
+      <w:r>
+        <w:rPr>
+          <w:rFonts w:cstheme="minorHAnsi"/>
+          <w:szCs w:val="28"/>
+        </w:rPr>
+        <w:t>ars’ locations are known by GPS.</w:t>
       </w:r>
     </w:p>
     <w:p>
@@ -426,7 +515,21 @@
           <w:rFonts w:cstheme="minorHAnsi"/>
           <w:szCs w:val="28"/>
         </w:rPr>
-        <w:t>[D6] Available cars are ready to serve.</w:t>
+        <w:t>[</w:t>
+      </w:r>
+      <w:r>
+        <w:rPr>
+          <w:rFonts w:cstheme="minorHAnsi"/>
+          <w:szCs w:val="28"/>
+        </w:rPr>
+        <w:t>D6</w:t>
+      </w:r>
+      <w:r>
+        <w:rPr>
+          <w:rFonts w:cstheme="minorHAnsi"/>
+          <w:szCs w:val="28"/>
+        </w:rPr>
+        <w:t>] Payment issues are delegated to a third party company.</w:t>
       </w:r>
     </w:p>
     <w:p>
@@ -446,7 +549,14 @@
           <w:rFonts w:cstheme="minorHAnsi"/>
           <w:szCs w:val="28"/>
         </w:rPr>
-        <w:t>[D7] Payment issues are delegated to a third party company.</w:t>
+        <w:t>[D7</w:t>
+      </w:r>
+      <w:r>
+        <w:rPr>
+          <w:rFonts w:cstheme="minorHAnsi"/>
+          <w:szCs w:val="28"/>
+        </w:rPr>
+        <w:t>] All technical sensors report correct information and they are neither switched off nor damaged.</w:t>
       </w:r>
     </w:p>
     <w:p>
@@ -466,7 +576,21 @@
           <w:rFonts w:cstheme="minorHAnsi"/>
           <w:szCs w:val="28"/>
         </w:rPr>
-        <w:t>[D8] All technical sensors report correct information and they are neither switched off nor damaged.</w:t>
+        <w:t>[D</w:t>
+      </w:r>
+      <w:r>
+        <w:rPr>
+          <w:rFonts w:cstheme="minorHAnsi"/>
+          <w:szCs w:val="28"/>
+        </w:rPr>
+        <w:t>8</w:t>
+      </w:r>
+      <w:r>
+        <w:rPr>
+          <w:rFonts w:cstheme="minorHAnsi"/>
+          <w:szCs w:val="28"/>
+        </w:rPr>
+        <w:t>] All possible technical issues are detected by the sensors.</w:t>
       </w:r>
     </w:p>
     <w:p>
@@ -486,7 +610,35 @@
           <w:rFonts w:cstheme="minorHAnsi"/>
           <w:szCs w:val="28"/>
         </w:rPr>
-        <w:t>[D9] All possible technical issues are detected by the sensors.</w:t>
+        <w:t>[D</w:t>
+      </w:r>
+      <w:r>
+        <w:rPr>
+          <w:rFonts w:cstheme="minorHAnsi"/>
+          <w:szCs w:val="28"/>
+        </w:rPr>
+        <w:t>9</w:t>
+      </w:r>
+      <w:r>
+        <w:rPr>
+          <w:rFonts w:cstheme="minorHAnsi"/>
+          <w:szCs w:val="28"/>
+        </w:rPr>
+        <w:t xml:space="preserve">] Each power plug </w:t>
+      </w:r>
+      <w:r>
+        <w:rPr>
+          <w:rFonts w:cstheme="minorHAnsi"/>
+          <w:szCs w:val="28"/>
+        </w:rPr>
+        <w:t>can be</w:t>
+      </w:r>
+      <w:r>
+        <w:rPr>
+          <w:rFonts w:cstheme="minorHAnsi"/>
+          <w:szCs w:val="28"/>
+        </w:rPr>
+        <w:t xml:space="preserve"> linked to exactly one car at the same time.</w:t>
       </w:r>
     </w:p>
     <w:p>
@@ -506,21 +658,35 @@
           <w:rFonts w:cstheme="minorHAnsi"/>
           <w:szCs w:val="28"/>
         </w:rPr>
-        <w:t>[D</w:t>
-      </w:r>
-      <w:r>
-        <w:rPr>
-          <w:rFonts w:cstheme="minorHAnsi"/>
-          <w:szCs w:val="28"/>
-        </w:rPr>
-        <w:t>10</w:t>
-      </w:r>
-      <w:r>
-        <w:rPr>
-          <w:rFonts w:cstheme="minorHAnsi"/>
-          <w:szCs w:val="28"/>
-        </w:rPr>
-        <w:t>] Each power plug is linked to exactly one car at the same time.</w:t>
+        <w:t>[D1</w:t>
+      </w:r>
+      <w:r>
+        <w:rPr>
+          <w:rFonts w:cstheme="minorHAnsi"/>
+          <w:szCs w:val="28"/>
+        </w:rPr>
+        <w:t>0</w:t>
+      </w:r>
+      <w:r>
+        <w:rPr>
+          <w:rFonts w:cstheme="minorHAnsi"/>
+          <w:szCs w:val="28"/>
+        </w:rPr>
+        <w:t xml:space="preserve">] Power grid stations always </w:t>
+      </w:r>
+      <w:r>
+        <w:rPr>
+          <w:rFonts w:cstheme="minorHAnsi"/>
+          <w:szCs w:val="28"/>
+        </w:rPr>
+        <w:t>dispense electricity</w:t>
+      </w:r>
+      <w:r>
+        <w:rPr>
+          <w:rFonts w:cstheme="minorHAnsi"/>
+          <w:szCs w:val="28"/>
+        </w:rPr>
+        <w:t>.</w:t>
       </w:r>
     </w:p>
     <w:p>
@@ -547,7 +713,14 @@
           <w:rFonts w:cstheme="minorHAnsi"/>
           <w:szCs w:val="28"/>
         </w:rPr>
-        <w:t>] Power grid stations always work.</w:t>
+        <w:t>] Cars’ screens are</w:t>
+      </w:r>
+      <w:r>
+        <w:rPr>
+          <w:rFonts w:cstheme="minorHAnsi"/>
+          <w:szCs w:val="28"/>
+        </w:rPr>
+        <w:t xml:space="preserve"> never switched off nor damaged.</w:t>
       </w:r>
     </w:p>
     <w:p>
@@ -567,21 +740,49 @@
           <w:rFonts w:cstheme="minorHAnsi"/>
           <w:szCs w:val="28"/>
         </w:rPr>
-        <w:t>[D12</w:t>
-      </w:r>
-      <w:r>
-        <w:rPr>
-          <w:rFonts w:cstheme="minorHAnsi"/>
-          <w:szCs w:val="28"/>
-        </w:rPr>
-        <w:t>] Cars’ screens are</w:t>
-      </w:r>
-      <w:r>
-        <w:rPr>
-          <w:rFonts w:cstheme="minorHAnsi"/>
-          <w:szCs w:val="28"/>
-        </w:rPr>
-        <w:t xml:space="preserve"> never switched off nor damaged.</w:t>
+        <w:t>[D1</w:t>
+      </w:r>
+      <w:r>
+        <w:rPr>
+          <w:rFonts w:cstheme="minorHAnsi"/>
+          <w:szCs w:val="28"/>
+        </w:rPr>
+        <w:t>2</w:t>
+      </w:r>
+      <w:r>
+        <w:rPr>
+          <w:rFonts w:cstheme="minorHAnsi"/>
+          <w:szCs w:val="28"/>
+        </w:rPr>
+        <w:t xml:space="preserve">] The number of available </w:t>
+      </w:r>
+      <w:r>
+        <w:rPr>
+          <w:rFonts w:cstheme="minorHAnsi"/>
+          <w:szCs w:val="28"/>
+        </w:rPr>
+        <w:t>slots</w:t>
+      </w:r>
+      <w:r>
+        <w:rPr>
+          <w:rFonts w:cstheme="minorHAnsi"/>
+          <w:szCs w:val="28"/>
+        </w:rPr>
+        <w:t xml:space="preserve"> in a special parking area is always known by PowerEnJoy</w:t>
+      </w:r>
+      <w:r>
+        <w:rPr>
+          <w:rFonts w:cstheme="minorHAnsi"/>
+          <w:szCs w:val="28"/>
+        </w:rPr>
+        <w:t xml:space="preserve"> though his VPN</w:t>
+      </w:r>
+      <w:r>
+        <w:rPr>
+          <w:rFonts w:cstheme="minorHAnsi"/>
+          <w:szCs w:val="28"/>
+        </w:rPr>
+        <w:t>.</w:t>
       </w:r>
     </w:p>
     <w:p>
@@ -598,122 +799,6 @@
       </w:pPr>
       <w:r>
         <w:rPr>
-          <w:rFonts w:cstheme="minorHAnsi"/>
-          <w:szCs w:val="28"/>
-        </w:rPr>
-        <w:t>[D</w:t>
-      </w:r>
-      <w:r>
-        <w:rPr>
-          <w:rFonts w:cstheme="minorHAnsi"/>
-          <w:szCs w:val="28"/>
-        </w:rPr>
-        <w:t>13</w:t>
-      </w:r>
-      <w:r>
-        <w:rPr>
-          <w:rFonts w:cstheme="minorHAnsi"/>
-          <w:szCs w:val="28"/>
-        </w:rPr>
-        <w:t>] A driver always ignites the engine.</w:t>
-      </w:r>
-    </w:p>
-    <w:p>
-      <w:pPr>
-        <w:numPr>
-          <w:ilvl w:val="0"/>
-          <w:numId w:val="2"/>
-        </w:numPr>
-        <w:ind w:left="720"/>
-        <w:rPr>
-          <w:rFonts w:cstheme="minorHAnsi"/>
-          <w:szCs w:val="28"/>
-        </w:rPr>
-      </w:pPr>
-      <w:r>
-        <w:rPr>
-          <w:rFonts w:cstheme="minorHAnsi"/>
-          <w:szCs w:val="28"/>
-        </w:rPr>
-        <w:t>[D14</w:t>
-      </w:r>
-      <w:r>
-        <w:rPr>
-          <w:rFonts w:cstheme="minorHAnsi"/>
-          <w:szCs w:val="28"/>
-        </w:rPr>
-        <w:t xml:space="preserve">] The number of available </w:t>
-      </w:r>
-      <w:r>
-        <w:rPr>
-          <w:rFonts w:cstheme="minorHAnsi"/>
-          <w:szCs w:val="28"/>
-        </w:rPr>
-        <w:t>slots</w:t>
-      </w:r>
-      <w:r>
-        <w:rPr>
-          <w:rFonts w:cstheme="minorHAnsi"/>
-          <w:szCs w:val="28"/>
-        </w:rPr>
-        <w:t xml:space="preserve"> in a special parking area is always known by PowerEnJoy</w:t>
-      </w:r>
-      <w:r>
-        <w:rPr>
-          <w:rFonts w:cstheme="minorHAnsi"/>
-          <w:szCs w:val="28"/>
-        </w:rPr>
-        <w:t xml:space="preserve"> though his VPN</w:t>
-      </w:r>
-      <w:r>
-        <w:rPr>
-          <w:rFonts w:cstheme="minorHAnsi"/>
-          <w:szCs w:val="28"/>
-        </w:rPr>
-        <w:t>.</w:t>
-      </w:r>
-    </w:p>
-    <w:p>
-      <w:pPr>
-        <w:numPr>
-          <w:ilvl w:val="0"/>
-          <w:numId w:val="2"/>
-        </w:numPr>
-        <w:ind w:left="720"/>
-        <w:rPr>
-          <w:rFonts w:cstheme="minorHAnsi"/>
-          <w:szCs w:val="28"/>
-        </w:rPr>
-      </w:pPr>
-      <w:r>
-        <w:rPr>
-          <w:rFonts w:cstheme="minorHAnsi"/>
-          <w:szCs w:val="28"/>
-        </w:rPr>
-        <w:t>[D15</w:t>
-      </w:r>
-      <w:r>
-        <w:rPr>
-          <w:rFonts w:cstheme="minorHAnsi"/>
-          <w:szCs w:val="28"/>
-        </w:rPr>
-        <w:t>] The user who made the reservation is the same person who actually drive the car.</w:t>
-      </w:r>
-    </w:p>
-    <w:p>
-      <w:pPr>
-        <w:numPr>
-          <w:ilvl w:val="0"/>
-          <w:numId w:val="2"/>
-        </w:numPr>
-        <w:ind w:left="720"/>
-        <w:rPr>
-          <w:rFonts w:cstheme="minorHAnsi"/>
-          <w:szCs w:val="28"/>
-        </w:rPr>
-      </w:pPr>
-      <w:r>
-        <w:rPr>
           <w:rFonts w:asciiTheme="majorHAnsi" w:hAnsiTheme="majorHAnsi" w:cstheme="majorHAnsi"/>
           <w:sz w:val="28"/>
           <w:szCs w:val="28"/>
@@ -912,7 +997,21 @@
           <w:rFonts w:cstheme="minorHAnsi"/>
           <w:szCs w:val="28"/>
         </w:rPr>
-        <w:t>10% discount.</w:t>
+        <w:t>10% discount</w:t>
+      </w:r>
+      <w:r>
+        <w:rPr>
+          <w:rFonts w:cstheme="minorHAnsi"/>
+          <w:szCs w:val="28"/>
+        </w:rPr>
+        <w:t xml:space="preserve"> on the last ride</w:t>
+      </w:r>
+      <w:r>
+        <w:rPr>
+          <w:rFonts w:cstheme="minorHAnsi"/>
+          <w:szCs w:val="28"/>
+        </w:rPr>
+        <w:t>.</w:t>
       </w:r>
     </w:p>
     <w:p>
@@ -961,7 +1060,21 @@
           <w:rFonts w:cstheme="minorHAnsi"/>
           <w:szCs w:val="28"/>
         </w:rPr>
-        <w:t xml:space="preserve"> 20% discount.</w:t>
+        <w:t xml:space="preserve"> 20% discount</w:t>
+      </w:r>
+      <w:r>
+        <w:rPr>
+          <w:rFonts w:cstheme="minorHAnsi"/>
+          <w:szCs w:val="28"/>
+        </w:rPr>
+        <w:t xml:space="preserve"> on the last ride</w:t>
+      </w:r>
+      <w:r>
+        <w:rPr>
+          <w:rFonts w:cstheme="minorHAnsi"/>
+          <w:szCs w:val="28"/>
+        </w:rPr>
+        <w:t>.</w:t>
       </w:r>
     </w:p>
     <w:p>
@@ -1010,7 +1123,21 @@
           <w:rFonts w:cstheme="minorHAnsi"/>
           <w:szCs w:val="28"/>
         </w:rPr>
-        <w:t xml:space="preserve"> -&gt; 30% discount.</w:t>
+        <w:t xml:space="preserve"> -&gt; 30% discount</w:t>
+      </w:r>
+      <w:r>
+        <w:rPr>
+          <w:rFonts w:cstheme="minorHAnsi"/>
+          <w:szCs w:val="28"/>
+        </w:rPr>
+        <w:t xml:space="preserve"> on the last ride</w:t>
+      </w:r>
+      <w:r>
+        <w:rPr>
+          <w:rFonts w:cstheme="minorHAnsi"/>
+          <w:szCs w:val="28"/>
+        </w:rPr>
+        <w:t>.</w:t>
       </w:r>
       <w:r>
         <w:rPr>
@@ -1045,7 +1172,14 @@
           <w:rFonts w:cstheme="minorHAnsi"/>
           <w:szCs w:val="28"/>
         </w:rPr>
-        <w:t>: user that has made the reservation, boarded and then drives the car.</w:t>
+        <w:t>: user that ignites the engine of the</w:t>
+      </w:r>
+      <w:r>
+        <w:rPr>
+          <w:rFonts w:cstheme="minorHAnsi"/>
+          <w:szCs w:val="28"/>
+        </w:rPr>
+        <w:t xml:space="preserve"> car.</w:t>
       </w:r>
     </w:p>
     <w:p>
@@ -1122,7 +1256,7 @@
           <w:rFonts w:cstheme="minorHAnsi"/>
           <w:szCs w:val="28"/>
         </w:rPr>
-        <w:t>.</w:t>
+        <w:t xml:space="preserve"> -&gt; 1 €.</w:t>
       </w:r>
     </w:p>
     <w:p>
@@ -1172,7 +1306,91 @@
           <w:rFonts w:cstheme="minorHAnsi"/>
           <w:szCs w:val="28"/>
         </w:rPr>
-        <w:t xml:space="preserve"> with more than 80% of the battery empty. </w:t>
+        <w:t xml:space="preserve"> with more</w:t>
+      </w:r>
+      <w:r>
+        <w:rPr>
+          <w:rFonts w:cstheme="minorHAnsi"/>
+          <w:szCs w:val="28"/>
+        </w:rPr>
+        <w:t xml:space="preserve"> than 80% of the battery empty -&gt; 30% fee</w:t>
+      </w:r>
+      <w:r>
+        <w:rPr>
+          <w:rFonts w:cstheme="minorHAnsi"/>
+          <w:szCs w:val="28"/>
+        </w:rPr>
+        <w:t xml:space="preserve"> on the last ride</w:t>
+      </w:r>
+      <w:r>
+        <w:rPr>
+          <w:rFonts w:cstheme="minorHAnsi"/>
+          <w:szCs w:val="28"/>
+        </w:rPr>
+        <w:t>.</w:t>
+      </w:r>
+    </w:p>
+    <w:p>
+      <w:pPr>
+        <w:numPr>
+          <w:ilvl w:val="1"/>
+          <w:numId w:val="3"/>
+        </w:numPr>
+        <w:ind w:left="1440"/>
+        <w:rPr>
+          <w:rFonts w:cstheme="minorHAnsi"/>
+          <w:szCs w:val="28"/>
+        </w:rPr>
+      </w:pPr>
+      <w:r>
+        <w:rPr>
+          <w:rFonts w:cstheme="minorHAnsi"/>
+          <w:b/>
+          <w:szCs w:val="28"/>
+        </w:rPr>
+        <w:t>C</w:t>
+      </w:r>
+      <w:r>
+        <w:rPr>
+          <w:rFonts w:cstheme="minorHAnsi"/>
+          <w:szCs w:val="28"/>
+        </w:rPr>
+        <w:t xml:space="preserve">: </w:t>
+      </w:r>
+      <w:r>
+        <w:rPr>
+          <w:rFonts w:cstheme="minorHAnsi"/>
+          <w:szCs w:val="28"/>
+        </w:rPr>
+        <w:t>a</w:t>
+      </w:r>
+      <w:r>
+        <w:rPr>
+          <w:rFonts w:cstheme="minorHAnsi"/>
+          <w:szCs w:val="28"/>
+        </w:rPr>
+        <w:t xml:space="preserve"> </w:t>
+      </w:r>
+      <w:r>
+        <w:rPr>
+          <w:rFonts w:cstheme="minorHAnsi"/>
+          <w:szCs w:val="28"/>
+        </w:rPr>
+        <w:t>user who unlocks the car doors does not ignite the engine within 5 minutes.</w:t>
+      </w:r>
+      <w:r>
+        <w:rPr>
+          <w:rFonts w:cstheme="minorHAnsi"/>
+          <w:szCs w:val="28"/>
+        </w:rPr>
+        <w:t xml:space="preserve"> -&gt; 1 € / min</w:t>
+      </w:r>
+      <w:r>
+        <w:rPr>
+          <w:rFonts w:cstheme="minorHAnsi"/>
+          <w:szCs w:val="28"/>
+        </w:rPr>
+        <w:t xml:space="preserve"> until he ignites the engine.</w:t>
       </w:r>
     </w:p>
     <w:p>
@@ -1447,6 +1665,7 @@
           <w:rFonts w:cstheme="minorHAnsi"/>
           <w:szCs w:val="28"/>
         </w:rPr>
+        <w:lastRenderedPageBreak/>
         <w:t>Surname and name</w:t>
       </w:r>
     </w:p>
@@ -1487,7 +1706,6 @@
           <w:rFonts w:cstheme="minorHAnsi"/>
           <w:szCs w:val="28"/>
         </w:rPr>
-        <w:lastRenderedPageBreak/>
         <w:t>Date of birth</w:t>
       </w:r>
     </w:p>
@@ -1623,7 +1841,7 @@
           <w:rFonts w:cstheme="minorHAnsi"/>
           <w:szCs w:val="28"/>
         </w:rPr>
-        <w:t>: the energy turrets where the users can leave cars to refill their batteries. These stations are located only in special parking areas.</w:t>
+        <w:t xml:space="preserve">: the energy turrets where the users can leave cars to refill their batteries. </w:t>
       </w:r>
     </w:p>
     <w:p>
@@ -1651,8 +1869,24 @@
           <w:rFonts w:cstheme="minorHAnsi"/>
           <w:szCs w:val="28"/>
         </w:rPr>
-        <w:t>: it is about a power plug located in a power grid station.</w:t>
-      </w:r>
+        <w:t xml:space="preserve">: it is about a power plug located in </w:t>
+      </w:r>
+      <w:r>
+        <w:rPr>
+          <w:rFonts w:cstheme="minorHAnsi"/>
+          <w:szCs w:val="28"/>
+        </w:rPr>
+        <w:t>exactly one</w:t>
+      </w:r>
+      <w:r>
+        <w:rPr>
+          <w:rFonts w:cstheme="minorHAnsi"/>
+          <w:szCs w:val="28"/>
+        </w:rPr>
+        <w:t xml:space="preserve"> power grid station.</w:t>
+      </w:r>
+      <w:bookmarkStart w:id="0" w:name="_GoBack"/>
+      <w:bookmarkEnd w:id="0"/>
     </w:p>
     <w:p>
       <w:pPr>
@@ -1672,21 +1906,14 @@
           <w:b/>
           <w:szCs w:val="28"/>
         </w:rPr>
-        <w:t>Ready to serve car</w:t>
-      </w:r>
-      <w:r>
-        <w:rPr>
-          <w:rFonts w:cstheme="minorHAnsi"/>
-          <w:szCs w:val="28"/>
-        </w:rPr>
-        <w:t>: a car which has at least 10% of the battery charged and there is not any technical issue.</w:t>
-      </w:r>
-      <w:r>
-        <w:rPr>
-          <w:rFonts w:cstheme="minorHAnsi"/>
-          <w:szCs w:val="28"/>
-        </w:rPr>
-        <w:t>***</w:t>
+        <w:t>Reservation</w:t>
+      </w:r>
+      <w:r>
+        <w:rPr>
+          <w:rFonts w:cstheme="minorHAnsi"/>
+          <w:szCs w:val="28"/>
+        </w:rPr>
+        <w:t>: service concerning the possibility to exclusively reserve a car for a user.</w:t>
       </w:r>
     </w:p>
     <w:p>
@@ -1707,14 +1934,21 @@
           <w:b/>
           <w:szCs w:val="28"/>
         </w:rPr>
-        <w:t>Reservation</w:t>
-      </w:r>
-      <w:r>
-        <w:rPr>
-          <w:rFonts w:cstheme="minorHAnsi"/>
-          <w:szCs w:val="28"/>
-        </w:rPr>
-        <w:t>: service concerning the possibility to exclusively reserve a car for a user.</w:t>
+        <w:t>Ride</w:t>
+      </w:r>
+      <w:r>
+        <w:rPr>
+          <w:rFonts w:cstheme="minorHAnsi"/>
+          <w:szCs w:val="28"/>
+        </w:rPr>
+        <w:t>: time between the</w:t>
+      </w:r>
+      <w:r>
+        <w:rPr>
+          <w:rFonts w:cstheme="minorHAnsi"/>
+          <w:szCs w:val="28"/>
+        </w:rPr>
+        <w:t xml:space="preserve"> engine ignites and the car doors’ get locked.</w:t>
       </w:r>
     </w:p>
     <w:p>
@@ -1735,56 +1969,75 @@
           <w:b/>
           <w:szCs w:val="28"/>
         </w:rPr>
-        <w:t>Ride</w:t>
-      </w:r>
-      <w:r>
-        <w:rPr>
-          <w:rFonts w:cstheme="minorHAnsi"/>
-          <w:szCs w:val="28"/>
-        </w:rPr>
-        <w:t xml:space="preserve">: time between the car doors’ unlock due to the fact that the user is close to the car and the car doors’ lock due to the fact </w:t>
-      </w:r>
-      <w:r>
-        <w:rPr>
-          <w:rFonts w:cstheme="minorHAnsi"/>
-          <w:szCs w:val="28"/>
-        </w:rPr>
-        <w:t xml:space="preserve">that </w:t>
-      </w:r>
-      <w:r>
-        <w:rPr>
-          <w:rFonts w:cstheme="minorHAnsi"/>
-          <w:szCs w:val="28"/>
-        </w:rPr>
-        <w:t xml:space="preserve">the </w:t>
-      </w:r>
-      <w:r>
-        <w:rPr>
-          <w:rFonts w:cstheme="minorHAnsi"/>
-          <w:szCs w:val="28"/>
-        </w:rPr>
-        <w:t>driver</w:t>
-      </w:r>
-      <w:r>
-        <w:rPr>
-          <w:rFonts w:cstheme="minorHAnsi"/>
-          <w:szCs w:val="28"/>
-        </w:rPr>
-        <w:t xml:space="preserve"> stops the engine</w:t>
-      </w:r>
-      <w:r>
-        <w:rPr>
-          <w:rFonts w:cstheme="minorHAnsi"/>
-          <w:szCs w:val="28"/>
-        </w:rPr>
-        <w:t xml:space="preserve"> and</w:t>
-      </w:r>
-      <w:r>
-        <w:rPr>
-          <w:rFonts w:cstheme="minorHAnsi"/>
-          <w:szCs w:val="28"/>
-        </w:rPr>
-        <w:t xml:space="preserve"> all the passengers exit the car.</w:t>
+        <w:t>Safe parking area</w:t>
+      </w:r>
+      <w:r>
+        <w:rPr>
+          <w:rFonts w:cstheme="minorHAnsi"/>
+          <w:szCs w:val="28"/>
+        </w:rPr>
+        <w:t xml:space="preserve">: a parking area included by </w:t>
+      </w:r>
+      <w:r>
+        <w:rPr>
+          <w:rFonts w:cstheme="minorHAnsi"/>
+        </w:rPr>
+        <w:t>PowerEnJ</w:t>
+      </w:r>
+      <w:r>
+        <w:rPr>
+          <w:rFonts w:cstheme="minorHAnsi"/>
+        </w:rPr>
+        <w:t xml:space="preserve">oy </w:t>
+      </w:r>
+      <w:r>
+        <w:rPr>
+          <w:rFonts w:cstheme="minorHAnsi"/>
+          <w:szCs w:val="28"/>
+        </w:rPr>
+        <w:t xml:space="preserve">in a list </w:t>
+      </w:r>
+      <w:r>
+        <w:rPr>
+          <w:rFonts w:cstheme="minorHAnsi"/>
+          <w:szCs w:val="28"/>
+        </w:rPr>
+        <w:t>of legal</w:t>
+      </w:r>
+      <w:r>
+        <w:rPr>
+          <w:rFonts w:cstheme="minorHAnsi"/>
+          <w:szCs w:val="28"/>
+        </w:rPr>
+        <w:t xml:space="preserve"> places to leave cars at. Safe parking areas are the only places where a c</w:t>
+      </w:r>
+      <w:r>
+        <w:rPr>
+          <w:rFonts w:cstheme="minorHAnsi"/>
+          <w:szCs w:val="28"/>
+        </w:rPr>
+        <w:t xml:space="preserve">ar can be </w:t>
+      </w:r>
+      <w:r>
+        <w:rPr>
+          <w:rFonts w:cstheme="minorHAnsi"/>
+          <w:szCs w:val="28"/>
+        </w:rPr>
+        <w:t>parked</w:t>
+      </w:r>
+      <w:r>
+        <w:rPr>
+          <w:rFonts w:cstheme="minorHAnsi"/>
+          <w:szCs w:val="28"/>
+        </w:rPr>
+        <w:t xml:space="preserve"> in order to </w:t>
+      </w:r>
+      <w:r>
+        <w:rPr>
+          <w:rFonts w:cstheme="minorHAnsi"/>
+          <w:szCs w:val="28"/>
+        </w:rPr>
+        <w:t>end the ride.</w:t>
       </w:r>
     </w:p>
     <w:p>
@@ -1805,75 +2058,14 @@
           <w:b/>
           <w:szCs w:val="28"/>
         </w:rPr>
-        <w:t>Safe parking area</w:t>
-      </w:r>
-      <w:r>
-        <w:rPr>
-          <w:rFonts w:cstheme="minorHAnsi"/>
-          <w:szCs w:val="28"/>
-        </w:rPr>
-        <w:t xml:space="preserve">: a parking area included by </w:t>
-      </w:r>
-      <w:r>
-        <w:rPr>
-          <w:rFonts w:cstheme="minorHAnsi"/>
-        </w:rPr>
-        <w:t>PowerEnJ</w:t>
-      </w:r>
-      <w:r>
-        <w:rPr>
-          <w:rFonts w:cstheme="minorHAnsi"/>
-        </w:rPr>
-        <w:t xml:space="preserve">oy </w:t>
-      </w:r>
-      <w:r>
-        <w:rPr>
-          <w:rFonts w:cstheme="minorHAnsi"/>
-          <w:szCs w:val="28"/>
-        </w:rPr>
-        <w:t xml:space="preserve">in a list </w:t>
-      </w:r>
-      <w:r>
-        <w:rPr>
-          <w:rFonts w:cstheme="minorHAnsi"/>
-          <w:szCs w:val="28"/>
-        </w:rPr>
-        <w:t>of legal</w:t>
-      </w:r>
-      <w:r>
-        <w:rPr>
-          <w:rFonts w:cstheme="minorHAnsi"/>
-          <w:szCs w:val="28"/>
-        </w:rPr>
-        <w:t xml:space="preserve"> places to leave cars at. Safe parking areas are the only places where a c</w:t>
-      </w:r>
-      <w:r>
-        <w:rPr>
-          <w:rFonts w:cstheme="minorHAnsi"/>
-          <w:szCs w:val="28"/>
-        </w:rPr>
-        <w:t xml:space="preserve">ar can be </w:t>
-      </w:r>
-      <w:r>
-        <w:rPr>
-          <w:rFonts w:cstheme="minorHAnsi"/>
-          <w:szCs w:val="28"/>
-        </w:rPr>
-        <w:t>parked</w:t>
-      </w:r>
-      <w:r>
-        <w:rPr>
-          <w:rFonts w:cstheme="minorHAnsi"/>
-          <w:szCs w:val="28"/>
-        </w:rPr>
-        <w:t xml:space="preserve"> in order to </w:t>
-      </w:r>
-      <w:r>
-        <w:rPr>
-          <w:rFonts w:cstheme="minorHAnsi"/>
-          <w:szCs w:val="28"/>
-        </w:rPr>
-        <w:t>end the ride.</w:t>
+        <w:t>Screen</w:t>
+      </w:r>
+      <w:r>
+        <w:rPr>
+          <w:rFonts w:cstheme="minorHAnsi"/>
+          <w:szCs w:val="28"/>
+        </w:rPr>
+        <w:t>: system terminal connected to the central one used in order to communicate to the driver.</w:t>
       </w:r>
     </w:p>
     <w:p>
@@ -1894,14 +2086,14 @@
           <w:b/>
           <w:szCs w:val="28"/>
         </w:rPr>
-        <w:t>Screen</w:t>
-      </w:r>
-      <w:r>
-        <w:rPr>
-          <w:rFonts w:cstheme="minorHAnsi"/>
-          <w:szCs w:val="28"/>
-        </w:rPr>
-        <w:t>: system terminal connected to the central one used in order to communicate to the driver.</w:t>
+        <w:t>Special parking area</w:t>
+      </w:r>
+      <w:r>
+        <w:rPr>
+          <w:rFonts w:cstheme="minorHAnsi"/>
+          <w:szCs w:val="28"/>
+        </w:rPr>
+        <w:t>: we use this expression to point out a subset of safe parking areas where a power grid station is present.</w:t>
       </w:r>
     </w:p>
     <w:p>
@@ -1922,14 +2114,42 @@
           <w:b/>
           <w:szCs w:val="28"/>
         </w:rPr>
-        <w:t>Special parking area</w:t>
-      </w:r>
-      <w:r>
-        <w:rPr>
-          <w:rFonts w:cstheme="minorHAnsi"/>
-          <w:szCs w:val="28"/>
-        </w:rPr>
-        <w:t>: we use this expression to point out a subset of safe parking areas where a power grid station is present.</w:t>
+        <w:t>Technical issue</w:t>
+      </w:r>
+      <w:r>
+        <w:rPr>
+          <w:rFonts w:cstheme="minorHAnsi"/>
+          <w:szCs w:val="28"/>
+        </w:rPr>
+        <w:t xml:space="preserve">: </w:t>
+      </w:r>
+      <w:r>
+        <w:rPr>
+          <w:rFonts w:cstheme="minorHAnsi"/>
+          <w:szCs w:val="28"/>
+        </w:rPr>
+        <w:t>concerns mechanical</w:t>
+      </w:r>
+      <w:r>
+        <w:rPr>
+          <w:rFonts w:cstheme="minorHAnsi"/>
+          <w:szCs w:val="28"/>
+        </w:rPr>
+        <w:t xml:space="preserve"> and electrical problems and collision</w:t>
+      </w:r>
+      <w:r>
+        <w:rPr>
+          <w:rFonts w:cstheme="minorHAnsi"/>
+          <w:szCs w:val="28"/>
+        </w:rPr>
+        <w:t>s</w:t>
+      </w:r>
+      <w:r>
+        <w:rPr>
+          <w:rFonts w:cstheme="minorHAnsi"/>
+          <w:szCs w:val="28"/>
+        </w:rPr>
+        <w:t>.</w:t>
       </w:r>
     </w:p>
     <w:p>
@@ -1950,34 +2170,6 @@
           <w:b/>
           <w:szCs w:val="28"/>
         </w:rPr>
-        <w:t>Technical issue</w:t>
-      </w:r>
-      <w:r>
-        <w:rPr>
-          <w:rFonts w:cstheme="minorHAnsi"/>
-          <w:szCs w:val="28"/>
-        </w:rPr>
-        <w:t>: every kind of issues sensor detectable.</w:t>
-      </w:r>
-    </w:p>
-    <w:p>
-      <w:pPr>
-        <w:numPr>
-          <w:ilvl w:val="0"/>
-          <w:numId w:val="3"/>
-        </w:numPr>
-        <w:ind w:left="720"/>
-        <w:rPr>
-          <w:rFonts w:cstheme="minorHAnsi"/>
-          <w:szCs w:val="28"/>
-        </w:rPr>
-      </w:pPr>
-      <w:r>
-        <w:rPr>
-          <w:rFonts w:cstheme="minorHAnsi"/>
-          <w:b/>
-          <w:szCs w:val="28"/>
-        </w:rPr>
         <w:t>User</w:t>
       </w:r>
       <w:r>
@@ -2108,7 +2300,21 @@
           <w:rFonts w:cstheme="minorHAnsi"/>
           <w:szCs w:val="28"/>
         </w:rPr>
-        <w:t>*discount a* can be applied if and only if the number of passengers is greater or equal to three, both at the beginning and at the end of the ride.</w:t>
+        <w:t xml:space="preserve">The </w:t>
+      </w:r>
+      <w:r>
+        <w:rPr>
+          <w:rFonts w:cstheme="minorHAnsi"/>
+          <w:szCs w:val="28"/>
+        </w:rPr>
+        <w:t>A discount</w:t>
+      </w:r>
+      <w:r>
+        <w:rPr>
+          <w:rFonts w:cstheme="minorHAnsi"/>
+          <w:szCs w:val="28"/>
+        </w:rPr>
+        <w:t xml:space="preserve"> can be applied if and only if the number of passengers is greater or equal to three, both at the beginning and at the end of the ride.</w:t>
       </w:r>
     </w:p>
     <w:p>
@@ -2148,7 +2354,7 @@
           <w:rFonts w:cstheme="minorHAnsi"/>
           <w:szCs w:val="28"/>
         </w:rPr>
-        <w:t>Insurance renewal is company’s administration competence.</w:t>
+        <w:t>Each power grid station has exactly one power plug.</w:t>
       </w:r>
     </w:p>
     <w:p>
@@ -2168,7 +2374,7 @@
           <w:rFonts w:cstheme="minorHAnsi"/>
           <w:szCs w:val="28"/>
         </w:rPr>
-        <w:t>Road fines are affair between traffic corps and company’s legal department.</w:t>
+        <w:t>Insurance renewal is company’s administration competence.</w:t>
       </w:r>
     </w:p>
     <w:p>
@@ -2188,7 +2394,7 @@
           <w:rFonts w:cstheme="minorHAnsi"/>
           <w:szCs w:val="28"/>
         </w:rPr>
-        <w:t>The validity of the driving license number associated with the user’s profile will have to be verified by the driver licensing authority.</w:t>
+        <w:t>Road fines are affair between traffic corps and company’s legal department.</w:t>
       </w:r>
     </w:p>
     <w:p>
@@ -2208,7 +2414,7 @@
           <w:rFonts w:cstheme="minorHAnsi"/>
           <w:szCs w:val="28"/>
         </w:rPr>
-        <w:t>The validity of the payment information associated with the user’s profile will have to be verified by the payment company.</w:t>
+        <w:t>The validity of the driving license number associated with the user’s profile will have to be verified by the driver licensing authority.</w:t>
       </w:r>
     </w:p>
     <w:p>
@@ -2228,7 +2434,7 @@
           <w:rFonts w:cstheme="minorHAnsi"/>
           <w:szCs w:val="28"/>
         </w:rPr>
-        <w:t>Once a request is made, the user may cancel it.</w:t>
+        <w:t>The validity of the payment information associated with the user’s profile will have to be verified by the payment company.</w:t>
       </w:r>
     </w:p>
     <w:p>
@@ -2248,7 +2454,7 @@
           <w:rFonts w:cstheme="minorHAnsi"/>
           <w:szCs w:val="28"/>
         </w:rPr>
-        <w:t>Payments are charged at the end of each ride.</w:t>
+        <w:t>Once a request is made, the user may cancel it.</w:t>
       </w:r>
     </w:p>
     <w:p>
@@ -2268,7 +2474,7 @@
           <w:rFonts w:cstheme="minorHAnsi"/>
           <w:szCs w:val="28"/>
         </w:rPr>
-        <w:t>Despite the possibility of encouraging users to behave well, periodically an operator will take care about cars’ repositioning.</w:t>
+        <w:t>Payments are charged at the end of each ride.</w:t>
       </w:r>
     </w:p>
     <w:p>
@@ -2288,22 +2494,7 @@
           <w:rFonts w:cstheme="minorHAnsi"/>
           <w:szCs w:val="28"/>
         </w:rPr>
-        <w:t xml:space="preserve">A driver cannot temporary park his car and exit from it </w:t>
-      </w:r>
-      <w:r>
-        <w:rPr>
-          <w:rFonts w:cstheme="minorHAnsi"/>
-          <w:szCs w:val="28"/>
-          <w:vertAlign w:val="superscript"/>
-        </w:rPr>
-        <w:t>[1]</w:t>
-      </w:r>
-      <w:r>
-        <w:rPr>
-          <w:rFonts w:cstheme="minorHAnsi"/>
-          <w:szCs w:val="28"/>
-        </w:rPr>
-        <w:t>.</w:t>
+        <w:t>Despite the possibility of encouraging users to behave well, periodically an operator will take care about cars’ repositioning.</w:t>
       </w:r>
     </w:p>
     <w:p>
@@ -2323,7 +2514,22 @@
           <w:rFonts w:cstheme="minorHAnsi"/>
           <w:szCs w:val="28"/>
         </w:rPr>
-        <w:t>A discount regarding power grid stations is applied if and only if the car is in a special parking area and the car is actually charging.</w:t>
+        <w:t xml:space="preserve">A driver cannot temporary park his car and exit from it </w:t>
+      </w:r>
+      <w:r>
+        <w:rPr>
+          <w:rFonts w:cstheme="minorHAnsi"/>
+          <w:szCs w:val="28"/>
+          <w:vertAlign w:val="superscript"/>
+        </w:rPr>
+        <w:t>[1]</w:t>
+      </w:r>
+      <w:r>
+        <w:rPr>
+          <w:rFonts w:cstheme="minorHAnsi"/>
+          <w:szCs w:val="28"/>
+        </w:rPr>
+        <w:t>.</w:t>
       </w:r>
     </w:p>
     <w:p>
@@ -2343,21 +2549,7 @@
           <w:rFonts w:cstheme="minorHAnsi"/>
           <w:szCs w:val="28"/>
         </w:rPr>
-        <w:t xml:space="preserve">The set of special parking areas </w:t>
-      </w:r>
-      <w:r>
-        <w:rPr>
-          <w:rFonts w:cstheme="minorHAnsi"/>
-          <w:szCs w:val="28"/>
-        </w:rPr>
-        <w:t>is</w:t>
-      </w:r>
-      <w:r>
-        <w:rPr>
-          <w:rFonts w:cstheme="minorHAnsi"/>
-          <w:szCs w:val="28"/>
-        </w:rPr>
-        <w:t xml:space="preserve"> pre-defined in PowerEnJoy.</w:t>
+        <w:t>A discount regarding power grid stations is applied if and only if the car is in a special parking area and the car is actually charging.</w:t>
       </w:r>
     </w:p>
     <w:p>
@@ -2377,7 +2569,102 @@
           <w:rFonts w:cstheme="minorHAnsi"/>
           <w:szCs w:val="28"/>
         </w:rPr>
+        <w:t xml:space="preserve">The set of special parking areas </w:t>
+      </w:r>
+      <w:r>
+        <w:rPr>
+          <w:rFonts w:cstheme="minorHAnsi"/>
+          <w:szCs w:val="28"/>
+        </w:rPr>
+        <w:t>is</w:t>
+      </w:r>
+      <w:r>
+        <w:rPr>
+          <w:rFonts w:cstheme="minorHAnsi"/>
+          <w:szCs w:val="28"/>
+        </w:rPr>
+        <w:t xml:space="preserve"> pre-defined in PowerEnJoy.</w:t>
+      </w:r>
+    </w:p>
+    <w:p>
+      <w:pPr>
+        <w:numPr>
+          <w:ilvl w:val="0"/>
+          <w:numId w:val="4"/>
+        </w:numPr>
+        <w:ind w:left="720"/>
+        <w:rPr>
+          <w:rFonts w:cstheme="minorHAnsi"/>
+          <w:szCs w:val="28"/>
+        </w:rPr>
+      </w:pPr>
+      <w:r>
+        <w:rPr>
+          <w:rFonts w:cstheme="minorHAnsi"/>
+          <w:szCs w:val="28"/>
+        </w:rPr>
         <w:t>Cars’ batteries are considered almost empty when they reach 10%.</w:t>
+      </w:r>
+    </w:p>
+    <w:p>
+      <w:pPr>
+        <w:numPr>
+          <w:ilvl w:val="0"/>
+          <w:numId w:val="4"/>
+        </w:numPr>
+        <w:ind w:left="720"/>
+        <w:rPr>
+          <w:rFonts w:cstheme="minorHAnsi"/>
+          <w:szCs w:val="28"/>
+        </w:rPr>
+      </w:pPr>
+      <w:r>
+        <w:rPr>
+          <w:rFonts w:cstheme="minorHAnsi"/>
+          <w:szCs w:val="28"/>
+        </w:rPr>
+        <w:t xml:space="preserve">A user who unlocks the car and does not ignites the engine within 5 minute is encouraged to do so sooner or later </w:t>
+      </w:r>
+      <w:r>
+        <w:rPr>
+          <w:rFonts w:cstheme="minorHAnsi"/>
+          <w:szCs w:val="28"/>
+        </w:rPr>
+        <w:t>therefore he</w:t>
+      </w:r>
+      <w:r>
+        <w:rPr>
+          <w:rFonts w:cstheme="minorHAnsi"/>
+          <w:szCs w:val="28"/>
+        </w:rPr>
+        <w:t xml:space="preserve"> has to pay the C fee.</w:t>
+      </w:r>
+    </w:p>
+    <w:p>
+      <w:pPr>
+        <w:numPr>
+          <w:ilvl w:val="0"/>
+          <w:numId w:val="4"/>
+        </w:numPr>
+        <w:ind w:left="720"/>
+        <w:rPr>
+          <w:rFonts w:cstheme="minorHAnsi"/>
+          <w:szCs w:val="28"/>
+        </w:rPr>
+      </w:pPr>
+      <w:r>
+        <w:rPr>
+          <w:rFonts w:cstheme="minorHAnsi"/>
+          <w:szCs w:val="28"/>
+        </w:rPr>
+        <w:t>Power grid</w:t>
+      </w:r>
+      <w:r>
+        <w:rPr>
+          <w:rFonts w:cstheme="minorHAnsi"/>
+          <w:szCs w:val="28"/>
+        </w:rPr>
+        <w:t xml:space="preserve"> stations are located only in special parking areas.</w:t>
       </w:r>
     </w:p>
     <w:p>
@@ -3223,13 +3510,6 @@
         </w:rPr>
         <w:t>.</w:t>
       </w:r>
-      <w:r>
-        <w:rPr>
-          <w:rFonts w:cstheme="minorHAnsi"/>
-          <w:szCs w:val="28"/>
-        </w:rPr>
-        <w:t xml:space="preserve"> </w:t>
-      </w:r>
     </w:p>
     <w:p>
       <w:pPr>
@@ -3440,16 +3720,7 @@
           <w:rFonts w:cstheme="minorHAnsi"/>
           <w:szCs w:val="28"/>
         </w:rPr>
-        <w:t>] Restore cars’ availability after each ride</w:t>
-      </w:r>
-      <w:bookmarkStart w:id="0" w:name="_GoBack"/>
-      <w:bookmarkEnd w:id="0"/>
-      <w:r>
-        <w:rPr>
-          <w:rFonts w:cstheme="minorHAnsi"/>
-          <w:szCs w:val="28"/>
-        </w:rPr>
-        <w:t>.</w:t>
+        <w:t>] Restore cars’ availability after each ride.</w:t>
       </w:r>
     </w:p>
     <w:p>
@@ -3716,20 +3987,6 @@
           <w:rFonts w:cstheme="minorHAnsi"/>
           <w:szCs w:val="28"/>
         </w:rPr>
-        <w:t xml:space="preserve"> </w:t>
-      </w:r>
-      <w:r>
-        <w:rPr>
-          <w:rFonts w:cstheme="minorHAnsi"/>
-          <w:szCs w:val="28"/>
-        </w:rPr>
-        <w:t>on the last ride</w:t>
-      </w:r>
-      <w:r>
-        <w:rPr>
-          <w:rFonts w:cstheme="minorHAnsi"/>
-          <w:szCs w:val="28"/>
-        </w:rPr>
         <w:t>.</w:t>
       </w:r>
     </w:p>
@@ -3770,7 +4027,35 @@
           <w:rFonts w:cstheme="minorHAnsi"/>
           <w:szCs w:val="28"/>
         </w:rPr>
-        <w:t>[R1] Show the battery level during the ride.</w:t>
+        <w:t>[R</w:t>
+      </w:r>
+      <w:r>
+        <w:rPr>
+          <w:rFonts w:cstheme="minorHAnsi"/>
+          <w:szCs w:val="28"/>
+        </w:rPr>
+        <w:t>1</w:t>
+      </w:r>
+      <w:r>
+        <w:rPr>
+          <w:rFonts w:cstheme="minorHAnsi"/>
+          <w:szCs w:val="28"/>
+        </w:rPr>
+        <w:t xml:space="preserve">] </w:t>
+      </w:r>
+      <w:r>
+        <w:rPr>
+          <w:rFonts w:cstheme="minorHAnsi"/>
+          <w:szCs w:val="28"/>
+        </w:rPr>
+        <w:t>View</w:t>
+      </w:r>
+      <w:r>
+        <w:rPr>
+          <w:rFonts w:cstheme="minorHAnsi"/>
+          <w:szCs w:val="28"/>
+        </w:rPr>
+        <w:t xml:space="preserve"> special parking areas.</w:t>
       </w:r>
     </w:p>
     <w:p>
@@ -3789,21 +4074,28 @@
           <w:rFonts w:cstheme="minorHAnsi"/>
           <w:szCs w:val="28"/>
         </w:rPr>
-        <w:t xml:space="preserve">[R2] </w:t>
-      </w:r>
-      <w:r>
-        <w:rPr>
-          <w:rFonts w:cstheme="minorHAnsi"/>
-          <w:szCs w:val="28"/>
-        </w:rPr>
-        <w:t>View</w:t>
-      </w:r>
-      <w:r>
-        <w:rPr>
-          <w:rFonts w:cstheme="minorHAnsi"/>
-          <w:szCs w:val="28"/>
-        </w:rPr>
-        <w:t xml:space="preserve"> special parking areas.</w:t>
+        <w:t>[R2</w:t>
+      </w:r>
+      <w:r>
+        <w:rPr>
+          <w:rFonts w:cstheme="minorHAnsi"/>
+          <w:szCs w:val="28"/>
+        </w:rPr>
+        <w:t>] Apply the B</w:t>
+      </w:r>
+      <w:r>
+        <w:rPr>
+          <w:rFonts w:cstheme="minorHAnsi"/>
+          <w:szCs w:val="28"/>
+        </w:rPr>
+        <w:t xml:space="preserve"> discount</w:t>
+      </w:r>
+      <w:r>
+        <w:rPr>
+          <w:rFonts w:cstheme="minorHAnsi"/>
+          <w:szCs w:val="28"/>
+        </w:rPr>
+        <w:t>.</w:t>
       </w:r>
     </w:p>
     <w:p>
@@ -3822,21 +4114,28 @@
           <w:rFonts w:cstheme="minorHAnsi"/>
           <w:szCs w:val="28"/>
         </w:rPr>
-        <w:t>[R3] Apply the B</w:t>
-      </w:r>
-      <w:r>
-        <w:rPr>
-          <w:rFonts w:cstheme="minorHAnsi"/>
-          <w:szCs w:val="28"/>
-        </w:rPr>
-        <w:t xml:space="preserve"> discount on the last ride</w:t>
-      </w:r>
-      <w:r>
-        <w:rPr>
-          <w:rFonts w:cstheme="minorHAnsi"/>
-          <w:szCs w:val="28"/>
-        </w:rPr>
-        <w:t>.</w:t>
+        <w:t>[R3</w:t>
+      </w:r>
+      <w:r>
+        <w:rPr>
+          <w:rFonts w:cstheme="minorHAnsi"/>
+          <w:szCs w:val="28"/>
+        </w:rPr>
+        <w:t xml:space="preserve">] Apply </w:t>
+      </w:r>
+      <w:r>
+        <w:rPr>
+          <w:rFonts w:cstheme="minorHAnsi"/>
+          <w:szCs w:val="28"/>
+        </w:rPr>
+        <w:t xml:space="preserve">the C </w:t>
+      </w:r>
+      <w:r>
+        <w:rPr>
+          <w:rFonts w:cstheme="minorHAnsi"/>
+          <w:szCs w:val="28"/>
+        </w:rPr>
+        <w:t>discount.</w:t>
       </w:r>
     </w:p>
     <w:p>
@@ -3855,35 +4154,49 @@
           <w:rFonts w:cstheme="minorHAnsi"/>
           <w:szCs w:val="28"/>
         </w:rPr>
-        <w:t xml:space="preserve">[R4] Apply </w:t>
-      </w:r>
-      <w:r>
-        <w:rPr>
-          <w:rFonts w:cstheme="minorHAnsi"/>
-          <w:szCs w:val="28"/>
-        </w:rPr>
-        <w:t xml:space="preserve">the C </w:t>
-      </w:r>
-      <w:r>
-        <w:rPr>
-          <w:rFonts w:cstheme="minorHAnsi"/>
-          <w:szCs w:val="28"/>
-        </w:rPr>
-        <w:t>discount</w:t>
-      </w:r>
-      <w:r>
-        <w:rPr>
-          <w:rFonts w:cstheme="minorHAnsi"/>
-          <w:szCs w:val="28"/>
-        </w:rPr>
-        <w:t xml:space="preserve"> on the last ride</w:t>
-      </w:r>
-      <w:r>
-        <w:rPr>
-          <w:rFonts w:cstheme="minorHAnsi"/>
-          <w:szCs w:val="28"/>
-        </w:rPr>
-        <w:t>.</w:t>
+        <w:t>[R4</w:t>
+      </w:r>
+      <w:r>
+        <w:rPr>
+          <w:rFonts w:cstheme="minorHAnsi"/>
+          <w:szCs w:val="28"/>
+        </w:rPr>
+        <w:t xml:space="preserve">] Periodically, if </w:t>
+      </w:r>
+      <w:r>
+        <w:rPr>
+          <w:rFonts w:cstheme="minorHAnsi"/>
+          <w:szCs w:val="28"/>
+        </w:rPr>
+        <w:t>there is</w:t>
+      </w:r>
+      <w:r>
+        <w:rPr>
+          <w:rFonts w:cstheme="minorHAnsi"/>
+          <w:szCs w:val="28"/>
+        </w:rPr>
+        <w:t xml:space="preserve"> a</w:t>
+      </w:r>
+      <w:r>
+        <w:rPr>
+          <w:rFonts w:cstheme="minorHAnsi"/>
+          <w:szCs w:val="28"/>
+        </w:rPr>
+        <w:t xml:space="preserve"> low battery level</w:t>
+      </w:r>
+      <w:r>
+        <w:rPr>
+          <w:rFonts w:cstheme="minorHAnsi"/>
+          <w:szCs w:val="28"/>
+        </w:rPr>
+        <w:t xml:space="preserve"> car</w:t>
+      </w:r>
+      <w:r>
+        <w:rPr>
+          <w:rFonts w:cstheme="minorHAnsi"/>
+          <w:szCs w:val="28"/>
+        </w:rPr>
+        <w:t>, a notification will be sent to operators who will intervene.</w:t>
       </w:r>
     </w:p>
     <w:p>
@@ -3902,42 +4215,21 @@
           <w:rFonts w:cstheme="minorHAnsi"/>
           <w:szCs w:val="28"/>
         </w:rPr>
-        <w:t xml:space="preserve">[R5] Periodically, if </w:t>
-      </w:r>
-      <w:r>
-        <w:rPr>
-          <w:rFonts w:cstheme="minorHAnsi"/>
-          <w:szCs w:val="28"/>
-        </w:rPr>
-        <w:t>there is</w:t>
-      </w:r>
-      <w:r>
-        <w:rPr>
-          <w:rFonts w:cstheme="minorHAnsi"/>
-          <w:szCs w:val="28"/>
-        </w:rPr>
-        <w:t xml:space="preserve"> a</w:t>
-      </w:r>
-      <w:r>
-        <w:rPr>
-          <w:rFonts w:cstheme="minorHAnsi"/>
-          <w:szCs w:val="28"/>
-        </w:rPr>
-        <w:t xml:space="preserve"> low battery level</w:t>
-      </w:r>
-      <w:r>
-        <w:rPr>
-          <w:rFonts w:cstheme="minorHAnsi"/>
-          <w:szCs w:val="28"/>
-        </w:rPr>
-        <w:t xml:space="preserve"> car</w:t>
-      </w:r>
-      <w:r>
-        <w:rPr>
-          <w:rFonts w:cstheme="minorHAnsi"/>
-          <w:szCs w:val="28"/>
-        </w:rPr>
-        <w:t>, a notification will be sent to operators who will intervene.</w:t>
+        <w:t>[R5</w:t>
+      </w:r>
+      <w:r>
+        <w:rPr>
+          <w:rFonts w:cstheme="minorHAnsi"/>
+          <w:szCs w:val="28"/>
+        </w:rPr>
+        <w:t>] Charge the B fee</w:t>
+      </w:r>
+      <w:r>
+        <w:rPr>
+          <w:rFonts w:cstheme="minorHAnsi"/>
+          <w:szCs w:val="28"/>
+        </w:rPr>
+        <w:t>.</w:t>
       </w:r>
     </w:p>
     <w:p>
@@ -3956,14 +4248,42 @@
           <w:rFonts w:cstheme="minorHAnsi"/>
           <w:szCs w:val="28"/>
         </w:rPr>
-        <w:t>[R6] Charge the B fee</w:t>
-      </w:r>
-      <w:r>
-        <w:rPr>
-          <w:rFonts w:cstheme="minorHAnsi"/>
-          <w:szCs w:val="28"/>
-        </w:rPr>
-        <w:t xml:space="preserve"> on the last ride.</w:t>
+        <w:t>[R6</w:t>
+      </w:r>
+      <w:r>
+        <w:rPr>
+          <w:rFonts w:cstheme="minorHAnsi"/>
+          <w:szCs w:val="28"/>
+        </w:rPr>
+        <w:t>] Enable m</w:t>
+      </w:r>
+      <w:r>
+        <w:rPr>
+          <w:rFonts w:cstheme="minorHAnsi"/>
+          <w:szCs w:val="28"/>
+        </w:rPr>
+        <w:t>oney saving option.</w:t>
+      </w:r>
+    </w:p>
+    <w:p>
+      <w:pPr>
+        <w:numPr>
+          <w:ilvl w:val="0"/>
+          <w:numId w:val="5"/>
+        </w:numPr>
+        <w:rPr>
+          <w:rFonts w:cstheme="minorHAnsi"/>
+          <w:b/>
+          <w:szCs w:val="28"/>
+        </w:rPr>
+      </w:pPr>
+      <w:r>
+        <w:rPr>
+          <w:rFonts w:cstheme="minorHAnsi"/>
+          <w:b/>
+          <w:szCs w:val="28"/>
+        </w:rPr>
+        <w:t>[G7] Cars are always well distributed on the territory.</w:t>
       </w:r>
     </w:p>
     <w:p>
@@ -3982,14 +4302,161 @@
           <w:rFonts w:cstheme="minorHAnsi"/>
           <w:szCs w:val="28"/>
         </w:rPr>
-        <w:t>[R7] Enable m</w:t>
-      </w:r>
-      <w:r>
-        <w:rPr>
-          <w:rFonts w:cstheme="minorHAnsi"/>
-          <w:szCs w:val="28"/>
-        </w:rPr>
-        <w:t>oney saving option.</w:t>
+        <w:t xml:space="preserve">[R1] Charge the </w:t>
+      </w:r>
+      <w:r>
+        <w:rPr>
+          <w:rFonts w:cstheme="minorHAnsi"/>
+          <w:szCs w:val="28"/>
+        </w:rPr>
+        <w:t xml:space="preserve">B </w:t>
+      </w:r>
+      <w:r>
+        <w:rPr>
+          <w:rFonts w:cstheme="minorHAnsi"/>
+          <w:szCs w:val="28"/>
+        </w:rPr>
+        <w:t>f</w:t>
+      </w:r>
+      <w:r>
+        <w:rPr>
+          <w:rFonts w:cstheme="minorHAnsi"/>
+          <w:szCs w:val="28"/>
+        </w:rPr>
+        <w:t>ee</w:t>
+      </w:r>
+      <w:r>
+        <w:rPr>
+          <w:rFonts w:cstheme="minorHAnsi"/>
+          <w:szCs w:val="28"/>
+        </w:rPr>
+        <w:t>.</w:t>
+      </w:r>
+    </w:p>
+    <w:p>
+      <w:pPr>
+        <w:numPr>
+          <w:ilvl w:val="1"/>
+          <w:numId w:val="5"/>
+        </w:numPr>
+        <w:rPr>
+          <w:rFonts w:cstheme="minorHAnsi"/>
+          <w:szCs w:val="28"/>
+        </w:rPr>
+      </w:pPr>
+      <w:r>
+        <w:rPr>
+          <w:rFonts w:cstheme="minorHAnsi"/>
+          <w:szCs w:val="28"/>
+        </w:rPr>
+        <w:t xml:space="preserve">[R2] Periodically, if </w:t>
+      </w:r>
+      <w:r>
+        <w:rPr>
+          <w:rFonts w:cstheme="minorHAnsi"/>
+        </w:rPr>
+        <w:t>there is</w:t>
+      </w:r>
+      <w:r>
+        <w:rPr>
+          <w:rFonts w:cstheme="minorHAnsi"/>
+          <w:szCs w:val="28"/>
+        </w:rPr>
+        <w:t xml:space="preserve"> a non-uniform cars’ distribution, a notification will be sent to operators who will intervene.</w:t>
+      </w:r>
+    </w:p>
+    <w:p>
+      <w:pPr>
+        <w:numPr>
+          <w:ilvl w:val="1"/>
+          <w:numId w:val="5"/>
+        </w:numPr>
+        <w:rPr>
+          <w:rFonts w:cstheme="minorHAnsi"/>
+          <w:szCs w:val="28"/>
+        </w:rPr>
+      </w:pPr>
+      <w:r>
+        <w:rPr>
+          <w:rFonts w:cstheme="minorHAnsi"/>
+          <w:szCs w:val="28"/>
+        </w:rPr>
+        <w:t xml:space="preserve">[R3] </w:t>
+      </w:r>
+      <w:r>
+        <w:rPr>
+          <w:rFonts w:cstheme="minorHAnsi"/>
+          <w:szCs w:val="28"/>
+        </w:rPr>
+        <w:t>View</w:t>
+      </w:r>
+      <w:r>
+        <w:rPr>
+          <w:rFonts w:cstheme="minorHAnsi"/>
+          <w:szCs w:val="28"/>
+        </w:rPr>
+        <w:t xml:space="preserve"> </w:t>
+      </w:r>
+      <w:r>
+        <w:rPr>
+          <w:rFonts w:cstheme="minorHAnsi"/>
+          <w:szCs w:val="28"/>
+        </w:rPr>
+        <w:t>special</w:t>
+      </w:r>
+      <w:r>
+        <w:rPr>
+          <w:rFonts w:cstheme="minorHAnsi"/>
+          <w:szCs w:val="28"/>
+        </w:rPr>
+        <w:t xml:space="preserve"> parking areas.</w:t>
+      </w:r>
+    </w:p>
+    <w:p>
+      <w:pPr>
+        <w:numPr>
+          <w:ilvl w:val="1"/>
+          <w:numId w:val="5"/>
+        </w:numPr>
+        <w:rPr>
+          <w:rFonts w:cstheme="minorHAnsi"/>
+          <w:szCs w:val="28"/>
+        </w:rPr>
+      </w:pPr>
+      <w:r>
+        <w:rPr>
+          <w:rFonts w:cstheme="minorHAnsi"/>
+          <w:szCs w:val="28"/>
+        </w:rPr>
+        <w:t>[R4</w:t>
+      </w:r>
+      <w:r>
+        <w:rPr>
+          <w:rFonts w:cstheme="minorHAnsi"/>
+          <w:szCs w:val="28"/>
+        </w:rPr>
+        <w:t xml:space="preserve">] </w:t>
+      </w:r>
+      <w:r>
+        <w:rPr>
+          <w:rFonts w:cstheme="minorHAnsi"/>
+          <w:szCs w:val="28"/>
+        </w:rPr>
+        <w:t>Enable m</w:t>
+      </w:r>
+      <w:r>
+        <w:rPr>
+          <w:rFonts w:cstheme="minorHAnsi"/>
+          <w:szCs w:val="28"/>
+        </w:rPr>
+        <w:t>oney saving option</w:t>
+      </w:r>
+      <w:r>
+        <w:rPr>
+          <w:rFonts w:cstheme="minorHAnsi"/>
+          <w:szCs w:val="28"/>
+        </w:rPr>
+        <w:t>.</w:t>
       </w:r>
     </w:p>
     <w:p>
@@ -4010,7 +4477,7 @@
           <w:b/>
           <w:szCs w:val="28"/>
         </w:rPr>
-        <w:t>[G7] Cars are always well distributed on the territory.</w:t>
+        <w:t>[G8] Make sure that most of the cars are ready to use and in a good condition.</w:t>
       </w:r>
     </w:p>
     <w:p>
@@ -4029,42 +4496,7 @@
           <w:rFonts w:cstheme="minorHAnsi"/>
           <w:szCs w:val="28"/>
         </w:rPr>
-        <w:t xml:space="preserve">[R1] Charge the </w:t>
-      </w:r>
-      <w:r>
-        <w:rPr>
-          <w:rFonts w:cstheme="minorHAnsi"/>
-          <w:szCs w:val="28"/>
-        </w:rPr>
-        <w:t xml:space="preserve">B </w:t>
-      </w:r>
-      <w:r>
-        <w:rPr>
-          <w:rFonts w:cstheme="minorHAnsi"/>
-          <w:szCs w:val="28"/>
-        </w:rPr>
-        <w:t>f</w:t>
-      </w:r>
-      <w:r>
-        <w:rPr>
-          <w:rFonts w:cstheme="minorHAnsi"/>
-          <w:szCs w:val="28"/>
-        </w:rPr>
-        <w:t>ee</w:t>
-      </w:r>
-      <w:r>
-        <w:rPr>
-          <w:rFonts w:cstheme="minorHAnsi"/>
-          <w:szCs w:val="28"/>
-        </w:rPr>
-        <w:t xml:space="preserve"> on the last ride</w:t>
-      </w:r>
-      <w:r>
-        <w:rPr>
-          <w:rFonts w:cstheme="minorHAnsi"/>
-          <w:szCs w:val="28"/>
-        </w:rPr>
-        <w:t>.</w:t>
+        <w:t>[R1] When an issue is detected, a notification will be sent to operators who will intervene.</w:t>
       </w:r>
     </w:p>
     <w:p>
@@ -4083,20 +4515,14 @@
           <w:rFonts w:cstheme="minorHAnsi"/>
           <w:szCs w:val="28"/>
         </w:rPr>
-        <w:t xml:space="preserve">[R2] Periodically, if </w:t>
-      </w:r>
-      <w:r>
-        <w:rPr>
-          <w:rFonts w:cstheme="minorHAnsi"/>
-        </w:rPr>
-        <w:t>there is</w:t>
-      </w:r>
-      <w:r>
-        <w:rPr>
-          <w:rFonts w:cstheme="minorHAnsi"/>
-          <w:szCs w:val="28"/>
-        </w:rPr>
-        <w:t xml:space="preserve"> a non-uniform cars’ distribution, a notification will be sent to operators who will intervene.</w:t>
+        <w:t xml:space="preserve">[R2] Make a report </w:t>
+      </w:r>
+      <w:r>
+        <w:rPr>
+          <w:rFonts w:cstheme="minorHAnsi"/>
+          <w:szCs w:val="28"/>
+        </w:rPr>
+        <w:t>whether an issue has been discovered by the driver.</w:t>
       </w:r>
     </w:p>
     <w:p>
@@ -4115,35 +4541,51 @@
           <w:rFonts w:cstheme="minorHAnsi"/>
           <w:szCs w:val="28"/>
         </w:rPr>
-        <w:t xml:space="preserve">[R3] </w:t>
-      </w:r>
-      <w:r>
-        <w:rPr>
-          <w:rFonts w:cstheme="minorHAnsi"/>
-          <w:szCs w:val="28"/>
-        </w:rPr>
-        <w:t>View</w:t>
-      </w:r>
-      <w:r>
-        <w:rPr>
-          <w:rFonts w:cstheme="minorHAnsi"/>
-          <w:szCs w:val="28"/>
-        </w:rPr>
-        <w:t xml:space="preserve"> </w:t>
-      </w:r>
-      <w:r>
-        <w:rPr>
-          <w:rFonts w:cstheme="minorHAnsi"/>
-          <w:szCs w:val="28"/>
-        </w:rPr>
-        <w:t>special</w:t>
-      </w:r>
-      <w:r>
-        <w:rPr>
-          <w:rFonts w:cstheme="minorHAnsi"/>
-          <w:szCs w:val="28"/>
-        </w:rPr>
-        <w:t xml:space="preserve"> parking areas.</w:t>
+        <w:t>[R3] Periodically, an operator will take care of maintain the cars clean acco</w:t>
+      </w:r>
+      <w:r>
+        <w:rPr>
+          <w:rFonts w:cstheme="minorHAnsi"/>
+          <w:szCs w:val="28"/>
+        </w:rPr>
+        <w:t>rding to drivers reported issue.</w:t>
+      </w:r>
+    </w:p>
+    <w:p>
+      <w:pPr>
+        <w:numPr>
+          <w:ilvl w:val="0"/>
+          <w:numId w:val="5"/>
+        </w:numPr>
+        <w:rPr>
+          <w:rFonts w:cstheme="minorHAnsi"/>
+          <w:b/>
+          <w:szCs w:val="28"/>
+        </w:rPr>
+      </w:pPr>
+      <w:r>
+        <w:rPr>
+          <w:rFonts w:cstheme="minorHAnsi"/>
+          <w:b/>
+          <w:szCs w:val="28"/>
+        </w:rPr>
+        <w:t>[G9] Identify who drives for security purpose</w:t>
+      </w:r>
+      <w:r>
+        <w:rPr>
+          <w:rFonts w:cstheme="minorHAnsi"/>
+          <w:b/>
+          <w:szCs w:val="28"/>
+        </w:rPr>
+        <w:t>s</w:t>
+      </w:r>
+      <w:r>
+        <w:rPr>
+          <w:rFonts w:cstheme="minorHAnsi"/>
+          <w:b/>
+          <w:szCs w:val="28"/>
+        </w:rPr>
+        <w:t>.</w:t>
       </w:r>
     </w:p>
     <w:p>
@@ -4154,53 +4596,6 @@
         </w:numPr>
         <w:rPr>
           <w:rFonts w:cstheme="minorHAnsi"/>
-          <w:szCs w:val="28"/>
-        </w:rPr>
-      </w:pPr>
-      <w:r>
-        <w:rPr>
-          <w:rFonts w:cstheme="minorHAnsi"/>
-          <w:szCs w:val="28"/>
-        </w:rPr>
-        <w:t>[R4</w:t>
-      </w:r>
-      <w:r>
-        <w:rPr>
-          <w:rFonts w:cstheme="minorHAnsi"/>
-          <w:szCs w:val="28"/>
-        </w:rPr>
-        <w:t xml:space="preserve">] </w:t>
-      </w:r>
-      <w:r>
-        <w:rPr>
-          <w:rFonts w:cstheme="minorHAnsi"/>
-          <w:szCs w:val="28"/>
-        </w:rPr>
-        <w:t>Enable m</w:t>
-      </w:r>
-      <w:r>
-        <w:rPr>
-          <w:rFonts w:cstheme="minorHAnsi"/>
-          <w:szCs w:val="28"/>
-        </w:rPr>
-        <w:t>oney saving option</w:t>
-      </w:r>
-      <w:r>
-        <w:rPr>
-          <w:rFonts w:cstheme="minorHAnsi"/>
-          <w:szCs w:val="28"/>
-        </w:rPr>
-        <w:t>.</w:t>
-      </w:r>
-    </w:p>
-    <w:p>
-      <w:pPr>
-        <w:numPr>
-          <w:ilvl w:val="0"/>
-          <w:numId w:val="5"/>
-        </w:numPr>
-        <w:rPr>
-          <w:rFonts w:cstheme="minorHAnsi"/>
           <w:b/>
           <w:szCs w:val="28"/>
         </w:rPr>
@@ -4208,10 +4603,23 @@
       <w:r>
         <w:rPr>
           <w:rFonts w:cstheme="minorHAnsi"/>
-          <w:b/>
-          <w:szCs w:val="28"/>
-        </w:rPr>
-        <w:t>[G8] Make sure that most of the cars are ready to use and in a good condition.</w:t>
+          <w:szCs w:val="28"/>
+        </w:rPr>
+        <w:t xml:space="preserve">[R1] The </w:t>
+      </w:r>
+      <w:r>
+        <w:rPr>
+          <w:rFonts w:cstheme="minorHAnsi"/>
+          <w:szCs w:val="28"/>
+        </w:rPr>
+        <w:t>user who unlocks the car doors</w:t>
+      </w:r>
+      <w:r>
+        <w:rPr>
+          <w:rFonts w:cstheme="minorHAnsi"/>
+          <w:szCs w:val="28"/>
+        </w:rPr>
+        <w:t xml:space="preserve"> must enter his personal password once in the car in order to be recognized.</w:t>
       </w:r>
     </w:p>
     <w:p>
@@ -4222,15 +4630,16 @@
         </w:numPr>
         <w:rPr>
           <w:rFonts w:cstheme="minorHAnsi"/>
-          <w:szCs w:val="28"/>
-        </w:rPr>
-      </w:pPr>
-      <w:r>
-        <w:rPr>
-          <w:rFonts w:cstheme="minorHAnsi"/>
-          <w:szCs w:val="28"/>
-        </w:rPr>
-        <w:t>[R1] When an issue is detected, a notification will be sent to operators who will intervene.</w:t>
+          <w:b/>
+          <w:szCs w:val="28"/>
+        </w:rPr>
+      </w:pPr>
+      <w:r>
+        <w:rPr>
+          <w:rFonts w:cstheme="minorHAnsi"/>
+          <w:szCs w:val="28"/>
+        </w:rPr>
+        <w:t>[R2] Only recognized users can ignite the engine.</w:t>
       </w:r>
     </w:p>
     <w:p>
@@ -4241,22 +4650,23 @@
         </w:numPr>
         <w:rPr>
           <w:rFonts w:cstheme="minorHAnsi"/>
-          <w:szCs w:val="28"/>
-        </w:rPr>
-      </w:pPr>
-      <w:r>
-        <w:rPr>
-          <w:rFonts w:cstheme="minorHAnsi"/>
-          <w:szCs w:val="28"/>
-        </w:rPr>
-        <w:t xml:space="preserve">[R2] Make a report </w:t>
-      </w:r>
-      <w:r>
-        <w:rPr>
-          <w:rFonts w:cstheme="minorHAnsi"/>
-          <w:szCs w:val="28"/>
-        </w:rPr>
-        <w:t>whether an issue has been discovered by the driver.</w:t>
+          <w:b/>
+          <w:szCs w:val="28"/>
+        </w:rPr>
+      </w:pPr>
+      <w:r>
+        <w:rPr>
+          <w:rFonts w:cstheme="minorHAnsi"/>
+          <w:szCs w:val="28"/>
+        </w:rPr>
+        <w:t>[R3] A operator can in every moment watch all drivers driving a certain car and in case of necessity he can send this information to</w:t>
+      </w:r>
+      <w:r>
+        <w:rPr>
+          <w:rFonts w:cstheme="minorHAnsi"/>
+          <w:szCs w:val="28"/>
+        </w:rPr>
+        <w:t xml:space="preserve"> recognized external authority.</w:t>
       </w:r>
     </w:p>
     <w:p>
@@ -4267,15 +4677,16 @@
         </w:numPr>
         <w:rPr>
           <w:rFonts w:cstheme="minorHAnsi"/>
-          <w:szCs w:val="28"/>
-        </w:rPr>
-      </w:pPr>
-      <w:r>
-        <w:rPr>
-          <w:rFonts w:cstheme="minorHAnsi"/>
-          <w:szCs w:val="28"/>
-        </w:rPr>
-        <w:t>[R3] Periodically, an operator will take care of maintain the cars clean according to drivers reported issue.</w:t>
+          <w:b/>
+          <w:szCs w:val="28"/>
+        </w:rPr>
+      </w:pPr>
+      <w:r>
+        <w:rPr>
+          <w:rFonts w:cstheme="minorHAnsi"/>
+          <w:szCs w:val="28"/>
+        </w:rPr>
+        <w:t>[R4] The user can ask for a new password.</w:t>
       </w:r>
     </w:p>
     <w:p>
@@ -4797,13 +5208,19 @@
               <w:rPr>
                 <w:rFonts w:cstheme="minorHAnsi"/>
               </w:rPr>
-              <w:t xml:space="preserve">The guest receives a password to log in </w:t>
-            </w:r>
-            <w:r>
-              <w:rPr>
-                <w:rFonts w:cstheme="minorHAnsi"/>
-              </w:rPr>
-              <w:t xml:space="preserve">PowerEnJoy </w:t>
+              <w:t>The guest receives a password</w:t>
+            </w:r>
+            <w:r>
+              <w:rPr>
+                <w:rFonts w:cstheme="minorHAnsi"/>
+              </w:rPr>
+              <w:t xml:space="preserve"> generated by PowerEnJoy</w:t>
+            </w:r>
+            <w:r>
+              <w:rPr>
+                <w:rFonts w:cstheme="minorHAnsi"/>
+              </w:rPr>
+              <w:t xml:space="preserve"> to log in </w:t>
             </w:r>
             <w:r>
               <w:rPr>
@@ -5609,6 +6026,24 @@
               </w:rPr>
               <w:t xml:space="preserve"> [R5]</w:t>
             </w:r>
+            <w:r>
+              <w:rPr>
+                <w:rFonts w:cstheme="minorHAnsi"/>
+              </w:rPr>
+              <w:t xml:space="preserve"> [G9] [R1]</w:t>
+            </w:r>
+            <w:r>
+              <w:rPr>
+                <w:rFonts w:cstheme="minorHAnsi"/>
+              </w:rPr>
+              <w:t xml:space="preserve"> </w:t>
+            </w:r>
+            <w:r>
+              <w:rPr>
+                <w:rFonts w:cstheme="minorHAnsi"/>
+              </w:rPr>
+              <w:t>[R2]</w:t>
+            </w:r>
           </w:p>
         </w:tc>
       </w:tr>
@@ -5670,13 +6105,13 @@
               <w:rPr>
                 <w:rFonts w:cstheme="minorHAnsi"/>
               </w:rPr>
-              <w:t xml:space="preserve"> car.</w:t>
-            </w:r>
-            <w:r>
-              <w:rPr>
-                <w:rFonts w:cstheme="minorHAnsi"/>
-              </w:rPr>
-              <w:t xml:space="preserve"> </w:t>
+              <w:t xml:space="preserve"> car</w:t>
+            </w:r>
+            <w:r>
+              <w:rPr>
+                <w:rFonts w:cstheme="minorHAnsi"/>
+              </w:rPr>
+              <w:t>.</w:t>
             </w:r>
           </w:p>
         </w:tc>
@@ -5796,7 +6231,86 @@
               <w:rPr>
                 <w:rFonts w:cstheme="minorHAnsi"/>
               </w:rPr>
-              <w:t>The driver ignites the engine.</w:t>
+              <w:t>PowerEnJoy unlocks car doors.</w:t>
+            </w:r>
+          </w:p>
+          <w:p>
+            <w:pPr>
+              <w:pStyle w:val="ListParagraph"/>
+              <w:numPr>
+                <w:ilvl w:val="0"/>
+                <w:numId w:val="10"/>
+              </w:numPr>
+              <w:tabs>
+                <w:tab w:val="left" w:pos="450"/>
+              </w:tabs>
+              <w:ind w:left="346"/>
+              <w:rPr>
+                <w:rFonts w:cstheme="minorHAnsi"/>
+              </w:rPr>
+            </w:pPr>
+            <w:r>
+              <w:rPr>
+                <w:rFonts w:cstheme="minorHAnsi"/>
+              </w:rPr>
+              <w:t>The user enters his password.</w:t>
+            </w:r>
+          </w:p>
+          <w:p>
+            <w:pPr>
+              <w:pStyle w:val="ListParagraph"/>
+              <w:numPr>
+                <w:ilvl w:val="0"/>
+                <w:numId w:val="10"/>
+              </w:numPr>
+              <w:tabs>
+                <w:tab w:val="left" w:pos="450"/>
+              </w:tabs>
+              <w:ind w:left="346"/>
+              <w:rPr>
+                <w:rFonts w:cstheme="minorHAnsi"/>
+              </w:rPr>
+            </w:pPr>
+            <w:r>
+              <w:rPr>
+                <w:rFonts w:cstheme="minorHAnsi"/>
+              </w:rPr>
+              <w:t>PowerEnJoy recognizes the user.</w:t>
+            </w:r>
+          </w:p>
+          <w:p>
+            <w:pPr>
+              <w:pStyle w:val="ListParagraph"/>
+              <w:numPr>
+                <w:ilvl w:val="0"/>
+                <w:numId w:val="10"/>
+              </w:numPr>
+              <w:tabs>
+                <w:tab w:val="left" w:pos="450"/>
+              </w:tabs>
+              <w:ind w:left="346"/>
+              <w:rPr>
+                <w:rFonts w:cstheme="minorHAnsi"/>
+              </w:rPr>
+            </w:pPr>
+            <w:r>
+              <w:rPr>
+                <w:rFonts w:cstheme="minorHAnsi"/>
+              </w:rPr>
+              <w:lastRenderedPageBreak/>
+              <w:t xml:space="preserve">The </w:t>
+            </w:r>
+            <w:r>
+              <w:rPr>
+                <w:rFonts w:cstheme="minorHAnsi"/>
+              </w:rPr>
+              <w:t>user</w:t>
+            </w:r>
+            <w:r>
+              <w:rPr>
+                <w:rFonts w:cstheme="minorHAnsi"/>
+              </w:rPr>
+              <w:t xml:space="preserve"> ignites the engine.</w:t>
             </w:r>
           </w:p>
         </w:tc>
@@ -5821,6 +6335,7 @@
                 <w:rFonts w:cstheme="minorHAnsi"/>
                 <w:b/>
               </w:rPr>
+              <w:lastRenderedPageBreak/>
               <w:t>Post-Condition</w:t>
             </w:r>
           </w:p>
@@ -5842,22 +6357,6 @@
               <w:rPr>
                 <w:rFonts w:cstheme="minorHAnsi"/>
               </w:rPr>
-              <w:t>PowerEnJoy unlocks car doors.</w:t>
-            </w:r>
-          </w:p>
-          <w:p>
-            <w:pPr>
-              <w:tabs>
-                <w:tab w:val="left" w:pos="450"/>
-              </w:tabs>
-              <w:rPr>
-                <w:rFonts w:cstheme="minorHAnsi"/>
-              </w:rPr>
-            </w:pPr>
-            <w:r>
-              <w:rPr>
-                <w:rFonts w:cstheme="minorHAnsi"/>
-              </w:rPr>
               <w:t>The ride starts.</w:t>
             </w:r>
           </w:p>
@@ -5876,45 +6375,50 @@
               </w:rPr>
               <w:t>The user becomes a driver.</w:t>
             </w:r>
-          </w:p>
-          <w:p>
-            <w:pPr>
-              <w:tabs>
-                <w:tab w:val="left" w:pos="450"/>
-              </w:tabs>
-              <w:rPr>
-                <w:rFonts w:cstheme="minorHAnsi"/>
-              </w:rPr>
-            </w:pPr>
-            <w:r>
-              <w:rPr>
-                <w:rFonts w:cstheme="minorHAnsi"/>
-              </w:rPr>
-              <w:lastRenderedPageBreak/>
+            <w:r>
+              <w:rPr>
+                <w:rFonts w:cstheme="minorHAnsi"/>
+              </w:rPr>
+              <w:t xml:space="preserve"> </w:t>
+            </w:r>
+          </w:p>
+          <w:p>
+            <w:pPr>
+              <w:tabs>
+                <w:tab w:val="left" w:pos="450"/>
+              </w:tabs>
+              <w:rPr>
+                <w:rFonts w:cstheme="minorHAnsi"/>
+              </w:rPr>
+            </w:pPr>
+            <w:r>
+              <w:rPr>
+                <w:rFonts w:cstheme="minorHAnsi"/>
+              </w:rPr>
+              <w:t xml:space="preserve">Start counting </w:t>
+            </w:r>
+            <w:r>
+              <w:rPr>
+                <w:rFonts w:cstheme="minorHAnsi"/>
+                <w:szCs w:val="28"/>
+              </w:rPr>
+              <w:t>expenses for a given amount of money per minute.</w:t>
+            </w:r>
+          </w:p>
+          <w:p>
+            <w:pPr>
+              <w:tabs>
+                <w:tab w:val="left" w:pos="450"/>
+              </w:tabs>
+              <w:rPr>
+                <w:rFonts w:cstheme="minorHAnsi"/>
+              </w:rPr>
+            </w:pPr>
+            <w:r>
+              <w:rPr>
+                <w:rFonts w:cstheme="minorHAnsi"/>
+              </w:rPr>
               <w:t>The driver can drive the car.</w:t>
-            </w:r>
-          </w:p>
-          <w:p>
-            <w:pPr>
-              <w:tabs>
-                <w:tab w:val="left" w:pos="450"/>
-              </w:tabs>
-              <w:rPr>
-                <w:rFonts w:cstheme="minorHAnsi"/>
-              </w:rPr>
-            </w:pPr>
-            <w:r>
-              <w:rPr>
-                <w:rFonts w:cstheme="minorHAnsi"/>
-              </w:rPr>
-              <w:t xml:space="preserve">Start counting </w:t>
-            </w:r>
-            <w:r>
-              <w:rPr>
-                <w:rFonts w:cstheme="minorHAnsi"/>
-                <w:szCs w:val="28"/>
-              </w:rPr>
-              <w:t>expenses for a given amount of money per minute.</w:t>
             </w:r>
           </w:p>
         </w:tc>
@@ -5938,7 +6442,6 @@
                 <w:rFonts w:cstheme="minorHAnsi"/>
                 <w:b/>
               </w:rPr>
-              <w:lastRenderedPageBreak/>
               <w:t>Exception</w:t>
             </w:r>
           </w:p>
@@ -5969,6 +6472,28 @@
               <w:t>The user is too far from the car.</w:t>
             </w:r>
           </w:p>
+          <w:p>
+            <w:pPr>
+              <w:pStyle w:val="ListParagraph"/>
+              <w:numPr>
+                <w:ilvl w:val="0"/>
+                <w:numId w:val="11"/>
+              </w:numPr>
+              <w:tabs>
+                <w:tab w:val="left" w:pos="450"/>
+              </w:tabs>
+              <w:ind w:left="346"/>
+              <w:rPr>
+                <w:rFonts w:cstheme="minorHAnsi"/>
+              </w:rPr>
+            </w:pPr>
+            <w:r>
+              <w:rPr>
+                <w:rFonts w:cstheme="minorHAnsi"/>
+              </w:rPr>
+              <w:t>The password is inserted for five times wrong.</w:t>
+            </w:r>
+          </w:p>
         </w:tc>
       </w:tr>
       <w:tr>
@@ -6025,6 +6550,100 @@
                 <w:rFonts w:cstheme="minorHAnsi"/>
               </w:rPr>
               <w:t xml:space="preserve"> car doors unlock.</w:t>
+            </w:r>
+          </w:p>
+          <w:p>
+            <w:pPr>
+              <w:tabs>
+                <w:tab w:val="left" w:pos="450"/>
+              </w:tabs>
+              <w:rPr>
+                <w:rFonts w:cstheme="minorHAnsi"/>
+              </w:rPr>
+            </w:pPr>
+            <w:r>
+              <w:rPr>
+                <w:rFonts w:cstheme="minorHAnsi"/>
+              </w:rPr>
+              <w:t>(b) PowerEnJoy prevents further password insertion and the user</w:t>
+            </w:r>
+            <w:r>
+              <w:rPr>
+                <w:rFonts w:cstheme="minorHAnsi"/>
+              </w:rPr>
+              <w:t xml:space="preserve"> has the possibility to exit the car within</w:t>
+            </w:r>
+            <w:r>
+              <w:rPr>
+                <w:rFonts w:cstheme="minorHAnsi"/>
+              </w:rPr>
+              <w:t xml:space="preserve"> five</w:t>
+            </w:r>
+            <w:r>
+              <w:rPr>
+                <w:rFonts w:cstheme="minorHAnsi"/>
+              </w:rPr>
+              <w:t xml:space="preserve"> minutes </w:t>
+            </w:r>
+            <w:r>
+              <w:rPr>
+                <w:rFonts w:cstheme="minorHAnsi"/>
+              </w:rPr>
+              <w:t xml:space="preserve">from </w:t>
+            </w:r>
+            <w:r>
+              <w:rPr>
+                <w:rFonts w:cstheme="minorHAnsi"/>
+              </w:rPr>
+              <w:t>the car doors unlock</w:t>
+            </w:r>
+            <w:r>
+              <w:rPr>
+                <w:rFonts w:cstheme="minorHAnsi"/>
+              </w:rPr>
+              <w:t xml:space="preserve"> otherwise he </w:t>
+            </w:r>
+            <w:r>
+              <w:rPr>
+                <w:rFonts w:cstheme="minorHAnsi"/>
+              </w:rPr>
+              <w:t>starts paying</w:t>
+            </w:r>
+            <w:r>
+              <w:rPr>
+                <w:rFonts w:cstheme="minorHAnsi"/>
+              </w:rPr>
+              <w:t xml:space="preserve"> </w:t>
+            </w:r>
+            <w:r>
+              <w:rPr>
+                <w:rFonts w:cstheme="minorHAnsi"/>
+              </w:rPr>
+              <w:t xml:space="preserve">the </w:t>
+            </w:r>
+            <w:r>
+              <w:rPr>
+                <w:rFonts w:cstheme="minorHAnsi"/>
+              </w:rPr>
+              <w:t>C fee</w:t>
+            </w:r>
+            <w:r>
+              <w:rPr>
+                <w:rFonts w:cstheme="minorHAnsi"/>
+              </w:rPr>
+              <w:t xml:space="preserve">. Then, </w:t>
+            </w:r>
+            <w:r>
+              <w:rPr>
+                <w:rFonts w:cstheme="minorHAnsi"/>
+              </w:rPr>
+              <w:t xml:space="preserve">the car doors lock, </w:t>
+            </w:r>
+            <w:r>
+              <w:rPr>
+                <w:rFonts w:cstheme="minorHAnsi"/>
+              </w:rPr>
+              <w:t>the reservation expires and the car is available again.</w:t>
             </w:r>
           </w:p>
         </w:tc>
@@ -12538,7 +13157,792 @@
           <w:szCs w:val="28"/>
         </w:rPr>
       </w:pPr>
-    </w:p>
+      <w:r>
+        <w:rPr>
+          <w:rFonts w:cstheme="minorHAnsi"/>
+          <w:szCs w:val="28"/>
+        </w:rPr>
+        <w:br w:type="page"/>
+      </w:r>
+    </w:p>
+    <w:p>
+      <w:pPr>
+        <w:rPr>
+          <w:rFonts w:cstheme="minorHAnsi"/>
+          <w:szCs w:val="28"/>
+        </w:rPr>
+      </w:pPr>
+    </w:p>
+    <w:tbl>
+      <w:tblPr>
+        <w:tblStyle w:val="TableGrid"/>
+        <w:tblW w:w="0" w:type="auto"/>
+        <w:tblLook w:val="04A0" w:firstRow="1" w:lastRow="0" w:firstColumn="1" w:lastColumn="0" w:noHBand="0" w:noVBand="1"/>
+      </w:tblPr>
+      <w:tblGrid>
+        <w:gridCol w:w="2065"/>
+        <w:gridCol w:w="6925"/>
+      </w:tblGrid>
+      <w:tr>
+        <w:trPr>
+          <w:trHeight w:val="260"/>
+        </w:trPr>
+        <w:tc>
+          <w:tcPr>
+            <w:tcW w:w="2065" w:type="dxa"/>
+          </w:tcPr>
+          <w:p>
+            <w:pPr>
+              <w:tabs>
+                <w:tab w:val="left" w:pos="450"/>
+              </w:tabs>
+              <w:rPr>
+                <w:rFonts w:cstheme="minorHAnsi"/>
+              </w:rPr>
+            </w:pPr>
+            <w:r>
+              <w:rPr>
+                <w:rFonts w:cstheme="minorHAnsi"/>
+                <w:b/>
+              </w:rPr>
+              <w:t>Actor</w:t>
+            </w:r>
+          </w:p>
+        </w:tc>
+        <w:tc>
+          <w:tcPr>
+            <w:tcW w:w="6925" w:type="dxa"/>
+          </w:tcPr>
+          <w:p>
+            <w:pPr>
+              <w:tabs>
+                <w:tab w:val="left" w:pos="450"/>
+              </w:tabs>
+              <w:rPr>
+                <w:rFonts w:cstheme="minorHAnsi"/>
+              </w:rPr>
+            </w:pPr>
+            <w:r>
+              <w:rPr>
+                <w:rFonts w:cstheme="minorHAnsi"/>
+              </w:rPr>
+              <w:t>Operator</w:t>
+            </w:r>
+          </w:p>
+        </w:tc>
+      </w:tr>
+      <w:tr>
+        <w:tc>
+          <w:tcPr>
+            <w:tcW w:w="2065" w:type="dxa"/>
+          </w:tcPr>
+          <w:p>
+            <w:pPr>
+              <w:tabs>
+                <w:tab w:val="left" w:pos="450"/>
+              </w:tabs>
+              <w:rPr>
+                <w:rFonts w:cstheme="minorHAnsi"/>
+              </w:rPr>
+            </w:pPr>
+            <w:r>
+              <w:rPr>
+                <w:rFonts w:cstheme="minorHAnsi"/>
+                <w:b/>
+              </w:rPr>
+              <w:t>Goal</w:t>
+            </w:r>
+          </w:p>
+        </w:tc>
+        <w:tc>
+          <w:tcPr>
+            <w:tcW w:w="6925" w:type="dxa"/>
+          </w:tcPr>
+          <w:p>
+            <w:pPr>
+              <w:tabs>
+                <w:tab w:val="left" w:pos="450"/>
+              </w:tabs>
+              <w:rPr>
+                <w:rFonts w:cstheme="minorHAnsi"/>
+              </w:rPr>
+            </w:pPr>
+            <w:r>
+              <w:rPr>
+                <w:rFonts w:cstheme="minorHAnsi"/>
+              </w:rPr>
+              <w:t>[G</w:t>
+            </w:r>
+            <w:r>
+              <w:rPr>
+                <w:rFonts w:cstheme="minorHAnsi"/>
+              </w:rPr>
+              <w:t>9</w:t>
+            </w:r>
+            <w:r>
+              <w:rPr>
+                <w:rFonts w:cstheme="minorHAnsi"/>
+              </w:rPr>
+              <w:t>] [R3]</w:t>
+            </w:r>
+          </w:p>
+        </w:tc>
+      </w:tr>
+      <w:tr>
+        <w:tc>
+          <w:tcPr>
+            <w:tcW w:w="2065" w:type="dxa"/>
+          </w:tcPr>
+          <w:p>
+            <w:pPr>
+              <w:tabs>
+                <w:tab w:val="left" w:pos="450"/>
+              </w:tabs>
+              <w:rPr>
+                <w:rFonts w:cstheme="minorHAnsi"/>
+              </w:rPr>
+            </w:pPr>
+            <w:r>
+              <w:rPr>
+                <w:rFonts w:cstheme="minorHAnsi"/>
+                <w:b/>
+              </w:rPr>
+              <w:t>Precondition</w:t>
+            </w:r>
+          </w:p>
+        </w:tc>
+        <w:tc>
+          <w:tcPr>
+            <w:tcW w:w="6925" w:type="dxa"/>
+          </w:tcPr>
+          <w:p>
+            <w:pPr>
+              <w:tabs>
+                <w:tab w:val="left" w:pos="450"/>
+              </w:tabs>
+              <w:rPr>
+                <w:rFonts w:cstheme="minorHAnsi"/>
+              </w:rPr>
+            </w:pPr>
+            <w:r>
+              <w:rPr>
+                <w:rFonts w:cstheme="minorHAnsi"/>
+              </w:rPr>
+              <w:t>-</w:t>
+            </w:r>
+          </w:p>
+        </w:tc>
+      </w:tr>
+      <w:tr>
+        <w:tc>
+          <w:tcPr>
+            <w:tcW w:w="2065" w:type="dxa"/>
+          </w:tcPr>
+          <w:p>
+            <w:pPr>
+              <w:tabs>
+                <w:tab w:val="left" w:pos="450"/>
+              </w:tabs>
+              <w:rPr>
+                <w:rFonts w:cstheme="minorHAnsi"/>
+                <w:b/>
+              </w:rPr>
+            </w:pPr>
+            <w:r>
+              <w:rPr>
+                <w:rFonts w:cstheme="minorHAnsi"/>
+                <w:b/>
+              </w:rPr>
+              <w:t>Event Flow</w:t>
+            </w:r>
+          </w:p>
+        </w:tc>
+        <w:tc>
+          <w:tcPr>
+            <w:tcW w:w="6925" w:type="dxa"/>
+          </w:tcPr>
+          <w:p>
+            <w:pPr>
+              <w:pStyle w:val="ListParagraph"/>
+              <w:numPr>
+                <w:ilvl w:val="0"/>
+                <w:numId w:val="33"/>
+              </w:numPr>
+              <w:tabs>
+                <w:tab w:val="left" w:pos="450"/>
+              </w:tabs>
+              <w:ind w:left="346"/>
+              <w:rPr>
+                <w:rFonts w:cstheme="minorHAnsi"/>
+              </w:rPr>
+            </w:pPr>
+            <w:r>
+              <w:rPr>
+                <w:rFonts w:cstheme="minorHAnsi"/>
+              </w:rPr>
+              <w:t xml:space="preserve">The operator </w:t>
+            </w:r>
+            <w:r>
+              <w:rPr>
+                <w:rFonts w:cstheme="minorHAnsi"/>
+              </w:rPr>
+              <w:t xml:space="preserve">pushes the “show ride information by </w:t>
+            </w:r>
+            <w:r>
+              <w:rPr>
+                <w:rFonts w:cstheme="minorHAnsi"/>
+              </w:rPr>
+              <w:t>number plate</w:t>
+            </w:r>
+            <w:r>
+              <w:rPr>
+                <w:rFonts w:cstheme="minorHAnsi"/>
+              </w:rPr>
+              <w:t>” button.</w:t>
+            </w:r>
+          </w:p>
+          <w:p>
+            <w:pPr>
+              <w:pStyle w:val="ListParagraph"/>
+              <w:numPr>
+                <w:ilvl w:val="0"/>
+                <w:numId w:val="33"/>
+              </w:numPr>
+              <w:tabs>
+                <w:tab w:val="left" w:pos="450"/>
+              </w:tabs>
+              <w:ind w:left="346"/>
+              <w:rPr>
+                <w:rFonts w:cstheme="minorHAnsi"/>
+              </w:rPr>
+            </w:pPr>
+            <w:r>
+              <w:rPr>
+                <w:rFonts w:cstheme="minorHAnsi"/>
+              </w:rPr>
+              <w:t>The operator selects details about a ride.</w:t>
+            </w:r>
+          </w:p>
+          <w:p>
+            <w:pPr>
+              <w:pStyle w:val="ListParagraph"/>
+              <w:numPr>
+                <w:ilvl w:val="0"/>
+                <w:numId w:val="33"/>
+              </w:numPr>
+              <w:tabs>
+                <w:tab w:val="left" w:pos="450"/>
+              </w:tabs>
+              <w:ind w:left="346"/>
+              <w:rPr>
+                <w:rFonts w:cstheme="minorHAnsi"/>
+              </w:rPr>
+            </w:pPr>
+            <w:r>
+              <w:rPr>
+                <w:rFonts w:cstheme="minorHAnsi"/>
+              </w:rPr>
+              <w:t>The operator selects the “create a report” button in order to create a summary document about that ride.</w:t>
+            </w:r>
+          </w:p>
+        </w:tc>
+      </w:tr>
+      <w:tr>
+        <w:tc>
+          <w:tcPr>
+            <w:tcW w:w="2065" w:type="dxa"/>
+          </w:tcPr>
+          <w:p>
+            <w:pPr>
+              <w:tabs>
+                <w:tab w:val="left" w:pos="450"/>
+              </w:tabs>
+              <w:rPr>
+                <w:rFonts w:cstheme="minorHAnsi"/>
+                <w:b/>
+              </w:rPr>
+            </w:pPr>
+            <w:r>
+              <w:rPr>
+                <w:rFonts w:cstheme="minorHAnsi"/>
+                <w:b/>
+              </w:rPr>
+              <w:t>Post-Condition</w:t>
+            </w:r>
+          </w:p>
+        </w:tc>
+        <w:tc>
+          <w:tcPr>
+            <w:tcW w:w="6925" w:type="dxa"/>
+          </w:tcPr>
+          <w:p>
+            <w:pPr>
+              <w:tabs>
+                <w:tab w:val="left" w:pos="450"/>
+              </w:tabs>
+              <w:rPr>
+                <w:rFonts w:cstheme="minorHAnsi"/>
+              </w:rPr>
+            </w:pPr>
+            <w:r>
+              <w:rPr>
+                <w:rFonts w:cstheme="minorHAnsi"/>
+              </w:rPr>
+              <w:t>A report of a ride is created.</w:t>
+            </w:r>
+          </w:p>
+        </w:tc>
+      </w:tr>
+      <w:tr>
+        <w:tc>
+          <w:tcPr>
+            <w:tcW w:w="2065" w:type="dxa"/>
+          </w:tcPr>
+          <w:p>
+            <w:pPr>
+              <w:tabs>
+                <w:tab w:val="left" w:pos="450"/>
+              </w:tabs>
+              <w:rPr>
+                <w:rFonts w:cstheme="minorHAnsi"/>
+              </w:rPr>
+            </w:pPr>
+            <w:r>
+              <w:rPr>
+                <w:rFonts w:cstheme="minorHAnsi"/>
+                <w:b/>
+              </w:rPr>
+              <w:t>Exception</w:t>
+            </w:r>
+          </w:p>
+        </w:tc>
+        <w:tc>
+          <w:tcPr>
+            <w:tcW w:w="6925" w:type="dxa"/>
+          </w:tcPr>
+          <w:p>
+            <w:pPr>
+              <w:tabs>
+                <w:tab w:val="left" w:pos="450"/>
+              </w:tabs>
+              <w:rPr>
+                <w:rFonts w:cstheme="minorHAnsi"/>
+              </w:rPr>
+            </w:pPr>
+            <w:r>
+              <w:rPr>
+                <w:rFonts w:cstheme="minorHAnsi"/>
+              </w:rPr>
+              <w:t>-</w:t>
+            </w:r>
+          </w:p>
+        </w:tc>
+      </w:tr>
+      <w:tr>
+        <w:tc>
+          <w:tcPr>
+            <w:tcW w:w="2065" w:type="dxa"/>
+          </w:tcPr>
+          <w:p>
+            <w:pPr>
+              <w:tabs>
+                <w:tab w:val="left" w:pos="450"/>
+              </w:tabs>
+              <w:rPr>
+                <w:rFonts w:cstheme="minorHAnsi"/>
+                <w:b/>
+              </w:rPr>
+            </w:pPr>
+            <w:r>
+              <w:rPr>
+                <w:rFonts w:cstheme="minorHAnsi"/>
+                <w:b/>
+              </w:rPr>
+              <w:t>Exception Handling</w:t>
+            </w:r>
+          </w:p>
+        </w:tc>
+        <w:tc>
+          <w:tcPr>
+            <w:tcW w:w="6925" w:type="dxa"/>
+          </w:tcPr>
+          <w:p>
+            <w:pPr>
+              <w:tabs>
+                <w:tab w:val="left" w:pos="450"/>
+              </w:tabs>
+              <w:rPr>
+                <w:rFonts w:cstheme="minorHAnsi"/>
+              </w:rPr>
+            </w:pPr>
+            <w:r>
+              <w:rPr>
+                <w:rFonts w:cstheme="minorHAnsi"/>
+              </w:rPr>
+              <w:t>-</w:t>
+            </w:r>
+          </w:p>
+        </w:tc>
+      </w:tr>
+    </w:tbl>
+    <w:p>
+      <w:pPr>
+        <w:rPr>
+          <w:rFonts w:cstheme="minorHAnsi"/>
+          <w:szCs w:val="28"/>
+        </w:rPr>
+      </w:pPr>
+    </w:p>
+    <w:tbl>
+      <w:tblPr>
+        <w:tblStyle w:val="TableGrid"/>
+        <w:tblW w:w="0" w:type="auto"/>
+        <w:tblLook w:val="04A0" w:firstRow="1" w:lastRow="0" w:firstColumn="1" w:lastColumn="0" w:noHBand="0" w:noVBand="1"/>
+      </w:tblPr>
+      <w:tblGrid>
+        <w:gridCol w:w="2065"/>
+        <w:gridCol w:w="6925"/>
+      </w:tblGrid>
+      <w:tr>
+        <w:trPr>
+          <w:trHeight w:val="260"/>
+        </w:trPr>
+        <w:tc>
+          <w:tcPr>
+            <w:tcW w:w="2065" w:type="dxa"/>
+          </w:tcPr>
+          <w:p>
+            <w:pPr>
+              <w:tabs>
+                <w:tab w:val="left" w:pos="450"/>
+              </w:tabs>
+              <w:rPr>
+                <w:rFonts w:cstheme="minorHAnsi"/>
+              </w:rPr>
+            </w:pPr>
+            <w:r>
+              <w:rPr>
+                <w:rFonts w:cstheme="minorHAnsi"/>
+                <w:b/>
+              </w:rPr>
+              <w:t>Actor</w:t>
+            </w:r>
+          </w:p>
+        </w:tc>
+        <w:tc>
+          <w:tcPr>
+            <w:tcW w:w="6925" w:type="dxa"/>
+          </w:tcPr>
+          <w:p>
+            <w:pPr>
+              <w:tabs>
+                <w:tab w:val="left" w:pos="450"/>
+              </w:tabs>
+              <w:rPr>
+                <w:rFonts w:cstheme="minorHAnsi"/>
+              </w:rPr>
+            </w:pPr>
+            <w:r>
+              <w:rPr>
+                <w:rFonts w:cstheme="minorHAnsi"/>
+              </w:rPr>
+              <w:t>User</w:t>
+            </w:r>
+          </w:p>
+        </w:tc>
+      </w:tr>
+      <w:tr>
+        <w:tc>
+          <w:tcPr>
+            <w:tcW w:w="2065" w:type="dxa"/>
+          </w:tcPr>
+          <w:p>
+            <w:pPr>
+              <w:tabs>
+                <w:tab w:val="left" w:pos="450"/>
+              </w:tabs>
+              <w:rPr>
+                <w:rFonts w:cstheme="minorHAnsi"/>
+              </w:rPr>
+            </w:pPr>
+            <w:r>
+              <w:rPr>
+                <w:rFonts w:cstheme="minorHAnsi"/>
+                <w:b/>
+              </w:rPr>
+              <w:t>Goal</w:t>
+            </w:r>
+          </w:p>
+        </w:tc>
+        <w:tc>
+          <w:tcPr>
+            <w:tcW w:w="6925" w:type="dxa"/>
+          </w:tcPr>
+          <w:p>
+            <w:pPr>
+              <w:tabs>
+                <w:tab w:val="left" w:pos="450"/>
+              </w:tabs>
+              <w:rPr>
+                <w:rFonts w:cstheme="minorHAnsi"/>
+              </w:rPr>
+            </w:pPr>
+            <w:r>
+              <w:rPr>
+                <w:rFonts w:cstheme="minorHAnsi"/>
+              </w:rPr>
+              <w:t>[G9</w:t>
+            </w:r>
+            <w:r>
+              <w:rPr>
+                <w:rFonts w:cstheme="minorHAnsi"/>
+              </w:rPr>
+              <w:t>] [R4</w:t>
+            </w:r>
+            <w:r>
+              <w:rPr>
+                <w:rFonts w:cstheme="minorHAnsi"/>
+              </w:rPr>
+              <w:t>]</w:t>
+            </w:r>
+          </w:p>
+        </w:tc>
+      </w:tr>
+      <w:tr>
+        <w:tc>
+          <w:tcPr>
+            <w:tcW w:w="2065" w:type="dxa"/>
+          </w:tcPr>
+          <w:p>
+            <w:pPr>
+              <w:tabs>
+                <w:tab w:val="left" w:pos="450"/>
+              </w:tabs>
+              <w:rPr>
+                <w:rFonts w:cstheme="minorHAnsi"/>
+              </w:rPr>
+            </w:pPr>
+            <w:r>
+              <w:rPr>
+                <w:rFonts w:cstheme="minorHAnsi"/>
+                <w:b/>
+              </w:rPr>
+              <w:t>Precondition</w:t>
+            </w:r>
+          </w:p>
+        </w:tc>
+        <w:tc>
+          <w:tcPr>
+            <w:tcW w:w="6925" w:type="dxa"/>
+          </w:tcPr>
+          <w:p>
+            <w:pPr>
+              <w:tabs>
+                <w:tab w:val="left" w:pos="450"/>
+              </w:tabs>
+              <w:rPr>
+                <w:rFonts w:cstheme="minorHAnsi"/>
+              </w:rPr>
+            </w:pPr>
+            <w:r>
+              <w:rPr>
+                <w:rFonts w:cstheme="minorHAnsi"/>
+              </w:rPr>
+              <w:t>-</w:t>
+            </w:r>
+          </w:p>
+        </w:tc>
+      </w:tr>
+      <w:tr>
+        <w:tc>
+          <w:tcPr>
+            <w:tcW w:w="2065" w:type="dxa"/>
+          </w:tcPr>
+          <w:p>
+            <w:pPr>
+              <w:tabs>
+                <w:tab w:val="left" w:pos="450"/>
+              </w:tabs>
+              <w:rPr>
+                <w:rFonts w:cstheme="minorHAnsi"/>
+                <w:b/>
+              </w:rPr>
+            </w:pPr>
+            <w:r>
+              <w:rPr>
+                <w:rFonts w:cstheme="minorHAnsi"/>
+                <w:b/>
+              </w:rPr>
+              <w:t>Event Flow</w:t>
+            </w:r>
+          </w:p>
+        </w:tc>
+        <w:tc>
+          <w:tcPr>
+            <w:tcW w:w="6925" w:type="dxa"/>
+          </w:tcPr>
+          <w:p>
+            <w:pPr>
+              <w:pStyle w:val="ListParagraph"/>
+              <w:numPr>
+                <w:ilvl w:val="0"/>
+                <w:numId w:val="35"/>
+              </w:numPr>
+              <w:tabs>
+                <w:tab w:val="left" w:pos="450"/>
+              </w:tabs>
+              <w:ind w:left="346"/>
+              <w:rPr>
+                <w:rFonts w:cstheme="minorHAnsi"/>
+              </w:rPr>
+            </w:pPr>
+            <w:r>
+              <w:rPr>
+                <w:rFonts w:cstheme="minorHAnsi"/>
+              </w:rPr>
+              <w:t>The user pushes the “generate a new password” button on his profile settings.</w:t>
+            </w:r>
+          </w:p>
+        </w:tc>
+      </w:tr>
+      <w:tr>
+        <w:tc>
+          <w:tcPr>
+            <w:tcW w:w="2065" w:type="dxa"/>
+          </w:tcPr>
+          <w:p>
+            <w:pPr>
+              <w:tabs>
+                <w:tab w:val="left" w:pos="450"/>
+              </w:tabs>
+              <w:rPr>
+                <w:rFonts w:cstheme="minorHAnsi"/>
+                <w:b/>
+              </w:rPr>
+            </w:pPr>
+            <w:r>
+              <w:rPr>
+                <w:rFonts w:cstheme="minorHAnsi"/>
+                <w:b/>
+              </w:rPr>
+              <w:t>Post-Condition</w:t>
+            </w:r>
+          </w:p>
+        </w:tc>
+        <w:tc>
+          <w:tcPr>
+            <w:tcW w:w="6925" w:type="dxa"/>
+          </w:tcPr>
+          <w:p>
+            <w:pPr>
+              <w:tabs>
+                <w:tab w:val="left" w:pos="450"/>
+              </w:tabs>
+              <w:rPr>
+                <w:rFonts w:cstheme="minorHAnsi"/>
+              </w:rPr>
+            </w:pPr>
+            <w:r>
+              <w:rPr>
+                <w:rFonts w:cstheme="minorHAnsi"/>
+              </w:rPr>
+              <w:t>PowerEnJoy sends a new personal password associated to the user via e-mail.</w:t>
+            </w:r>
+          </w:p>
+        </w:tc>
+      </w:tr>
+      <w:tr>
+        <w:tc>
+          <w:tcPr>
+            <w:tcW w:w="2065" w:type="dxa"/>
+          </w:tcPr>
+          <w:p>
+            <w:pPr>
+              <w:tabs>
+                <w:tab w:val="left" w:pos="450"/>
+              </w:tabs>
+              <w:rPr>
+                <w:rFonts w:cstheme="minorHAnsi"/>
+              </w:rPr>
+            </w:pPr>
+            <w:r>
+              <w:rPr>
+                <w:rFonts w:cstheme="minorHAnsi"/>
+                <w:b/>
+              </w:rPr>
+              <w:t>Exception</w:t>
+            </w:r>
+          </w:p>
+        </w:tc>
+        <w:tc>
+          <w:tcPr>
+            <w:tcW w:w="6925" w:type="dxa"/>
+          </w:tcPr>
+          <w:p>
+            <w:pPr>
+              <w:tabs>
+                <w:tab w:val="left" w:pos="450"/>
+              </w:tabs>
+              <w:rPr>
+                <w:rFonts w:cstheme="minorHAnsi"/>
+              </w:rPr>
+            </w:pPr>
+            <w:r>
+              <w:rPr>
+                <w:rFonts w:cstheme="minorHAnsi"/>
+              </w:rPr>
+              <w:t>-</w:t>
+            </w:r>
+          </w:p>
+        </w:tc>
+      </w:tr>
+      <w:tr>
+        <w:tc>
+          <w:tcPr>
+            <w:tcW w:w="2065" w:type="dxa"/>
+          </w:tcPr>
+          <w:p>
+            <w:pPr>
+              <w:tabs>
+                <w:tab w:val="left" w:pos="450"/>
+              </w:tabs>
+              <w:rPr>
+                <w:rFonts w:cstheme="minorHAnsi"/>
+                <w:b/>
+              </w:rPr>
+            </w:pPr>
+            <w:r>
+              <w:rPr>
+                <w:rFonts w:cstheme="minorHAnsi"/>
+                <w:b/>
+              </w:rPr>
+              <w:t>Exception Handling</w:t>
+            </w:r>
+          </w:p>
+        </w:tc>
+        <w:tc>
+          <w:tcPr>
+            <w:tcW w:w="6925" w:type="dxa"/>
+          </w:tcPr>
+          <w:p>
+            <w:pPr>
+              <w:tabs>
+                <w:tab w:val="left" w:pos="450"/>
+              </w:tabs>
+              <w:rPr>
+                <w:rFonts w:cstheme="minorHAnsi"/>
+              </w:rPr>
+            </w:pPr>
+            <w:r>
+              <w:rPr>
+                <w:rFonts w:cstheme="minorHAnsi"/>
+              </w:rPr>
+              <w:t>-</w:t>
+            </w:r>
+          </w:p>
+        </w:tc>
+      </w:tr>
+    </w:tbl>
     <w:p>
       <w:pPr>
         <w:rPr>
@@ -12972,6 +14376,188 @@
     </w:lvl>
   </w:abstractNum>
   <w:abstractNum w:abstractNumId="4" w15:restartNumberingAfterBreak="0">
+    <w:nsid w:val="196C748E"/>
+    <w:multiLevelType w:val="hybridMultilevel"/>
+    <w:tmpl w:val="0CCE8A4C"/>
+    <w:lvl w:ilvl="0" w:tplc="FED84F50">
+      <w:start w:val="1"/>
+      <w:numFmt w:val="decimal"/>
+      <w:lvlText w:val="%1."/>
+      <w:lvlJc w:val="left"/>
+      <w:pPr>
+        <w:ind w:left="720" w:hanging="360"/>
+      </w:pPr>
+      <w:rPr>
+        <w:rFonts w:hint="default"/>
+        <w:b/>
+      </w:rPr>
+    </w:lvl>
+    <w:lvl w:ilvl="1" w:tplc="F45E7D2A">
+      <w:start w:val="1"/>
+      <w:numFmt w:val="lowerLetter"/>
+      <w:lvlText w:val="%2."/>
+      <w:lvlJc w:val="left"/>
+      <w:pPr>
+        <w:ind w:left="1440" w:hanging="360"/>
+      </w:pPr>
+      <w:rPr>
+        <w:b w:val="0"/>
+      </w:rPr>
+    </w:lvl>
+    <w:lvl w:ilvl="2" w:tplc="0409001B" w:tentative="1">
+      <w:start w:val="1"/>
+      <w:numFmt w:val="lowerRoman"/>
+      <w:lvlText w:val="%3."/>
+      <w:lvlJc w:val="right"/>
+      <w:pPr>
+        <w:ind w:left="2160" w:hanging="180"/>
+      </w:pPr>
+    </w:lvl>
+    <w:lvl w:ilvl="3" w:tplc="0409000F" w:tentative="1">
+      <w:start w:val="1"/>
+      <w:numFmt w:val="decimal"/>
+      <w:lvlText w:val="%4."/>
+      <w:lvlJc w:val="left"/>
+      <w:pPr>
+        <w:ind w:left="2880" w:hanging="360"/>
+      </w:pPr>
+    </w:lvl>
+    <w:lvl w:ilvl="4" w:tplc="04090019" w:tentative="1">
+      <w:start w:val="1"/>
+      <w:numFmt w:val="lowerLetter"/>
+      <w:lvlText w:val="%5."/>
+      <w:lvlJc w:val="left"/>
+      <w:pPr>
+        <w:ind w:left="3600" w:hanging="360"/>
+      </w:pPr>
+    </w:lvl>
+    <w:lvl w:ilvl="5" w:tplc="0409001B" w:tentative="1">
+      <w:start w:val="1"/>
+      <w:numFmt w:val="lowerRoman"/>
+      <w:lvlText w:val="%6."/>
+      <w:lvlJc w:val="right"/>
+      <w:pPr>
+        <w:ind w:left="4320" w:hanging="180"/>
+      </w:pPr>
+    </w:lvl>
+    <w:lvl w:ilvl="6" w:tplc="0409000F" w:tentative="1">
+      <w:start w:val="1"/>
+      <w:numFmt w:val="decimal"/>
+      <w:lvlText w:val="%7."/>
+      <w:lvlJc w:val="left"/>
+      <w:pPr>
+        <w:ind w:left="5040" w:hanging="360"/>
+      </w:pPr>
+    </w:lvl>
+    <w:lvl w:ilvl="7" w:tplc="04090019" w:tentative="1">
+      <w:start w:val="1"/>
+      <w:numFmt w:val="lowerLetter"/>
+      <w:lvlText w:val="%8."/>
+      <w:lvlJc w:val="left"/>
+      <w:pPr>
+        <w:ind w:left="5760" w:hanging="360"/>
+      </w:pPr>
+    </w:lvl>
+    <w:lvl w:ilvl="8" w:tplc="0409001B" w:tentative="1">
+      <w:start w:val="1"/>
+      <w:numFmt w:val="lowerRoman"/>
+      <w:lvlText w:val="%9."/>
+      <w:lvlJc w:val="right"/>
+      <w:pPr>
+        <w:ind w:left="6480" w:hanging="180"/>
+      </w:pPr>
+    </w:lvl>
+  </w:abstractNum>
+  <w:abstractNum w:abstractNumId="5" w15:restartNumberingAfterBreak="0">
+    <w:nsid w:val="1A625A29"/>
+    <w:multiLevelType w:val="hybridMultilevel"/>
+    <w:tmpl w:val="4B80D09A"/>
+    <w:lvl w:ilvl="0" w:tplc="0410000F">
+      <w:start w:val="1"/>
+      <w:numFmt w:val="decimal"/>
+      <w:lvlText w:val="%1."/>
+      <w:lvlJc w:val="left"/>
+      <w:pPr>
+        <w:ind w:left="1440" w:hanging="360"/>
+      </w:pPr>
+      <w:rPr>
+        <w:b w:val="0"/>
+      </w:rPr>
+    </w:lvl>
+    <w:lvl w:ilvl="1" w:tplc="04090019" w:tentative="1">
+      <w:start w:val="1"/>
+      <w:numFmt w:val="lowerLetter"/>
+      <w:lvlText w:val="%2."/>
+      <w:lvlJc w:val="left"/>
+      <w:pPr>
+        <w:ind w:left="1440" w:hanging="360"/>
+      </w:pPr>
+    </w:lvl>
+    <w:lvl w:ilvl="2" w:tplc="0409001B" w:tentative="1">
+      <w:start w:val="1"/>
+      <w:numFmt w:val="lowerRoman"/>
+      <w:lvlText w:val="%3."/>
+      <w:lvlJc w:val="right"/>
+      <w:pPr>
+        <w:ind w:left="2160" w:hanging="180"/>
+      </w:pPr>
+    </w:lvl>
+    <w:lvl w:ilvl="3" w:tplc="0409000F" w:tentative="1">
+      <w:start w:val="1"/>
+      <w:numFmt w:val="decimal"/>
+      <w:lvlText w:val="%4."/>
+      <w:lvlJc w:val="left"/>
+      <w:pPr>
+        <w:ind w:left="2880" w:hanging="360"/>
+      </w:pPr>
+    </w:lvl>
+    <w:lvl w:ilvl="4" w:tplc="04090019" w:tentative="1">
+      <w:start w:val="1"/>
+      <w:numFmt w:val="lowerLetter"/>
+      <w:lvlText w:val="%5."/>
+      <w:lvlJc w:val="left"/>
+      <w:pPr>
+        <w:ind w:left="3600" w:hanging="360"/>
+      </w:pPr>
+    </w:lvl>
+    <w:lvl w:ilvl="5" w:tplc="0409001B" w:tentative="1">
+      <w:start w:val="1"/>
+      <w:numFmt w:val="lowerRoman"/>
+      <w:lvlText w:val="%6."/>
+      <w:lvlJc w:val="right"/>
+      <w:pPr>
+        <w:ind w:left="4320" w:hanging="180"/>
+      </w:pPr>
+    </w:lvl>
+    <w:lvl w:ilvl="6" w:tplc="0409000F" w:tentative="1">
+      <w:start w:val="1"/>
+      <w:numFmt w:val="decimal"/>
+      <w:lvlText w:val="%7."/>
+      <w:lvlJc w:val="left"/>
+      <w:pPr>
+        <w:ind w:left="5040" w:hanging="360"/>
+      </w:pPr>
+    </w:lvl>
+    <w:lvl w:ilvl="7" w:tplc="04090019" w:tentative="1">
+      <w:start w:val="1"/>
+      <w:numFmt w:val="lowerLetter"/>
+      <w:lvlText w:val="%8."/>
+      <w:lvlJc w:val="left"/>
+      <w:pPr>
+        <w:ind w:left="5760" w:hanging="360"/>
+      </w:pPr>
+    </w:lvl>
+    <w:lvl w:ilvl="8" w:tplc="0409001B" w:tentative="1">
+      <w:start w:val="1"/>
+      <w:numFmt w:val="lowerRoman"/>
+      <w:lvlText w:val="%9."/>
+      <w:lvlJc w:val="right"/>
+      <w:pPr>
+        <w:ind w:left="6480" w:hanging="180"/>
+      </w:pPr>
+    </w:lvl>
+  </w:abstractNum>
+  <w:abstractNum w:abstractNumId="6" w15:restartNumberingAfterBreak="0">
     <w:nsid w:val="27FC191A"/>
     <w:multiLevelType w:val="hybridMultilevel"/>
     <w:tmpl w:val="EBE2D72E"/>
@@ -13057,7 +14643,7 @@
       </w:pPr>
     </w:lvl>
   </w:abstractNum>
-  <w:abstractNum w:abstractNumId="5" w15:restartNumberingAfterBreak="0">
+  <w:abstractNum w:abstractNumId="7" w15:restartNumberingAfterBreak="0">
     <w:nsid w:val="2B017D13"/>
     <w:multiLevelType w:val="hybridMultilevel"/>
     <w:tmpl w:val="EC7CD968"/>
@@ -13143,7 +14729,7 @@
       </w:pPr>
     </w:lvl>
   </w:abstractNum>
-  <w:abstractNum w:abstractNumId="6" w15:restartNumberingAfterBreak="0">
+  <w:abstractNum w:abstractNumId="8" w15:restartNumberingAfterBreak="0">
     <w:nsid w:val="32EA72E3"/>
     <w:multiLevelType w:val="hybridMultilevel"/>
     <w:tmpl w:val="85BC0E78"/>
@@ -13229,7 +14815,7 @@
       </w:pPr>
     </w:lvl>
   </w:abstractNum>
-  <w:abstractNum w:abstractNumId="7" w15:restartNumberingAfterBreak="0">
+  <w:abstractNum w:abstractNumId="9" w15:restartNumberingAfterBreak="0">
     <w:nsid w:val="33F2120A"/>
     <w:multiLevelType w:val="hybridMultilevel"/>
     <w:tmpl w:val="6332E714"/>
@@ -13342,7 +14928,7 @@
       </w:rPr>
     </w:lvl>
   </w:abstractNum>
-  <w:abstractNum w:abstractNumId="8" w15:restartNumberingAfterBreak="0">
+  <w:abstractNum w:abstractNumId="10" w15:restartNumberingAfterBreak="0">
     <w:nsid w:val="36017B9B"/>
     <w:multiLevelType w:val="hybridMultilevel"/>
     <w:tmpl w:val="7A302A32"/>
@@ -13431,11 +15017,11 @@
       </w:pPr>
     </w:lvl>
   </w:abstractNum>
-  <w:abstractNum w:abstractNumId="9" w15:restartNumberingAfterBreak="0">
+  <w:abstractNum w:abstractNumId="11" w15:restartNumberingAfterBreak="0">
     <w:nsid w:val="371F6C6E"/>
     <w:multiLevelType w:val="hybridMultilevel"/>
-    <w:tmpl w:val="97D2F342"/>
-    <w:lvl w:ilvl="0" w:tplc="0409000F">
+    <w:tmpl w:val="0CCE8A4C"/>
+    <w:lvl w:ilvl="0" w:tplc="FED84F50">
       <w:start w:val="1"/>
       <w:numFmt w:val="decimal"/>
       <w:lvlText w:val="%1."/>
@@ -13445,6 +15031,7 @@
       </w:pPr>
       <w:rPr>
         <w:rFonts w:hint="default"/>
+        <w:b/>
       </w:rPr>
     </w:lvl>
     <w:lvl w:ilvl="1" w:tplc="F45E7D2A">
@@ -13523,7 +15110,7 @@
       </w:pPr>
     </w:lvl>
   </w:abstractNum>
-  <w:abstractNum w:abstractNumId="10" w15:restartNumberingAfterBreak="0">
+  <w:abstractNum w:abstractNumId="12" w15:restartNumberingAfterBreak="0">
     <w:nsid w:val="38BE08BE"/>
     <w:multiLevelType w:val="hybridMultilevel"/>
     <w:tmpl w:val="0EF40E3E"/>
@@ -13609,7 +15196,7 @@
       </w:pPr>
     </w:lvl>
   </w:abstractNum>
-  <w:abstractNum w:abstractNumId="11" w15:restartNumberingAfterBreak="0">
+  <w:abstractNum w:abstractNumId="13" w15:restartNumberingAfterBreak="0">
     <w:nsid w:val="3B282F2A"/>
     <w:multiLevelType w:val="hybridMultilevel"/>
     <w:tmpl w:val="6366D0BA"/>
@@ -13698,7 +15285,7 @@
       </w:pPr>
     </w:lvl>
   </w:abstractNum>
-  <w:abstractNum w:abstractNumId="12" w15:restartNumberingAfterBreak="0">
+  <w:abstractNum w:abstractNumId="14" w15:restartNumberingAfterBreak="0">
     <w:nsid w:val="3FA54D4E"/>
     <w:multiLevelType w:val="hybridMultilevel"/>
     <w:tmpl w:val="EC7CD968"/>
@@ -13784,7 +15371,7 @@
       </w:pPr>
     </w:lvl>
   </w:abstractNum>
-  <w:abstractNum w:abstractNumId="13" w15:restartNumberingAfterBreak="0">
+  <w:abstractNum w:abstractNumId="15" w15:restartNumberingAfterBreak="0">
     <w:nsid w:val="3FA728AF"/>
     <w:multiLevelType w:val="hybridMultilevel"/>
     <w:tmpl w:val="3CAAAC4C"/>
@@ -13870,7 +15457,7 @@
       </w:pPr>
     </w:lvl>
   </w:abstractNum>
-  <w:abstractNum w:abstractNumId="14" w15:restartNumberingAfterBreak="0">
+  <w:abstractNum w:abstractNumId="16" w15:restartNumberingAfterBreak="0">
     <w:nsid w:val="46155FAA"/>
     <w:multiLevelType w:val="hybridMultilevel"/>
     <w:tmpl w:val="6B4A6078"/>
@@ -13959,7 +15546,7 @@
       </w:pPr>
     </w:lvl>
   </w:abstractNum>
-  <w:abstractNum w:abstractNumId="15" w15:restartNumberingAfterBreak="0">
+  <w:abstractNum w:abstractNumId="17" w15:restartNumberingAfterBreak="0">
     <w:nsid w:val="4766555E"/>
     <w:multiLevelType w:val="hybridMultilevel"/>
     <w:tmpl w:val="8FFC5B62"/>
@@ -14072,7 +15659,179 @@
       </w:rPr>
     </w:lvl>
   </w:abstractNum>
-  <w:abstractNum w:abstractNumId="16" w15:restartNumberingAfterBreak="0">
+  <w:abstractNum w:abstractNumId="18" w15:restartNumberingAfterBreak="0">
+    <w:nsid w:val="485060CC"/>
+    <w:multiLevelType w:val="hybridMultilevel"/>
+    <w:tmpl w:val="6C7EBC52"/>
+    <w:lvl w:ilvl="0" w:tplc="04100017">
+      <w:start w:val="1"/>
+      <w:numFmt w:val="lowerLetter"/>
+      <w:lvlText w:val="%1)"/>
+      <w:lvlJc w:val="left"/>
+      <w:pPr>
+        <w:ind w:left="720" w:hanging="360"/>
+      </w:pPr>
+    </w:lvl>
+    <w:lvl w:ilvl="1" w:tplc="04090019" w:tentative="1">
+      <w:start w:val="1"/>
+      <w:numFmt w:val="lowerLetter"/>
+      <w:lvlText w:val="%2."/>
+      <w:lvlJc w:val="left"/>
+      <w:pPr>
+        <w:ind w:left="1440" w:hanging="360"/>
+      </w:pPr>
+    </w:lvl>
+    <w:lvl w:ilvl="2" w:tplc="0409001B" w:tentative="1">
+      <w:start w:val="1"/>
+      <w:numFmt w:val="lowerRoman"/>
+      <w:lvlText w:val="%3."/>
+      <w:lvlJc w:val="right"/>
+      <w:pPr>
+        <w:ind w:left="2160" w:hanging="180"/>
+      </w:pPr>
+    </w:lvl>
+    <w:lvl w:ilvl="3" w:tplc="0409000F" w:tentative="1">
+      <w:start w:val="1"/>
+      <w:numFmt w:val="decimal"/>
+      <w:lvlText w:val="%4."/>
+      <w:lvlJc w:val="left"/>
+      <w:pPr>
+        <w:ind w:left="2880" w:hanging="360"/>
+      </w:pPr>
+    </w:lvl>
+    <w:lvl w:ilvl="4" w:tplc="04090019" w:tentative="1">
+      <w:start w:val="1"/>
+      <w:numFmt w:val="lowerLetter"/>
+      <w:lvlText w:val="%5."/>
+      <w:lvlJc w:val="left"/>
+      <w:pPr>
+        <w:ind w:left="3600" w:hanging="360"/>
+      </w:pPr>
+    </w:lvl>
+    <w:lvl w:ilvl="5" w:tplc="0409001B" w:tentative="1">
+      <w:start w:val="1"/>
+      <w:numFmt w:val="lowerRoman"/>
+      <w:lvlText w:val="%6."/>
+      <w:lvlJc w:val="right"/>
+      <w:pPr>
+        <w:ind w:left="4320" w:hanging="180"/>
+      </w:pPr>
+    </w:lvl>
+    <w:lvl w:ilvl="6" w:tplc="0409000F" w:tentative="1">
+      <w:start w:val="1"/>
+      <w:numFmt w:val="decimal"/>
+      <w:lvlText w:val="%7."/>
+      <w:lvlJc w:val="left"/>
+      <w:pPr>
+        <w:ind w:left="5040" w:hanging="360"/>
+      </w:pPr>
+    </w:lvl>
+    <w:lvl w:ilvl="7" w:tplc="04090019" w:tentative="1">
+      <w:start w:val="1"/>
+      <w:numFmt w:val="lowerLetter"/>
+      <w:lvlText w:val="%8."/>
+      <w:lvlJc w:val="left"/>
+      <w:pPr>
+        <w:ind w:left="5760" w:hanging="360"/>
+      </w:pPr>
+    </w:lvl>
+    <w:lvl w:ilvl="8" w:tplc="0409001B" w:tentative="1">
+      <w:start w:val="1"/>
+      <w:numFmt w:val="lowerRoman"/>
+      <w:lvlText w:val="%9."/>
+      <w:lvlJc w:val="right"/>
+      <w:pPr>
+        <w:ind w:left="6480" w:hanging="180"/>
+      </w:pPr>
+    </w:lvl>
+  </w:abstractNum>
+  <w:abstractNum w:abstractNumId="19" w15:restartNumberingAfterBreak="0">
+    <w:nsid w:val="492A11C4"/>
+    <w:multiLevelType w:val="hybridMultilevel"/>
+    <w:tmpl w:val="EC7CD968"/>
+    <w:lvl w:ilvl="0" w:tplc="0410000F">
+      <w:start w:val="1"/>
+      <w:numFmt w:val="decimal"/>
+      <w:lvlText w:val="%1."/>
+      <w:lvlJc w:val="left"/>
+      <w:pPr>
+        <w:ind w:left="720" w:hanging="360"/>
+      </w:pPr>
+    </w:lvl>
+    <w:lvl w:ilvl="1" w:tplc="04090019" w:tentative="1">
+      <w:start w:val="1"/>
+      <w:numFmt w:val="lowerLetter"/>
+      <w:lvlText w:val="%2."/>
+      <w:lvlJc w:val="left"/>
+      <w:pPr>
+        <w:ind w:left="1440" w:hanging="360"/>
+      </w:pPr>
+    </w:lvl>
+    <w:lvl w:ilvl="2" w:tplc="0409001B" w:tentative="1">
+      <w:start w:val="1"/>
+      <w:numFmt w:val="lowerRoman"/>
+      <w:lvlText w:val="%3."/>
+      <w:lvlJc w:val="right"/>
+      <w:pPr>
+        <w:ind w:left="2160" w:hanging="180"/>
+      </w:pPr>
+    </w:lvl>
+    <w:lvl w:ilvl="3" w:tplc="0409000F" w:tentative="1">
+      <w:start w:val="1"/>
+      <w:numFmt w:val="decimal"/>
+      <w:lvlText w:val="%4."/>
+      <w:lvlJc w:val="left"/>
+      <w:pPr>
+        <w:ind w:left="2880" w:hanging="360"/>
+      </w:pPr>
+    </w:lvl>
+    <w:lvl w:ilvl="4" w:tplc="04090019" w:tentative="1">
+      <w:start w:val="1"/>
+      <w:numFmt w:val="lowerLetter"/>
+      <w:lvlText w:val="%5."/>
+      <w:lvlJc w:val="left"/>
+      <w:pPr>
+        <w:ind w:left="3600" w:hanging="360"/>
+      </w:pPr>
+    </w:lvl>
+    <w:lvl w:ilvl="5" w:tplc="0409001B" w:tentative="1">
+      <w:start w:val="1"/>
+      <w:numFmt w:val="lowerRoman"/>
+      <w:lvlText w:val="%6."/>
+      <w:lvlJc w:val="right"/>
+      <w:pPr>
+        <w:ind w:left="4320" w:hanging="180"/>
+      </w:pPr>
+    </w:lvl>
+    <w:lvl w:ilvl="6" w:tplc="0409000F" w:tentative="1">
+      <w:start w:val="1"/>
+      <w:numFmt w:val="decimal"/>
+      <w:lvlText w:val="%7."/>
+      <w:lvlJc w:val="left"/>
+      <w:pPr>
+        <w:ind w:left="5040" w:hanging="360"/>
+      </w:pPr>
+    </w:lvl>
+    <w:lvl w:ilvl="7" w:tplc="04090019" w:tentative="1">
+      <w:start w:val="1"/>
+      <w:numFmt w:val="lowerLetter"/>
+      <w:lvlText w:val="%8."/>
+      <w:lvlJc w:val="left"/>
+      <w:pPr>
+        <w:ind w:left="5760" w:hanging="360"/>
+      </w:pPr>
+    </w:lvl>
+    <w:lvl w:ilvl="8" w:tplc="0409001B" w:tentative="1">
+      <w:start w:val="1"/>
+      <w:numFmt w:val="lowerRoman"/>
+      <w:lvlText w:val="%9."/>
+      <w:lvlJc w:val="right"/>
+      <w:pPr>
+        <w:ind w:left="6480" w:hanging="180"/>
+      </w:pPr>
+    </w:lvl>
+  </w:abstractNum>
+  <w:abstractNum w:abstractNumId="20" w15:restartNumberingAfterBreak="0">
     <w:nsid w:val="4A671D1A"/>
     <w:multiLevelType w:val="hybridMultilevel"/>
     <w:tmpl w:val="70807D84"/>
@@ -14158,7 +15917,7 @@
       </w:pPr>
     </w:lvl>
   </w:abstractNum>
-  <w:abstractNum w:abstractNumId="17" w15:restartNumberingAfterBreak="0">
+  <w:abstractNum w:abstractNumId="21" w15:restartNumberingAfterBreak="0">
     <w:nsid w:val="4DE64549"/>
     <w:multiLevelType w:val="hybridMultilevel"/>
     <w:tmpl w:val="AAF06750"/>
@@ -14244,7 +16003,7 @@
       </w:pPr>
     </w:lvl>
   </w:abstractNum>
-  <w:abstractNum w:abstractNumId="18" w15:restartNumberingAfterBreak="0">
+  <w:abstractNum w:abstractNumId="22" w15:restartNumberingAfterBreak="0">
     <w:nsid w:val="4EC824E6"/>
     <w:multiLevelType w:val="hybridMultilevel"/>
     <w:tmpl w:val="EC7CD968"/>
@@ -14330,7 +16089,7 @@
       </w:pPr>
     </w:lvl>
   </w:abstractNum>
-  <w:abstractNum w:abstractNumId="19" w15:restartNumberingAfterBreak="0">
+  <w:abstractNum w:abstractNumId="23" w15:restartNumberingAfterBreak="0">
     <w:nsid w:val="56F000E0"/>
     <w:multiLevelType w:val="hybridMultilevel"/>
     <w:tmpl w:val="4C4A19BE"/>
@@ -14419,7 +16178,7 @@
       </w:pPr>
     </w:lvl>
   </w:abstractNum>
-  <w:abstractNum w:abstractNumId="20" w15:restartNumberingAfterBreak="0">
+  <w:abstractNum w:abstractNumId="24" w15:restartNumberingAfterBreak="0">
     <w:nsid w:val="58EF0057"/>
     <w:multiLevelType w:val="hybridMultilevel"/>
     <w:tmpl w:val="58869668"/>
@@ -14532,7 +16291,7 @@
       </w:rPr>
     </w:lvl>
   </w:abstractNum>
-  <w:abstractNum w:abstractNumId="21" w15:restartNumberingAfterBreak="0">
+  <w:abstractNum w:abstractNumId="25" w15:restartNumberingAfterBreak="0">
     <w:nsid w:val="5BB04289"/>
     <w:multiLevelType w:val="hybridMultilevel"/>
     <w:tmpl w:val="6298F218"/>
@@ -14621,7 +16380,93 @@
       </w:pPr>
     </w:lvl>
   </w:abstractNum>
-  <w:abstractNum w:abstractNumId="22" w15:restartNumberingAfterBreak="0">
+  <w:abstractNum w:abstractNumId="26" w15:restartNumberingAfterBreak="0">
+    <w:nsid w:val="5C6859A0"/>
+    <w:multiLevelType w:val="hybridMultilevel"/>
+    <w:tmpl w:val="EC7CD968"/>
+    <w:lvl w:ilvl="0" w:tplc="0410000F">
+      <w:start w:val="1"/>
+      <w:numFmt w:val="decimal"/>
+      <w:lvlText w:val="%1."/>
+      <w:lvlJc w:val="left"/>
+      <w:pPr>
+        <w:ind w:left="720" w:hanging="360"/>
+      </w:pPr>
+    </w:lvl>
+    <w:lvl w:ilvl="1" w:tplc="04090019" w:tentative="1">
+      <w:start w:val="1"/>
+      <w:numFmt w:val="lowerLetter"/>
+      <w:lvlText w:val="%2."/>
+      <w:lvlJc w:val="left"/>
+      <w:pPr>
+        <w:ind w:left="1440" w:hanging="360"/>
+      </w:pPr>
+    </w:lvl>
+    <w:lvl w:ilvl="2" w:tplc="0409001B" w:tentative="1">
+      <w:start w:val="1"/>
+      <w:numFmt w:val="lowerRoman"/>
+      <w:lvlText w:val="%3."/>
+      <w:lvlJc w:val="right"/>
+      <w:pPr>
+        <w:ind w:left="2160" w:hanging="180"/>
+      </w:pPr>
+    </w:lvl>
+    <w:lvl w:ilvl="3" w:tplc="0409000F" w:tentative="1">
+      <w:start w:val="1"/>
+      <w:numFmt w:val="decimal"/>
+      <w:lvlText w:val="%4."/>
+      <w:lvlJc w:val="left"/>
+      <w:pPr>
+        <w:ind w:left="2880" w:hanging="360"/>
+      </w:pPr>
+    </w:lvl>
+    <w:lvl w:ilvl="4" w:tplc="04090019" w:tentative="1">
+      <w:start w:val="1"/>
+      <w:numFmt w:val="lowerLetter"/>
+      <w:lvlText w:val="%5."/>
+      <w:lvlJc w:val="left"/>
+      <w:pPr>
+        <w:ind w:left="3600" w:hanging="360"/>
+      </w:pPr>
+    </w:lvl>
+    <w:lvl w:ilvl="5" w:tplc="0409001B" w:tentative="1">
+      <w:start w:val="1"/>
+      <w:numFmt w:val="lowerRoman"/>
+      <w:lvlText w:val="%6."/>
+      <w:lvlJc w:val="right"/>
+      <w:pPr>
+        <w:ind w:left="4320" w:hanging="180"/>
+      </w:pPr>
+    </w:lvl>
+    <w:lvl w:ilvl="6" w:tplc="0409000F" w:tentative="1">
+      <w:start w:val="1"/>
+      <w:numFmt w:val="decimal"/>
+      <w:lvlText w:val="%7."/>
+      <w:lvlJc w:val="left"/>
+      <w:pPr>
+        <w:ind w:left="5040" w:hanging="360"/>
+      </w:pPr>
+    </w:lvl>
+    <w:lvl w:ilvl="7" w:tplc="04090019" w:tentative="1">
+      <w:start w:val="1"/>
+      <w:numFmt w:val="lowerLetter"/>
+      <w:lvlText w:val="%8."/>
+      <w:lvlJc w:val="left"/>
+      <w:pPr>
+        <w:ind w:left="5760" w:hanging="360"/>
+      </w:pPr>
+    </w:lvl>
+    <w:lvl w:ilvl="8" w:tplc="0409001B" w:tentative="1">
+      <w:start w:val="1"/>
+      <w:numFmt w:val="lowerRoman"/>
+      <w:lvlText w:val="%9."/>
+      <w:lvlJc w:val="right"/>
+      <w:pPr>
+        <w:ind w:left="6480" w:hanging="180"/>
+      </w:pPr>
+    </w:lvl>
+  </w:abstractNum>
+  <w:abstractNum w:abstractNumId="27" w15:restartNumberingAfterBreak="0">
     <w:nsid w:val="5DCD571A"/>
     <w:multiLevelType w:val="hybridMultilevel"/>
     <w:tmpl w:val="AAF06750"/>
@@ -14707,7 +16552,7 @@
       </w:pPr>
     </w:lvl>
   </w:abstractNum>
-  <w:abstractNum w:abstractNumId="23" w15:restartNumberingAfterBreak="0">
+  <w:abstractNum w:abstractNumId="28" w15:restartNumberingAfterBreak="0">
     <w:nsid w:val="5F2B3F0A"/>
     <w:multiLevelType w:val="hybridMultilevel"/>
     <w:tmpl w:val="3006A028"/>
@@ -14793,7 +16638,7 @@
       </w:pPr>
     </w:lvl>
   </w:abstractNum>
-  <w:abstractNum w:abstractNumId="24" w15:restartNumberingAfterBreak="0">
+  <w:abstractNum w:abstractNumId="29" w15:restartNumberingAfterBreak="0">
     <w:nsid w:val="61EE24DD"/>
     <w:multiLevelType w:val="hybridMultilevel"/>
     <w:tmpl w:val="BCAC99AE"/>
@@ -14882,7 +16727,7 @@
       </w:pPr>
     </w:lvl>
   </w:abstractNum>
-  <w:abstractNum w:abstractNumId="25" w15:restartNumberingAfterBreak="0">
+  <w:abstractNum w:abstractNumId="30" w15:restartNumberingAfterBreak="0">
     <w:nsid w:val="63CE30B8"/>
     <w:multiLevelType w:val="hybridMultilevel"/>
     <w:tmpl w:val="6764C704"/>
@@ -14971,7 +16816,7 @@
       </w:pPr>
     </w:lvl>
   </w:abstractNum>
-  <w:abstractNum w:abstractNumId="26" w15:restartNumberingAfterBreak="0">
+  <w:abstractNum w:abstractNumId="31" w15:restartNumberingAfterBreak="0">
     <w:nsid w:val="65040673"/>
     <w:multiLevelType w:val="hybridMultilevel"/>
     <w:tmpl w:val="53569966"/>
@@ -15084,7 +16929,7 @@
       </w:rPr>
     </w:lvl>
   </w:abstractNum>
-  <w:abstractNum w:abstractNumId="27" w15:restartNumberingAfterBreak="0">
+  <w:abstractNum w:abstractNumId="32" w15:restartNumberingAfterBreak="0">
     <w:nsid w:val="67CC3EE6"/>
     <w:multiLevelType w:val="hybridMultilevel"/>
     <w:tmpl w:val="19FAD3B0"/>
@@ -15170,7 +17015,7 @@
       </w:pPr>
     </w:lvl>
   </w:abstractNum>
-  <w:abstractNum w:abstractNumId="28" w15:restartNumberingAfterBreak="0">
+  <w:abstractNum w:abstractNumId="33" w15:restartNumberingAfterBreak="0">
     <w:nsid w:val="681C3B3F"/>
     <w:multiLevelType w:val="hybridMultilevel"/>
     <w:tmpl w:val="4170B4B0"/>
@@ -15256,7 +17101,7 @@
       </w:pPr>
     </w:lvl>
   </w:abstractNum>
-  <w:abstractNum w:abstractNumId="29" w15:restartNumberingAfterBreak="0">
+  <w:abstractNum w:abstractNumId="34" w15:restartNumberingAfterBreak="0">
     <w:nsid w:val="734D26BA"/>
     <w:multiLevelType w:val="hybridMultilevel"/>
     <w:tmpl w:val="E7D8C52C"/>
@@ -15343,70 +17188,70 @@
     </w:lvl>
   </w:abstractNum>
   <w:num w:numId="1">
-    <w:abstractNumId w:val="15"/>
+    <w:abstractNumId w:val="17"/>
   </w:num>
   <w:num w:numId="2">
-    <w:abstractNumId w:val="20"/>
+    <w:abstractNumId w:val="24"/>
   </w:num>
   <w:num w:numId="3">
-    <w:abstractNumId w:val="7"/>
+    <w:abstractNumId w:val="9"/>
   </w:num>
   <w:num w:numId="4">
-    <w:abstractNumId w:val="26"/>
+    <w:abstractNumId w:val="31"/>
   </w:num>
   <w:num w:numId="5">
-    <w:abstractNumId w:val="9"/>
+    <w:abstractNumId w:val="11"/>
   </w:num>
   <w:num w:numId="6">
-    <w:abstractNumId w:val="24"/>
+    <w:abstractNumId w:val="29"/>
   </w:num>
   <w:num w:numId="7">
-    <w:abstractNumId w:val="11"/>
+    <w:abstractNumId w:val="13"/>
   </w:num>
   <w:num w:numId="8">
-    <w:abstractNumId w:val="19"/>
+    <w:abstractNumId w:val="23"/>
   </w:num>
   <w:num w:numId="9">
-    <w:abstractNumId w:val="8"/>
+    <w:abstractNumId w:val="10"/>
   </w:num>
   <w:num w:numId="10">
-    <w:abstractNumId w:val="25"/>
+    <w:abstractNumId w:val="30"/>
   </w:num>
   <w:num w:numId="11">
-    <w:abstractNumId w:val="14"/>
+    <w:abstractNumId w:val="16"/>
   </w:num>
   <w:num w:numId="12">
-    <w:abstractNumId w:val="6"/>
+    <w:abstractNumId w:val="8"/>
   </w:num>
   <w:num w:numId="13">
     <w:abstractNumId w:val="2"/>
   </w:num>
   <w:num w:numId="14">
-    <w:abstractNumId w:val="16"/>
+    <w:abstractNumId w:val="20"/>
   </w:num>
   <w:num w:numId="15">
-    <w:abstractNumId w:val="23"/>
+    <w:abstractNumId w:val="28"/>
   </w:num>
   <w:num w:numId="16">
-    <w:abstractNumId w:val="13"/>
+    <w:abstractNumId w:val="15"/>
   </w:num>
   <w:num w:numId="17">
-    <w:abstractNumId w:val="29"/>
+    <w:abstractNumId w:val="34"/>
   </w:num>
   <w:num w:numId="18">
-    <w:abstractNumId w:val="10"/>
+    <w:abstractNumId w:val="12"/>
   </w:num>
   <w:num w:numId="19">
-    <w:abstractNumId w:val="28"/>
+    <w:abstractNumId w:val="33"/>
   </w:num>
   <w:num w:numId="20">
     <w:abstractNumId w:val="1"/>
   </w:num>
   <w:num w:numId="21">
-    <w:abstractNumId w:val="27"/>
+    <w:abstractNumId w:val="32"/>
   </w:num>
   <w:num w:numId="22">
-    <w:abstractNumId w:val="21"/>
+    <w:abstractNumId w:val="25"/>
   </w:num>
   <w:num w:numId="23">
     <w:abstractNumId w:val="0"/>
@@ -15415,22 +17260,37 @@
     <w:abstractNumId w:val="3"/>
   </w:num>
   <w:num w:numId="25">
+    <w:abstractNumId w:val="6"/>
+  </w:num>
+  <w:num w:numId="26">
+    <w:abstractNumId w:val="27"/>
+  </w:num>
+  <w:num w:numId="27">
+    <w:abstractNumId w:val="7"/>
+  </w:num>
+  <w:num w:numId="28">
+    <w:abstractNumId w:val="14"/>
+  </w:num>
+  <w:num w:numId="29">
+    <w:abstractNumId w:val="21"/>
+  </w:num>
+  <w:num w:numId="30">
+    <w:abstractNumId w:val="22"/>
+  </w:num>
+  <w:num w:numId="31">
+    <w:abstractNumId w:val="5"/>
+  </w:num>
+  <w:num w:numId="32">
     <w:abstractNumId w:val="4"/>
   </w:num>
-  <w:num w:numId="26">
-    <w:abstractNumId w:val="22"/>
+  <w:num w:numId="33">
+    <w:abstractNumId w:val="19"/>
   </w:num>
-  <w:num w:numId="27">
-    <w:abstractNumId w:val="5"/>
+  <w:num w:numId="34">
+    <w:abstractNumId w:val="18"/>
   </w:num>
-  <w:num w:numId="28">
-    <w:abstractNumId w:val="12"/>
-  </w:num>
-  <w:num w:numId="29">
-    <w:abstractNumId w:val="17"/>
-  </w:num>
-  <w:num w:numId="30">
-    <w:abstractNumId w:val="18"/>
+  <w:num w:numId="35">
+    <w:abstractNumId w:val="26"/>
   </w:num>
   <w:numIdMacAtCleanup w:val="30"/>
 </w:numbering>
@@ -16201,7 +18061,7 @@
 </file>
 
 <file path=customXml/itemProps1.xml><?xml version="1.0" encoding="utf-8"?>
-<ds:datastoreItem xmlns:ds="http://schemas.openxmlformats.org/officeDocument/2006/customXml" ds:itemID="{B2AEBDDD-96A0-4151-A6AB-4756D5ACD7E5}">
+<ds:datastoreItem xmlns:ds="http://schemas.openxmlformats.org/officeDocument/2006/customXml" ds:itemID="{91200931-777F-4634-B043-E6FC060BFDE7}">
   <ds:schemaRefs>
     <ds:schemaRef ds:uri="http://schemas.openxmlformats.org/officeDocument/2006/bibliography"/>
   </ds:schemaRefs>

</xml_diff>

<commit_message>
Various improvements on requirements
</commit_message>
<xml_diff>
--- a/Requirement analysis and specification document.docx
+++ b/Requirement analysis and specification document.docx
@@ -556,7 +556,7 @@
           <w:rFonts w:cstheme="minorHAnsi"/>
           <w:szCs w:val="28"/>
         </w:rPr>
-        <w:t>] All technical sensors report correct information and they are neither switched off nor damaged.</w:t>
+        <w:t>] All sensors report correct information and they are neither switched off nor damaged.</w:t>
       </w:r>
     </w:p>
     <w:p>
@@ -799,6 +799,33 @@
       </w:pPr>
       <w:r>
         <w:rPr>
+          <w:rFonts w:cstheme="minorHAnsi"/>
+          <w:szCs w:val="28"/>
+        </w:rPr>
+        <w:t xml:space="preserve">[D13] </w:t>
+      </w:r>
+      <w:r>
+        <w:rPr>
+          <w:rFonts w:cstheme="minorHAnsi"/>
+          <w:szCs w:val="28"/>
+        </w:rPr>
+        <w:t>The user who inserts his password on the screen is the same who actually drives the car.</w:t>
+      </w:r>
+    </w:p>
+    <w:p>
+      <w:pPr>
+        <w:numPr>
+          <w:ilvl w:val="0"/>
+          <w:numId w:val="2"/>
+        </w:numPr>
+        <w:ind w:left="720"/>
+        <w:rPr>
+          <w:rFonts w:cstheme="minorHAnsi"/>
+          <w:szCs w:val="28"/>
+        </w:rPr>
+      </w:pPr>
+      <w:r>
+        <w:rPr>
           <w:rFonts w:asciiTheme="majorHAnsi" w:hAnsiTheme="majorHAnsi" w:cstheme="majorHAnsi"/>
           <w:sz w:val="28"/>
           <w:szCs w:val="28"/>
@@ -920,7 +947,21 @@
           <w:rFonts w:cstheme="minorHAnsi"/>
           <w:szCs w:val="28"/>
         </w:rPr>
-        <w:t>: people who work to*.</w:t>
+        <w:t>: people who work to</w:t>
+      </w:r>
+      <w:r>
+        <w:rPr>
+          <w:rFonts w:cstheme="minorHAnsi"/>
+          <w:szCs w:val="28"/>
+        </w:rPr>
+        <w:t>.</w:t>
+      </w:r>
+      <w:r>
+        <w:rPr>
+          <w:rFonts w:cstheme="minorHAnsi"/>
+          <w:szCs w:val="28"/>
+        </w:rPr>
+        <w:t>***</w:t>
       </w:r>
     </w:p>
     <w:p>
@@ -1885,8 +1926,6 @@
         </w:rPr>
         <w:t xml:space="preserve"> power grid station.</w:t>
       </w:r>
-      <w:bookmarkStart w:id="0" w:name="_GoBack"/>
-      <w:bookmarkEnd w:id="0"/>
     </w:p>
     <w:p>
       <w:pPr>
@@ -2135,7 +2174,21 @@
           <w:rFonts w:cstheme="minorHAnsi"/>
           <w:szCs w:val="28"/>
         </w:rPr>
-        <w:t xml:space="preserve"> and electrical problems and collision</w:t>
+        <w:t xml:space="preserve"> and electrical problems</w:t>
+      </w:r>
+      <w:r>
+        <w:rPr>
+          <w:rFonts w:cstheme="minorHAnsi"/>
+          <w:szCs w:val="28"/>
+        </w:rPr>
+        <w:t>, empty battery level during a ride</w:t>
+      </w:r>
+      <w:r>
+        <w:rPr>
+          <w:rFonts w:cstheme="minorHAnsi"/>
+          <w:szCs w:val="28"/>
+        </w:rPr>
+        <w:t xml:space="preserve"> and collision</w:t>
       </w:r>
       <w:r>
         <w:rPr>
@@ -2531,6 +2584,20 @@
         </w:rPr>
         <w:t>.</w:t>
       </w:r>
+      <w:r>
+        <w:rPr>
+          <w:rFonts w:cstheme="minorHAnsi"/>
+          <w:szCs w:val="28"/>
+        </w:rPr>
+        <w:t>explain why this choice.**</w:t>
+      </w:r>
+      <w:r>
+        <w:rPr>
+          <w:rFonts w:cstheme="minorHAnsi"/>
+          <w:szCs w:val="28"/>
+        </w:rPr>
+        <w:t>*</w:t>
+      </w:r>
     </w:p>
     <w:p>
       <w:pPr>
@@ -2603,7 +2670,21 @@
           <w:rFonts w:cstheme="minorHAnsi"/>
           <w:szCs w:val="28"/>
         </w:rPr>
-        <w:t>Cars’ batteries are considered almost empty when they reach 10%.</w:t>
+        <w:t>Cars’ batteries are considere</w:t>
+      </w:r>
+      <w:r>
+        <w:rPr>
+          <w:rFonts w:cstheme="minorHAnsi"/>
+          <w:szCs w:val="28"/>
+        </w:rPr>
+        <w:t>d almost empty when they reach 2</w:t>
+      </w:r>
+      <w:r>
+        <w:rPr>
+          <w:rFonts w:cstheme="minorHAnsi"/>
+          <w:szCs w:val="28"/>
+        </w:rPr>
+        <w:t>0%.</w:t>
       </w:r>
     </w:p>
     <w:p>
@@ -2623,21 +2704,21 @@
           <w:rFonts w:cstheme="minorHAnsi"/>
           <w:szCs w:val="28"/>
         </w:rPr>
-        <w:t xml:space="preserve">A user who unlocks the car and does not ignites the engine within 5 minute is encouraged to do so sooner or later </w:t>
-      </w:r>
-      <w:r>
-        <w:rPr>
-          <w:rFonts w:cstheme="minorHAnsi"/>
-          <w:szCs w:val="28"/>
-        </w:rPr>
-        <w:t>therefore he</w:t>
-      </w:r>
-      <w:r>
-        <w:rPr>
-          <w:rFonts w:cstheme="minorHAnsi"/>
-          <w:szCs w:val="28"/>
-        </w:rPr>
-        <w:t xml:space="preserve"> has to pay the C fee.</w:t>
+        <w:t xml:space="preserve">A user who unlocks the car and does not ignites the engine within 5 minute </w:t>
+      </w:r>
+      <w:r>
+        <w:rPr>
+          <w:rFonts w:cstheme="minorHAnsi"/>
+          <w:szCs w:val="28"/>
+        </w:rPr>
+        <w:t>has</w:t>
+      </w:r>
+      <w:r>
+        <w:rPr>
+          <w:rFonts w:cstheme="minorHAnsi"/>
+          <w:szCs w:val="28"/>
+        </w:rPr>
+        <w:t xml:space="preserve"> to pay the C fee. Indeed, he is encouraged to ignite the engine sooner or later.</w:t>
       </w:r>
     </w:p>
     <w:p>
@@ -2669,6 +2750,115 @@
     </w:p>
     <w:p>
       <w:pPr>
+        <w:numPr>
+          <w:ilvl w:val="0"/>
+          <w:numId w:val="4"/>
+        </w:numPr>
+        <w:ind w:left="720"/>
+        <w:rPr>
+          <w:rFonts w:cstheme="minorHAnsi"/>
+          <w:szCs w:val="28"/>
+        </w:rPr>
+      </w:pPr>
+      <w:r>
+        <w:rPr>
+          <w:rFonts w:cstheme="minorHAnsi"/>
+          <w:szCs w:val="28"/>
+        </w:rPr>
+        <w:t>On the car’s power plug there is a safety lock.</w:t>
+      </w:r>
+    </w:p>
+    <w:p>
+      <w:pPr>
+        <w:numPr>
+          <w:ilvl w:val="0"/>
+          <w:numId w:val="4"/>
+        </w:numPr>
+        <w:ind w:left="720"/>
+        <w:rPr>
+          <w:rFonts w:cstheme="minorHAnsi"/>
+          <w:szCs w:val="28"/>
+        </w:rPr>
+      </w:pPr>
+      <w:r>
+        <w:rPr>
+          <w:rFonts w:cstheme="minorHAnsi"/>
+          <w:szCs w:val="28"/>
+        </w:rPr>
+        <w:t xml:space="preserve">Locking and unlocking car doors means that also the power plug on the car is </w:t>
+      </w:r>
+      <w:r>
+        <w:rPr>
+          <w:rFonts w:cstheme="minorHAnsi"/>
+          <w:szCs w:val="28"/>
+        </w:rPr>
+        <w:t>safety locked or unlocked.</w:t>
+      </w:r>
+    </w:p>
+    <w:p>
+      <w:pPr>
+        <w:numPr>
+          <w:ilvl w:val="0"/>
+          <w:numId w:val="4"/>
+        </w:numPr>
+        <w:ind w:left="720"/>
+        <w:rPr>
+          <w:rFonts w:cstheme="minorHAnsi"/>
+          <w:szCs w:val="28"/>
+        </w:rPr>
+      </w:pPr>
+      <w:r>
+        <w:rPr>
+          <w:rFonts w:cstheme="minorHAnsi"/>
+          <w:szCs w:val="28"/>
+        </w:rPr>
+        <w:t>Cars’ windows close au</w:t>
+      </w:r>
+      <w:r>
+        <w:rPr>
+          <w:rFonts w:cstheme="minorHAnsi"/>
+          <w:szCs w:val="28"/>
+        </w:rPr>
+        <w:t>tomatically when a ride ends.</w:t>
+      </w:r>
+      <w:r>
+        <w:rPr>
+          <w:rFonts w:cstheme="minorHAnsi"/>
+          <w:szCs w:val="28"/>
+        </w:rPr>
+        <w:t xml:space="preserve"> </w:t>
+      </w:r>
+    </w:p>
+    <w:p>
+      <w:pPr>
+        <w:numPr>
+          <w:ilvl w:val="0"/>
+          <w:numId w:val="4"/>
+        </w:numPr>
+        <w:ind w:left="720"/>
+        <w:rPr>
+          <w:rFonts w:cstheme="minorHAnsi"/>
+          <w:szCs w:val="28"/>
+        </w:rPr>
+      </w:pPr>
+      <w:r>
+        <w:rPr>
+          <w:rFonts w:cstheme="minorHAnsi"/>
+          <w:szCs w:val="28"/>
+        </w:rPr>
+        <w:lastRenderedPageBreak/>
+        <w:t>There are sensors in order to detect whe</w:t>
+      </w:r>
+      <w:r>
+        <w:rPr>
+          <w:rFonts w:cstheme="minorHAnsi"/>
+          <w:szCs w:val="28"/>
+        </w:rPr>
+        <w:t>ther a person is sitting or not in the car seats.</w:t>
+      </w:r>
+    </w:p>
+    <w:p>
+      <w:pPr>
         <w:rPr>
           <w:rFonts w:cstheme="minorHAnsi"/>
           <w:szCs w:val="28"/>
@@ -3152,6 +3342,13 @@
         </w:rPr>
         <w:tab/>
         <w:t>Driver: a user who has made a reservation for a car and now is driving it.</w:t>
+      </w:r>
+      <w:r>
+        <w:rPr>
+          <w:rFonts w:cstheme="minorHAnsi"/>
+          <w:szCs w:val="28"/>
+        </w:rPr>
+        <w:t>***</w:t>
       </w:r>
     </w:p>
     <w:p>
@@ -3635,7 +3832,14 @@
           <w:rFonts w:cstheme="minorHAnsi"/>
           <w:szCs w:val="28"/>
         </w:rPr>
-        <w:t>[R3] Cars in use are marked as unavailable.</w:t>
+        <w:t xml:space="preserve">[R3] Reserved cars </w:t>
+      </w:r>
+      <w:r>
+        <w:rPr>
+          <w:rFonts w:cstheme="minorHAnsi"/>
+          <w:szCs w:val="28"/>
+        </w:rPr>
+        <w:t>are marked as unavailable.</w:t>
       </w:r>
     </w:p>
     <w:p>
@@ -3726,6 +3930,35 @@
     <w:p>
       <w:pPr>
         <w:numPr>
+          <w:ilvl w:val="0"/>
+          <w:numId w:val="5"/>
+        </w:numPr>
+        <w:rPr>
+          <w:rFonts w:cstheme="minorHAnsi"/>
+          <w:b/>
+          <w:szCs w:val="28"/>
+        </w:rPr>
+      </w:pPr>
+      <w:r>
+        <w:rPr>
+          <w:rFonts w:cstheme="minorHAnsi"/>
+          <w:b/>
+          <w:szCs w:val="28"/>
+        </w:rPr>
+        <w:t xml:space="preserve"> </w:t>
+      </w:r>
+      <w:r>
+        <w:rPr>
+          <w:rFonts w:cstheme="minorHAnsi"/>
+          <w:b/>
+          <w:szCs w:val="28"/>
+        </w:rPr>
+        <w:t>[G3] Let users find and reach cars.</w:t>
+      </w:r>
+    </w:p>
+    <w:p>
+      <w:pPr>
+        <w:numPr>
           <w:ilvl w:val="1"/>
           <w:numId w:val="5"/>
         </w:numPr>
@@ -3739,7 +3972,26 @@
           <w:rFonts w:cstheme="minorHAnsi"/>
           <w:szCs w:val="28"/>
         </w:rPr>
-        <w:t>[R7] Restore cars’ availability once at least 10% battery level is reached.</w:t>
+        <w:t>[R1] Find cars located nearby or specifying an address.</w:t>
+      </w:r>
+    </w:p>
+    <w:p>
+      <w:pPr>
+        <w:numPr>
+          <w:ilvl w:val="1"/>
+          <w:numId w:val="5"/>
+        </w:numPr>
+        <w:rPr>
+          <w:rFonts w:cstheme="minorHAnsi"/>
+          <w:szCs w:val="28"/>
+        </w:rPr>
+      </w:pPr>
+      <w:r>
+        <w:rPr>
+          <w:rFonts w:cstheme="minorHAnsi"/>
+          <w:szCs w:val="28"/>
+        </w:rPr>
+        <w:t>[R2] Navigate to a reserved car.</w:t>
       </w:r>
     </w:p>
     <w:p>
@@ -3760,7 +4012,47 @@
           <w:b/>
           <w:szCs w:val="28"/>
         </w:rPr>
-        <w:t>[G3] Let users find and reach cars.</w:t>
+        <w:t xml:space="preserve">[G4] Let </w:t>
+      </w:r>
+      <w:r>
+        <w:rPr>
+          <w:rFonts w:cstheme="minorHAnsi"/>
+          <w:b/>
+          <w:szCs w:val="28"/>
+        </w:rPr>
+        <w:t xml:space="preserve">drivers find and reach </w:t>
+      </w:r>
+      <w:r>
+        <w:rPr>
+          <w:rFonts w:cstheme="minorHAnsi"/>
+          <w:b/>
+          <w:szCs w:val="28"/>
+        </w:rPr>
+        <w:t xml:space="preserve">safe </w:t>
+      </w:r>
+      <w:r>
+        <w:rPr>
+          <w:rFonts w:cstheme="minorHAnsi"/>
+          <w:b/>
+          <w:szCs w:val="28"/>
+        </w:rPr>
+        <w:t>parking areas and location</w:t>
+      </w:r>
+      <w:r>
+        <w:rPr>
+          <w:rFonts w:cstheme="minorHAnsi"/>
+          <w:b/>
+          <w:szCs w:val="28"/>
+        </w:rPr>
+        <w:t>s</w:t>
+      </w:r>
+      <w:r>
+        <w:rPr>
+          <w:rFonts w:cstheme="minorHAnsi"/>
+          <w:b/>
+          <w:szCs w:val="28"/>
+        </w:rPr>
+        <w:t>.</w:t>
       </w:r>
     </w:p>
     <w:p>
@@ -3779,7 +4071,7 @@
           <w:rFonts w:cstheme="minorHAnsi"/>
           <w:szCs w:val="28"/>
         </w:rPr>
-        <w:t>[R1] Find cars located nearby or specifying an address.</w:t>
+        <w:t>[R1] Guide each driver to a chosen location.</w:t>
       </w:r>
     </w:p>
     <w:p>
@@ -3798,7 +4090,21 @@
           <w:rFonts w:cstheme="minorHAnsi"/>
           <w:szCs w:val="28"/>
         </w:rPr>
-        <w:t>[R2] Navigate to a reserved car.</w:t>
+        <w:t>[R2] If money saving option is enabled, then guide the d</w:t>
+      </w:r>
+      <w:r>
+        <w:rPr>
+          <w:rFonts w:cstheme="minorHAnsi"/>
+          <w:szCs w:val="28"/>
+        </w:rPr>
+        <w:t xml:space="preserve">river to a special parking area </w:t>
+      </w:r>
+      <w:r>
+        <w:rPr>
+          <w:rFonts w:cstheme="minorHAnsi"/>
+          <w:szCs w:val="28"/>
+        </w:rPr>
+        <w:t>according to driver’s final destination.</w:t>
       </w:r>
     </w:p>
     <w:p>
@@ -3819,47 +4125,7 @@
           <w:b/>
           <w:szCs w:val="28"/>
         </w:rPr>
-        <w:t xml:space="preserve">[G4] Let </w:t>
-      </w:r>
-      <w:r>
-        <w:rPr>
-          <w:rFonts w:cstheme="minorHAnsi"/>
-          <w:b/>
-          <w:szCs w:val="28"/>
-        </w:rPr>
-        <w:t xml:space="preserve">drivers find and reach </w:t>
-      </w:r>
-      <w:r>
-        <w:rPr>
-          <w:rFonts w:cstheme="minorHAnsi"/>
-          <w:b/>
-          <w:szCs w:val="28"/>
-        </w:rPr>
-        <w:t xml:space="preserve">safe </w:t>
-      </w:r>
-      <w:r>
-        <w:rPr>
-          <w:rFonts w:cstheme="minorHAnsi"/>
-          <w:b/>
-          <w:szCs w:val="28"/>
-        </w:rPr>
-        <w:t>parking areas and location</w:t>
-      </w:r>
-      <w:r>
-        <w:rPr>
-          <w:rFonts w:cstheme="minorHAnsi"/>
-          <w:b/>
-          <w:szCs w:val="28"/>
-        </w:rPr>
-        <w:t>s</w:t>
-      </w:r>
-      <w:r>
-        <w:rPr>
-          <w:rFonts w:cstheme="minorHAnsi"/>
-          <w:b/>
-          <w:szCs w:val="28"/>
-        </w:rPr>
-        <w:t>.</w:t>
+        <w:t>[G5] Encourage the share of a single car.</w:t>
       </w:r>
     </w:p>
     <w:p>
@@ -3878,7 +4144,64 @@
           <w:rFonts w:cstheme="minorHAnsi"/>
           <w:szCs w:val="28"/>
         </w:rPr>
-        <w:t>[R1] Guide each driver to a chosen location.</w:t>
+        <w:lastRenderedPageBreak/>
+        <w:t>[R1] A</w:t>
+      </w:r>
+      <w:r>
+        <w:rPr>
+          <w:rFonts w:cstheme="minorHAnsi"/>
+          <w:szCs w:val="28"/>
+        </w:rPr>
+        <w:t>pply</w:t>
+      </w:r>
+      <w:r>
+        <w:rPr>
+          <w:rFonts w:cstheme="minorHAnsi"/>
+          <w:szCs w:val="28"/>
+        </w:rPr>
+        <w:t xml:space="preserve"> </w:t>
+      </w:r>
+      <w:r>
+        <w:rPr>
+          <w:rFonts w:cstheme="minorHAnsi"/>
+          <w:szCs w:val="28"/>
+        </w:rPr>
+        <w:t xml:space="preserve">the A </w:t>
+      </w:r>
+      <w:r>
+        <w:rPr>
+          <w:rFonts w:cstheme="minorHAnsi"/>
+          <w:szCs w:val="28"/>
+        </w:rPr>
+        <w:t>discount</w:t>
+      </w:r>
+      <w:r>
+        <w:rPr>
+          <w:rFonts w:cstheme="minorHAnsi"/>
+          <w:szCs w:val="28"/>
+        </w:rPr>
+        <w:t>.</w:t>
+      </w:r>
+    </w:p>
+    <w:p>
+      <w:pPr>
+        <w:numPr>
+          <w:ilvl w:val="0"/>
+          <w:numId w:val="5"/>
+        </w:numPr>
+        <w:rPr>
+          <w:rFonts w:cstheme="minorHAnsi"/>
+          <w:b/>
+          <w:szCs w:val="28"/>
+        </w:rPr>
+      </w:pPr>
+      <w:r>
+        <w:rPr>
+          <w:rFonts w:cstheme="minorHAnsi"/>
+          <w:b/>
+          <w:szCs w:val="28"/>
+        </w:rPr>
+        <w:t>[G6] Most of the time cars have battery level such that they can be used.</w:t>
       </w:r>
     </w:p>
     <w:p>
@@ -3897,21 +4220,289 @@
           <w:rFonts w:cstheme="minorHAnsi"/>
           <w:szCs w:val="28"/>
         </w:rPr>
-        <w:t>[R2] If money saving option is enabled, then guide the d</w:t>
-      </w:r>
-      <w:r>
-        <w:rPr>
-          <w:rFonts w:cstheme="minorHAnsi"/>
-          <w:szCs w:val="28"/>
-        </w:rPr>
-        <w:t xml:space="preserve">river to a special parking area </w:t>
-      </w:r>
-      <w:r>
-        <w:rPr>
-          <w:rFonts w:cstheme="minorHAnsi"/>
-          <w:szCs w:val="28"/>
-        </w:rPr>
-        <w:t>according to driver’s final destination.</w:t>
+        <w:t>[R</w:t>
+      </w:r>
+      <w:r>
+        <w:rPr>
+          <w:rFonts w:cstheme="minorHAnsi"/>
+          <w:szCs w:val="28"/>
+        </w:rPr>
+        <w:t>1</w:t>
+      </w:r>
+      <w:r>
+        <w:rPr>
+          <w:rFonts w:cstheme="minorHAnsi"/>
+          <w:szCs w:val="28"/>
+        </w:rPr>
+        <w:t xml:space="preserve">] </w:t>
+      </w:r>
+      <w:r>
+        <w:rPr>
+          <w:rFonts w:cstheme="minorHAnsi"/>
+          <w:szCs w:val="28"/>
+        </w:rPr>
+        <w:t>View</w:t>
+      </w:r>
+      <w:r>
+        <w:rPr>
+          <w:rFonts w:cstheme="minorHAnsi"/>
+          <w:szCs w:val="28"/>
+        </w:rPr>
+        <w:t xml:space="preserve"> special parking areas.</w:t>
+      </w:r>
+    </w:p>
+    <w:p>
+      <w:pPr>
+        <w:numPr>
+          <w:ilvl w:val="1"/>
+          <w:numId w:val="5"/>
+        </w:numPr>
+        <w:rPr>
+          <w:rFonts w:cstheme="minorHAnsi"/>
+          <w:szCs w:val="28"/>
+        </w:rPr>
+      </w:pPr>
+      <w:r>
+        <w:rPr>
+          <w:rFonts w:cstheme="minorHAnsi"/>
+          <w:szCs w:val="28"/>
+        </w:rPr>
+        <w:t>[R2</w:t>
+      </w:r>
+      <w:r>
+        <w:rPr>
+          <w:rFonts w:cstheme="minorHAnsi"/>
+          <w:szCs w:val="28"/>
+        </w:rPr>
+        <w:t>] Apply the B</w:t>
+      </w:r>
+      <w:r>
+        <w:rPr>
+          <w:rFonts w:cstheme="minorHAnsi"/>
+          <w:szCs w:val="28"/>
+        </w:rPr>
+        <w:t xml:space="preserve"> discount</w:t>
+      </w:r>
+      <w:r>
+        <w:rPr>
+          <w:rFonts w:cstheme="minorHAnsi"/>
+          <w:szCs w:val="28"/>
+        </w:rPr>
+        <w:t>.</w:t>
+      </w:r>
+    </w:p>
+    <w:p>
+      <w:pPr>
+        <w:numPr>
+          <w:ilvl w:val="1"/>
+          <w:numId w:val="5"/>
+        </w:numPr>
+        <w:rPr>
+          <w:rFonts w:cstheme="minorHAnsi"/>
+          <w:szCs w:val="28"/>
+        </w:rPr>
+      </w:pPr>
+      <w:r>
+        <w:rPr>
+          <w:rFonts w:cstheme="minorHAnsi"/>
+          <w:szCs w:val="28"/>
+        </w:rPr>
+        <w:t>[R3</w:t>
+      </w:r>
+      <w:r>
+        <w:rPr>
+          <w:rFonts w:cstheme="minorHAnsi"/>
+          <w:szCs w:val="28"/>
+        </w:rPr>
+        <w:t xml:space="preserve">] Apply </w:t>
+      </w:r>
+      <w:r>
+        <w:rPr>
+          <w:rFonts w:cstheme="minorHAnsi"/>
+          <w:szCs w:val="28"/>
+        </w:rPr>
+        <w:t xml:space="preserve">the C </w:t>
+      </w:r>
+      <w:r>
+        <w:rPr>
+          <w:rFonts w:cstheme="minorHAnsi"/>
+          <w:szCs w:val="28"/>
+        </w:rPr>
+        <w:t>discount.</w:t>
+      </w:r>
+    </w:p>
+    <w:p>
+      <w:pPr>
+        <w:numPr>
+          <w:ilvl w:val="1"/>
+          <w:numId w:val="5"/>
+        </w:numPr>
+        <w:rPr>
+          <w:rFonts w:cstheme="minorHAnsi"/>
+          <w:szCs w:val="28"/>
+        </w:rPr>
+      </w:pPr>
+      <w:r>
+        <w:rPr>
+          <w:rFonts w:cstheme="minorHAnsi"/>
+          <w:szCs w:val="28"/>
+        </w:rPr>
+        <w:t>[R4</w:t>
+      </w:r>
+      <w:r>
+        <w:rPr>
+          <w:rFonts w:cstheme="minorHAnsi"/>
+          <w:szCs w:val="28"/>
+        </w:rPr>
+        <w:t xml:space="preserve">] Periodically, if </w:t>
+      </w:r>
+      <w:r>
+        <w:rPr>
+          <w:rFonts w:cstheme="minorHAnsi"/>
+          <w:szCs w:val="28"/>
+        </w:rPr>
+        <w:t>there is</w:t>
+      </w:r>
+      <w:r>
+        <w:rPr>
+          <w:rFonts w:cstheme="minorHAnsi"/>
+          <w:szCs w:val="28"/>
+        </w:rPr>
+        <w:t xml:space="preserve"> a</w:t>
+      </w:r>
+      <w:r>
+        <w:rPr>
+          <w:rFonts w:cstheme="minorHAnsi"/>
+          <w:szCs w:val="28"/>
+        </w:rPr>
+        <w:t xml:space="preserve">n almost empty </w:t>
+      </w:r>
+      <w:r>
+        <w:rPr>
+          <w:rFonts w:cstheme="minorHAnsi"/>
+          <w:szCs w:val="28"/>
+        </w:rPr>
+        <w:t>battery level</w:t>
+      </w:r>
+      <w:r>
+        <w:rPr>
+          <w:rFonts w:cstheme="minorHAnsi"/>
+          <w:szCs w:val="28"/>
+        </w:rPr>
+        <w:t xml:space="preserve"> car</w:t>
+      </w:r>
+      <w:r>
+        <w:rPr>
+          <w:rFonts w:cstheme="minorHAnsi"/>
+          <w:szCs w:val="28"/>
+        </w:rPr>
+        <w:t>, a notification will be sent to operators who will intervene.</w:t>
+      </w:r>
+    </w:p>
+    <w:p>
+      <w:pPr>
+        <w:numPr>
+          <w:ilvl w:val="1"/>
+          <w:numId w:val="5"/>
+        </w:numPr>
+        <w:rPr>
+          <w:rFonts w:cstheme="minorHAnsi"/>
+          <w:szCs w:val="28"/>
+        </w:rPr>
+      </w:pPr>
+      <w:r>
+        <w:rPr>
+          <w:rFonts w:cstheme="minorHAnsi"/>
+          <w:szCs w:val="28"/>
+        </w:rPr>
+        <w:t>[R5] Restore ca</w:t>
+      </w:r>
+      <w:r>
+        <w:rPr>
+          <w:rFonts w:cstheme="minorHAnsi"/>
+          <w:szCs w:val="28"/>
+        </w:rPr>
+        <w:t>rs’ availability once at least 2</w:t>
+      </w:r>
+      <w:r>
+        <w:rPr>
+          <w:rFonts w:cstheme="minorHAnsi"/>
+          <w:szCs w:val="28"/>
+        </w:rPr>
+        <w:t>0% battery level is reached.</w:t>
+      </w:r>
+    </w:p>
+    <w:p>
+      <w:pPr>
+        <w:numPr>
+          <w:ilvl w:val="1"/>
+          <w:numId w:val="5"/>
+        </w:numPr>
+        <w:rPr>
+          <w:rFonts w:cstheme="minorHAnsi"/>
+          <w:szCs w:val="28"/>
+        </w:rPr>
+      </w:pPr>
+      <w:r>
+        <w:rPr>
+          <w:rFonts w:cstheme="minorHAnsi"/>
+          <w:szCs w:val="28"/>
+        </w:rPr>
+        <w:t>[R</w:t>
+      </w:r>
+      <w:r>
+        <w:rPr>
+          <w:rFonts w:cstheme="minorHAnsi"/>
+          <w:szCs w:val="28"/>
+        </w:rPr>
+        <w:t>6</w:t>
+      </w:r>
+      <w:r>
+        <w:rPr>
+          <w:rFonts w:cstheme="minorHAnsi"/>
+          <w:szCs w:val="28"/>
+        </w:rPr>
+        <w:t>] Charge the B fee</w:t>
+      </w:r>
+      <w:r>
+        <w:rPr>
+          <w:rFonts w:cstheme="minorHAnsi"/>
+          <w:szCs w:val="28"/>
+        </w:rPr>
+        <w:t>.</w:t>
+      </w:r>
+    </w:p>
+    <w:p>
+      <w:pPr>
+        <w:numPr>
+          <w:ilvl w:val="1"/>
+          <w:numId w:val="5"/>
+        </w:numPr>
+        <w:rPr>
+          <w:rFonts w:cstheme="minorHAnsi"/>
+          <w:szCs w:val="28"/>
+        </w:rPr>
+      </w:pPr>
+      <w:r>
+        <w:rPr>
+          <w:rFonts w:cstheme="minorHAnsi"/>
+          <w:szCs w:val="28"/>
+        </w:rPr>
+        <w:t>[R7</w:t>
+      </w:r>
+      <w:r>
+        <w:rPr>
+          <w:rFonts w:cstheme="minorHAnsi"/>
+          <w:szCs w:val="28"/>
+        </w:rPr>
+        <w:t>] Enable m</w:t>
+      </w:r>
+      <w:r>
+        <w:rPr>
+          <w:rFonts w:cstheme="minorHAnsi"/>
+          <w:szCs w:val="28"/>
+        </w:rPr>
+        <w:t>oney saving option.</w:t>
       </w:r>
     </w:p>
     <w:p>
@@ -3932,8 +4523,7 @@
           <w:b/>
           <w:szCs w:val="28"/>
         </w:rPr>
-        <w:lastRenderedPageBreak/>
-        <w:t>[G5] Encourage the share of a single car.</w:t>
+        <w:t>[G7] Cars are always well distributed on the territory.</w:t>
       </w:r>
     </w:p>
     <w:p>
@@ -3952,14 +4542,93 @@
           <w:rFonts w:cstheme="minorHAnsi"/>
           <w:szCs w:val="28"/>
         </w:rPr>
-        <w:t>[R1] A</w:t>
-      </w:r>
-      <w:r>
-        <w:rPr>
-          <w:rFonts w:cstheme="minorHAnsi"/>
-          <w:szCs w:val="28"/>
-        </w:rPr>
-        <w:t>pply</w:t>
+        <w:t xml:space="preserve">[R1] Charge the </w:t>
+      </w:r>
+      <w:r>
+        <w:rPr>
+          <w:rFonts w:cstheme="minorHAnsi"/>
+          <w:szCs w:val="28"/>
+        </w:rPr>
+        <w:t xml:space="preserve">B </w:t>
+      </w:r>
+      <w:r>
+        <w:rPr>
+          <w:rFonts w:cstheme="minorHAnsi"/>
+          <w:szCs w:val="28"/>
+        </w:rPr>
+        <w:t>f</w:t>
+      </w:r>
+      <w:r>
+        <w:rPr>
+          <w:rFonts w:cstheme="minorHAnsi"/>
+          <w:szCs w:val="28"/>
+        </w:rPr>
+        <w:t>ee</w:t>
+      </w:r>
+      <w:r>
+        <w:rPr>
+          <w:rFonts w:cstheme="minorHAnsi"/>
+          <w:szCs w:val="28"/>
+        </w:rPr>
+        <w:t>.</w:t>
+      </w:r>
+    </w:p>
+    <w:p>
+      <w:pPr>
+        <w:numPr>
+          <w:ilvl w:val="1"/>
+          <w:numId w:val="5"/>
+        </w:numPr>
+        <w:rPr>
+          <w:rFonts w:cstheme="minorHAnsi"/>
+          <w:szCs w:val="28"/>
+        </w:rPr>
+      </w:pPr>
+      <w:r>
+        <w:rPr>
+          <w:rFonts w:cstheme="minorHAnsi"/>
+          <w:szCs w:val="28"/>
+        </w:rPr>
+        <w:t xml:space="preserve">[R2] Periodically, if </w:t>
+      </w:r>
+      <w:r>
+        <w:rPr>
+          <w:rFonts w:cstheme="minorHAnsi"/>
+        </w:rPr>
+        <w:t>there is</w:t>
+      </w:r>
+      <w:r>
+        <w:rPr>
+          <w:rFonts w:cstheme="minorHAnsi"/>
+          <w:szCs w:val="28"/>
+        </w:rPr>
+        <w:t xml:space="preserve"> a non-uniform cars’ distribution, a notification will be sent to operators who will intervene.</w:t>
+      </w:r>
+    </w:p>
+    <w:p>
+      <w:pPr>
+        <w:numPr>
+          <w:ilvl w:val="1"/>
+          <w:numId w:val="5"/>
+        </w:numPr>
+        <w:rPr>
+          <w:rFonts w:cstheme="minorHAnsi"/>
+          <w:szCs w:val="28"/>
+        </w:rPr>
+      </w:pPr>
+      <w:r>
+        <w:rPr>
+          <w:rFonts w:cstheme="minorHAnsi"/>
+          <w:szCs w:val="28"/>
+        </w:rPr>
+        <w:t xml:space="preserve">[R3] </w:t>
+      </w:r>
+      <w:r>
+        <w:rPr>
+          <w:rFonts w:cstheme="minorHAnsi"/>
+          <w:szCs w:val="28"/>
+        </w:rPr>
+        <w:t>View</w:t>
       </w:r>
       <w:r>
         <w:rPr>
@@ -3973,14 +4642,54 @@
           <w:rFonts w:cstheme="minorHAnsi"/>
           <w:szCs w:val="28"/>
         </w:rPr>
-        <w:t xml:space="preserve">the A </w:t>
-      </w:r>
-      <w:r>
-        <w:rPr>
-          <w:rFonts w:cstheme="minorHAnsi"/>
-          <w:szCs w:val="28"/>
-        </w:rPr>
-        <w:t>discount</w:t>
+        <w:t>special</w:t>
+      </w:r>
+      <w:r>
+        <w:rPr>
+          <w:rFonts w:cstheme="minorHAnsi"/>
+          <w:szCs w:val="28"/>
+        </w:rPr>
+        <w:t xml:space="preserve"> parking areas.</w:t>
+      </w:r>
+    </w:p>
+    <w:p>
+      <w:pPr>
+        <w:numPr>
+          <w:ilvl w:val="1"/>
+          <w:numId w:val="5"/>
+        </w:numPr>
+        <w:rPr>
+          <w:rFonts w:cstheme="minorHAnsi"/>
+          <w:szCs w:val="28"/>
+        </w:rPr>
+      </w:pPr>
+      <w:r>
+        <w:rPr>
+          <w:rFonts w:cstheme="minorHAnsi"/>
+          <w:szCs w:val="28"/>
+        </w:rPr>
+        <w:t>[R4</w:t>
+      </w:r>
+      <w:r>
+        <w:rPr>
+          <w:rFonts w:cstheme="minorHAnsi"/>
+          <w:szCs w:val="28"/>
+        </w:rPr>
+        <w:t xml:space="preserve">] </w:t>
+      </w:r>
+      <w:r>
+        <w:rPr>
+          <w:rFonts w:cstheme="minorHAnsi"/>
+          <w:szCs w:val="28"/>
+        </w:rPr>
+        <w:t>Enable m</w:t>
+      </w:r>
+      <w:r>
+        <w:rPr>
+          <w:rFonts w:cstheme="minorHAnsi"/>
+          <w:szCs w:val="28"/>
+        </w:rPr>
+        <w:t>oney saving option</w:t>
       </w:r>
       <w:r>
         <w:rPr>
@@ -4008,7 +4717,7 @@
           <w:b/>
           <w:szCs w:val="28"/>
         </w:rPr>
-        <w:t>[G6] Most of the time cars have battery level such that they can be used.</w:t>
+        <w:t>[G8] Make sure that most of the cars are ready to use and in a good condition.</w:t>
       </w:r>
     </w:p>
     <w:p>
@@ -4027,35 +4736,28 @@
           <w:rFonts w:cstheme="minorHAnsi"/>
           <w:szCs w:val="28"/>
         </w:rPr>
-        <w:t>[R</w:t>
-      </w:r>
-      <w:r>
-        <w:rPr>
-          <w:rFonts w:cstheme="minorHAnsi"/>
-          <w:szCs w:val="28"/>
-        </w:rPr>
-        <w:t>1</w:t>
-      </w:r>
-      <w:r>
-        <w:rPr>
-          <w:rFonts w:cstheme="minorHAnsi"/>
-          <w:szCs w:val="28"/>
-        </w:rPr>
-        <w:t xml:space="preserve">] </w:t>
-      </w:r>
-      <w:r>
-        <w:rPr>
-          <w:rFonts w:cstheme="minorHAnsi"/>
-          <w:szCs w:val="28"/>
-        </w:rPr>
-        <w:t>View</w:t>
-      </w:r>
-      <w:r>
-        <w:rPr>
-          <w:rFonts w:cstheme="minorHAnsi"/>
-          <w:szCs w:val="28"/>
-        </w:rPr>
-        <w:t xml:space="preserve"> special parking areas.</w:t>
+        <w:t xml:space="preserve">[R1] When a technical </w:t>
+      </w:r>
+      <w:r>
+        <w:rPr>
+          <w:rFonts w:cstheme="minorHAnsi"/>
+          <w:szCs w:val="28"/>
+        </w:rPr>
+        <w:t>issue is detected, a notification will be sent to operators who will intervene</w:t>
+      </w:r>
+      <w:r>
+        <w:rPr>
+          <w:rFonts w:cstheme="minorHAnsi"/>
+          <w:szCs w:val="28"/>
+        </w:rPr>
+        <w:t xml:space="preserve"> and the car is switched to unavailable</w:t>
+      </w:r>
+      <w:r>
+        <w:rPr>
+          <w:rFonts w:cstheme="minorHAnsi"/>
+          <w:szCs w:val="28"/>
+        </w:rPr>
+        <w:t>.</w:t>
       </w:r>
     </w:p>
     <w:p>
@@ -4074,28 +4776,28 @@
           <w:rFonts w:cstheme="minorHAnsi"/>
           <w:szCs w:val="28"/>
         </w:rPr>
-        <w:t>[R2</w:t>
-      </w:r>
-      <w:r>
-        <w:rPr>
-          <w:rFonts w:cstheme="minorHAnsi"/>
-          <w:szCs w:val="28"/>
-        </w:rPr>
-        <w:t>] Apply the B</w:t>
-      </w:r>
-      <w:r>
-        <w:rPr>
-          <w:rFonts w:cstheme="minorHAnsi"/>
-          <w:szCs w:val="28"/>
-        </w:rPr>
-        <w:t xml:space="preserve"> discount</w:t>
-      </w:r>
-      <w:r>
-        <w:rPr>
-          <w:rFonts w:cstheme="minorHAnsi"/>
-          <w:szCs w:val="28"/>
-        </w:rPr>
-        <w:t>.</w:t>
+        <w:t xml:space="preserve">[R2] Make a report </w:t>
+      </w:r>
+      <w:r>
+        <w:rPr>
+          <w:rFonts w:cstheme="minorHAnsi"/>
+          <w:szCs w:val="28"/>
+        </w:rPr>
+        <w:t>whet</w:t>
+      </w:r>
+      <w:r>
+        <w:rPr>
+          <w:rFonts w:cstheme="minorHAnsi"/>
+          <w:szCs w:val="28"/>
+        </w:rPr>
+        <w:t xml:space="preserve">her a minor </w:t>
+      </w:r>
+      <w:r>
+        <w:rPr>
+          <w:rFonts w:cstheme="minorHAnsi"/>
+          <w:szCs w:val="28"/>
+        </w:rPr>
+        <w:t>issue has been discovered by the driver.</w:t>
       </w:r>
     </w:p>
     <w:p>
@@ -4114,28 +4816,58 @@
           <w:rFonts w:cstheme="minorHAnsi"/>
           <w:szCs w:val="28"/>
         </w:rPr>
-        <w:t>[R3</w:t>
-      </w:r>
-      <w:r>
-        <w:rPr>
-          <w:rFonts w:cstheme="minorHAnsi"/>
-          <w:szCs w:val="28"/>
-        </w:rPr>
-        <w:t xml:space="preserve">] Apply </w:t>
-      </w:r>
-      <w:r>
-        <w:rPr>
-          <w:rFonts w:cstheme="minorHAnsi"/>
-          <w:szCs w:val="28"/>
-        </w:rPr>
-        <w:t xml:space="preserve">the C </w:t>
-      </w:r>
-      <w:r>
-        <w:rPr>
-          <w:rFonts w:cstheme="minorHAnsi"/>
-          <w:szCs w:val="28"/>
-        </w:rPr>
-        <w:t>discount.</w:t>
+        <w:t xml:space="preserve">[R3] Periodically, an operator will take care of </w:t>
+      </w:r>
+      <w:r>
+        <w:rPr>
+          <w:rFonts w:cstheme="minorHAnsi"/>
+          <w:szCs w:val="28"/>
+        </w:rPr>
+        <w:t>managing reported minor issues</w:t>
+      </w:r>
+      <w:r>
+        <w:rPr>
+          <w:rFonts w:cstheme="minorHAnsi"/>
+          <w:szCs w:val="28"/>
+        </w:rPr>
+        <w:t>.</w:t>
+      </w:r>
+    </w:p>
+    <w:p>
+      <w:pPr>
+        <w:numPr>
+          <w:ilvl w:val="0"/>
+          <w:numId w:val="5"/>
+        </w:numPr>
+        <w:rPr>
+          <w:rFonts w:cstheme="minorHAnsi"/>
+          <w:b/>
+          <w:szCs w:val="28"/>
+        </w:rPr>
+      </w:pPr>
+      <w:r>
+        <w:rPr>
+          <w:rFonts w:cstheme="minorHAnsi"/>
+          <w:b/>
+          <w:szCs w:val="28"/>
+        </w:rPr>
+        <w:t>[G9] Identify who drives for security purpose</w:t>
+      </w:r>
+      <w:r>
+        <w:rPr>
+          <w:rFonts w:cstheme="minorHAnsi"/>
+          <w:b/>
+          <w:szCs w:val="28"/>
+        </w:rPr>
+        <w:t>s</w:t>
+      </w:r>
+      <w:r>
+        <w:rPr>
+          <w:rFonts w:cstheme="minorHAnsi"/>
+          <w:b/>
+          <w:szCs w:val="28"/>
+        </w:rPr>
+        <w:t>.</w:t>
       </w:r>
     </w:p>
     <w:p>
@@ -4146,57 +4878,30 @@
         </w:numPr>
         <w:rPr>
           <w:rFonts w:cstheme="minorHAnsi"/>
-          <w:szCs w:val="28"/>
-        </w:rPr>
-      </w:pPr>
-      <w:r>
-        <w:rPr>
-          <w:rFonts w:cstheme="minorHAnsi"/>
-          <w:szCs w:val="28"/>
-        </w:rPr>
-        <w:t>[R4</w:t>
-      </w:r>
-      <w:r>
-        <w:rPr>
-          <w:rFonts w:cstheme="minorHAnsi"/>
-          <w:szCs w:val="28"/>
-        </w:rPr>
-        <w:t xml:space="preserve">] Periodically, if </w:t>
-      </w:r>
-      <w:r>
-        <w:rPr>
-          <w:rFonts w:cstheme="minorHAnsi"/>
-          <w:szCs w:val="28"/>
-        </w:rPr>
-        <w:t>there is</w:t>
-      </w:r>
-      <w:r>
-        <w:rPr>
-          <w:rFonts w:cstheme="minorHAnsi"/>
-          <w:szCs w:val="28"/>
-        </w:rPr>
-        <w:t xml:space="preserve"> a</w:t>
-      </w:r>
-      <w:r>
-        <w:rPr>
-          <w:rFonts w:cstheme="minorHAnsi"/>
-          <w:szCs w:val="28"/>
-        </w:rPr>
-        <w:t xml:space="preserve"> low battery level</w:t>
-      </w:r>
-      <w:r>
-        <w:rPr>
-          <w:rFonts w:cstheme="minorHAnsi"/>
-          <w:szCs w:val="28"/>
-        </w:rPr>
-        <w:t xml:space="preserve"> car</w:t>
-      </w:r>
-      <w:r>
-        <w:rPr>
-          <w:rFonts w:cstheme="minorHAnsi"/>
-          <w:szCs w:val="28"/>
-        </w:rPr>
-        <w:t>, a notification will be sent to operators who will intervene.</w:t>
+          <w:b/>
+          <w:szCs w:val="28"/>
+        </w:rPr>
+      </w:pPr>
+      <w:r>
+        <w:rPr>
+          <w:rFonts w:cstheme="minorHAnsi"/>
+          <w:szCs w:val="28"/>
+        </w:rPr>
+        <w:t xml:space="preserve">[R1] The </w:t>
+      </w:r>
+      <w:r>
+        <w:rPr>
+          <w:rFonts w:cstheme="minorHAnsi"/>
+          <w:szCs w:val="28"/>
+        </w:rPr>
+        <w:t>user who unlocks the car doors</w:t>
+      </w:r>
+      <w:r>
+        <w:rPr>
+          <w:rFonts w:cstheme="minorHAnsi"/>
+          <w:szCs w:val="28"/>
+        </w:rPr>
+        <w:t xml:space="preserve"> must enter his personal password once in the car in order to be recognized.</w:t>
       </w:r>
     </w:p>
     <w:p>
@@ -4207,22 +4912,37 @@
         </w:numPr>
         <w:rPr>
           <w:rFonts w:cstheme="minorHAnsi"/>
-          <w:szCs w:val="28"/>
-        </w:rPr>
-      </w:pPr>
-      <w:r>
-        <w:rPr>
-          <w:rFonts w:cstheme="minorHAnsi"/>
-          <w:szCs w:val="28"/>
-        </w:rPr>
-        <w:t>[R5</w:t>
-      </w:r>
-      <w:r>
-        <w:rPr>
-          <w:rFonts w:cstheme="minorHAnsi"/>
-          <w:szCs w:val="28"/>
-        </w:rPr>
-        <w:t>] Charge the B fee</w:t>
+          <w:b/>
+          <w:szCs w:val="28"/>
+        </w:rPr>
+      </w:pPr>
+      <w:r>
+        <w:rPr>
+          <w:rFonts w:cstheme="minorHAnsi"/>
+          <w:szCs w:val="28"/>
+        </w:rPr>
+        <w:t>[R2</w:t>
+      </w:r>
+      <w:r>
+        <w:rPr>
+          <w:rFonts w:cstheme="minorHAnsi"/>
+          <w:szCs w:val="28"/>
+        </w:rPr>
+        <w:t>]</w:t>
+      </w:r>
+      <w:r>
+        <w:rPr>
+          <w:rFonts w:cstheme="minorHAnsi"/>
+          <w:szCs w:val="28"/>
+        </w:rPr>
+        <w:t xml:space="preserve"> </w:t>
+      </w:r>
+      <w:r>
+        <w:rPr>
+          <w:rFonts w:cstheme="minorHAnsi"/>
+          <w:szCs w:val="28"/>
+        </w:rPr>
+        <w:t>Every time the user wants to ignite the engine, he must be recognized</w:t>
       </w:r>
       <w:r>
         <w:rPr>
@@ -4240,39 +4960,6 @@
         </w:numPr>
         <w:rPr>
           <w:rFonts w:cstheme="minorHAnsi"/>
-          <w:szCs w:val="28"/>
-        </w:rPr>
-      </w:pPr>
-      <w:r>
-        <w:rPr>
-          <w:rFonts w:cstheme="minorHAnsi"/>
-          <w:szCs w:val="28"/>
-        </w:rPr>
-        <w:t>[R6</w:t>
-      </w:r>
-      <w:r>
-        <w:rPr>
-          <w:rFonts w:cstheme="minorHAnsi"/>
-          <w:szCs w:val="28"/>
-        </w:rPr>
-        <w:t>] Enable m</w:t>
-      </w:r>
-      <w:r>
-        <w:rPr>
-          <w:rFonts w:cstheme="minorHAnsi"/>
-          <w:szCs w:val="28"/>
-        </w:rPr>
-        <w:t>oney saving option.</w:t>
-      </w:r>
-    </w:p>
-    <w:p>
-      <w:pPr>
-        <w:numPr>
-          <w:ilvl w:val="0"/>
-          <w:numId w:val="5"/>
-        </w:numPr>
-        <w:rPr>
-          <w:rFonts w:cstheme="minorHAnsi"/>
           <w:b/>
           <w:szCs w:val="28"/>
         </w:rPr>
@@ -4280,10 +4967,16 @@
       <w:r>
         <w:rPr>
           <w:rFonts w:cstheme="minorHAnsi"/>
-          <w:b/>
-          <w:szCs w:val="28"/>
-        </w:rPr>
-        <w:t>[G7] Cars are always well distributed on the territory.</w:t>
+          <w:szCs w:val="28"/>
+        </w:rPr>
+        <w:t>[R3] Every time the driver exits the car, the engine goes off after 15 seconds</w:t>
+      </w:r>
+      <w:r>
+        <w:rPr>
+          <w:rFonts w:cstheme="minorHAnsi"/>
+          <w:szCs w:val="28"/>
+        </w:rPr>
+        <w:t>.</w:t>
       </w:r>
     </w:p>
     <w:p>
@@ -4294,43 +4987,37 @@
         </w:numPr>
         <w:rPr>
           <w:rFonts w:cstheme="minorHAnsi"/>
-          <w:szCs w:val="28"/>
-        </w:rPr>
-      </w:pPr>
-      <w:r>
-        <w:rPr>
-          <w:rFonts w:cstheme="minorHAnsi"/>
-          <w:szCs w:val="28"/>
-        </w:rPr>
-        <w:t xml:space="preserve">[R1] Charge the </w:t>
-      </w:r>
-      <w:r>
-        <w:rPr>
-          <w:rFonts w:cstheme="minorHAnsi"/>
-          <w:szCs w:val="28"/>
-        </w:rPr>
-        <w:t xml:space="preserve">B </w:t>
-      </w:r>
-      <w:r>
-        <w:rPr>
-          <w:rFonts w:cstheme="minorHAnsi"/>
-          <w:szCs w:val="28"/>
-        </w:rPr>
-        <w:t>f</w:t>
-      </w:r>
-      <w:r>
-        <w:rPr>
-          <w:rFonts w:cstheme="minorHAnsi"/>
-          <w:szCs w:val="28"/>
-        </w:rPr>
-        <w:t>ee</w:t>
-      </w:r>
-      <w:r>
-        <w:rPr>
-          <w:rFonts w:cstheme="minorHAnsi"/>
-          <w:szCs w:val="28"/>
-        </w:rPr>
-        <w:t>.</w:t>
+          <w:b/>
+          <w:szCs w:val="28"/>
+        </w:rPr>
+      </w:pPr>
+      <w:r>
+        <w:rPr>
+          <w:rFonts w:cstheme="minorHAnsi"/>
+          <w:szCs w:val="28"/>
+        </w:rPr>
+        <w:t>[R</w:t>
+      </w:r>
+      <w:r>
+        <w:rPr>
+          <w:rFonts w:cstheme="minorHAnsi"/>
+          <w:szCs w:val="28"/>
+        </w:rPr>
+        <w:t>4</w:t>
+      </w:r>
+      <w:r>
+        <w:rPr>
+          <w:rFonts w:cstheme="minorHAnsi"/>
+          <w:szCs w:val="28"/>
+        </w:rPr>
+        <w:t>] A operator can in every moment watch all drivers driving a certain car and in case of necessity he can send this information to</w:t>
+      </w:r>
+      <w:r>
+        <w:rPr>
+          <w:rFonts w:cstheme="minorHAnsi"/>
+          <w:szCs w:val="28"/>
+        </w:rPr>
+        <w:t xml:space="preserve"> recognized external authority.</w:t>
       </w:r>
     </w:p>
     <w:p>
@@ -4341,32 +5028,28 @@
         </w:numPr>
         <w:rPr>
           <w:rFonts w:cstheme="minorHAnsi"/>
-          <w:szCs w:val="28"/>
-        </w:rPr>
-      </w:pPr>
-      <w:r>
-        <w:rPr>
-          <w:rFonts w:cstheme="minorHAnsi"/>
-          <w:szCs w:val="28"/>
-        </w:rPr>
-        <w:t xml:space="preserve">[R2] Periodically, if </w:t>
-      </w:r>
-      <w:r>
-        <w:rPr>
-          <w:rFonts w:cstheme="minorHAnsi"/>
-        </w:rPr>
-        <w:t>there is</w:t>
-      </w:r>
-      <w:r>
-        <w:rPr>
-          <w:rFonts w:cstheme="minorHAnsi"/>
-          <w:szCs w:val="28"/>
-        </w:rPr>
-        <w:t xml:space="preserve"> a non-uniform cars’ distribution, a notification will be sent to operators who will intervene.</w:t>
-      </w:r>
-    </w:p>
-    <w:p>
-      <w:pPr>
+          <w:b/>
+          <w:szCs w:val="28"/>
+        </w:rPr>
+      </w:pPr>
+      <w:r>
+        <w:rPr>
+          <w:rFonts w:cstheme="minorHAnsi"/>
+          <w:szCs w:val="28"/>
+        </w:rPr>
+        <w:t>[R5</w:t>
+      </w:r>
+      <w:r>
+        <w:rPr>
+          <w:rFonts w:cstheme="minorHAnsi"/>
+          <w:szCs w:val="28"/>
+        </w:rPr>
+        <w:t>] The user can ask for a new password.</w:t>
+      </w:r>
+    </w:p>
+    <w:p>
+      <w:pPr>
+        <w:pStyle w:val="ListParagraph"/>
         <w:numPr>
           <w:ilvl w:val="1"/>
           <w:numId w:val="5"/>
@@ -4381,335 +5064,30 @@
           <w:rFonts w:cstheme="minorHAnsi"/>
           <w:szCs w:val="28"/>
         </w:rPr>
-        <w:t xml:space="preserve">[R3] </w:t>
-      </w:r>
-      <w:r>
-        <w:rPr>
-          <w:rFonts w:cstheme="minorHAnsi"/>
-          <w:szCs w:val="28"/>
-        </w:rPr>
-        <w:t>View</w:t>
-      </w:r>
-      <w:r>
-        <w:rPr>
-          <w:rFonts w:cstheme="minorHAnsi"/>
-          <w:szCs w:val="28"/>
-        </w:rPr>
-        <w:t xml:space="preserve"> </w:t>
-      </w:r>
-      <w:r>
-        <w:rPr>
-          <w:rFonts w:cstheme="minorHAnsi"/>
-          <w:szCs w:val="28"/>
-        </w:rPr>
-        <w:t>special</w:t>
-      </w:r>
-      <w:r>
-        <w:rPr>
-          <w:rFonts w:cstheme="minorHAnsi"/>
-          <w:szCs w:val="28"/>
-        </w:rPr>
-        <w:t xml:space="preserve"> parking areas.</w:t>
-      </w:r>
-    </w:p>
-    <w:p>
-      <w:pPr>
-        <w:numPr>
-          <w:ilvl w:val="1"/>
-          <w:numId w:val="5"/>
-        </w:numPr>
-        <w:rPr>
-          <w:rFonts w:cstheme="minorHAnsi"/>
-          <w:szCs w:val="28"/>
-        </w:rPr>
-      </w:pPr>
-      <w:r>
-        <w:rPr>
-          <w:rFonts w:cstheme="minorHAnsi"/>
-          <w:szCs w:val="28"/>
-        </w:rPr>
-        <w:t>[R4</w:t>
-      </w:r>
-      <w:r>
-        <w:rPr>
-          <w:rFonts w:cstheme="minorHAnsi"/>
-          <w:szCs w:val="28"/>
-        </w:rPr>
-        <w:t xml:space="preserve">] </w:t>
-      </w:r>
-      <w:r>
-        <w:rPr>
-          <w:rFonts w:cstheme="minorHAnsi"/>
-          <w:szCs w:val="28"/>
-        </w:rPr>
-        <w:t>Enable m</w:t>
-      </w:r>
-      <w:r>
-        <w:rPr>
-          <w:rFonts w:cstheme="minorHAnsi"/>
-          <w:szCs w:val="28"/>
-        </w:rPr>
-        <w:t>oney saving option</w:t>
-      </w:r>
-      <w:r>
-        <w:rPr>
-          <w:rFonts w:cstheme="minorHAnsi"/>
-          <w:szCs w:val="28"/>
-        </w:rPr>
-        <w:t>.</w:t>
-      </w:r>
-    </w:p>
-    <w:p>
-      <w:pPr>
-        <w:numPr>
-          <w:ilvl w:val="0"/>
-          <w:numId w:val="5"/>
-        </w:numPr>
+        <w:t xml:space="preserve">[R6] </w:t>
+      </w:r>
+      <w:r>
+        <w:rPr>
+          <w:rFonts w:cstheme="minorHAnsi"/>
+          <w:szCs w:val="28"/>
+        </w:rPr>
+        <w:t>A ride can last for at most eight hours. After that, the public safety is informed about a potential robbery.</w:t>
+      </w:r>
+    </w:p>
+    <w:p>
+      <w:pPr>
+        <w:rPr>
+          <w:sz w:val="36"/>
+        </w:rPr>
+      </w:pPr>
+      <w:r>
         <w:rPr>
           <w:rFonts w:cstheme="minorHAnsi"/>
           <w:b/>
           <w:szCs w:val="28"/>
         </w:rPr>
-      </w:pPr>
-      <w:r>
-        <w:rPr>
-          <w:rFonts w:cstheme="minorHAnsi"/>
-          <w:b/>
-          <w:szCs w:val="28"/>
-        </w:rPr>
-        <w:t>[G8] Make sure that most of the cars are ready to use and in a good condition.</w:t>
-      </w:r>
-    </w:p>
-    <w:p>
-      <w:pPr>
-        <w:numPr>
-          <w:ilvl w:val="1"/>
-          <w:numId w:val="5"/>
-        </w:numPr>
-        <w:rPr>
-          <w:rFonts w:cstheme="minorHAnsi"/>
-          <w:szCs w:val="28"/>
-        </w:rPr>
-      </w:pPr>
-      <w:r>
-        <w:rPr>
-          <w:rFonts w:cstheme="minorHAnsi"/>
-          <w:szCs w:val="28"/>
-        </w:rPr>
-        <w:t>[R1] When an issue is detected, a notification will be sent to operators who will intervene.</w:t>
-      </w:r>
-    </w:p>
-    <w:p>
-      <w:pPr>
-        <w:numPr>
-          <w:ilvl w:val="1"/>
-          <w:numId w:val="5"/>
-        </w:numPr>
-        <w:rPr>
-          <w:rFonts w:cstheme="minorHAnsi"/>
-          <w:szCs w:val="28"/>
-        </w:rPr>
-      </w:pPr>
-      <w:r>
-        <w:rPr>
-          <w:rFonts w:cstheme="minorHAnsi"/>
-          <w:szCs w:val="28"/>
-        </w:rPr>
-        <w:t xml:space="preserve">[R2] Make a report </w:t>
-      </w:r>
-      <w:r>
-        <w:rPr>
-          <w:rFonts w:cstheme="minorHAnsi"/>
-          <w:szCs w:val="28"/>
-        </w:rPr>
-        <w:t>whether an issue has been discovered by the driver.</w:t>
-      </w:r>
-    </w:p>
-    <w:p>
-      <w:pPr>
-        <w:numPr>
-          <w:ilvl w:val="1"/>
-          <w:numId w:val="5"/>
-        </w:numPr>
-        <w:rPr>
-          <w:rFonts w:cstheme="minorHAnsi"/>
-          <w:szCs w:val="28"/>
-        </w:rPr>
-      </w:pPr>
-      <w:r>
-        <w:rPr>
-          <w:rFonts w:cstheme="minorHAnsi"/>
-          <w:szCs w:val="28"/>
-        </w:rPr>
-        <w:t>[R3] Periodically, an operator will take care of maintain the cars clean acco</w:t>
-      </w:r>
-      <w:r>
-        <w:rPr>
-          <w:rFonts w:cstheme="minorHAnsi"/>
-          <w:szCs w:val="28"/>
-        </w:rPr>
-        <w:t>rding to drivers reported issue.</w:t>
-      </w:r>
-    </w:p>
-    <w:p>
-      <w:pPr>
-        <w:numPr>
-          <w:ilvl w:val="0"/>
-          <w:numId w:val="5"/>
-        </w:numPr>
-        <w:rPr>
-          <w:rFonts w:cstheme="minorHAnsi"/>
-          <w:b/>
-          <w:szCs w:val="28"/>
-        </w:rPr>
-      </w:pPr>
-      <w:r>
-        <w:rPr>
-          <w:rFonts w:cstheme="minorHAnsi"/>
-          <w:b/>
-          <w:szCs w:val="28"/>
-        </w:rPr>
-        <w:t>[G9] Identify who drives for security purpose</w:t>
-      </w:r>
-      <w:r>
-        <w:rPr>
-          <w:rFonts w:cstheme="minorHAnsi"/>
-          <w:b/>
-          <w:szCs w:val="28"/>
-        </w:rPr>
-        <w:t>s</w:t>
-      </w:r>
-      <w:r>
-        <w:rPr>
-          <w:rFonts w:cstheme="minorHAnsi"/>
-          <w:b/>
-          <w:szCs w:val="28"/>
-        </w:rPr>
-        <w:t>.</w:t>
-      </w:r>
-    </w:p>
-    <w:p>
-      <w:pPr>
-        <w:numPr>
-          <w:ilvl w:val="1"/>
-          <w:numId w:val="5"/>
-        </w:numPr>
-        <w:rPr>
-          <w:rFonts w:cstheme="minorHAnsi"/>
-          <w:b/>
-          <w:szCs w:val="28"/>
-        </w:rPr>
-      </w:pPr>
-      <w:r>
-        <w:rPr>
-          <w:rFonts w:cstheme="minorHAnsi"/>
-          <w:szCs w:val="28"/>
-        </w:rPr>
-        <w:t xml:space="preserve">[R1] The </w:t>
-      </w:r>
-      <w:r>
-        <w:rPr>
-          <w:rFonts w:cstheme="minorHAnsi"/>
-          <w:szCs w:val="28"/>
-        </w:rPr>
-        <w:t>user who unlocks the car doors</w:t>
-      </w:r>
-      <w:r>
-        <w:rPr>
-          <w:rFonts w:cstheme="minorHAnsi"/>
-          <w:szCs w:val="28"/>
-        </w:rPr>
-        <w:t xml:space="preserve"> must enter his personal password once in the car in order to be recognized.</w:t>
-      </w:r>
-    </w:p>
-    <w:p>
-      <w:pPr>
-        <w:numPr>
-          <w:ilvl w:val="1"/>
-          <w:numId w:val="5"/>
-        </w:numPr>
-        <w:rPr>
-          <w:rFonts w:cstheme="minorHAnsi"/>
-          <w:b/>
-          <w:szCs w:val="28"/>
-        </w:rPr>
-      </w:pPr>
-      <w:r>
-        <w:rPr>
-          <w:rFonts w:cstheme="minorHAnsi"/>
-          <w:szCs w:val="28"/>
-        </w:rPr>
-        <w:t>[R2] Only recognized users can ignite the engine.</w:t>
-      </w:r>
-    </w:p>
-    <w:p>
-      <w:pPr>
-        <w:numPr>
-          <w:ilvl w:val="1"/>
-          <w:numId w:val="5"/>
-        </w:numPr>
-        <w:rPr>
-          <w:rFonts w:cstheme="minorHAnsi"/>
-          <w:b/>
-          <w:szCs w:val="28"/>
-        </w:rPr>
-      </w:pPr>
-      <w:r>
-        <w:rPr>
-          <w:rFonts w:cstheme="minorHAnsi"/>
-          <w:szCs w:val="28"/>
-        </w:rPr>
-        <w:t>[R3] A operator can in every moment watch all drivers driving a certain car and in case of necessity he can send this information to</w:t>
-      </w:r>
-      <w:r>
-        <w:rPr>
-          <w:rFonts w:cstheme="minorHAnsi"/>
-          <w:szCs w:val="28"/>
-        </w:rPr>
-        <w:t xml:space="preserve"> recognized external authority.</w:t>
-      </w:r>
-    </w:p>
-    <w:p>
-      <w:pPr>
-        <w:numPr>
-          <w:ilvl w:val="1"/>
-          <w:numId w:val="5"/>
-        </w:numPr>
-        <w:rPr>
-          <w:rFonts w:cstheme="minorHAnsi"/>
-          <w:b/>
-          <w:szCs w:val="28"/>
-        </w:rPr>
-      </w:pPr>
-      <w:r>
-        <w:rPr>
-          <w:rFonts w:cstheme="minorHAnsi"/>
-          <w:szCs w:val="28"/>
-        </w:rPr>
-        <w:t>[R4] The user can ask for a new password.</w:t>
-      </w:r>
-    </w:p>
-    <w:p>
-      <w:pPr>
-        <w:rPr>
-          <w:rFonts w:cstheme="minorHAnsi"/>
-          <w:szCs w:val="28"/>
-        </w:rPr>
-      </w:pPr>
-      <w:r>
-        <w:rPr>
-          <w:rFonts w:cstheme="minorHAnsi"/>
-          <w:szCs w:val="28"/>
-        </w:rPr>
         <w:br w:type="page"/>
       </w:r>
-    </w:p>
-    <w:p>
-      <w:pPr>
-        <w:rPr>
-          <w:sz w:val="36"/>
-        </w:rPr>
-      </w:pPr>
       <w:r>
         <w:rPr>
           <w:rFonts w:asciiTheme="majorHAnsi" w:hAnsiTheme="majorHAnsi" w:cstheme="minorHAnsi"/>
@@ -6310,7 +6688,19 @@
               <w:rPr>
                 <w:rFonts w:cstheme="minorHAnsi"/>
               </w:rPr>
-              <w:t xml:space="preserve"> ignites the engine.</w:t>
+              <w:t xml:space="preserve"> ignites the engine</w:t>
+            </w:r>
+            <w:r>
+              <w:rPr>
+                <w:rFonts w:cstheme="minorHAnsi"/>
+              </w:rPr>
+              <w:t xml:space="preserve"> for the first time</w:t>
+            </w:r>
+            <w:r>
+              <w:rPr>
+                <w:rFonts w:cstheme="minorHAnsi"/>
+              </w:rPr>
+              <w:t>.</w:t>
             </w:r>
           </w:p>
         </w:tc>
@@ -6335,7 +6725,6 @@
                 <w:rFonts w:cstheme="minorHAnsi"/>
                 <w:b/>
               </w:rPr>
-              <w:lastRenderedPageBreak/>
               <w:t>Post-Condition</w:t>
             </w:r>
           </w:p>
@@ -6494,6 +6883,28 @@
               <w:t>The password is inserted for five times wrong.</w:t>
             </w:r>
           </w:p>
+          <w:p>
+            <w:pPr>
+              <w:pStyle w:val="ListParagraph"/>
+              <w:numPr>
+                <w:ilvl w:val="0"/>
+                <w:numId w:val="11"/>
+              </w:numPr>
+              <w:tabs>
+                <w:tab w:val="left" w:pos="450"/>
+              </w:tabs>
+              <w:ind w:left="346"/>
+              <w:rPr>
+                <w:rFonts w:cstheme="minorHAnsi"/>
+              </w:rPr>
+            </w:pPr>
+            <w:r>
+              <w:rPr>
+                <w:rFonts w:cstheme="minorHAnsi"/>
+              </w:rPr>
+              <w:t>The car is linked to a power turret.</w:t>
+            </w:r>
+          </w:p>
         </w:tc>
       </w:tr>
       <w:tr>
@@ -6644,6 +7055,40 @@
                 <w:rFonts w:cstheme="minorHAnsi"/>
               </w:rPr>
               <w:t>the reservation expires and the car is available again.</w:t>
+            </w:r>
+          </w:p>
+          <w:p>
+            <w:pPr>
+              <w:tabs>
+                <w:tab w:val="left" w:pos="450"/>
+              </w:tabs>
+              <w:rPr>
+                <w:rFonts w:cstheme="minorHAnsi"/>
+              </w:rPr>
+            </w:pPr>
+            <w:r>
+              <w:rPr>
+                <w:rFonts w:cstheme="minorHAnsi"/>
+              </w:rPr>
+              <w:t xml:space="preserve">(c) Once the car doors are unlocked, the user has </w:t>
+            </w:r>
+            <w:r>
+              <w:rPr>
+                <w:rFonts w:cstheme="minorHAnsi"/>
+              </w:rPr>
+              <w:t xml:space="preserve">also </w:t>
+            </w:r>
+            <w:r>
+              <w:rPr>
+                <w:rFonts w:cstheme="minorHAnsi"/>
+              </w:rPr>
+              <w:t xml:space="preserve">to unplug the car from the power </w:t>
+            </w:r>
+            <w:r>
+              <w:rPr>
+                <w:rFonts w:cstheme="minorHAnsi"/>
+              </w:rPr>
+              <w:t>turret.</w:t>
             </w:r>
           </w:p>
         </w:tc>
@@ -7876,7 +8321,19 @@
               <w:rPr>
                 <w:rFonts w:cstheme="minorHAnsi"/>
               </w:rPr>
-              <w:t>The driver turns off the engine.</w:t>
+              <w:t>The driver turns off the engine</w:t>
+            </w:r>
+            <w:r>
+              <w:rPr>
+                <w:rFonts w:cstheme="minorHAnsi"/>
+              </w:rPr>
+              <w:t xml:space="preserve"> for the last time</w:t>
+            </w:r>
+            <w:r>
+              <w:rPr>
+                <w:rFonts w:cstheme="minorHAnsi"/>
+              </w:rPr>
+              <w:t>.</w:t>
             </w:r>
           </w:p>
           <w:p>
@@ -7900,6 +8357,30 @@
               </w:rPr>
               <w:t>Every passenger exits the car.</w:t>
             </w:r>
+            <w:bookmarkStart w:id="0" w:name="_GoBack"/>
+            <w:bookmarkEnd w:id="0"/>
+          </w:p>
+          <w:p>
+            <w:pPr>
+              <w:pStyle w:val="ListParagraph"/>
+              <w:numPr>
+                <w:ilvl w:val="0"/>
+                <w:numId w:val="15"/>
+              </w:numPr>
+              <w:tabs>
+                <w:tab w:val="left" w:pos="450"/>
+              </w:tabs>
+              <w:ind w:left="346"/>
+              <w:rPr>
+                <w:rFonts w:cstheme="minorHAnsi"/>
+              </w:rPr>
+            </w:pPr>
+            <w:r>
+              <w:rPr>
+                <w:rFonts w:cstheme="minorHAnsi"/>
+              </w:rPr>
+              <w:t>All doors are closed.</w:t>
+            </w:r>
           </w:p>
         </w:tc>
       </w:tr>
@@ -7944,7 +8425,19 @@
               <w:rPr>
                 <w:rFonts w:cstheme="minorHAnsi"/>
               </w:rPr>
-              <w:t>PowerEnJoy locks car doors.</w:t>
+              <w:t>PowerEnJoy locks car doors</w:t>
+            </w:r>
+            <w:r>
+              <w:rPr>
+                <w:rFonts w:cstheme="minorHAnsi"/>
+              </w:rPr>
+              <w:t xml:space="preserve"> within one minute</w:t>
+            </w:r>
+            <w:r>
+              <w:rPr>
+                <w:rFonts w:cstheme="minorHAnsi"/>
+              </w:rPr>
+              <w:t>.</w:t>
             </w:r>
           </w:p>
           <w:p>
@@ -7961,6 +8454,34 @@
                 <w:rFonts w:cstheme="minorHAnsi"/>
               </w:rPr>
               <w:t>The ride ends.</w:t>
+            </w:r>
+          </w:p>
+          <w:p>
+            <w:pPr>
+              <w:tabs>
+                <w:tab w:val="left" w:pos="450"/>
+              </w:tabs>
+              <w:rPr>
+                <w:rFonts w:cstheme="minorHAnsi"/>
+              </w:rPr>
+            </w:pPr>
+            <w:r>
+              <w:rPr>
+                <w:rFonts w:cstheme="minorHAnsi"/>
+              </w:rPr>
+              <w:t xml:space="preserve">The driver </w:t>
+            </w:r>
+            <w:r>
+              <w:rPr>
+                <w:rFonts w:cstheme="minorHAnsi"/>
+              </w:rPr>
+              <w:t>comes back</w:t>
+            </w:r>
+            <w:r>
+              <w:rPr>
+                <w:rFonts w:cstheme="minorHAnsi"/>
+              </w:rPr>
+              <w:t xml:space="preserve"> a user.</w:t>
             </w:r>
           </w:p>
           <w:p>
@@ -8099,7 +8620,7 @@
               <w:rPr>
                 <w:rFonts w:cstheme="minorHAnsi"/>
               </w:rPr>
-              <w:t>The driver does not turn off the engine.</w:t>
+              <w:t>Every passenger does not exit the car.</w:t>
             </w:r>
           </w:p>
           <w:p>
@@ -8121,7 +8642,7 @@
               <w:rPr>
                 <w:rFonts w:cstheme="minorHAnsi"/>
               </w:rPr>
-              <w:t>Every passenger does not exit the car.</w:t>
+              <w:t>All doors are not closed.</w:t>
             </w:r>
           </w:p>
           <w:p>
@@ -8143,6 +8664,28 @@
               <w:rPr>
                 <w:rFonts w:cstheme="minorHAnsi"/>
               </w:rPr>
+              <w:t>The driver does not turn off the engine.</w:t>
+            </w:r>
+          </w:p>
+          <w:p>
+            <w:pPr>
+              <w:pStyle w:val="ListParagraph"/>
+              <w:numPr>
+                <w:ilvl w:val="0"/>
+                <w:numId w:val="16"/>
+              </w:numPr>
+              <w:tabs>
+                <w:tab w:val="left" w:pos="450"/>
+              </w:tabs>
+              <w:ind w:left="346"/>
+              <w:rPr>
+                <w:rFonts w:cstheme="minorHAnsi"/>
+              </w:rPr>
+            </w:pPr>
+            <w:r>
+              <w:rPr>
+                <w:rFonts w:cstheme="minorHAnsi"/>
+              </w:rPr>
               <w:t>The car has</w:t>
             </w:r>
             <w:r>
@@ -8162,6 +8705,28 @@
                 <w:rFonts w:cstheme="minorHAnsi"/>
               </w:rPr>
               <w:t>.</w:t>
+            </w:r>
+          </w:p>
+          <w:p>
+            <w:pPr>
+              <w:pStyle w:val="ListParagraph"/>
+              <w:numPr>
+                <w:ilvl w:val="0"/>
+                <w:numId w:val="16"/>
+              </w:numPr>
+              <w:tabs>
+                <w:tab w:val="left" w:pos="450"/>
+              </w:tabs>
+              <w:ind w:left="346"/>
+              <w:rPr>
+                <w:rFonts w:cstheme="minorHAnsi"/>
+              </w:rPr>
+            </w:pPr>
+            <w:r>
+              <w:rPr>
+                <w:rFonts w:cstheme="minorHAnsi"/>
+              </w:rPr>
+              <w:t>The car is parked in a special parking area.</w:t>
             </w:r>
           </w:p>
         </w:tc>
@@ -8207,23 +8772,105 @@
               <w:rPr>
                 <w:rFonts w:cstheme="minorHAnsi"/>
               </w:rPr>
-              <w:t>(a), (b), (c) The car doors does not unlock and the ride does not terminate.</w:t>
-            </w:r>
-          </w:p>
-          <w:p>
-            <w:pPr>
-              <w:tabs>
-                <w:tab w:val="left" w:pos="450"/>
-              </w:tabs>
-              <w:rPr>
-                <w:rFonts w:cstheme="minorHAnsi"/>
-              </w:rPr>
-            </w:pPr>
-            <w:r>
-              <w:rPr>
-                <w:rFonts w:cstheme="minorHAnsi"/>
-              </w:rPr>
-              <w:t>(d</w:t>
+              <w:t>(a), (b)</w:t>
+            </w:r>
+            <w:r>
+              <w:rPr>
+                <w:rFonts w:cstheme="minorHAnsi"/>
+              </w:rPr>
+              <w:t>, (c)</w:t>
+            </w:r>
+            <w:r>
+              <w:rPr>
+                <w:rFonts w:cstheme="minorHAnsi"/>
+              </w:rPr>
+              <w:t xml:space="preserve"> </w:t>
+            </w:r>
+            <w:r>
+              <w:rPr>
+                <w:rFonts w:cstheme="minorHAnsi"/>
+              </w:rPr>
+              <w:t>The car doors does not unlock and the ride does not terminate.</w:t>
+            </w:r>
+          </w:p>
+          <w:p>
+            <w:pPr>
+              <w:tabs>
+                <w:tab w:val="left" w:pos="450"/>
+              </w:tabs>
+              <w:rPr>
+                <w:rFonts w:cstheme="minorHAnsi"/>
+              </w:rPr>
+            </w:pPr>
+            <w:r>
+              <w:rPr>
+                <w:rFonts w:cstheme="minorHAnsi"/>
+              </w:rPr>
+              <w:t>(</w:t>
+            </w:r>
+            <w:r>
+              <w:rPr>
+                <w:rFonts w:cstheme="minorHAnsi"/>
+              </w:rPr>
+              <w:t>d</w:t>
+            </w:r>
+            <w:r>
+              <w:rPr>
+                <w:rFonts w:cstheme="minorHAnsi"/>
+              </w:rPr>
+              <w:t xml:space="preserve">) The engine will be </w:t>
+            </w:r>
+            <w:r>
+              <w:rPr>
+                <w:rFonts w:cstheme="minorHAnsi"/>
+              </w:rPr>
+              <w:t xml:space="preserve">automatically </w:t>
+            </w:r>
+            <w:r>
+              <w:rPr>
+                <w:rFonts w:cstheme="minorHAnsi"/>
+              </w:rPr>
+              <w:t>switched off within 20 seconds</w:t>
+            </w:r>
+            <w:r>
+              <w:rPr>
+                <w:rFonts w:cstheme="minorHAnsi"/>
+              </w:rPr>
+              <w:t xml:space="preserve"> </w:t>
+            </w:r>
+            <w:r>
+              <w:rPr>
+                <w:rFonts w:cstheme="minorHAnsi"/>
+              </w:rPr>
+              <w:t>as</w:t>
+            </w:r>
+            <w:r>
+              <w:rPr>
+                <w:rFonts w:cstheme="minorHAnsi"/>
+              </w:rPr>
+              <w:t xml:space="preserve"> the driver exit</w:t>
+            </w:r>
+            <w:r>
+              <w:rPr>
+                <w:rFonts w:cstheme="minorHAnsi"/>
+              </w:rPr>
+              <w:t>.</w:t>
+            </w:r>
+          </w:p>
+          <w:p>
+            <w:pPr>
+              <w:tabs>
+                <w:tab w:val="left" w:pos="450"/>
+              </w:tabs>
+              <w:rPr>
+                <w:rFonts w:cstheme="minorHAnsi"/>
+              </w:rPr>
+            </w:pPr>
+            <w:r>
+              <w:rPr>
+                <w:rFonts w:cstheme="minorHAnsi"/>
+              </w:rPr>
+              <w:t>(e</w:t>
             </w:r>
             <w:r>
               <w:rPr>
@@ -8236,6 +8883,40 @@
                 <w:rFonts w:cstheme="minorHAnsi"/>
               </w:rPr>
               <w:t>e car is marked as unavailable.</w:t>
+            </w:r>
+            <w:r>
+              <w:rPr>
+                <w:rFonts w:cstheme="minorHAnsi"/>
+              </w:rPr>
+              <w:t xml:space="preserve"> PowerEnJoy charges the B fee.</w:t>
+            </w:r>
+          </w:p>
+          <w:p>
+            <w:pPr>
+              <w:tabs>
+                <w:tab w:val="left" w:pos="450"/>
+              </w:tabs>
+              <w:rPr>
+                <w:rFonts w:cstheme="minorHAnsi"/>
+              </w:rPr>
+            </w:pPr>
+            <w:r>
+              <w:rPr>
+                <w:rFonts w:cstheme="minorHAnsi"/>
+              </w:rPr>
+              <w:t xml:space="preserve">(f) As the event flow below. In addition, the </w:t>
+            </w:r>
+            <w:r>
+              <w:rPr>
+                <w:rFonts w:cstheme="minorHAnsi"/>
+              </w:rPr>
+              <w:t>driver has to plug the car to the power turret otherwise the ride will not end.</w:t>
+            </w:r>
+            <w:r>
+              <w:rPr>
+                <w:rFonts w:cstheme="minorHAnsi"/>
+              </w:rPr>
+              <w:t xml:space="preserve"> Then, all post-conditions above occur.</w:t>
             </w:r>
           </w:p>
         </w:tc>
@@ -9145,6 +9826,12 @@
               </w:rPr>
               <w:t>Driver</w:t>
             </w:r>
+            <w:r>
+              <w:rPr>
+                <w:rFonts w:cstheme="minorHAnsi"/>
+              </w:rPr>
+              <w:t xml:space="preserve"> / Operator</w:t>
+            </w:r>
           </w:p>
         </w:tc>
       </w:tr>
@@ -9291,6 +9978,12 @@
               <w:rPr>
                 <w:rFonts w:cstheme="minorHAnsi"/>
               </w:rPr>
+              <w:t>/operator</w:t>
+            </w:r>
+            <w:r>
+              <w:rPr>
+                <w:rFonts w:cstheme="minorHAnsi"/>
+              </w:rPr>
               <w:t xml:space="preserve"> on the </w:t>
             </w:r>
             <w:r>
@@ -9361,7 +10054,19 @@
               <w:rPr>
                 <w:rFonts w:cstheme="minorHAnsi"/>
               </w:rPr>
-              <w:t>The driver fills the search filter according to places of interest or a specific address.</w:t>
+              <w:t>The driver</w:t>
+            </w:r>
+            <w:r>
+              <w:rPr>
+                <w:rFonts w:cstheme="minorHAnsi"/>
+              </w:rPr>
+              <w:t>/operator</w:t>
+            </w:r>
+            <w:r>
+              <w:rPr>
+                <w:rFonts w:cstheme="minorHAnsi"/>
+              </w:rPr>
+              <w:t xml:space="preserve"> fills the search filter according to places of interest or a specific address.</w:t>
             </w:r>
           </w:p>
           <w:p>
@@ -10118,6 +10823,9 @@
         </w:tc>
       </w:tr>
       <w:tr>
+        <w:trPr>
+          <w:trHeight w:val="70"/>
+        </w:trPr>
         <w:tc>
           <w:tcPr>
             <w:tcW w:w="2065" w:type="dxa"/>
@@ -10157,7 +10865,31 @@
               <w:rPr>
                 <w:rFonts w:cstheme="minorHAnsi"/>
               </w:rPr>
-              <w:t>[G6] [R5]</w:t>
+              <w:t>[G6] [R</w:t>
+            </w:r>
+            <w:r>
+              <w:rPr>
+                <w:rFonts w:cstheme="minorHAnsi"/>
+              </w:rPr>
+              <w:t>4</w:t>
+            </w:r>
+            <w:r>
+              <w:rPr>
+                <w:rFonts w:cstheme="minorHAnsi"/>
+              </w:rPr>
+              <w:t>]</w:t>
+            </w:r>
+            <w:r>
+              <w:rPr>
+                <w:rFonts w:cstheme="minorHAnsi"/>
+              </w:rPr>
+              <w:t xml:space="preserve"> [R5</w:t>
+            </w:r>
+            <w:r>
+              <w:rPr>
+                <w:rFonts w:cstheme="minorHAnsi"/>
+              </w:rPr>
+              <w:t>]</w:t>
             </w:r>
           </w:p>
         </w:tc>
@@ -10208,7 +10940,49 @@
               <w:rPr>
                 <w:rFonts w:cstheme="minorHAnsi"/>
               </w:rPr>
-              <w:t xml:space="preserve"> battery level car and it notifies the operator.</w:t>
+              <w:t xml:space="preserve"> battery level car</w:t>
+            </w:r>
+            <w:r>
+              <w:rPr>
+                <w:rFonts w:cstheme="minorHAnsi"/>
+              </w:rPr>
+              <w:t xml:space="preserve"> among </w:t>
+            </w:r>
+            <w:r>
+              <w:rPr>
+                <w:rFonts w:cstheme="minorHAnsi"/>
+              </w:rPr>
+              <w:t>those</w:t>
+            </w:r>
+            <w:r>
+              <w:rPr>
+                <w:rFonts w:cstheme="minorHAnsi"/>
+              </w:rPr>
+              <w:t xml:space="preserve"> which are</w:t>
+            </w:r>
+            <w:r>
+              <w:rPr>
+                <w:rFonts w:cstheme="minorHAnsi"/>
+              </w:rPr>
+              <w:t xml:space="preserve"> </w:t>
+            </w:r>
+            <w:r>
+              <w:rPr>
+                <w:rFonts w:cstheme="minorHAnsi"/>
+              </w:rPr>
+              <w:t xml:space="preserve">not charging </w:t>
+            </w:r>
+            <w:r>
+              <w:rPr>
+                <w:rFonts w:cstheme="minorHAnsi"/>
+              </w:rPr>
+              <w:t xml:space="preserve">and </w:t>
+            </w:r>
+            <w:r>
+              <w:rPr>
+                <w:rFonts w:cstheme="minorHAnsi"/>
+              </w:rPr>
+              <w:t>it notifies the operator.</w:t>
             </w:r>
           </w:p>
         </w:tc>
@@ -10304,7 +11078,13 @@
               <w:rPr>
                 <w:rFonts w:cstheme="minorHAnsi"/>
               </w:rPr>
-              <w:t>PowerEnJoy shows cars to be potentially low battery level.</w:t>
+              <w:t xml:space="preserve">PowerEnJoy shows cars with </w:t>
+            </w:r>
+            <w:r>
+              <w:rPr>
+                <w:rFonts w:cstheme="minorHAnsi"/>
+              </w:rPr>
+              <w:t>low battery level.</w:t>
             </w:r>
           </w:p>
           <w:p>
@@ -10326,7 +11106,7 @@
               <w:rPr>
                 <w:rFonts w:cstheme="minorHAnsi"/>
               </w:rPr>
-              <w:t>The operator selects a car and manually switches it to unavailable.</w:t>
+              <w:t>The operator picks the car through a by-pass.</w:t>
             </w:r>
           </w:p>
           <w:p>
@@ -10348,7 +11128,19 @@
               <w:rPr>
                 <w:rFonts w:cstheme="minorHAnsi"/>
               </w:rPr>
-              <w:t>PowerEnJoy suggests a special parking area where to place the car in order to recharge the battery.</w:t>
+              <w:t xml:space="preserve">The operator moves the car to </w:t>
+            </w:r>
+            <w:r>
+              <w:rPr>
+                <w:rFonts w:cstheme="minorHAnsi"/>
+              </w:rPr>
+              <w:t>a</w:t>
+            </w:r>
+            <w:r>
+              <w:rPr>
+                <w:rFonts w:cstheme="minorHAnsi"/>
+              </w:rPr>
+              <w:t xml:space="preserve"> special parking area.</w:t>
             </w:r>
           </w:p>
           <w:p>
@@ -10370,7 +11162,7 @@
               <w:rPr>
                 <w:rFonts w:cstheme="minorHAnsi"/>
               </w:rPr>
-              <w:t>The operator picks the car through a by-pass.</w:t>
+              <w:t>The operator plugs the car to a power grid station.</w:t>
             </w:r>
           </w:p>
           <w:p>
@@ -10392,7 +11184,25 @@
               <w:rPr>
                 <w:rFonts w:cstheme="minorHAnsi"/>
               </w:rPr>
-              <w:t>The operator moves the car to the suggested special parking area.</w:t>
+              <w:t>PowerEnJoy will re</w:t>
+            </w:r>
+            <w:r>
+              <w:rPr>
+                <w:rFonts w:cstheme="minorHAnsi"/>
+              </w:rPr>
+              <w:t>store car’s availability when 2</w:t>
+            </w:r>
+            <w:r>
+              <w:rPr>
+                <w:rFonts w:cstheme="minorHAnsi"/>
+              </w:rPr>
+              <w:t xml:space="preserve">0% </w:t>
+            </w:r>
+            <w:r>
+              <w:rPr>
+                <w:rFonts w:cstheme="minorHAnsi"/>
+              </w:rPr>
+              <w:t>level of battery is reached.</w:t>
             </w:r>
           </w:p>
           <w:p>
@@ -10414,50 +11224,6 @@
               <w:rPr>
                 <w:rFonts w:cstheme="minorHAnsi"/>
               </w:rPr>
-              <w:t>The operator plugs the car to a power grid station.</w:t>
-            </w:r>
-          </w:p>
-          <w:p>
-            <w:pPr>
-              <w:pStyle w:val="ListParagraph"/>
-              <w:numPr>
-                <w:ilvl w:val="0"/>
-                <w:numId w:val="24"/>
-              </w:numPr>
-              <w:tabs>
-                <w:tab w:val="left" w:pos="450"/>
-              </w:tabs>
-              <w:ind w:left="346"/>
-              <w:rPr>
-                <w:rFonts w:cstheme="minorHAnsi"/>
-              </w:rPr>
-            </w:pPr>
-            <w:r>
-              <w:rPr>
-                <w:rFonts w:cstheme="minorHAnsi"/>
-              </w:rPr>
-              <w:t>PowerEnJoy will restore car’s availability when a certain level of battery is reached.</w:t>
-            </w:r>
-          </w:p>
-          <w:p>
-            <w:pPr>
-              <w:pStyle w:val="ListParagraph"/>
-              <w:numPr>
-                <w:ilvl w:val="0"/>
-                <w:numId w:val="24"/>
-              </w:numPr>
-              <w:tabs>
-                <w:tab w:val="left" w:pos="450"/>
-              </w:tabs>
-              <w:ind w:left="346"/>
-              <w:rPr>
-                <w:rFonts w:cstheme="minorHAnsi"/>
-              </w:rPr>
-            </w:pPr>
-            <w:r>
-              <w:rPr>
-                <w:rFonts w:cstheme="minorHAnsi"/>
-              </w:rPr>
               <w:t>The operator closes the paperwork.</w:t>
             </w:r>
           </w:p>
@@ -10558,6 +11324,34 @@
               <w:t>The car has a very low battery level and the operator can neither move it to a special parking area.</w:t>
             </w:r>
           </w:p>
+          <w:p>
+            <w:pPr>
+              <w:pStyle w:val="ListParagraph"/>
+              <w:numPr>
+                <w:ilvl w:val="0"/>
+                <w:numId w:val="26"/>
+              </w:numPr>
+              <w:tabs>
+                <w:tab w:val="left" w:pos="450"/>
+              </w:tabs>
+              <w:ind w:left="346"/>
+              <w:rPr>
+                <w:rFonts w:cstheme="minorHAnsi"/>
+              </w:rPr>
+            </w:pPr>
+            <w:r>
+              <w:rPr>
+                <w:rFonts w:cstheme="minorHAnsi"/>
+              </w:rPr>
+              <w:t>In addition, t</w:t>
+            </w:r>
+            <w:r>
+              <w:rPr>
+                <w:rFonts w:cstheme="minorHAnsi"/>
+              </w:rPr>
+              <w:t>he car has either a technical issue or a minor issue.</w:t>
+            </w:r>
+          </w:p>
         </w:tc>
       </w:tr>
       <w:tr>
@@ -10643,7 +11437,35 @@
               <w:rPr>
                 <w:rFonts w:cstheme="minorHAnsi"/>
               </w:rPr>
-              <w:t xml:space="preserve"> parking area and to restore the car’s availability.</w:t>
+              <w:t xml:space="preserve"> parking area</w:t>
+            </w:r>
+            <w:r>
+              <w:rPr>
+                <w:rFonts w:cstheme="minorHAnsi"/>
+              </w:rPr>
+              <w:t>, to plug it</w:t>
+            </w:r>
+            <w:r>
+              <w:rPr>
+                <w:rFonts w:cstheme="minorHAnsi"/>
+              </w:rPr>
+              <w:t xml:space="preserve"> and to restore the car’s availability.</w:t>
+            </w:r>
+          </w:p>
+          <w:p>
+            <w:pPr>
+              <w:tabs>
+                <w:tab w:val="left" w:pos="450"/>
+              </w:tabs>
+              <w:rPr>
+                <w:rFonts w:cstheme="minorHAnsi"/>
+              </w:rPr>
+            </w:pPr>
+            <w:r>
+              <w:rPr>
+                <w:rFonts w:cstheme="minorHAnsi"/>
+              </w:rPr>
+              <w:t>(b) The operator will also take care of other problems according to the related routine procedure.</w:t>
             </w:r>
           </w:p>
         </w:tc>
@@ -10814,7 +11636,37 @@
               <w:rPr>
                 <w:rFonts w:cstheme="minorHAnsi"/>
               </w:rPr>
-              <w:t>PowerEnJoy detects a non-uniform cars’ distribution and it notifies the operator.</w:t>
+              <w:t xml:space="preserve">PowerEnJoy detects a non-uniform cars’ distribution </w:t>
+            </w:r>
+            <w:r>
+              <w:rPr>
+                <w:rFonts w:cstheme="minorHAnsi"/>
+              </w:rPr>
+              <w:t xml:space="preserve">among those which are </w:t>
+            </w:r>
+            <w:r>
+              <w:rPr>
+                <w:rFonts w:cstheme="minorHAnsi"/>
+              </w:rPr>
+              <w:t>not</w:t>
+            </w:r>
+            <w:r>
+              <w:rPr>
+                <w:rFonts w:cstheme="minorHAnsi"/>
+              </w:rPr>
+              <w:t xml:space="preserve"> reserved</w:t>
+            </w:r>
+            <w:r>
+              <w:rPr>
+                <w:rFonts w:cstheme="minorHAnsi"/>
+              </w:rPr>
+              <w:t xml:space="preserve"> </w:t>
+            </w:r>
+            <w:r>
+              <w:rPr>
+                <w:rFonts w:cstheme="minorHAnsi"/>
+              </w:rPr>
+              <w:t>and it notifies the operator.</w:t>
             </w:r>
           </w:p>
         </w:tc>
@@ -11142,6 +11994,64 @@
               <w:t>A user makes a reservation for a car which has been shown in the list of cars to be potentially re-distributed before the operator selects it.</w:t>
             </w:r>
           </w:p>
+          <w:p>
+            <w:pPr>
+              <w:pStyle w:val="ListParagraph"/>
+              <w:numPr>
+                <w:ilvl w:val="0"/>
+                <w:numId w:val="25"/>
+              </w:numPr>
+              <w:tabs>
+                <w:tab w:val="left" w:pos="450"/>
+              </w:tabs>
+              <w:ind w:left="346"/>
+              <w:rPr>
+                <w:rFonts w:cstheme="minorHAnsi"/>
+              </w:rPr>
+            </w:pPr>
+            <w:r>
+              <w:rPr>
+                <w:rFonts w:cstheme="minorHAnsi"/>
+              </w:rPr>
+              <w:t>In addition, t</w:t>
+            </w:r>
+            <w:r>
+              <w:rPr>
+                <w:rFonts w:cstheme="minorHAnsi"/>
+              </w:rPr>
+              <w:t xml:space="preserve">he car has </w:t>
+            </w:r>
+            <w:r>
+              <w:rPr>
+                <w:rFonts w:cstheme="minorHAnsi"/>
+              </w:rPr>
+              <w:t xml:space="preserve">either </w:t>
+            </w:r>
+            <w:r>
+              <w:rPr>
+                <w:rFonts w:cstheme="minorHAnsi"/>
+              </w:rPr>
+              <w:t>a low battery level</w:t>
+            </w:r>
+            <w:r>
+              <w:rPr>
+                <w:rFonts w:cstheme="minorHAnsi"/>
+              </w:rPr>
+              <w:t xml:space="preserve"> or a technical issue or a minor issue</w:t>
+            </w:r>
+            <w:r>
+              <w:rPr>
+                <w:rFonts w:cstheme="minorHAnsi"/>
+              </w:rPr>
+              <w:t>.</w:t>
+            </w:r>
+            <w:r>
+              <w:rPr>
+                <w:rFonts w:cstheme="minorHAnsi"/>
+              </w:rPr>
+              <w:t xml:space="preserve"> </w:t>
+            </w:r>
+          </w:p>
         </w:tc>
       </w:tr>
       <w:tr>
@@ -11186,6 +12096,40 @@
                 <w:rFonts w:cstheme="minorHAnsi"/>
               </w:rPr>
               <w:t>(a) PowerEnJoy warn the operator that the selected car has been reserved by a user. So, the operator is prompted to the list of cars to be potentially re-distributed.</w:t>
+            </w:r>
+          </w:p>
+          <w:p>
+            <w:pPr>
+              <w:tabs>
+                <w:tab w:val="left" w:pos="450"/>
+              </w:tabs>
+              <w:rPr>
+                <w:rFonts w:cstheme="minorHAnsi"/>
+              </w:rPr>
+            </w:pPr>
+            <w:r>
+              <w:rPr>
+                <w:rFonts w:cstheme="minorHAnsi"/>
+              </w:rPr>
+              <w:t xml:space="preserve">(b) </w:t>
+            </w:r>
+            <w:r>
+              <w:rPr>
+                <w:rFonts w:cstheme="minorHAnsi"/>
+              </w:rPr>
+              <w:t xml:space="preserve">The operator will also take care of other problems according to the </w:t>
+            </w:r>
+            <w:r>
+              <w:rPr>
+                <w:rFonts w:cstheme="minorHAnsi"/>
+              </w:rPr>
+              <w:t xml:space="preserve">related </w:t>
+            </w:r>
+            <w:r>
+              <w:rPr>
+                <w:rFonts w:cstheme="minorHAnsi"/>
+              </w:rPr>
+              <w:t>routine procedure.</w:t>
             </w:r>
           </w:p>
         </w:tc>
@@ -11253,6 +12197,24 @@
               </w:rPr>
               <w:t>Guest / User / Driver</w:t>
             </w:r>
+            <w:r>
+              <w:rPr>
+                <w:rFonts w:cstheme="minorHAnsi"/>
+              </w:rPr>
+              <w:t xml:space="preserve"> </w:t>
+            </w:r>
+            <w:r>
+              <w:rPr>
+                <w:rFonts w:cstheme="minorHAnsi"/>
+              </w:rPr>
+              <w:t>/ O</w:t>
+            </w:r>
+            <w:r>
+              <w:rPr>
+                <w:rFonts w:cstheme="minorHAnsi"/>
+              </w:rPr>
+              <w:t>perator</w:t>
+            </w:r>
           </w:p>
         </w:tc>
       </w:tr>
@@ -11700,7 +12662,19 @@
               <w:rPr>
                 <w:rFonts w:cstheme="minorHAnsi"/>
               </w:rPr>
-              <w:t>PowerEnJoy detects a technical issue</w:t>
+              <w:t xml:space="preserve">PowerEnJoy detects a </w:t>
+            </w:r>
+            <w:r>
+              <w:rPr>
+                <w:rFonts w:cstheme="minorHAnsi"/>
+              </w:rPr>
+              <w:t>technical</w:t>
+            </w:r>
+            <w:r>
+              <w:rPr>
+                <w:rFonts w:cstheme="minorHAnsi"/>
+              </w:rPr>
+              <w:t xml:space="preserve"> issue</w:t>
             </w:r>
             <w:r>
               <w:rPr>
@@ -11712,7 +12686,19 @@
               <w:rPr>
                 <w:rFonts w:cstheme="minorHAnsi"/>
               </w:rPr>
-              <w:t xml:space="preserve">and it sends a notification </w:t>
+              <w:t>and it sends a notification</w:t>
+            </w:r>
+            <w:r>
+              <w:rPr>
+                <w:rFonts w:cstheme="minorHAnsi"/>
+              </w:rPr>
+              <w:t xml:space="preserve"> to</w:t>
+            </w:r>
+            <w:r>
+              <w:rPr>
+                <w:rFonts w:cstheme="minorHAnsi"/>
+              </w:rPr>
+              <w:t xml:space="preserve"> </w:t>
             </w:r>
             <w:r>
               <w:rPr>
@@ -11776,7 +12762,13 @@
               <w:rPr>
                 <w:rFonts w:cstheme="minorHAnsi"/>
               </w:rPr>
-              <w:t>The operator accepts the notification.</w:t>
+              <w:t>PowerEnJoy m</w:t>
+            </w:r>
+            <w:r>
+              <w:rPr>
+                <w:rFonts w:cstheme="minorHAnsi"/>
+              </w:rPr>
+              <w:t>arks the car as unavailable.</w:t>
             </w:r>
           </w:p>
           <w:p>
@@ -11798,7 +12790,7 @@
               <w:rPr>
                 <w:rFonts w:cstheme="minorHAnsi"/>
               </w:rPr>
-              <w:t>The operator opens a new paperwork to manage the issue.</w:t>
+              <w:t>The operator accepts the notification.</w:t>
             </w:r>
           </w:p>
           <w:p>
@@ -11820,13 +12812,7 @@
               <w:rPr>
                 <w:rFonts w:cstheme="minorHAnsi"/>
               </w:rPr>
-              <w:t>The operator evaluates the issue relevance.</w:t>
-            </w:r>
-            <w:r>
-              <w:rPr>
-                <w:rFonts w:cstheme="minorHAnsi"/>
-              </w:rPr>
-              <w:t xml:space="preserve"> </w:t>
+              <w:t>The operator opens a new paperwork to manage the issue.</w:t>
             </w:r>
           </w:p>
           <w:p>
@@ -11848,7 +12834,7 @@
               <w:rPr>
                 <w:rFonts w:cstheme="minorHAnsi"/>
               </w:rPr>
-              <w:t>The operator manually switches it to unavailable.</w:t>
+              <w:t>The operator evaluates the issue relevance.</w:t>
             </w:r>
           </w:p>
           <w:p>
@@ -11898,7 +12884,7 @@
               <w:rPr>
                 <w:rFonts w:cstheme="minorHAnsi"/>
               </w:rPr>
-              <w:t xml:space="preserve">may either launch the external tow truck service through the screen or move the car to </w:t>
+              <w:t xml:space="preserve">may either launch the external tow truck service or move the car to </w:t>
             </w:r>
             <w:r>
               <w:rPr>
@@ -12097,7 +13083,13 @@
               <w:rPr>
                 <w:rFonts w:cstheme="minorHAnsi"/>
               </w:rPr>
-              <w:t>Actually, the technical issue is a minor issue.</w:t>
+              <w:t>The technical issue is detected while a user has reserved the car</w:t>
+            </w:r>
+            <w:r>
+              <w:rPr>
+                <w:rFonts w:cstheme="minorHAnsi"/>
+              </w:rPr>
+              <w:t>.</w:t>
             </w:r>
           </w:p>
           <w:p>
@@ -12119,7 +13111,7 @@
               <w:rPr>
                 <w:rFonts w:cstheme="minorHAnsi"/>
               </w:rPr>
-              <w:t>The technical issue is detected while a user has reserved the car or someone is driving it.</w:t>
+              <w:t>A user makes a reservation shortly before the operator was marking that car as unavailable.</w:t>
             </w:r>
           </w:p>
           <w:p>
@@ -12141,12 +13133,15 @@
               <w:rPr>
                 <w:rFonts w:cstheme="minorHAnsi"/>
               </w:rPr>
-              <w:t>A user makes a reservation shortly before the operator was marking that car as unavailable.</w:t>
+              <w:t>In addition, the car has either a low battery level or a minor issue.</w:t>
             </w:r>
           </w:p>
         </w:tc>
       </w:tr>
       <w:tr>
+        <w:trPr>
+          <w:trHeight w:val="872"/>
+        </w:trPr>
         <w:tc>
           <w:tcPr>
             <w:tcW w:w="2065" w:type="dxa"/>
@@ -12187,23 +13182,31 @@
               <w:rPr>
                 <w:rFonts w:cstheme="minorHAnsi"/>
               </w:rPr>
-              <w:t>(a) The operator just stores the issue report and the car availability is not changed.</w:t>
-            </w:r>
-          </w:p>
-          <w:p>
-            <w:pPr>
-              <w:tabs>
-                <w:tab w:val="left" w:pos="450"/>
-              </w:tabs>
-              <w:rPr>
-                <w:rFonts w:cstheme="minorHAnsi"/>
-              </w:rPr>
-            </w:pPr>
-            <w:r>
-              <w:rPr>
-                <w:rFonts w:cstheme="minorHAnsi"/>
-              </w:rPr>
-              <w:t xml:space="preserve">(b), (c) If the operator does not consider that issue as a minor issue, then PowerEnJoy notifies the user/driver about </w:t>
+              <w:t>(</w:t>
+            </w:r>
+            <w:r>
+              <w:rPr>
+                <w:rFonts w:cstheme="minorHAnsi"/>
+              </w:rPr>
+              <w:t>a</w:t>
+            </w:r>
+            <w:r>
+              <w:rPr>
+                <w:rFonts w:cstheme="minorHAnsi"/>
+              </w:rPr>
+              <w:t>), (</w:t>
+            </w:r>
+            <w:r>
+              <w:rPr>
+                <w:rFonts w:cstheme="minorHAnsi"/>
+              </w:rPr>
+              <w:t>b</w:t>
+            </w:r>
+            <w:r>
+              <w:rPr>
+                <w:rFonts w:cstheme="minorHAnsi"/>
+              </w:rPr>
+              <w:t xml:space="preserve">) PowerEnJoy notifies the user/driver about </w:t>
             </w:r>
             <w:r>
               <w:rPr>
@@ -12228,6 +13231,40 @@
                 <w:rFonts w:cstheme="minorHAnsi"/>
               </w:rPr>
               <w:t>ride.</w:t>
+            </w:r>
+            <w:r>
+              <w:rPr>
+                <w:rFonts w:cstheme="minorHAnsi"/>
+              </w:rPr>
+              <w:t xml:space="preserve"> When the ride ends, the car is marked as unavailable.</w:t>
+            </w:r>
+            <w:r>
+              <w:rPr>
+                <w:rFonts w:cstheme="minorHAnsi"/>
+              </w:rPr>
+              <w:t xml:space="preserve"> Then, the operator can proceed as ex</w:t>
+            </w:r>
+            <w:r>
+              <w:rPr>
+                <w:rFonts w:cstheme="minorHAnsi"/>
+              </w:rPr>
+              <w:t>plained in the event flow above.</w:t>
+            </w:r>
+          </w:p>
+          <w:p>
+            <w:pPr>
+              <w:tabs>
+                <w:tab w:val="left" w:pos="450"/>
+              </w:tabs>
+              <w:rPr>
+                <w:rFonts w:cstheme="minorHAnsi"/>
+              </w:rPr>
+            </w:pPr>
+            <w:r>
+              <w:rPr>
+                <w:rFonts w:cstheme="minorHAnsi"/>
+              </w:rPr>
+              <w:t>(c) The operator will also take care of other problems according to the related routine procedure.</w:t>
             </w:r>
           </w:p>
         </w:tc>
@@ -12388,7 +13425,7 @@
               <w:rPr>
                 <w:rFonts w:cstheme="minorHAnsi"/>
               </w:rPr>
-              <w:t>A driver is in the car.</w:t>
+              <w:t>-</w:t>
             </w:r>
           </w:p>
         </w:tc>
@@ -12753,7 +13790,7 @@
               <w:rPr>
                 <w:rFonts w:cstheme="minorHAnsi"/>
               </w:rPr>
-              <w:t>-</w:t>
+              <w:t>The car is not reserved.</w:t>
             </w:r>
           </w:p>
         </w:tc>
@@ -12827,7 +13864,19 @@
               <w:rPr>
                 <w:rFonts w:cstheme="minorHAnsi"/>
               </w:rPr>
-              <w:t>The operator selects all issues regarding a single car.</w:t>
+              <w:t>The operator selects all</w:t>
+            </w:r>
+            <w:r>
+              <w:rPr>
+                <w:rFonts w:cstheme="minorHAnsi"/>
+              </w:rPr>
+              <w:t xml:space="preserve"> minor</w:t>
+            </w:r>
+            <w:r>
+              <w:rPr>
+                <w:rFonts w:cstheme="minorHAnsi"/>
+              </w:rPr>
+              <w:t xml:space="preserve"> issues regarding a single car.</w:t>
             </w:r>
           </w:p>
           <w:p>
@@ -12849,7 +13898,19 @@
               <w:rPr>
                 <w:rFonts w:cstheme="minorHAnsi"/>
               </w:rPr>
-              <w:t>The operator opens a new paperwork to manage the car issues.</w:t>
+              <w:t>The operator opens a new paperwork to manage the car</w:t>
+            </w:r>
+            <w:r>
+              <w:rPr>
+                <w:rFonts w:cstheme="minorHAnsi"/>
+              </w:rPr>
+              <w:t xml:space="preserve"> minor</w:t>
+            </w:r>
+            <w:r>
+              <w:rPr>
+                <w:rFonts w:cstheme="minorHAnsi"/>
+              </w:rPr>
+              <w:t xml:space="preserve"> issues.</w:t>
             </w:r>
           </w:p>
           <w:p>
@@ -12928,7 +13989,19 @@
               <w:rPr>
                 <w:rFonts w:cstheme="minorHAnsi"/>
               </w:rPr>
-              <w:t xml:space="preserve"> the issues.</w:t>
+              <w:t xml:space="preserve"> the </w:t>
+            </w:r>
+            <w:r>
+              <w:rPr>
+                <w:rFonts w:cstheme="minorHAnsi"/>
+              </w:rPr>
+              <w:t xml:space="preserve">minor </w:t>
+            </w:r>
+            <w:r>
+              <w:rPr>
+                <w:rFonts w:cstheme="minorHAnsi"/>
+              </w:rPr>
+              <w:t>issues.</w:t>
             </w:r>
           </w:p>
           <w:p>
@@ -13031,7 +14104,6 @@
                 <w:rFonts w:cstheme="minorHAnsi"/>
                 <w:b/>
               </w:rPr>
-              <w:lastRenderedPageBreak/>
               <w:t>Post-Condition</w:t>
             </w:r>
           </w:p>
@@ -13087,18 +14159,36 @@
           </w:tcPr>
           <w:p>
             <w:pPr>
-              <w:tabs>
-                <w:tab w:val="left" w:pos="450"/>
-              </w:tabs>
-              <w:rPr>
-                <w:rFonts w:cstheme="minorHAnsi"/>
-              </w:rPr>
-            </w:pPr>
-            <w:r>
-              <w:rPr>
-                <w:rFonts w:cstheme="minorHAnsi"/>
-              </w:rPr>
-              <w:t>-</w:t>
+              <w:pStyle w:val="ListParagraph"/>
+              <w:numPr>
+                <w:ilvl w:val="0"/>
+                <w:numId w:val="36"/>
+              </w:numPr>
+              <w:tabs>
+                <w:tab w:val="left" w:pos="450"/>
+              </w:tabs>
+              <w:ind w:left="346"/>
+              <w:rPr>
+                <w:rFonts w:cstheme="minorHAnsi"/>
+              </w:rPr>
+            </w:pPr>
+            <w:r>
+              <w:rPr>
+                <w:rFonts w:cstheme="minorHAnsi"/>
+              </w:rPr>
+              <w:t xml:space="preserve">In addition, the car has either a low battery level or a </w:t>
+            </w:r>
+            <w:r>
+              <w:rPr>
+                <w:rFonts w:cstheme="minorHAnsi"/>
+              </w:rPr>
+              <w:t>technical</w:t>
+            </w:r>
+            <w:r>
+              <w:rPr>
+                <w:rFonts w:cstheme="minorHAnsi"/>
+              </w:rPr>
+              <w:t xml:space="preserve"> issue.</w:t>
             </w:r>
           </w:p>
         </w:tc>
@@ -13144,7 +14234,7 @@
               <w:rPr>
                 <w:rFonts w:cstheme="minorHAnsi"/>
               </w:rPr>
-              <w:t>-</w:t>
+              <w:t>(a) The operator will also take care of other problems according to the related routine procedure.</w:t>
             </w:r>
           </w:p>
         </w:tc>
@@ -13271,19 +14361,19 @@
               <w:rPr>
                 <w:rFonts w:cstheme="minorHAnsi"/>
               </w:rPr>
-              <w:t>[G</w:t>
-            </w:r>
-            <w:r>
-              <w:rPr>
-                <w:rFonts w:cstheme="minorHAnsi"/>
-              </w:rPr>
-              <w:t>9</w:t>
-            </w:r>
-            <w:r>
-              <w:rPr>
-                <w:rFonts w:cstheme="minorHAnsi"/>
-              </w:rPr>
-              <w:t>] [R3]</w:t>
+              <w:t>[G9] [R</w:t>
+            </w:r>
+            <w:r>
+              <w:rPr>
+                <w:rFonts w:cstheme="minorHAnsi"/>
+              </w:rPr>
+              <w:t>4</w:t>
+            </w:r>
+            <w:r>
+              <w:rPr>
+                <w:rFonts w:cstheme="minorHAnsi"/>
+              </w:rPr>
+              <w:t>]</w:t>
             </w:r>
           </w:p>
         </w:tc>
@@ -13691,13 +14781,13 @@
               <w:rPr>
                 <w:rFonts w:cstheme="minorHAnsi"/>
               </w:rPr>
-              <w:t>[G9</w:t>
-            </w:r>
-            <w:r>
-              <w:rPr>
-                <w:rFonts w:cstheme="minorHAnsi"/>
-              </w:rPr>
-              <w:t>] [R4</w:t>
+              <w:t>[G9] [R</w:t>
+            </w:r>
+            <w:r>
+              <w:rPr>
+                <w:rFonts w:cstheme="minorHAnsi"/>
+              </w:rPr>
+              <w:t>5</w:t>
             </w:r>
             <w:r>
               <w:rPr>
@@ -14290,6 +15380,92 @@
     </w:lvl>
   </w:abstractNum>
   <w:abstractNum w:abstractNumId="3" w15:restartNumberingAfterBreak="0">
+    <w:nsid w:val="12847B66"/>
+    <w:multiLevelType w:val="hybridMultilevel"/>
+    <w:tmpl w:val="A892932C"/>
+    <w:lvl w:ilvl="0" w:tplc="04100017">
+      <w:start w:val="1"/>
+      <w:numFmt w:val="lowerLetter"/>
+      <w:lvlText w:val="%1)"/>
+      <w:lvlJc w:val="left"/>
+      <w:pPr>
+        <w:ind w:left="720" w:hanging="360"/>
+      </w:pPr>
+    </w:lvl>
+    <w:lvl w:ilvl="1" w:tplc="04090019" w:tentative="1">
+      <w:start w:val="1"/>
+      <w:numFmt w:val="lowerLetter"/>
+      <w:lvlText w:val="%2."/>
+      <w:lvlJc w:val="left"/>
+      <w:pPr>
+        <w:ind w:left="1440" w:hanging="360"/>
+      </w:pPr>
+    </w:lvl>
+    <w:lvl w:ilvl="2" w:tplc="0409001B" w:tentative="1">
+      <w:start w:val="1"/>
+      <w:numFmt w:val="lowerRoman"/>
+      <w:lvlText w:val="%3."/>
+      <w:lvlJc w:val="right"/>
+      <w:pPr>
+        <w:ind w:left="2160" w:hanging="180"/>
+      </w:pPr>
+    </w:lvl>
+    <w:lvl w:ilvl="3" w:tplc="0409000F" w:tentative="1">
+      <w:start w:val="1"/>
+      <w:numFmt w:val="decimal"/>
+      <w:lvlText w:val="%4."/>
+      <w:lvlJc w:val="left"/>
+      <w:pPr>
+        <w:ind w:left="2880" w:hanging="360"/>
+      </w:pPr>
+    </w:lvl>
+    <w:lvl w:ilvl="4" w:tplc="04090019" w:tentative="1">
+      <w:start w:val="1"/>
+      <w:numFmt w:val="lowerLetter"/>
+      <w:lvlText w:val="%5."/>
+      <w:lvlJc w:val="left"/>
+      <w:pPr>
+        <w:ind w:left="3600" w:hanging="360"/>
+      </w:pPr>
+    </w:lvl>
+    <w:lvl w:ilvl="5" w:tplc="0409001B" w:tentative="1">
+      <w:start w:val="1"/>
+      <w:numFmt w:val="lowerRoman"/>
+      <w:lvlText w:val="%6."/>
+      <w:lvlJc w:val="right"/>
+      <w:pPr>
+        <w:ind w:left="4320" w:hanging="180"/>
+      </w:pPr>
+    </w:lvl>
+    <w:lvl w:ilvl="6" w:tplc="0409000F" w:tentative="1">
+      <w:start w:val="1"/>
+      <w:numFmt w:val="decimal"/>
+      <w:lvlText w:val="%7."/>
+      <w:lvlJc w:val="left"/>
+      <w:pPr>
+        <w:ind w:left="5040" w:hanging="360"/>
+      </w:pPr>
+    </w:lvl>
+    <w:lvl w:ilvl="7" w:tplc="04090019" w:tentative="1">
+      <w:start w:val="1"/>
+      <w:numFmt w:val="lowerLetter"/>
+      <w:lvlText w:val="%8."/>
+      <w:lvlJc w:val="left"/>
+      <w:pPr>
+        <w:ind w:left="5760" w:hanging="360"/>
+      </w:pPr>
+    </w:lvl>
+    <w:lvl w:ilvl="8" w:tplc="0409001B" w:tentative="1">
+      <w:start w:val="1"/>
+      <w:numFmt w:val="lowerRoman"/>
+      <w:lvlText w:val="%9."/>
+      <w:lvlJc w:val="right"/>
+      <w:pPr>
+        <w:ind w:left="6480" w:hanging="180"/>
+      </w:pPr>
+    </w:lvl>
+  </w:abstractNum>
+  <w:abstractNum w:abstractNumId="4" w15:restartNumberingAfterBreak="0">
     <w:nsid w:val="16BA02A4"/>
     <w:multiLevelType w:val="hybridMultilevel"/>
     <w:tmpl w:val="EC7CD968"/>
@@ -14375,7 +15551,7 @@
       </w:pPr>
     </w:lvl>
   </w:abstractNum>
-  <w:abstractNum w:abstractNumId="4" w15:restartNumberingAfterBreak="0">
+  <w:abstractNum w:abstractNumId="5" w15:restartNumberingAfterBreak="0">
     <w:nsid w:val="196C748E"/>
     <w:multiLevelType w:val="hybridMultilevel"/>
     <w:tmpl w:val="0CCE8A4C"/>
@@ -14468,7 +15644,7 @@
       </w:pPr>
     </w:lvl>
   </w:abstractNum>
-  <w:abstractNum w:abstractNumId="5" w15:restartNumberingAfterBreak="0">
+  <w:abstractNum w:abstractNumId="6" w15:restartNumberingAfterBreak="0">
     <w:nsid w:val="1A625A29"/>
     <w:multiLevelType w:val="hybridMultilevel"/>
     <w:tmpl w:val="4B80D09A"/>
@@ -14557,7 +15733,96 @@
       </w:pPr>
     </w:lvl>
   </w:abstractNum>
-  <w:abstractNum w:abstractNumId="6" w15:restartNumberingAfterBreak="0">
+  <w:abstractNum w:abstractNumId="7" w15:restartNumberingAfterBreak="0">
+    <w:nsid w:val="1BB46EF9"/>
+    <w:multiLevelType w:val="hybridMultilevel"/>
+    <w:tmpl w:val="375E929A"/>
+    <w:lvl w:ilvl="0" w:tplc="F45E7D2A">
+      <w:start w:val="1"/>
+      <w:numFmt w:val="lowerLetter"/>
+      <w:lvlText w:val="%1."/>
+      <w:lvlJc w:val="left"/>
+      <w:pPr>
+        <w:ind w:left="1440" w:hanging="360"/>
+      </w:pPr>
+      <w:rPr>
+        <w:b w:val="0"/>
+      </w:rPr>
+    </w:lvl>
+    <w:lvl w:ilvl="1" w:tplc="04090019" w:tentative="1">
+      <w:start w:val="1"/>
+      <w:numFmt w:val="lowerLetter"/>
+      <w:lvlText w:val="%2."/>
+      <w:lvlJc w:val="left"/>
+      <w:pPr>
+        <w:ind w:left="1440" w:hanging="360"/>
+      </w:pPr>
+    </w:lvl>
+    <w:lvl w:ilvl="2" w:tplc="0409001B" w:tentative="1">
+      <w:start w:val="1"/>
+      <w:numFmt w:val="lowerRoman"/>
+      <w:lvlText w:val="%3."/>
+      <w:lvlJc w:val="right"/>
+      <w:pPr>
+        <w:ind w:left="2160" w:hanging="180"/>
+      </w:pPr>
+    </w:lvl>
+    <w:lvl w:ilvl="3" w:tplc="0409000F" w:tentative="1">
+      <w:start w:val="1"/>
+      <w:numFmt w:val="decimal"/>
+      <w:lvlText w:val="%4."/>
+      <w:lvlJc w:val="left"/>
+      <w:pPr>
+        <w:ind w:left="2880" w:hanging="360"/>
+      </w:pPr>
+    </w:lvl>
+    <w:lvl w:ilvl="4" w:tplc="04090019" w:tentative="1">
+      <w:start w:val="1"/>
+      <w:numFmt w:val="lowerLetter"/>
+      <w:lvlText w:val="%5."/>
+      <w:lvlJc w:val="left"/>
+      <w:pPr>
+        <w:ind w:left="3600" w:hanging="360"/>
+      </w:pPr>
+    </w:lvl>
+    <w:lvl w:ilvl="5" w:tplc="0409001B" w:tentative="1">
+      <w:start w:val="1"/>
+      <w:numFmt w:val="lowerRoman"/>
+      <w:lvlText w:val="%6."/>
+      <w:lvlJc w:val="right"/>
+      <w:pPr>
+        <w:ind w:left="4320" w:hanging="180"/>
+      </w:pPr>
+    </w:lvl>
+    <w:lvl w:ilvl="6" w:tplc="0409000F" w:tentative="1">
+      <w:start w:val="1"/>
+      <w:numFmt w:val="decimal"/>
+      <w:lvlText w:val="%7."/>
+      <w:lvlJc w:val="left"/>
+      <w:pPr>
+        <w:ind w:left="5040" w:hanging="360"/>
+      </w:pPr>
+    </w:lvl>
+    <w:lvl w:ilvl="7" w:tplc="04090019" w:tentative="1">
+      <w:start w:val="1"/>
+      <w:numFmt w:val="lowerLetter"/>
+      <w:lvlText w:val="%8."/>
+      <w:lvlJc w:val="left"/>
+      <w:pPr>
+        <w:ind w:left="5760" w:hanging="360"/>
+      </w:pPr>
+    </w:lvl>
+    <w:lvl w:ilvl="8" w:tplc="0409001B" w:tentative="1">
+      <w:start w:val="1"/>
+      <w:numFmt w:val="lowerRoman"/>
+      <w:lvlText w:val="%9."/>
+      <w:lvlJc w:val="right"/>
+      <w:pPr>
+        <w:ind w:left="6480" w:hanging="180"/>
+      </w:pPr>
+    </w:lvl>
+  </w:abstractNum>
+  <w:abstractNum w:abstractNumId="8" w15:restartNumberingAfterBreak="0">
     <w:nsid w:val="27FC191A"/>
     <w:multiLevelType w:val="hybridMultilevel"/>
     <w:tmpl w:val="EBE2D72E"/>
@@ -14643,7 +15908,7 @@
       </w:pPr>
     </w:lvl>
   </w:abstractNum>
-  <w:abstractNum w:abstractNumId="7" w15:restartNumberingAfterBreak="0">
+  <w:abstractNum w:abstractNumId="9" w15:restartNumberingAfterBreak="0">
     <w:nsid w:val="2B017D13"/>
     <w:multiLevelType w:val="hybridMultilevel"/>
     <w:tmpl w:val="EC7CD968"/>
@@ -14729,7 +15994,7 @@
       </w:pPr>
     </w:lvl>
   </w:abstractNum>
-  <w:abstractNum w:abstractNumId="8" w15:restartNumberingAfterBreak="0">
+  <w:abstractNum w:abstractNumId="10" w15:restartNumberingAfterBreak="0">
     <w:nsid w:val="32EA72E3"/>
     <w:multiLevelType w:val="hybridMultilevel"/>
     <w:tmpl w:val="85BC0E78"/>
@@ -14815,7 +16080,7 @@
       </w:pPr>
     </w:lvl>
   </w:abstractNum>
-  <w:abstractNum w:abstractNumId="9" w15:restartNumberingAfterBreak="0">
+  <w:abstractNum w:abstractNumId="11" w15:restartNumberingAfterBreak="0">
     <w:nsid w:val="33F2120A"/>
     <w:multiLevelType w:val="hybridMultilevel"/>
     <w:tmpl w:val="6332E714"/>
@@ -14928,7 +16193,7 @@
       </w:rPr>
     </w:lvl>
   </w:abstractNum>
-  <w:abstractNum w:abstractNumId="10" w15:restartNumberingAfterBreak="0">
+  <w:abstractNum w:abstractNumId="12" w15:restartNumberingAfterBreak="0">
     <w:nsid w:val="36017B9B"/>
     <w:multiLevelType w:val="hybridMultilevel"/>
     <w:tmpl w:val="7A302A32"/>
@@ -15017,7 +16282,7 @@
       </w:pPr>
     </w:lvl>
   </w:abstractNum>
-  <w:abstractNum w:abstractNumId="11" w15:restartNumberingAfterBreak="0">
+  <w:abstractNum w:abstractNumId="13" w15:restartNumberingAfterBreak="0">
     <w:nsid w:val="371F6C6E"/>
     <w:multiLevelType w:val="hybridMultilevel"/>
     <w:tmpl w:val="0CCE8A4C"/>
@@ -15110,7 +16375,7 @@
       </w:pPr>
     </w:lvl>
   </w:abstractNum>
-  <w:abstractNum w:abstractNumId="12" w15:restartNumberingAfterBreak="0">
+  <w:abstractNum w:abstractNumId="14" w15:restartNumberingAfterBreak="0">
     <w:nsid w:val="38BE08BE"/>
     <w:multiLevelType w:val="hybridMultilevel"/>
     <w:tmpl w:val="0EF40E3E"/>
@@ -15196,7 +16461,7 @@
       </w:pPr>
     </w:lvl>
   </w:abstractNum>
-  <w:abstractNum w:abstractNumId="13" w15:restartNumberingAfterBreak="0">
+  <w:abstractNum w:abstractNumId="15" w15:restartNumberingAfterBreak="0">
     <w:nsid w:val="3B282F2A"/>
     <w:multiLevelType w:val="hybridMultilevel"/>
     <w:tmpl w:val="6366D0BA"/>
@@ -15285,7 +16550,7 @@
       </w:pPr>
     </w:lvl>
   </w:abstractNum>
-  <w:abstractNum w:abstractNumId="14" w15:restartNumberingAfterBreak="0">
+  <w:abstractNum w:abstractNumId="16" w15:restartNumberingAfterBreak="0">
     <w:nsid w:val="3FA54D4E"/>
     <w:multiLevelType w:val="hybridMultilevel"/>
     <w:tmpl w:val="EC7CD968"/>
@@ -15371,7 +16636,7 @@
       </w:pPr>
     </w:lvl>
   </w:abstractNum>
-  <w:abstractNum w:abstractNumId="15" w15:restartNumberingAfterBreak="0">
+  <w:abstractNum w:abstractNumId="17" w15:restartNumberingAfterBreak="0">
     <w:nsid w:val="3FA728AF"/>
     <w:multiLevelType w:val="hybridMultilevel"/>
     <w:tmpl w:val="3CAAAC4C"/>
@@ -15457,7 +16722,7 @@
       </w:pPr>
     </w:lvl>
   </w:abstractNum>
-  <w:abstractNum w:abstractNumId="16" w15:restartNumberingAfterBreak="0">
+  <w:abstractNum w:abstractNumId="18" w15:restartNumberingAfterBreak="0">
     <w:nsid w:val="46155FAA"/>
     <w:multiLevelType w:val="hybridMultilevel"/>
     <w:tmpl w:val="6B4A6078"/>
@@ -15546,7 +16811,7 @@
       </w:pPr>
     </w:lvl>
   </w:abstractNum>
-  <w:abstractNum w:abstractNumId="17" w15:restartNumberingAfterBreak="0">
+  <w:abstractNum w:abstractNumId="19" w15:restartNumberingAfterBreak="0">
     <w:nsid w:val="4766555E"/>
     <w:multiLevelType w:val="hybridMultilevel"/>
     <w:tmpl w:val="8FFC5B62"/>
@@ -15659,7 +16924,7 @@
       </w:rPr>
     </w:lvl>
   </w:abstractNum>
-  <w:abstractNum w:abstractNumId="18" w15:restartNumberingAfterBreak="0">
+  <w:abstractNum w:abstractNumId="20" w15:restartNumberingAfterBreak="0">
     <w:nsid w:val="485060CC"/>
     <w:multiLevelType w:val="hybridMultilevel"/>
     <w:tmpl w:val="6C7EBC52"/>
@@ -15745,7 +17010,7 @@
       </w:pPr>
     </w:lvl>
   </w:abstractNum>
-  <w:abstractNum w:abstractNumId="19" w15:restartNumberingAfterBreak="0">
+  <w:abstractNum w:abstractNumId="21" w15:restartNumberingAfterBreak="0">
     <w:nsid w:val="492A11C4"/>
     <w:multiLevelType w:val="hybridMultilevel"/>
     <w:tmpl w:val="EC7CD968"/>
@@ -15831,7 +17096,7 @@
       </w:pPr>
     </w:lvl>
   </w:abstractNum>
-  <w:abstractNum w:abstractNumId="20" w15:restartNumberingAfterBreak="0">
+  <w:abstractNum w:abstractNumId="22" w15:restartNumberingAfterBreak="0">
     <w:nsid w:val="4A671D1A"/>
     <w:multiLevelType w:val="hybridMultilevel"/>
     <w:tmpl w:val="70807D84"/>
@@ -15917,7 +17182,7 @@
       </w:pPr>
     </w:lvl>
   </w:abstractNum>
-  <w:abstractNum w:abstractNumId="21" w15:restartNumberingAfterBreak="0">
+  <w:abstractNum w:abstractNumId="23" w15:restartNumberingAfterBreak="0">
     <w:nsid w:val="4DE64549"/>
     <w:multiLevelType w:val="hybridMultilevel"/>
     <w:tmpl w:val="AAF06750"/>
@@ -16003,7 +17268,7 @@
       </w:pPr>
     </w:lvl>
   </w:abstractNum>
-  <w:abstractNum w:abstractNumId="22" w15:restartNumberingAfterBreak="0">
+  <w:abstractNum w:abstractNumId="24" w15:restartNumberingAfterBreak="0">
     <w:nsid w:val="4EC824E6"/>
     <w:multiLevelType w:val="hybridMultilevel"/>
     <w:tmpl w:val="EC7CD968"/>
@@ -16089,7 +17354,7 @@
       </w:pPr>
     </w:lvl>
   </w:abstractNum>
-  <w:abstractNum w:abstractNumId="23" w15:restartNumberingAfterBreak="0">
+  <w:abstractNum w:abstractNumId="25" w15:restartNumberingAfterBreak="0">
     <w:nsid w:val="56F000E0"/>
     <w:multiLevelType w:val="hybridMultilevel"/>
     <w:tmpl w:val="4C4A19BE"/>
@@ -16178,7 +17443,7 @@
       </w:pPr>
     </w:lvl>
   </w:abstractNum>
-  <w:abstractNum w:abstractNumId="24" w15:restartNumberingAfterBreak="0">
+  <w:abstractNum w:abstractNumId="26" w15:restartNumberingAfterBreak="0">
     <w:nsid w:val="58EF0057"/>
     <w:multiLevelType w:val="hybridMultilevel"/>
     <w:tmpl w:val="58869668"/>
@@ -16291,7 +17556,7 @@
       </w:rPr>
     </w:lvl>
   </w:abstractNum>
-  <w:abstractNum w:abstractNumId="25" w15:restartNumberingAfterBreak="0">
+  <w:abstractNum w:abstractNumId="27" w15:restartNumberingAfterBreak="0">
     <w:nsid w:val="5BB04289"/>
     <w:multiLevelType w:val="hybridMultilevel"/>
     <w:tmpl w:val="6298F218"/>
@@ -16380,7 +17645,7 @@
       </w:pPr>
     </w:lvl>
   </w:abstractNum>
-  <w:abstractNum w:abstractNumId="26" w15:restartNumberingAfterBreak="0">
+  <w:abstractNum w:abstractNumId="28" w15:restartNumberingAfterBreak="0">
     <w:nsid w:val="5C6859A0"/>
     <w:multiLevelType w:val="hybridMultilevel"/>
     <w:tmpl w:val="EC7CD968"/>
@@ -16466,7 +17731,7 @@
       </w:pPr>
     </w:lvl>
   </w:abstractNum>
-  <w:abstractNum w:abstractNumId="27" w15:restartNumberingAfterBreak="0">
+  <w:abstractNum w:abstractNumId="29" w15:restartNumberingAfterBreak="0">
     <w:nsid w:val="5DCD571A"/>
     <w:multiLevelType w:val="hybridMultilevel"/>
     <w:tmpl w:val="AAF06750"/>
@@ -16552,7 +17817,7 @@
       </w:pPr>
     </w:lvl>
   </w:abstractNum>
-  <w:abstractNum w:abstractNumId="28" w15:restartNumberingAfterBreak="0">
+  <w:abstractNum w:abstractNumId="30" w15:restartNumberingAfterBreak="0">
     <w:nsid w:val="5F2B3F0A"/>
     <w:multiLevelType w:val="hybridMultilevel"/>
     <w:tmpl w:val="3006A028"/>
@@ -16638,7 +17903,7 @@
       </w:pPr>
     </w:lvl>
   </w:abstractNum>
-  <w:abstractNum w:abstractNumId="29" w15:restartNumberingAfterBreak="0">
+  <w:abstractNum w:abstractNumId="31" w15:restartNumberingAfterBreak="0">
     <w:nsid w:val="61EE24DD"/>
     <w:multiLevelType w:val="hybridMultilevel"/>
     <w:tmpl w:val="BCAC99AE"/>
@@ -16727,7 +17992,7 @@
       </w:pPr>
     </w:lvl>
   </w:abstractNum>
-  <w:abstractNum w:abstractNumId="30" w15:restartNumberingAfterBreak="0">
+  <w:abstractNum w:abstractNumId="32" w15:restartNumberingAfterBreak="0">
     <w:nsid w:val="63CE30B8"/>
     <w:multiLevelType w:val="hybridMultilevel"/>
     <w:tmpl w:val="6764C704"/>
@@ -16816,7 +18081,7 @@
       </w:pPr>
     </w:lvl>
   </w:abstractNum>
-  <w:abstractNum w:abstractNumId="31" w15:restartNumberingAfterBreak="0">
+  <w:abstractNum w:abstractNumId="33" w15:restartNumberingAfterBreak="0">
     <w:nsid w:val="65040673"/>
     <w:multiLevelType w:val="hybridMultilevel"/>
     <w:tmpl w:val="53569966"/>
@@ -16929,7 +18194,7 @@
       </w:rPr>
     </w:lvl>
   </w:abstractNum>
-  <w:abstractNum w:abstractNumId="32" w15:restartNumberingAfterBreak="0">
+  <w:abstractNum w:abstractNumId="34" w15:restartNumberingAfterBreak="0">
     <w:nsid w:val="67CC3EE6"/>
     <w:multiLevelType w:val="hybridMultilevel"/>
     <w:tmpl w:val="19FAD3B0"/>
@@ -17015,7 +18280,7 @@
       </w:pPr>
     </w:lvl>
   </w:abstractNum>
-  <w:abstractNum w:abstractNumId="33" w15:restartNumberingAfterBreak="0">
+  <w:abstractNum w:abstractNumId="35" w15:restartNumberingAfterBreak="0">
     <w:nsid w:val="681C3B3F"/>
     <w:multiLevelType w:val="hybridMultilevel"/>
     <w:tmpl w:val="4170B4B0"/>
@@ -17101,7 +18366,7 @@
       </w:pPr>
     </w:lvl>
   </w:abstractNum>
-  <w:abstractNum w:abstractNumId="34" w15:restartNumberingAfterBreak="0">
+  <w:abstractNum w:abstractNumId="36" w15:restartNumberingAfterBreak="0">
     <w:nsid w:val="734D26BA"/>
     <w:multiLevelType w:val="hybridMultilevel"/>
     <w:tmpl w:val="E7D8C52C"/>
@@ -17188,109 +18453,115 @@
     </w:lvl>
   </w:abstractNum>
   <w:num w:numId="1">
-    <w:abstractNumId w:val="17"/>
+    <w:abstractNumId w:val="19"/>
   </w:num>
   <w:num w:numId="2">
-    <w:abstractNumId w:val="24"/>
+    <w:abstractNumId w:val="26"/>
   </w:num>
   <w:num w:numId="3">
-    <w:abstractNumId w:val="9"/>
+    <w:abstractNumId w:val="11"/>
   </w:num>
   <w:num w:numId="4">
+    <w:abstractNumId w:val="33"/>
+  </w:num>
+  <w:num w:numId="5">
+    <w:abstractNumId w:val="13"/>
+  </w:num>
+  <w:num w:numId="6">
     <w:abstractNumId w:val="31"/>
   </w:num>
-  <w:num w:numId="5">
-    <w:abstractNumId w:val="11"/>
-  </w:num>
-  <w:num w:numId="6">
-    <w:abstractNumId w:val="29"/>
-  </w:num>
   <w:num w:numId="7">
-    <w:abstractNumId w:val="13"/>
+    <w:abstractNumId w:val="15"/>
   </w:num>
   <w:num w:numId="8">
-    <w:abstractNumId w:val="23"/>
+    <w:abstractNumId w:val="25"/>
   </w:num>
   <w:num w:numId="9">
-    <w:abstractNumId w:val="10"/>
+    <w:abstractNumId w:val="12"/>
   </w:num>
   <w:num w:numId="10">
-    <w:abstractNumId w:val="30"/>
+    <w:abstractNumId w:val="32"/>
   </w:num>
   <w:num w:numId="11">
-    <w:abstractNumId w:val="16"/>
+    <w:abstractNumId w:val="18"/>
   </w:num>
   <w:num w:numId="12">
-    <w:abstractNumId w:val="8"/>
+    <w:abstractNumId w:val="10"/>
   </w:num>
   <w:num w:numId="13">
     <w:abstractNumId w:val="2"/>
   </w:num>
   <w:num w:numId="14">
-    <w:abstractNumId w:val="20"/>
+    <w:abstractNumId w:val="22"/>
   </w:num>
   <w:num w:numId="15">
-    <w:abstractNumId w:val="28"/>
+    <w:abstractNumId w:val="30"/>
   </w:num>
   <w:num w:numId="16">
-    <w:abstractNumId w:val="15"/>
+    <w:abstractNumId w:val="17"/>
   </w:num>
   <w:num w:numId="17">
-    <w:abstractNumId w:val="34"/>
+    <w:abstractNumId w:val="36"/>
   </w:num>
   <w:num w:numId="18">
-    <w:abstractNumId w:val="12"/>
+    <w:abstractNumId w:val="14"/>
   </w:num>
   <w:num w:numId="19">
-    <w:abstractNumId w:val="33"/>
+    <w:abstractNumId w:val="35"/>
   </w:num>
   <w:num w:numId="20">
     <w:abstractNumId w:val="1"/>
   </w:num>
   <w:num w:numId="21">
-    <w:abstractNumId w:val="32"/>
+    <w:abstractNumId w:val="34"/>
   </w:num>
   <w:num w:numId="22">
-    <w:abstractNumId w:val="25"/>
+    <w:abstractNumId w:val="27"/>
   </w:num>
   <w:num w:numId="23">
     <w:abstractNumId w:val="0"/>
   </w:num>
   <w:num w:numId="24">
+    <w:abstractNumId w:val="4"/>
+  </w:num>
+  <w:num w:numId="25">
+    <w:abstractNumId w:val="8"/>
+  </w:num>
+  <w:num w:numId="26">
+    <w:abstractNumId w:val="29"/>
+  </w:num>
+  <w:num w:numId="27">
+    <w:abstractNumId w:val="9"/>
+  </w:num>
+  <w:num w:numId="28">
+    <w:abstractNumId w:val="16"/>
+  </w:num>
+  <w:num w:numId="29">
+    <w:abstractNumId w:val="23"/>
+  </w:num>
+  <w:num w:numId="30">
+    <w:abstractNumId w:val="24"/>
+  </w:num>
+  <w:num w:numId="31">
+    <w:abstractNumId w:val="6"/>
+  </w:num>
+  <w:num w:numId="32">
+    <w:abstractNumId w:val="5"/>
+  </w:num>
+  <w:num w:numId="33">
+    <w:abstractNumId w:val="21"/>
+  </w:num>
+  <w:num w:numId="34">
+    <w:abstractNumId w:val="20"/>
+  </w:num>
+  <w:num w:numId="35">
+    <w:abstractNumId w:val="28"/>
+  </w:num>
+  <w:num w:numId="36">
     <w:abstractNumId w:val="3"/>
   </w:num>
-  <w:num w:numId="25">
-    <w:abstractNumId w:val="6"/>
-  </w:num>
-  <w:num w:numId="26">
-    <w:abstractNumId w:val="27"/>
-  </w:num>
-  <w:num w:numId="27">
+  <w:num w:numId="37">
     <w:abstractNumId w:val="7"/>
-  </w:num>
-  <w:num w:numId="28">
-    <w:abstractNumId w:val="14"/>
-  </w:num>
-  <w:num w:numId="29">
-    <w:abstractNumId w:val="21"/>
-  </w:num>
-  <w:num w:numId="30">
-    <w:abstractNumId w:val="22"/>
-  </w:num>
-  <w:num w:numId="31">
-    <w:abstractNumId w:val="5"/>
-  </w:num>
-  <w:num w:numId="32">
-    <w:abstractNumId w:val="4"/>
-  </w:num>
-  <w:num w:numId="33">
-    <w:abstractNumId w:val="19"/>
-  </w:num>
-  <w:num w:numId="34">
-    <w:abstractNumId w:val="18"/>
-  </w:num>
-  <w:num w:numId="35">
-    <w:abstractNumId w:val="26"/>
   </w:num>
   <w:numIdMacAtCleanup w:val="30"/>
 </w:numbering>
@@ -18056,12 +19327,30 @@
 </a:theme>
 </file>
 
+<file path=word/webextensions/taskpanes.xml><?xml version="1.0" encoding="utf-8"?>
+<wetp:taskpanes xmlns:wetp="http://schemas.microsoft.com/office/webextensions/taskpanes/2010/11">
+  <wetp:taskpane dockstate="right" visibility="0" width="350" row="1">
+    <wetp:webextensionref xmlns:r="http://schemas.openxmlformats.org/officeDocument/2006/relationships" r:id="rId1"/>
+  </wetp:taskpane>
+</wetp:taskpanes>
+</file>
+
+<file path=word/webextensions/webextension1.xml><?xml version="1.0" encoding="utf-8"?>
+<we:webextension xmlns:we="http://schemas.microsoft.com/office/webextensions/webextension/2010/11" id="{74DC3391-9E12-43E5-871D-A450F96093D6}">
+  <we:reference id="wa104099688" version="1.3.0.0" store="en-US" storeType="OMEX"/>
+  <we:alternateReferences/>
+  <we:properties/>
+  <we:bindings/>
+  <we:snapshot xmlns:r="http://schemas.openxmlformats.org/officeDocument/2006/relationships"/>
+</we:webextension>
+</file>
+
 <file path=customXml/item1.xml><?xml version="1.0" encoding="utf-8"?>
 <b:Sources xmlns:b="http://schemas.openxmlformats.org/officeDocument/2006/bibliography" xmlns="http://schemas.openxmlformats.org/officeDocument/2006/bibliography" SelectedStyle="\APASixthEditionOfficeOnline.xsl" StyleName="APA" Version="6"/>
 </file>
 
 <file path=customXml/itemProps1.xml><?xml version="1.0" encoding="utf-8"?>
-<ds:datastoreItem xmlns:ds="http://schemas.openxmlformats.org/officeDocument/2006/customXml" ds:itemID="{91200931-777F-4634-B043-E6FC060BFDE7}">
+<ds:datastoreItem xmlns:ds="http://schemas.openxmlformats.org/officeDocument/2006/customXml" ds:itemID="{E1291101-72DA-432E-BA14-9E6882D6B948}">
   <ds:schemaRefs>
     <ds:schemaRef ds:uri="http://schemas.openxmlformats.org/officeDocument/2006/bibliography"/>
   </ds:schemaRefs>

</xml_diff>